<commit_message>
working on the header
</commit_message>
<xml_diff>
--- a/smag/Smag-content.docx
+++ b/smag/Smag-content.docx
@@ -181,24 +181,54 @@
         <w:rPr>
           <w:rFonts w:ascii="Arial" w:hAnsi="Arial" w:cs="Arial"/>
         </w:rPr>
-        <w:t>Goodbye junk food. Hello super healthy meals.</w:t>
-      </w:r>
-    </w:p>
-    <w:p>
-      <w:pPr>
-        <w:widowControl w:val="0"/>
-        <w:autoSpaceDE w:val="0"/>
-        <w:autoSpaceDN w:val="0"/>
-        <w:adjustRightInd w:val="0"/>
-        <w:rPr>
-          <w:rFonts w:ascii="Arial" w:hAnsi="Arial" w:cs="Arial"/>
-        </w:rPr>
-      </w:pPr>
-      <w:r>
-        <w:rPr>
-          <w:rFonts w:ascii="Arial" w:hAnsi="Arial" w:cs="Arial"/>
-        </w:rPr>
-        <w:t>Button 1:</w:t>
+        <w:t xml:space="preserve">Welcome, here you can get </w:t>
+      </w:r>
+      <w:r>
+        <w:rPr>
+          <w:rFonts w:ascii="Arial" w:hAnsi="Arial" w:cs="Arial"/>
+        </w:rPr>
+        <w:t xml:space="preserve">any of the </w:t>
+      </w:r>
+      <w:r>
+        <w:rPr>
+          <w:rFonts w:ascii="Arial" w:hAnsi="Arial" w:cs="Arial"/>
+        </w:rPr>
+        <w:t>most popular Nigerian dishes</w:t>
+      </w:r>
+      <w:r>
+        <w:rPr>
+          <w:rFonts w:ascii="Arial" w:hAnsi="Arial" w:cs="Arial"/>
+        </w:rPr>
+        <w:t xml:space="preserve"> at your doorstep</w:t>
+      </w:r>
+      <w:r>
+        <w:rPr>
+          <w:rFonts w:ascii="Arial" w:hAnsi="Arial" w:cs="Arial"/>
+        </w:rPr>
+        <w:t>.</w:t>
+      </w:r>
+    </w:p>
+    <w:p>
+      <w:pPr>
+        <w:widowControl w:val="0"/>
+        <w:autoSpaceDE w:val="0"/>
+        <w:autoSpaceDN w:val="0"/>
+        <w:adjustRightInd w:val="0"/>
+        <w:rPr>
+          <w:rFonts w:ascii="Arial" w:hAnsi="Arial" w:cs="Arial"/>
+        </w:rPr>
+      </w:pPr>
+      <w:r>
+        <w:rPr>
+          <w:rFonts w:ascii="Arial" w:hAnsi="Arial" w:cs="Arial"/>
+        </w:rPr>
+        <w:t>Button</w:t>
+      </w:r>
+      <w:r>
+        <w:rPr>
+          <w:rFonts w:ascii="Arial" w:hAnsi="Arial" w:cs="Arial"/>
+        </w:rPr>
+        <w:t>:</w:t>
       </w:r>
       <w:r>
         <w:rPr>
@@ -210,36 +240,39 @@
         <w:rPr>
           <w:rFonts w:ascii="Arial" w:hAnsi="Arial" w:cs="Arial"/>
         </w:rPr>
-        <w:t>I’m hungry (go down to sign up section)</w:t>
-      </w:r>
-    </w:p>
-    <w:p>
-      <w:pPr>
-        <w:widowControl w:val="0"/>
-        <w:autoSpaceDE w:val="0"/>
-        <w:autoSpaceDN w:val="0"/>
-        <w:adjustRightInd w:val="0"/>
-        <w:rPr>
-          <w:rFonts w:ascii="Arial" w:hAnsi="Arial" w:cs="Arial"/>
-        </w:rPr>
-      </w:pPr>
-      <w:r>
-        <w:rPr>
-          <w:rFonts w:ascii="Arial" w:hAnsi="Arial" w:cs="Arial"/>
-        </w:rPr>
-        <w:t>Button 2: Show me more (go down to next section)</w:t>
-      </w:r>
-    </w:p>
-    <w:p>
-      <w:pPr>
-        <w:widowControl w:val="0"/>
-        <w:autoSpaceDE w:val="0"/>
-        <w:autoSpaceDN w:val="0"/>
-        <w:adjustRightInd w:val="0"/>
-        <w:rPr>
-          <w:rFonts w:ascii="Arial" w:hAnsi="Arial" w:cs="Arial"/>
-        </w:rPr>
-      </w:pPr>
+        <w:t>Show me how</w:t>
+      </w:r>
+      <w:r>
+        <w:rPr>
+          <w:rFonts w:ascii="Arial" w:hAnsi="Arial" w:cs="Arial"/>
+        </w:rPr>
+        <w:t xml:space="preserve"> </w:t>
+      </w:r>
+      <w:r>
+        <w:rPr>
+          <w:rFonts w:ascii="Arial" w:hAnsi="Arial" w:cs="Arial"/>
+        </w:rPr>
+        <w:t>(go to section 1</w:t>
+      </w:r>
+      <w:r>
+        <w:rPr>
+          <w:rFonts w:ascii="Arial" w:hAnsi="Arial" w:cs="Arial"/>
+        </w:rPr>
+        <w:t>)</w:t>
+      </w:r>
+    </w:p>
+    <w:p>
+      <w:pPr>
+        <w:widowControl w:val="0"/>
+        <w:autoSpaceDE w:val="0"/>
+        <w:autoSpaceDN w:val="0"/>
+        <w:adjustRightInd w:val="0"/>
+        <w:rPr>
+          <w:rFonts w:ascii="Arial" w:hAnsi="Arial" w:cs="Arial"/>
+        </w:rPr>
+      </w:pPr>
+      <w:bookmarkStart w:id="0" w:name="_GoBack"/>
+      <w:bookmarkEnd w:id="0"/>
     </w:p>
     <w:p>
       <w:pPr>
@@ -354,7 +387,25 @@
         <w:rPr>
           <w:rFonts w:ascii="Arial" w:hAnsi="Arial" w:cs="Arial"/>
         </w:rPr>
-        <w:t>, your new premium food delivery service. We know you’re always busy. No time for cooking. So let us take care of that, we’re really good at it, we promise!</w:t>
+        <w:t>, your</w:t>
+      </w:r>
+      <w:r>
+        <w:rPr>
+          <w:rFonts w:ascii="Arial" w:hAnsi="Arial" w:cs="Arial"/>
+        </w:rPr>
+        <w:t xml:space="preserve"> premium food delivery service. We know </w:t>
+      </w:r>
+      <w:r>
+        <w:rPr>
+          <w:rFonts w:ascii="Arial" w:hAnsi="Arial" w:cs="Arial"/>
+        </w:rPr>
+        <w:t>how you’re always busy and little or n</w:t>
+      </w:r>
+      <w:r>
+        <w:rPr>
+          <w:rFonts w:ascii="Arial" w:hAnsi="Arial" w:cs="Arial"/>
+        </w:rPr>
+        <w:t>o time for cooking. So let us take care of that, we’re really good at it, we promise!</w:t>
       </w:r>
     </w:p>
     <w:p>
@@ -545,7 +596,37 @@
         <w:rPr>
           <w:rFonts w:ascii="Arial" w:hAnsi="Arial" w:cs="Arial"/>
         </w:rPr>
-        <w:t>We don't limit your creativity, which means you can order whatever you feel like. You can also choose from our menu containing over 100 delicious meals. It's up to you!</w:t>
+        <w:t>We don't limit your hunger</w:t>
+      </w:r>
+      <w:r>
+        <w:rPr>
+          <w:rFonts w:ascii="Arial" w:hAnsi="Arial" w:cs="Arial"/>
+        </w:rPr>
+        <w:t>, which means you can order whatever</w:t>
+      </w:r>
+      <w:r>
+        <w:rPr>
+          <w:rFonts w:ascii="Arial" w:hAnsi="Arial" w:cs="Arial"/>
+        </w:rPr>
+        <w:t xml:space="preserve"> dish you</w:t>
+      </w:r>
+      <w:r>
+        <w:rPr>
+          <w:rFonts w:ascii="Arial" w:hAnsi="Arial" w:cs="Arial"/>
+        </w:rPr>
+        <w:t xml:space="preserve"> like. You can also choose from our menu </w:t>
+      </w:r>
+      <w:r>
+        <w:rPr>
+          <w:rFonts w:ascii="Arial" w:hAnsi="Arial" w:cs="Arial"/>
+        </w:rPr>
+        <w:t>containing over 50</w:t>
+      </w:r>
+      <w:r>
+        <w:rPr>
+          <w:rFonts w:ascii="Arial" w:hAnsi="Arial" w:cs="Arial"/>
+        </w:rPr>
+        <w:t xml:space="preserve"> delicious meals. It's up to you!</w:t>
       </w:r>
     </w:p>
     <w:p>
@@ -601,7 +682,33 @@
           <w:b/>
           <w:bCs/>
         </w:rPr>
-        <w:t>Section 2: Favorite meals</w:t>
+        <w:t>Section 2</w:t>
+      </w:r>
+      <w:proofErr w:type="gramStart"/>
+      <w:r>
+        <w:rPr>
+          <w:rFonts w:ascii="Arial" w:hAnsi="Arial" w:cs="Arial"/>
+          <w:b/>
+          <w:bCs/>
+        </w:rPr>
+        <w:t>:</w:t>
+      </w:r>
+      <w:r>
+        <w:rPr>
+          <w:rFonts w:ascii="Arial" w:hAnsi="Arial" w:cs="Arial"/>
+          <w:b/>
+          <w:bCs/>
+        </w:rPr>
+        <w:t>Popular</w:t>
+      </w:r>
+      <w:proofErr w:type="gramEnd"/>
+      <w:r>
+        <w:rPr>
+          <w:rFonts w:ascii="Arial" w:hAnsi="Arial" w:cs="Arial"/>
+          <w:b/>
+          <w:bCs/>
+        </w:rPr>
+        <w:t xml:space="preserve"> meals</w:t>
       </w:r>
     </w:p>
     <w:p>
@@ -661,7 +768,6 @@
         <w:rPr>
           <w:rFonts w:ascii="Arial" w:hAnsi="Arial" w:cs="Arial"/>
         </w:rPr>
-        <w:lastRenderedPageBreak/>
         <w:t>Iyan</w:t>
       </w:r>
       <w:proofErr w:type="spellEnd"/>
@@ -702,6 +808,7 @@
         <w:rPr>
           <w:bdr w:val="none" w:sz="0" w:space="0" w:color="auto" w:frame="1"/>
         </w:rPr>
+        <w:lastRenderedPageBreak/>
         <w:t>Àmàlà</w:t>
       </w:r>
       <w:proofErr w:type="spellEnd"/>
@@ -1041,7 +1148,19 @@
         <w:rPr>
           <w:rFonts w:ascii="Arial" w:hAnsi="Arial" w:cs="Arial"/>
         </w:rPr>
-        <w:t>Enjoy your meal after less than 20 minutes. See you the next time!</w:t>
+        <w:t>Enjoy your meal after l</w:t>
+      </w:r>
+      <w:r>
+        <w:rPr>
+          <w:rFonts w:ascii="Arial" w:hAnsi="Arial" w:cs="Arial"/>
+        </w:rPr>
+        <w:t>ess than 20 minutes. See you</w:t>
+      </w:r>
+      <w:r>
+        <w:rPr>
+          <w:rFonts w:ascii="Arial" w:hAnsi="Arial" w:cs="Arial"/>
+        </w:rPr>
+        <w:t xml:space="preserve"> next time!</w:t>
       </w:r>
     </w:p>
     <w:p>
@@ -1631,6 +1750,7 @@
           <w:rFonts w:ascii="Arial" w:hAnsi="Arial" w:cs="Arial"/>
           <w:bCs/>
         </w:rPr>
+        <w:lastRenderedPageBreak/>
         <w:t>Smag</w:t>
       </w:r>
       <w:proofErr w:type="spellEnd"/>
@@ -2156,13 +2276,7 @@
         <w:rPr>
           <w:rFonts w:ascii="Arial" w:hAnsi="Arial" w:cs="Arial"/>
         </w:rPr>
-        <w:t>₦</w:t>
-      </w:r>
-      <w:r>
-        <w:rPr>
-          <w:rFonts w:ascii="Arial" w:hAnsi="Arial" w:cs="Arial"/>
-        </w:rPr>
-        <w:t>38,000</w:t>
+        <w:t>₦38,000</w:t>
       </w:r>
       <w:r>
         <w:rPr>
@@ -2312,27 +2426,13 @@
         <w:rPr>
           <w:rFonts w:ascii="Arial" w:hAnsi="Arial" w:cs="Arial"/>
         </w:rPr>
-        <w:t>₦</w:t>
-      </w:r>
-      <w:r>
-        <w:rPr>
-          <w:rFonts w:ascii="Arial" w:hAnsi="Arial" w:cs="Arial"/>
-        </w:rPr>
-        <w:t xml:space="preserve">2,000 </w:t>
-      </w:r>
-      <w:r>
-        <w:rPr>
-          <w:rFonts w:ascii="Arial" w:hAnsi="Arial" w:cs="Arial"/>
-        </w:rPr>
-        <w:t>per mea</w:t>
-      </w:r>
-      <w:bookmarkStart w:id="0" w:name="_GoBack"/>
-      <w:bookmarkEnd w:id="0"/>
-      <w:r>
-        <w:rPr>
-          <w:rFonts w:ascii="Arial" w:hAnsi="Arial" w:cs="Arial"/>
-        </w:rPr>
-        <w:t>l</w:t>
+        <w:t xml:space="preserve">₦2,000 </w:t>
+      </w:r>
+      <w:r>
+        <w:rPr>
+          <w:rFonts w:ascii="Arial" w:hAnsi="Arial" w:cs="Arial"/>
+        </w:rPr>
+        <w:t>per meal</w:t>
       </w:r>
     </w:p>
     <w:p>
@@ -2453,6 +2553,7 @@
           <w:i/>
           <w:iCs/>
         </w:rPr>
+        <w:lastRenderedPageBreak/>
         <w:t>Fields to include:</w:t>
       </w:r>
     </w:p>

</xml_diff>

<commit_message>
finished the header, working on section 1
</commit_message>
<xml_diff>
--- a/smag/Smag-content.docx
+++ b/smag/Smag-content.docx
@@ -181,7 +181,13 @@
         <w:rPr>
           <w:rFonts w:ascii="Arial" w:hAnsi="Arial" w:cs="Arial"/>
         </w:rPr>
-        <w:t xml:space="preserve">Welcome, here you can get </w:t>
+        <w:t>G</w:t>
+      </w:r>
+      <w:r>
+        <w:rPr>
+          <w:rFonts w:ascii="Arial" w:hAnsi="Arial" w:cs="Arial"/>
+        </w:rPr>
+        <w:t xml:space="preserve">et </w:t>
       </w:r>
       <w:r>
         <w:rPr>
@@ -260,19 +266,19 @@
         </w:rPr>
         <w:t>)</w:t>
       </w:r>
-    </w:p>
-    <w:p>
-      <w:pPr>
-        <w:widowControl w:val="0"/>
-        <w:autoSpaceDE w:val="0"/>
-        <w:autoSpaceDN w:val="0"/>
-        <w:adjustRightInd w:val="0"/>
-        <w:rPr>
-          <w:rFonts w:ascii="Arial" w:hAnsi="Arial" w:cs="Arial"/>
-        </w:rPr>
-      </w:pPr>
       <w:bookmarkStart w:id="0" w:name="_GoBack"/>
       <w:bookmarkEnd w:id="0"/>
+    </w:p>
+    <w:p>
+      <w:pPr>
+        <w:widowControl w:val="0"/>
+        <w:autoSpaceDE w:val="0"/>
+        <w:autoSpaceDN w:val="0"/>
+        <w:adjustRightInd w:val="0"/>
+        <w:rPr>
+          <w:rFonts w:ascii="Arial" w:hAnsi="Arial" w:cs="Arial"/>
+        </w:rPr>
+      </w:pPr>
     </w:p>
     <w:p>
       <w:pPr>

</xml_diff>

<commit_message>
finished the 1st section now working on the 2nd
</commit_message>
<xml_diff>
--- a/smag/Smag-content.docx
+++ b/smag/Smag-content.docx
@@ -266,8 +266,6 @@
         </w:rPr>
         <w:t>)</w:t>
       </w:r>
-      <w:bookmarkStart w:id="0" w:name="_GoBack"/>
-      <w:bookmarkEnd w:id="0"/>
     </w:p>
     <w:p>
       <w:pPr>
@@ -736,7 +734,7 @@
           <w:b/>
           <w:bCs/>
         </w:rPr>
-        <w:t>Title: None</w:t>
+        <w:t>Title: Here are some of the most popular meals in Nigeria</w:t>
       </w:r>
     </w:p>
     <w:p>
@@ -769,19 +767,11 @@
           <w:rFonts w:ascii="Arial" w:hAnsi="Arial" w:cs="Arial"/>
         </w:rPr>
       </w:pPr>
-      <w:proofErr w:type="spellStart"/>
-      <w:r>
-        <w:rPr>
-          <w:rFonts w:ascii="Arial" w:hAnsi="Arial" w:cs="Arial"/>
-        </w:rPr>
-        <w:t>Iyan</w:t>
-      </w:r>
-      <w:proofErr w:type="spellEnd"/>
-      <w:r>
-        <w:rPr>
-          <w:rFonts w:ascii="Arial" w:hAnsi="Arial" w:cs="Arial"/>
-        </w:rPr>
-        <w:t xml:space="preserve"> (Pounded yam)</w:t>
+      <w:r>
+        <w:rPr>
+          <w:rFonts w:ascii="Arial" w:hAnsi="Arial" w:cs="Arial"/>
+        </w:rPr>
+        <w:t>Iyan (Pounded yam)</w:t>
       </w:r>
     </w:p>
     <w:p>
@@ -892,6 +882,8 @@
         </w:rPr>
         <w:t xml:space="preserve"> (Fried Bean Cake)</w:t>
       </w:r>
+      <w:bookmarkStart w:id="0" w:name="_GoBack"/>
+      <w:bookmarkEnd w:id="0"/>
     </w:p>
     <w:p>
       <w:pPr>

</xml_diff>

<commit_message>
changing the content & layout of every section
</commit_message>
<xml_diff>
--- a/smag/Smag-content.docx
+++ b/smag/Smag-content.docx
@@ -284,746 +284,26 @@
         <w:autoSpaceDE w:val="0"/>
         <w:autoSpaceDN w:val="0"/>
         <w:adjustRightInd w:val="0"/>
-        <w:rPr>
-          <w:rFonts w:ascii="Arial" w:hAnsi="Arial" w:cs="Arial"/>
-        </w:rPr>
-      </w:pPr>
-    </w:p>
-    <w:p>
-      <w:pPr>
-        <w:widowControl w:val="0"/>
-        <w:autoSpaceDE w:val="0"/>
-        <w:autoSpaceDN w:val="0"/>
-        <w:adjustRightInd w:val="0"/>
-        <w:rPr>
-          <w:rFonts w:ascii="Arial" w:hAnsi="Arial" w:cs="Arial"/>
-        </w:rPr>
-      </w:pPr>
-    </w:p>
-    <w:p>
-      <w:pPr>
-        <w:widowControl w:val="0"/>
-        <w:autoSpaceDE w:val="0"/>
-        <w:autoSpaceDN w:val="0"/>
-        <w:adjustRightInd w:val="0"/>
-        <w:outlineLvl w:val="0"/>
-        <w:rPr>
-          <w:rFonts w:ascii="Arial" w:hAnsi="Arial" w:cs="Arial"/>
-        </w:rPr>
-      </w:pPr>
-      <w:r>
-        <w:rPr>
-          <w:rFonts w:ascii="Arial" w:hAnsi="Arial" w:cs="Arial"/>
-          <w:b/>
-          <w:bCs/>
-        </w:rPr>
-        <w:t>Section 1: Features</w:t>
-      </w:r>
-    </w:p>
-    <w:p>
-      <w:pPr>
-        <w:widowControl w:val="0"/>
-        <w:autoSpaceDE w:val="0"/>
-        <w:autoSpaceDN w:val="0"/>
-        <w:adjustRightInd w:val="0"/>
-        <w:outlineLvl w:val="0"/>
-        <w:rPr>
-          <w:rFonts w:ascii="Arial" w:hAnsi="Arial" w:cs="Arial"/>
-        </w:rPr>
-      </w:pPr>
-      <w:r>
-        <w:rPr>
-          <w:rFonts w:ascii="Arial" w:hAnsi="Arial" w:cs="Arial"/>
-          <w:b/>
-          <w:bCs/>
-        </w:rPr>
-        <w:t>Title: Get food fast — not fast food.</w:t>
-      </w:r>
-    </w:p>
-    <w:p>
-      <w:pPr>
-        <w:widowControl w:val="0"/>
-        <w:autoSpaceDE w:val="0"/>
-        <w:autoSpaceDN w:val="0"/>
-        <w:adjustRightInd w:val="0"/>
-        <w:rPr>
-          <w:rFonts w:ascii="Arial" w:hAnsi="Arial" w:cs="Arial"/>
-        </w:rPr>
-      </w:pPr>
-    </w:p>
-    <w:p>
-      <w:pPr>
-        <w:widowControl w:val="0"/>
-        <w:autoSpaceDE w:val="0"/>
-        <w:autoSpaceDN w:val="0"/>
-        <w:adjustRightInd w:val="0"/>
-        <w:rPr>
-          <w:rFonts w:ascii="Arial" w:hAnsi="Arial" w:cs="Arial"/>
-        </w:rPr>
-      </w:pPr>
-      <w:r>
-        <w:rPr>
-          <w:rFonts w:ascii="Arial" w:hAnsi="Arial" w:cs="Arial"/>
-        </w:rPr>
-        <w:t>Hello, we</w:t>
-      </w:r>
-      <w:r>
-        <w:rPr>
-          <w:rFonts w:ascii="Arial" w:hAnsi="Arial" w:cs="Arial"/>
-        </w:rPr>
-        <w:t>’</w:t>
-      </w:r>
-      <w:r>
-        <w:rPr>
-          <w:rFonts w:ascii="Arial" w:hAnsi="Arial" w:cs="Arial"/>
-        </w:rPr>
-        <w:t xml:space="preserve">re </w:t>
-      </w:r>
-      <w:proofErr w:type="spellStart"/>
-      <w:r>
-        <w:rPr>
-          <w:rFonts w:ascii="Arial" w:hAnsi="Arial" w:cs="Arial"/>
-        </w:rPr>
-        <w:t>Smag</w:t>
-      </w:r>
-      <w:proofErr w:type="spellEnd"/>
-      <w:r>
-        <w:rPr>
-          <w:rFonts w:ascii="Arial" w:hAnsi="Arial" w:cs="Arial"/>
-        </w:rPr>
-        <w:t>, your</w:t>
-      </w:r>
-      <w:r>
-        <w:rPr>
-          <w:rFonts w:ascii="Arial" w:hAnsi="Arial" w:cs="Arial"/>
-        </w:rPr>
-        <w:t xml:space="preserve"> premium food delivery service. We know </w:t>
-      </w:r>
-      <w:r>
-        <w:rPr>
-          <w:rFonts w:ascii="Arial" w:hAnsi="Arial" w:cs="Arial"/>
-        </w:rPr>
-        <w:t>how you’re always busy and little or n</w:t>
-      </w:r>
-      <w:r>
-        <w:rPr>
-          <w:rFonts w:ascii="Arial" w:hAnsi="Arial" w:cs="Arial"/>
-        </w:rPr>
-        <w:t>o time for cooking. So let us take care of that, we’re really good at it, we promise!</w:t>
-      </w:r>
-    </w:p>
-    <w:p>
-      <w:pPr>
-        <w:widowControl w:val="0"/>
-        <w:autoSpaceDE w:val="0"/>
-        <w:autoSpaceDN w:val="0"/>
-        <w:adjustRightInd w:val="0"/>
-        <w:rPr>
-          <w:rFonts w:ascii="Arial" w:hAnsi="Arial" w:cs="Arial"/>
-        </w:rPr>
-      </w:pPr>
-    </w:p>
-    <w:p>
-      <w:pPr>
-        <w:widowControl w:val="0"/>
-        <w:autoSpaceDE w:val="0"/>
-        <w:autoSpaceDN w:val="0"/>
-        <w:adjustRightInd w:val="0"/>
-        <w:outlineLvl w:val="0"/>
-        <w:rPr>
-          <w:rFonts w:ascii="Arial" w:hAnsi="Arial" w:cs="Arial"/>
-        </w:rPr>
-      </w:pPr>
-      <w:r>
-        <w:rPr>
-          <w:rFonts w:ascii="Arial" w:hAnsi="Arial" w:cs="Arial"/>
-          <w:b/>
-          <w:bCs/>
-        </w:rPr>
-        <w:t>Up to 365 days/year</w:t>
-      </w:r>
-    </w:p>
-    <w:p>
-      <w:pPr>
-        <w:widowControl w:val="0"/>
-        <w:autoSpaceDE w:val="0"/>
-        <w:autoSpaceDN w:val="0"/>
-        <w:adjustRightInd w:val="0"/>
-        <w:rPr>
-          <w:rFonts w:ascii="Arial" w:hAnsi="Arial" w:cs="Arial"/>
-        </w:rPr>
-      </w:pPr>
-      <w:r>
-        <w:rPr>
-          <w:rFonts w:ascii="Arial" w:hAnsi="Arial" w:cs="Arial"/>
-        </w:rPr>
-        <w:t>Never cook again! We really mean that. Our subscription plans include up to 365 days/year coverage. You can also choose to order more flexibly if that's your style.</w:t>
-      </w:r>
-    </w:p>
-    <w:p>
-      <w:pPr>
-        <w:widowControl w:val="0"/>
-        <w:autoSpaceDE w:val="0"/>
-        <w:autoSpaceDN w:val="0"/>
-        <w:adjustRightInd w:val="0"/>
-        <w:rPr>
-          <w:rFonts w:ascii="Arial" w:hAnsi="Arial" w:cs="Arial"/>
-        </w:rPr>
-      </w:pPr>
-    </w:p>
-    <w:p>
-      <w:pPr>
-        <w:widowControl w:val="0"/>
-        <w:autoSpaceDE w:val="0"/>
-        <w:autoSpaceDN w:val="0"/>
-        <w:adjustRightInd w:val="0"/>
-        <w:outlineLvl w:val="0"/>
-        <w:rPr>
-          <w:rFonts w:ascii="Arial" w:hAnsi="Arial" w:cs="Arial"/>
-        </w:rPr>
-      </w:pPr>
-      <w:r>
-        <w:rPr>
-          <w:rFonts w:ascii="Arial" w:hAnsi="Arial" w:cs="Arial"/>
-          <w:b/>
-          <w:bCs/>
-        </w:rPr>
-        <w:t>Ready in 20 minutes</w:t>
-      </w:r>
-    </w:p>
-    <w:p>
-      <w:pPr>
-        <w:widowControl w:val="0"/>
-        <w:autoSpaceDE w:val="0"/>
-        <w:autoSpaceDN w:val="0"/>
-        <w:adjustRightInd w:val="0"/>
-        <w:rPr>
-          <w:rFonts w:ascii="Arial" w:hAnsi="Arial" w:cs="Arial"/>
-        </w:rPr>
-      </w:pPr>
-      <w:r>
-        <w:rPr>
-          <w:rFonts w:ascii="Arial" w:hAnsi="Arial" w:cs="Arial"/>
-        </w:rPr>
-        <w:t>You're only twenty minutes away from your delicious and super healthy meals delivered right to your home. We work with the best chefs in each town to ensure that you're 100% happy.</w:t>
-      </w:r>
-    </w:p>
-    <w:p>
-      <w:pPr>
-        <w:widowControl w:val="0"/>
-        <w:autoSpaceDE w:val="0"/>
-        <w:autoSpaceDN w:val="0"/>
-        <w:adjustRightInd w:val="0"/>
-        <w:rPr>
-          <w:rFonts w:ascii="Arial" w:hAnsi="Arial" w:cs="Arial"/>
-        </w:rPr>
-      </w:pPr>
-    </w:p>
-    <w:p>
-      <w:pPr>
-        <w:widowControl w:val="0"/>
-        <w:autoSpaceDE w:val="0"/>
-        <w:autoSpaceDN w:val="0"/>
-        <w:adjustRightInd w:val="0"/>
-        <w:rPr>
-          <w:rFonts w:ascii="Arial" w:hAnsi="Arial" w:cs="Arial"/>
-        </w:rPr>
-      </w:pPr>
-      <w:r>
-        <w:rPr>
-          <w:rFonts w:ascii="Arial" w:hAnsi="Arial" w:cs="Arial"/>
-          <w:b/>
-          <w:bCs/>
-        </w:rPr>
-        <w:t>100% organic</w:t>
-      </w:r>
-    </w:p>
-    <w:p>
-      <w:pPr>
-        <w:widowControl w:val="0"/>
-        <w:autoSpaceDE w:val="0"/>
-        <w:autoSpaceDN w:val="0"/>
-        <w:adjustRightInd w:val="0"/>
-        <w:rPr>
-          <w:rFonts w:ascii="Arial" w:hAnsi="Arial" w:cs="Arial"/>
-        </w:rPr>
-      </w:pPr>
-      <w:r>
-        <w:rPr>
-          <w:rFonts w:ascii="Arial" w:hAnsi="Arial" w:cs="Arial"/>
-        </w:rPr>
-        <w:t>All our vegetables are fresh, organic and local. Animals are raised without added hormones or antibiotics. Good for your health, the environment, and it also tastes better!</w:t>
-      </w:r>
-    </w:p>
-    <w:p>
-      <w:pPr>
-        <w:widowControl w:val="0"/>
-        <w:autoSpaceDE w:val="0"/>
-        <w:autoSpaceDN w:val="0"/>
-        <w:adjustRightInd w:val="0"/>
-        <w:rPr>
-          <w:rFonts w:ascii="Arial" w:hAnsi="Arial" w:cs="Arial"/>
-        </w:rPr>
-      </w:pPr>
-    </w:p>
-    <w:p>
-      <w:pPr>
-        <w:widowControl w:val="0"/>
-        <w:autoSpaceDE w:val="0"/>
-        <w:autoSpaceDN w:val="0"/>
-        <w:adjustRightInd w:val="0"/>
-        <w:outlineLvl w:val="0"/>
-        <w:rPr>
-          <w:rFonts w:ascii="Arial" w:hAnsi="Arial" w:cs="Arial"/>
-        </w:rPr>
-      </w:pPr>
-      <w:r>
-        <w:rPr>
-          <w:rFonts w:ascii="Arial" w:hAnsi="Arial" w:cs="Arial"/>
-          <w:b/>
-          <w:bCs/>
-        </w:rPr>
-        <w:t>Order anything</w:t>
-      </w:r>
-    </w:p>
-    <w:p>
-      <w:pPr>
-        <w:widowControl w:val="0"/>
-        <w:autoSpaceDE w:val="0"/>
-        <w:autoSpaceDN w:val="0"/>
-        <w:adjustRightInd w:val="0"/>
-        <w:rPr>
-          <w:rFonts w:ascii="Arial" w:hAnsi="Arial" w:cs="Arial"/>
-        </w:rPr>
-      </w:pPr>
-      <w:r>
-        <w:rPr>
-          <w:rFonts w:ascii="Arial" w:hAnsi="Arial" w:cs="Arial"/>
-        </w:rPr>
-        <w:t>We don't limit your hunger</w:t>
-      </w:r>
-      <w:r>
-        <w:rPr>
-          <w:rFonts w:ascii="Arial" w:hAnsi="Arial" w:cs="Arial"/>
-        </w:rPr>
-        <w:t>, which means you can order whatever</w:t>
-      </w:r>
-      <w:r>
-        <w:rPr>
-          <w:rFonts w:ascii="Arial" w:hAnsi="Arial" w:cs="Arial"/>
-        </w:rPr>
-        <w:t xml:space="preserve"> dish you</w:t>
-      </w:r>
-      <w:r>
-        <w:rPr>
-          <w:rFonts w:ascii="Arial" w:hAnsi="Arial" w:cs="Arial"/>
-        </w:rPr>
-        <w:t xml:space="preserve"> like. You can also choose from our menu </w:t>
-      </w:r>
-      <w:r>
-        <w:rPr>
-          <w:rFonts w:ascii="Arial" w:hAnsi="Arial" w:cs="Arial"/>
-        </w:rPr>
-        <w:t>containing over 50</w:t>
-      </w:r>
-      <w:r>
-        <w:rPr>
-          <w:rFonts w:ascii="Arial" w:hAnsi="Arial" w:cs="Arial"/>
-        </w:rPr>
-        <w:t xml:space="preserve"> delicious meals. It's up to you!</w:t>
-      </w:r>
-    </w:p>
-    <w:p>
-      <w:pPr>
-        <w:widowControl w:val="0"/>
-        <w:autoSpaceDE w:val="0"/>
-        <w:autoSpaceDN w:val="0"/>
-        <w:adjustRightInd w:val="0"/>
-        <w:rPr>
-          <w:rFonts w:ascii="Arial" w:hAnsi="Arial" w:cs="Arial"/>
-        </w:rPr>
-      </w:pPr>
-    </w:p>
-    <w:p>
-      <w:pPr>
-        <w:widowControl w:val="0"/>
-        <w:autoSpaceDE w:val="0"/>
-        <w:autoSpaceDN w:val="0"/>
-        <w:adjustRightInd w:val="0"/>
-        <w:rPr>
-          <w:rFonts w:ascii="Arial" w:hAnsi="Arial" w:cs="Arial"/>
-        </w:rPr>
-      </w:pPr>
-    </w:p>
-    <w:p>
-      <w:pPr>
-        <w:widowControl w:val="0"/>
-        <w:autoSpaceDE w:val="0"/>
-        <w:autoSpaceDN w:val="0"/>
-        <w:adjustRightInd w:val="0"/>
-        <w:rPr>
-          <w:rFonts w:ascii="Arial" w:hAnsi="Arial" w:cs="Arial"/>
-        </w:rPr>
-      </w:pPr>
-    </w:p>
-    <w:p/>
-    <w:p>
-      <w:pPr>
-        <w:widowControl w:val="0"/>
-        <w:autoSpaceDE w:val="0"/>
-        <w:autoSpaceDN w:val="0"/>
-        <w:adjustRightInd w:val="0"/>
-        <w:outlineLvl w:val="0"/>
-        <w:rPr>
-          <w:rFonts w:ascii="Arial" w:hAnsi="Arial" w:cs="Arial"/>
-          <w:b/>
-          <w:bCs/>
-        </w:rPr>
-      </w:pPr>
-      <w:r>
-        <w:rPr>
-          <w:rFonts w:ascii="Arial" w:hAnsi="Arial" w:cs="Arial"/>
-          <w:b/>
-          <w:bCs/>
-        </w:rPr>
-        <w:t>Section 2</w:t>
-      </w:r>
-      <w:proofErr w:type="gramStart"/>
-      <w:r>
-        <w:rPr>
-          <w:rFonts w:ascii="Arial" w:hAnsi="Arial" w:cs="Arial"/>
-          <w:b/>
-          <w:bCs/>
-        </w:rPr>
-        <w:t>:</w:t>
-      </w:r>
-      <w:r>
-        <w:rPr>
-          <w:rFonts w:ascii="Arial" w:hAnsi="Arial" w:cs="Arial"/>
-          <w:b/>
-          <w:bCs/>
-        </w:rPr>
-        <w:t>Popular</w:t>
-      </w:r>
-      <w:proofErr w:type="gramEnd"/>
-      <w:r>
-        <w:rPr>
-          <w:rFonts w:ascii="Arial" w:hAnsi="Arial" w:cs="Arial"/>
-          <w:b/>
-          <w:bCs/>
-        </w:rPr>
-        <w:t xml:space="preserve"> meals</w:t>
-      </w:r>
-    </w:p>
-    <w:p>
-      <w:pPr>
-        <w:widowControl w:val="0"/>
-        <w:autoSpaceDE w:val="0"/>
-        <w:autoSpaceDN w:val="0"/>
-        <w:adjustRightInd w:val="0"/>
-        <w:outlineLvl w:val="0"/>
-        <w:rPr>
-          <w:rFonts w:ascii="Arial" w:hAnsi="Arial" w:cs="Arial"/>
-          <w:b/>
-          <w:bCs/>
-        </w:rPr>
-      </w:pPr>
-      <w:r>
-        <w:rPr>
-          <w:rFonts w:ascii="Arial" w:hAnsi="Arial" w:cs="Arial"/>
-          <w:b/>
-          <w:bCs/>
-        </w:rPr>
-        <w:t>Title: Here are some of the most popular meals in Nigeria</w:t>
-      </w:r>
-    </w:p>
-    <w:p>
-      <w:pPr>
-        <w:widowControl w:val="0"/>
-        <w:autoSpaceDE w:val="0"/>
-        <w:autoSpaceDN w:val="0"/>
-        <w:adjustRightInd w:val="0"/>
-        <w:outlineLvl w:val="0"/>
-        <w:rPr>
-          <w:rFonts w:ascii="Arial" w:hAnsi="Arial" w:cs="Arial"/>
-          <w:b/>
-          <w:bCs/>
-        </w:rPr>
-      </w:pPr>
-    </w:p>
-    <w:p>
-      <w:pPr>
-        <w:pStyle w:val="ListParagraph"/>
-        <w:widowControl w:val="0"/>
-        <w:numPr>
-          <w:ilvl w:val="0"/>
-          <w:numId w:val="3"/>
-        </w:numPr>
-        <w:autoSpaceDE w:val="0"/>
-        <w:autoSpaceDN w:val="0"/>
-        <w:adjustRightInd w:val="0"/>
-        <w:outlineLvl w:val="0"/>
-        <w:rPr>
-          <w:rFonts w:ascii="Arial" w:hAnsi="Arial" w:cs="Arial"/>
-        </w:rPr>
-      </w:pPr>
-      <w:r>
-        <w:rPr>
-          <w:rFonts w:ascii="Arial" w:hAnsi="Arial" w:cs="Arial"/>
-        </w:rPr>
-        <w:t>Iyan (Pounded yam)</w:t>
-      </w:r>
-    </w:p>
-    <w:p>
-      <w:pPr>
-        <w:rPr>
-          <w:rFonts w:ascii="System" w:eastAsia="Times New Roman" w:hAnsi="System"/>
-          <w:sz w:val="27"/>
-          <w:szCs w:val="27"/>
-        </w:rPr>
-      </w:pPr>
-    </w:p>
-    <w:p>
-      <w:pPr>
-        <w:pStyle w:val="ListParagraph"/>
-        <w:widowControl w:val="0"/>
-        <w:numPr>
-          <w:ilvl w:val="0"/>
-          <w:numId w:val="3"/>
-        </w:numPr>
-        <w:autoSpaceDE w:val="0"/>
-        <w:autoSpaceDN w:val="0"/>
-        <w:adjustRightInd w:val="0"/>
-        <w:outlineLvl w:val="0"/>
-        <w:rPr>
-          <w:rFonts w:ascii="Arial" w:hAnsi="Arial" w:cs="Arial"/>
-        </w:rPr>
-      </w:pPr>
-      <w:proofErr w:type="spellStart"/>
-      <w:r>
-        <w:rPr>
-          <w:bdr w:val="none" w:sz="0" w:space="0" w:color="auto" w:frame="1"/>
-        </w:rPr>
-        <w:lastRenderedPageBreak/>
-        <w:t>Àmàlà</w:t>
-      </w:r>
-      <w:proofErr w:type="spellEnd"/>
-      <w:r>
-        <w:rPr>
-          <w:bdr w:val="none" w:sz="0" w:space="0" w:color="auto" w:frame="1"/>
-        </w:rPr>
-        <w:t xml:space="preserve"> (Yam Flour</w:t>
-      </w:r>
-      <w:r>
-        <w:rPr>
-          <w:bdr w:val="none" w:sz="0" w:space="0" w:color="auto" w:frame="1"/>
-        </w:rPr>
-        <w:t>/ Cassava Flour/ Plantain Flour</w:t>
-      </w:r>
-    </w:p>
-    <w:p>
-      <w:pPr>
-        <w:pStyle w:val="ListParagraph"/>
-        <w:widowControl w:val="0"/>
-        <w:numPr>
-          <w:ilvl w:val="0"/>
-          <w:numId w:val="3"/>
-        </w:numPr>
-        <w:autoSpaceDE w:val="0"/>
-        <w:autoSpaceDN w:val="0"/>
-        <w:adjustRightInd w:val="0"/>
-        <w:outlineLvl w:val="0"/>
-        <w:rPr>
-          <w:rFonts w:ascii="Arial" w:hAnsi="Arial" w:cs="Arial"/>
-        </w:rPr>
-      </w:pPr>
-      <w:proofErr w:type="spellStart"/>
-      <w:r>
-        <w:rPr>
-          <w:bdr w:val="none" w:sz="0" w:space="0" w:color="auto" w:frame="1"/>
-        </w:rPr>
-        <w:t>Ogbono</w:t>
-      </w:r>
-      <w:proofErr w:type="spellEnd"/>
-      <w:r>
-        <w:rPr>
-          <w:bdr w:val="none" w:sz="0" w:space="0" w:color="auto" w:frame="1"/>
-        </w:rPr>
-        <w:t xml:space="preserve"> Soup (African Mango Seed Soup)</w:t>
-      </w:r>
-    </w:p>
-    <w:p>
-      <w:pPr>
-        <w:pStyle w:val="ListParagraph"/>
-        <w:widowControl w:val="0"/>
-        <w:numPr>
-          <w:ilvl w:val="0"/>
-          <w:numId w:val="3"/>
-        </w:numPr>
-        <w:autoSpaceDE w:val="0"/>
-        <w:autoSpaceDN w:val="0"/>
-        <w:adjustRightInd w:val="0"/>
-        <w:outlineLvl w:val="0"/>
-        <w:rPr>
-          <w:rFonts w:ascii="Arial" w:hAnsi="Arial" w:cs="Arial"/>
-        </w:rPr>
-      </w:pPr>
-      <w:proofErr w:type="spellStart"/>
-      <w:r>
-        <w:rPr>
-          <w:bdr w:val="none" w:sz="0" w:space="0" w:color="auto" w:frame="1"/>
-        </w:rPr>
-        <w:t>Àkàrà</w:t>
-      </w:r>
-      <w:proofErr w:type="spellEnd"/>
-      <w:r>
-        <w:rPr>
-          <w:bdr w:val="none" w:sz="0" w:space="0" w:color="auto" w:frame="1"/>
-        </w:rPr>
-        <w:t xml:space="preserve"> (Fried Bean Cake)</w:t>
-      </w:r>
-      <w:bookmarkStart w:id="0" w:name="_GoBack"/>
-      <w:bookmarkEnd w:id="0"/>
-    </w:p>
-    <w:p>
-      <w:pPr>
-        <w:pStyle w:val="ListParagraph"/>
-        <w:widowControl w:val="0"/>
-        <w:numPr>
-          <w:ilvl w:val="0"/>
-          <w:numId w:val="3"/>
-        </w:numPr>
-        <w:autoSpaceDE w:val="0"/>
-        <w:autoSpaceDN w:val="0"/>
-        <w:adjustRightInd w:val="0"/>
-        <w:outlineLvl w:val="0"/>
-        <w:rPr>
-          <w:rFonts w:ascii="Arial" w:hAnsi="Arial" w:cs="Arial"/>
-        </w:rPr>
-      </w:pPr>
-      <w:r>
-        <w:rPr>
-          <w:rFonts w:ascii="Arial" w:hAnsi="Arial" w:cs="Arial"/>
-        </w:rPr>
-        <w:t>Pepper Soup</w:t>
-      </w:r>
-    </w:p>
-    <w:p>
-      <w:pPr>
-        <w:pStyle w:val="ListParagraph"/>
-        <w:widowControl w:val="0"/>
-        <w:numPr>
-          <w:ilvl w:val="0"/>
-          <w:numId w:val="3"/>
-        </w:numPr>
-        <w:autoSpaceDE w:val="0"/>
-        <w:autoSpaceDN w:val="0"/>
-        <w:adjustRightInd w:val="0"/>
-        <w:outlineLvl w:val="0"/>
-        <w:rPr>
-          <w:rFonts w:ascii="Arial" w:hAnsi="Arial" w:cs="Arial"/>
-        </w:rPr>
-      </w:pPr>
-      <w:proofErr w:type="spellStart"/>
-      <w:r>
-        <w:rPr>
-          <w:bdr w:val="none" w:sz="0" w:space="0" w:color="auto" w:frame="1"/>
-        </w:rPr>
-        <w:t>Egusi</w:t>
-      </w:r>
-      <w:proofErr w:type="spellEnd"/>
-      <w:r>
-        <w:rPr>
-          <w:bdr w:val="none" w:sz="0" w:space="0" w:color="auto" w:frame="1"/>
-        </w:rPr>
-        <w:t xml:space="preserve"> (Melon Seed Soup)</w:t>
-      </w:r>
-    </w:p>
-    <w:p>
-      <w:pPr>
-        <w:pStyle w:val="ListParagraph"/>
-        <w:widowControl w:val="0"/>
-        <w:numPr>
-          <w:ilvl w:val="0"/>
-          <w:numId w:val="3"/>
-        </w:numPr>
-        <w:autoSpaceDE w:val="0"/>
-        <w:autoSpaceDN w:val="0"/>
-        <w:adjustRightInd w:val="0"/>
-        <w:outlineLvl w:val="0"/>
-        <w:rPr>
-          <w:rFonts w:ascii="Arial" w:hAnsi="Arial" w:cs="Arial"/>
-        </w:rPr>
-      </w:pPr>
-      <w:proofErr w:type="spellStart"/>
-      <w:r>
-        <w:rPr>
-          <w:bdr w:val="none" w:sz="0" w:space="0" w:color="auto" w:frame="1"/>
-        </w:rPr>
-        <w:t>Ẹ̀bà</w:t>
-      </w:r>
-      <w:proofErr w:type="spellEnd"/>
-      <w:r>
-        <w:rPr>
-          <w:bdr w:val="none" w:sz="0" w:space="0" w:color="auto" w:frame="1"/>
-        </w:rPr>
-        <w:t xml:space="preserve"> (Cassava Meal)</w:t>
-      </w:r>
-    </w:p>
-    <w:p>
-      <w:pPr>
-        <w:pStyle w:val="ListParagraph"/>
-        <w:widowControl w:val="0"/>
-        <w:numPr>
-          <w:ilvl w:val="0"/>
-          <w:numId w:val="3"/>
-        </w:numPr>
-        <w:autoSpaceDE w:val="0"/>
-        <w:autoSpaceDN w:val="0"/>
-        <w:adjustRightInd w:val="0"/>
-        <w:outlineLvl w:val="0"/>
-        <w:rPr>
-          <w:rFonts w:ascii="Arial" w:hAnsi="Arial" w:cs="Arial"/>
-        </w:rPr>
-      </w:pPr>
-      <w:r>
-        <w:rPr>
-          <w:bdr w:val="none" w:sz="0" w:space="0" w:color="auto" w:frame="1"/>
-        </w:rPr>
-        <w:t>Beans and Dodo (Fried Plantain)</w:t>
-      </w:r>
-    </w:p>
-    <w:p>
-      <w:pPr>
-        <w:widowControl w:val="0"/>
-        <w:autoSpaceDE w:val="0"/>
-        <w:autoSpaceDN w:val="0"/>
-        <w:adjustRightInd w:val="0"/>
-        <w:ind w:left="360"/>
-        <w:outlineLvl w:val="0"/>
-        <w:rPr>
-          <w:rFonts w:ascii="Arial" w:hAnsi="Arial" w:cs="Arial"/>
-        </w:rPr>
-      </w:pPr>
-    </w:p>
-    <w:p>
-      <w:pPr>
-        <w:widowControl w:val="0"/>
-        <w:autoSpaceDE w:val="0"/>
-        <w:autoSpaceDN w:val="0"/>
-        <w:adjustRightInd w:val="0"/>
-        <w:outlineLvl w:val="0"/>
-        <w:rPr>
-          <w:rFonts w:ascii="Arial" w:hAnsi="Arial" w:cs="Arial"/>
-        </w:rPr>
-      </w:pPr>
-      <w:r>
-        <w:rPr>
-          <w:rFonts w:ascii="Arial" w:hAnsi="Arial" w:cs="Arial"/>
-          <w:b/>
-          <w:bCs/>
-        </w:rPr>
-        <w:t>Section 3: How it works</w:t>
+        <w:outlineLvl w:val="0"/>
+        <w:rPr>
+          <w:rFonts w:ascii="Arial" w:hAnsi="Arial" w:cs="Arial"/>
+        </w:rPr>
+      </w:pPr>
+      <w:r>
+        <w:rPr>
+          <w:rFonts w:ascii="Arial" w:hAnsi="Arial" w:cs="Arial"/>
+          <w:b/>
+          <w:bCs/>
+        </w:rPr>
+        <w:t>Section 1</w:t>
+      </w:r>
+      <w:r>
+        <w:rPr>
+          <w:rFonts w:ascii="Arial" w:hAnsi="Arial" w:cs="Arial"/>
+          <w:b/>
+          <w:bCs/>
+        </w:rPr>
+        <w:t>: How it works</w:t>
       </w:r>
     </w:p>
     <w:p>
@@ -1057,7 +337,7 @@
           <w:b/>
           <w:bCs/>
         </w:rPr>
-        <w:t>How it works - Simple as 1, 2, 3</w:t>
+        <w:t>How it works</w:t>
       </w:r>
     </w:p>
     <w:p>
@@ -1094,7 +374,19 @@
         <w:rPr>
           <w:rFonts w:ascii="Arial" w:hAnsi="Arial" w:cs="Arial"/>
         </w:rPr>
-        <w:t>Choose the subscription plan that best fits your needs and sign up today.</w:t>
+        <w:t>Choose the subscription pla</w:t>
+      </w:r>
+      <w:r>
+        <w:rPr>
+          <w:rFonts w:ascii="Arial" w:hAnsi="Arial" w:cs="Arial"/>
+        </w:rPr>
+        <w:t>n that best fits your needs</w:t>
+      </w:r>
+      <w:r>
+        <w:rPr>
+          <w:rFonts w:ascii="Arial" w:hAnsi="Arial" w:cs="Arial"/>
+        </w:rPr>
+        <w:t>.</w:t>
       </w:r>
     </w:p>
     <w:p>
@@ -1120,7 +412,19 @@
         <w:rPr>
           <w:rFonts w:ascii="Arial" w:hAnsi="Arial" w:cs="Arial"/>
         </w:rPr>
-        <w:t>Order your delicious meal using our mobile app or website. Or you can even call us!</w:t>
+        <w:t xml:space="preserve">Sign up </w:t>
+      </w:r>
+      <w:r>
+        <w:rPr>
+          <w:rFonts w:ascii="Arial" w:hAnsi="Arial" w:cs="Arial"/>
+        </w:rPr>
+        <w:t>with your email</w:t>
+      </w:r>
+      <w:r>
+        <w:rPr>
+          <w:rFonts w:ascii="Arial" w:hAnsi="Arial" w:cs="Arial"/>
+        </w:rPr>
+        <w:t>.</w:t>
       </w:r>
     </w:p>
     <w:p>
@@ -1146,19 +450,798 @@
         <w:rPr>
           <w:rFonts w:ascii="Arial" w:hAnsi="Arial" w:cs="Arial"/>
         </w:rPr>
-        <w:t>Enjoy your meal after l</w:t>
-      </w:r>
-      <w:r>
-        <w:rPr>
-          <w:rFonts w:ascii="Arial" w:hAnsi="Arial" w:cs="Arial"/>
-        </w:rPr>
-        <w:t>ess than 20 minutes. See you</w:t>
-      </w:r>
-      <w:r>
-        <w:rPr>
-          <w:rFonts w:ascii="Arial" w:hAnsi="Arial" w:cs="Arial"/>
-        </w:rPr>
-        <w:t xml:space="preserve"> next time!</w:t>
+        <w:t>Order your delicious meal.</w:t>
+      </w:r>
+    </w:p>
+    <w:p>
+      <w:pPr>
+        <w:widowControl w:val="0"/>
+        <w:numPr>
+          <w:ilvl w:val="0"/>
+          <w:numId w:val="4"/>
+        </w:numPr>
+        <w:tabs>
+          <w:tab w:val="left" w:pos="220"/>
+          <w:tab w:val="left" w:pos="720"/>
+        </w:tabs>
+        <w:autoSpaceDE w:val="0"/>
+        <w:autoSpaceDN w:val="0"/>
+        <w:adjustRightInd w:val="0"/>
+        <w:ind w:hanging="720"/>
+        <w:rPr>
+          <w:rFonts w:ascii="Arial" w:hAnsi="Arial" w:cs="Arial"/>
+        </w:rPr>
+      </w:pPr>
+      <w:r>
+        <w:rPr>
+          <w:rFonts w:ascii="Arial" w:hAnsi="Arial" w:cs="Arial"/>
+        </w:rPr>
+        <w:t>Enjoy your meal after</w:t>
+      </w:r>
+      <w:r>
+        <w:rPr>
+          <w:rFonts w:ascii="Arial" w:hAnsi="Arial" w:cs="Arial"/>
+        </w:rPr>
+        <w:t xml:space="preserve"> 20 minutes</w:t>
+      </w:r>
+      <w:r>
+        <w:rPr>
+          <w:rFonts w:ascii="Arial" w:hAnsi="Arial" w:cs="Arial"/>
+        </w:rPr>
+        <w:t>.</w:t>
+      </w:r>
+      <w:bookmarkStart w:id="0" w:name="_GoBack"/>
+      <w:bookmarkEnd w:id="0"/>
+    </w:p>
+    <w:p>
+      <w:pPr>
+        <w:widowControl w:val="0"/>
+        <w:autoSpaceDE w:val="0"/>
+        <w:autoSpaceDN w:val="0"/>
+        <w:adjustRightInd w:val="0"/>
+        <w:rPr>
+          <w:rFonts w:ascii="Arial" w:hAnsi="Arial" w:cs="Arial"/>
+        </w:rPr>
+      </w:pPr>
+    </w:p>
+    <w:p>
+      <w:pPr>
+        <w:widowControl w:val="0"/>
+        <w:autoSpaceDE w:val="0"/>
+        <w:autoSpaceDN w:val="0"/>
+        <w:adjustRightInd w:val="0"/>
+        <w:rPr>
+          <w:rFonts w:ascii="Arial" w:hAnsi="Arial" w:cs="Arial"/>
+        </w:rPr>
+      </w:pPr>
+    </w:p>
+    <w:p>
+      <w:pPr>
+        <w:widowControl w:val="0"/>
+        <w:autoSpaceDE w:val="0"/>
+        <w:autoSpaceDN w:val="0"/>
+        <w:adjustRightInd w:val="0"/>
+        <w:outlineLvl w:val="0"/>
+        <w:rPr>
+          <w:rFonts w:ascii="Arial" w:hAnsi="Arial" w:cs="Arial"/>
+        </w:rPr>
+      </w:pPr>
+      <w:r>
+        <w:rPr>
+          <w:rFonts w:ascii="Arial" w:hAnsi="Arial" w:cs="Arial"/>
+          <w:b/>
+          <w:bCs/>
+        </w:rPr>
+        <w:t>Section 2</w:t>
+      </w:r>
+      <w:r>
+        <w:rPr>
+          <w:rFonts w:ascii="Arial" w:hAnsi="Arial" w:cs="Arial"/>
+          <w:b/>
+          <w:bCs/>
+        </w:rPr>
+        <w:t>: Features</w:t>
+      </w:r>
+    </w:p>
+    <w:p>
+      <w:pPr>
+        <w:widowControl w:val="0"/>
+        <w:autoSpaceDE w:val="0"/>
+        <w:autoSpaceDN w:val="0"/>
+        <w:adjustRightInd w:val="0"/>
+        <w:outlineLvl w:val="0"/>
+        <w:rPr>
+          <w:rFonts w:ascii="Arial" w:hAnsi="Arial" w:cs="Arial"/>
+        </w:rPr>
+      </w:pPr>
+      <w:r>
+        <w:rPr>
+          <w:rFonts w:ascii="Arial" w:hAnsi="Arial" w:cs="Arial"/>
+          <w:b/>
+          <w:bCs/>
+        </w:rPr>
+        <w:t xml:space="preserve">Title: </w:t>
+      </w:r>
+      <w:r>
+        <w:rPr>
+          <w:rFonts w:ascii="Arial" w:hAnsi="Arial" w:cs="Arial"/>
+          <w:b/>
+          <w:bCs/>
+        </w:rPr>
+        <w:t>About Us.</w:t>
+      </w:r>
+    </w:p>
+    <w:p>
+      <w:pPr>
+        <w:widowControl w:val="0"/>
+        <w:autoSpaceDE w:val="0"/>
+        <w:autoSpaceDN w:val="0"/>
+        <w:adjustRightInd w:val="0"/>
+        <w:rPr>
+          <w:rFonts w:ascii="Arial" w:hAnsi="Arial" w:cs="Arial"/>
+        </w:rPr>
+      </w:pPr>
+    </w:p>
+    <w:p>
+      <w:pPr>
+        <w:widowControl w:val="0"/>
+        <w:autoSpaceDE w:val="0"/>
+        <w:autoSpaceDN w:val="0"/>
+        <w:adjustRightInd w:val="0"/>
+        <w:rPr>
+          <w:rFonts w:ascii="Arial" w:hAnsi="Arial" w:cs="Arial"/>
+        </w:rPr>
+      </w:pPr>
+      <w:r>
+        <w:rPr>
+          <w:rFonts w:ascii="Arial" w:hAnsi="Arial" w:cs="Arial"/>
+        </w:rPr>
+        <w:t>W</w:t>
+      </w:r>
+      <w:r>
+        <w:rPr>
+          <w:rFonts w:ascii="Arial" w:hAnsi="Arial" w:cs="Arial"/>
+        </w:rPr>
+        <w:t>e</w:t>
+      </w:r>
+      <w:r>
+        <w:rPr>
+          <w:rFonts w:ascii="Arial" w:hAnsi="Arial" w:cs="Arial"/>
+        </w:rPr>
+        <w:t>’</w:t>
+      </w:r>
+      <w:r>
+        <w:rPr>
+          <w:rFonts w:ascii="Arial" w:hAnsi="Arial" w:cs="Arial"/>
+        </w:rPr>
+        <w:t xml:space="preserve">re </w:t>
+      </w:r>
+      <w:proofErr w:type="spellStart"/>
+      <w:r>
+        <w:rPr>
+          <w:rFonts w:ascii="Arial" w:hAnsi="Arial" w:cs="Arial"/>
+        </w:rPr>
+        <w:t>Smag</w:t>
+      </w:r>
+      <w:proofErr w:type="spellEnd"/>
+      <w:r>
+        <w:rPr>
+          <w:rFonts w:ascii="Arial" w:hAnsi="Arial" w:cs="Arial"/>
+        </w:rPr>
+        <w:t>, your</w:t>
+      </w:r>
+      <w:r>
+        <w:rPr>
+          <w:rFonts w:ascii="Arial" w:hAnsi="Arial" w:cs="Arial"/>
+        </w:rPr>
+        <w:t xml:space="preserve"> premium food delivery service</w:t>
+      </w:r>
+      <w:r>
+        <w:rPr>
+          <w:rFonts w:ascii="Arial" w:hAnsi="Arial" w:cs="Arial"/>
+        </w:rPr>
+        <w:t xml:space="preserve">. Since </w:t>
+      </w:r>
+      <w:r>
+        <w:rPr>
+          <w:rFonts w:ascii="Arial" w:hAnsi="Arial" w:cs="Arial"/>
+        </w:rPr>
+        <w:t>you’re always busy and little or n</w:t>
+      </w:r>
+      <w:r>
+        <w:rPr>
+          <w:rFonts w:ascii="Arial" w:hAnsi="Arial" w:cs="Arial"/>
+        </w:rPr>
+        <w:t>o time for cooking, we’ve got you covered</w:t>
+      </w:r>
+      <w:r>
+        <w:rPr>
+          <w:rFonts w:ascii="Arial" w:hAnsi="Arial" w:cs="Arial"/>
+        </w:rPr>
+        <w:t>, we promise!</w:t>
+      </w:r>
+    </w:p>
+    <w:p>
+      <w:pPr>
+        <w:widowControl w:val="0"/>
+        <w:autoSpaceDE w:val="0"/>
+        <w:autoSpaceDN w:val="0"/>
+        <w:adjustRightInd w:val="0"/>
+        <w:rPr>
+          <w:rFonts w:ascii="Arial" w:hAnsi="Arial" w:cs="Arial"/>
+        </w:rPr>
+      </w:pPr>
+    </w:p>
+    <w:p>
+      <w:pPr>
+        <w:widowControl w:val="0"/>
+        <w:autoSpaceDE w:val="0"/>
+        <w:autoSpaceDN w:val="0"/>
+        <w:adjustRightInd w:val="0"/>
+        <w:outlineLvl w:val="0"/>
+        <w:rPr>
+          <w:rFonts w:ascii="Arial" w:hAnsi="Arial" w:cs="Arial"/>
+        </w:rPr>
+      </w:pPr>
+      <w:r>
+        <w:rPr>
+          <w:rFonts w:ascii="Arial" w:hAnsi="Arial" w:cs="Arial"/>
+          <w:b/>
+          <w:bCs/>
+        </w:rPr>
+        <w:t>365 days/year</w:t>
+      </w:r>
+    </w:p>
+    <w:p>
+      <w:pPr>
+        <w:widowControl w:val="0"/>
+        <w:autoSpaceDE w:val="0"/>
+        <w:autoSpaceDN w:val="0"/>
+        <w:adjustRightInd w:val="0"/>
+        <w:rPr>
+          <w:rFonts w:ascii="Arial" w:hAnsi="Arial" w:cs="Arial"/>
+        </w:rPr>
+      </w:pPr>
+      <w:r>
+        <w:rPr>
+          <w:rFonts w:ascii="Arial" w:hAnsi="Arial" w:cs="Arial"/>
+        </w:rPr>
+        <w:t>Never cook again!</w:t>
+      </w:r>
+      <w:r>
+        <w:rPr>
+          <w:rFonts w:ascii="Arial" w:hAnsi="Arial" w:cs="Arial"/>
+        </w:rPr>
+        <w:t xml:space="preserve"> We’ve got you covered 365 days/year</w:t>
+      </w:r>
+      <w:r>
+        <w:rPr>
+          <w:rFonts w:ascii="Arial" w:hAnsi="Arial" w:cs="Arial"/>
+        </w:rPr>
+        <w:t>.</w:t>
+      </w:r>
+    </w:p>
+    <w:p>
+      <w:pPr>
+        <w:widowControl w:val="0"/>
+        <w:autoSpaceDE w:val="0"/>
+        <w:autoSpaceDN w:val="0"/>
+        <w:adjustRightInd w:val="0"/>
+        <w:rPr>
+          <w:rFonts w:ascii="Arial" w:hAnsi="Arial" w:cs="Arial"/>
+        </w:rPr>
+      </w:pPr>
+    </w:p>
+    <w:p>
+      <w:pPr>
+        <w:widowControl w:val="0"/>
+        <w:autoSpaceDE w:val="0"/>
+        <w:autoSpaceDN w:val="0"/>
+        <w:adjustRightInd w:val="0"/>
+        <w:outlineLvl w:val="0"/>
+        <w:rPr>
+          <w:rFonts w:ascii="Arial" w:hAnsi="Arial" w:cs="Arial"/>
+        </w:rPr>
+      </w:pPr>
+      <w:r>
+        <w:rPr>
+          <w:rFonts w:ascii="Arial" w:hAnsi="Arial" w:cs="Arial"/>
+          <w:b/>
+          <w:bCs/>
+        </w:rPr>
+        <w:t>Ready in 20 minutes</w:t>
+      </w:r>
+    </w:p>
+    <w:p>
+      <w:pPr>
+        <w:widowControl w:val="0"/>
+        <w:autoSpaceDE w:val="0"/>
+        <w:autoSpaceDN w:val="0"/>
+        <w:adjustRightInd w:val="0"/>
+        <w:rPr>
+          <w:rFonts w:ascii="Arial" w:hAnsi="Arial" w:cs="Arial"/>
+        </w:rPr>
+      </w:pPr>
+      <w:r>
+        <w:rPr>
+          <w:rFonts w:ascii="Arial" w:hAnsi="Arial" w:cs="Arial"/>
+        </w:rPr>
+        <w:t>You're only twenty minutes away from your delicious and super healthy meal</w:t>
+      </w:r>
+      <w:r>
+        <w:rPr>
+          <w:rFonts w:ascii="Arial" w:hAnsi="Arial" w:cs="Arial"/>
+        </w:rPr>
+        <w:t>s delivered right to your home.</w:t>
+      </w:r>
+    </w:p>
+    <w:p>
+      <w:pPr>
+        <w:widowControl w:val="0"/>
+        <w:autoSpaceDE w:val="0"/>
+        <w:autoSpaceDN w:val="0"/>
+        <w:adjustRightInd w:val="0"/>
+        <w:rPr>
+          <w:rFonts w:ascii="Arial" w:hAnsi="Arial" w:cs="Arial"/>
+        </w:rPr>
+      </w:pPr>
+    </w:p>
+    <w:p>
+      <w:pPr>
+        <w:widowControl w:val="0"/>
+        <w:autoSpaceDE w:val="0"/>
+        <w:autoSpaceDN w:val="0"/>
+        <w:adjustRightInd w:val="0"/>
+        <w:rPr>
+          <w:rFonts w:ascii="Arial" w:hAnsi="Arial" w:cs="Arial"/>
+        </w:rPr>
+      </w:pPr>
+      <w:r>
+        <w:rPr>
+          <w:rFonts w:ascii="Arial" w:hAnsi="Arial" w:cs="Arial"/>
+          <w:b/>
+          <w:bCs/>
+        </w:rPr>
+        <w:t>100% organic</w:t>
+      </w:r>
+    </w:p>
+    <w:p>
+      <w:pPr>
+        <w:widowControl w:val="0"/>
+        <w:autoSpaceDE w:val="0"/>
+        <w:autoSpaceDN w:val="0"/>
+        <w:adjustRightInd w:val="0"/>
+        <w:rPr>
+          <w:rFonts w:ascii="Arial" w:hAnsi="Arial" w:cs="Arial"/>
+        </w:rPr>
+      </w:pPr>
+      <w:r>
+        <w:rPr>
+          <w:rFonts w:ascii="Arial" w:hAnsi="Arial" w:cs="Arial"/>
+        </w:rPr>
+        <w:t>All our vegetables are fresh, organic and local. Animals are raised without added hormones or antibiotics. Good for your health, the environment, and it also tastes better!</w:t>
+      </w:r>
+    </w:p>
+    <w:p>
+      <w:pPr>
+        <w:widowControl w:val="0"/>
+        <w:autoSpaceDE w:val="0"/>
+        <w:autoSpaceDN w:val="0"/>
+        <w:adjustRightInd w:val="0"/>
+        <w:rPr>
+          <w:rFonts w:ascii="Arial" w:hAnsi="Arial" w:cs="Arial"/>
+        </w:rPr>
+      </w:pPr>
+    </w:p>
+    <w:p>
+      <w:pPr>
+        <w:widowControl w:val="0"/>
+        <w:autoSpaceDE w:val="0"/>
+        <w:autoSpaceDN w:val="0"/>
+        <w:adjustRightInd w:val="0"/>
+        <w:outlineLvl w:val="0"/>
+        <w:rPr>
+          <w:rFonts w:ascii="Arial" w:hAnsi="Arial" w:cs="Arial"/>
+        </w:rPr>
+      </w:pPr>
+      <w:r>
+        <w:rPr>
+          <w:rFonts w:ascii="Arial" w:hAnsi="Arial" w:cs="Arial"/>
+          <w:b/>
+          <w:bCs/>
+        </w:rPr>
+        <w:t>Order anything</w:t>
+      </w:r>
+    </w:p>
+    <w:p>
+      <w:pPr>
+        <w:widowControl w:val="0"/>
+        <w:autoSpaceDE w:val="0"/>
+        <w:autoSpaceDN w:val="0"/>
+        <w:adjustRightInd w:val="0"/>
+        <w:rPr>
+          <w:rFonts w:ascii="Arial" w:hAnsi="Arial" w:cs="Arial"/>
+        </w:rPr>
+      </w:pPr>
+      <w:r>
+        <w:rPr>
+          <w:rFonts w:ascii="Arial" w:hAnsi="Arial" w:cs="Arial"/>
+        </w:rPr>
+        <w:t>We don't limit your hunger</w:t>
+      </w:r>
+      <w:r>
+        <w:rPr>
+          <w:rFonts w:ascii="Arial" w:hAnsi="Arial" w:cs="Arial"/>
+        </w:rPr>
+        <w:t>, which means you can order whatever</w:t>
+      </w:r>
+      <w:r>
+        <w:rPr>
+          <w:rFonts w:ascii="Arial" w:hAnsi="Arial" w:cs="Arial"/>
+        </w:rPr>
+        <w:t xml:space="preserve"> Nigerian</w:t>
+      </w:r>
+      <w:r>
+        <w:rPr>
+          <w:rFonts w:ascii="Arial" w:hAnsi="Arial" w:cs="Arial"/>
+        </w:rPr>
+        <w:t xml:space="preserve"> dish you</w:t>
+      </w:r>
+      <w:r>
+        <w:rPr>
+          <w:rFonts w:ascii="Arial" w:hAnsi="Arial" w:cs="Arial"/>
+        </w:rPr>
+        <w:t xml:space="preserve"> like.</w:t>
+      </w:r>
+    </w:p>
+    <w:p>
+      <w:pPr>
+        <w:widowControl w:val="0"/>
+        <w:autoSpaceDE w:val="0"/>
+        <w:autoSpaceDN w:val="0"/>
+        <w:adjustRightInd w:val="0"/>
+        <w:rPr>
+          <w:rFonts w:ascii="Arial" w:hAnsi="Arial" w:cs="Arial"/>
+        </w:rPr>
+      </w:pPr>
+    </w:p>
+    <w:p>
+      <w:pPr>
+        <w:widowControl w:val="0"/>
+        <w:autoSpaceDE w:val="0"/>
+        <w:autoSpaceDN w:val="0"/>
+        <w:adjustRightInd w:val="0"/>
+        <w:rPr>
+          <w:rFonts w:ascii="Arial" w:hAnsi="Arial" w:cs="Arial"/>
+        </w:rPr>
+      </w:pPr>
+    </w:p>
+    <w:p>
+      <w:pPr>
+        <w:widowControl w:val="0"/>
+        <w:autoSpaceDE w:val="0"/>
+        <w:autoSpaceDN w:val="0"/>
+        <w:adjustRightInd w:val="0"/>
+        <w:rPr>
+          <w:rFonts w:ascii="Arial" w:hAnsi="Arial" w:cs="Arial"/>
+        </w:rPr>
+      </w:pPr>
+    </w:p>
+    <w:p/>
+    <w:p>
+      <w:pPr>
+        <w:widowControl w:val="0"/>
+        <w:autoSpaceDE w:val="0"/>
+        <w:autoSpaceDN w:val="0"/>
+        <w:adjustRightInd w:val="0"/>
+        <w:outlineLvl w:val="0"/>
+        <w:rPr>
+          <w:rFonts w:ascii="Arial" w:hAnsi="Arial" w:cs="Arial"/>
+          <w:b/>
+          <w:bCs/>
+        </w:rPr>
+      </w:pPr>
+      <w:r>
+        <w:rPr>
+          <w:rFonts w:ascii="Arial" w:hAnsi="Arial" w:cs="Arial"/>
+          <w:b/>
+          <w:bCs/>
+        </w:rPr>
+        <w:t>Section 3</w:t>
+      </w:r>
+      <w:proofErr w:type="gramStart"/>
+      <w:r>
+        <w:rPr>
+          <w:rFonts w:ascii="Arial" w:hAnsi="Arial" w:cs="Arial"/>
+          <w:b/>
+          <w:bCs/>
+        </w:rPr>
+        <w:t>:</w:t>
+      </w:r>
+      <w:r>
+        <w:rPr>
+          <w:rFonts w:ascii="Arial" w:hAnsi="Arial" w:cs="Arial"/>
+          <w:b/>
+          <w:bCs/>
+        </w:rPr>
+        <w:t>Popular</w:t>
+      </w:r>
+      <w:proofErr w:type="gramEnd"/>
+      <w:r>
+        <w:rPr>
+          <w:rFonts w:ascii="Arial" w:hAnsi="Arial" w:cs="Arial"/>
+          <w:b/>
+          <w:bCs/>
+        </w:rPr>
+        <w:t xml:space="preserve"> meals</w:t>
+      </w:r>
+    </w:p>
+    <w:p>
+      <w:pPr>
+        <w:widowControl w:val="0"/>
+        <w:autoSpaceDE w:val="0"/>
+        <w:autoSpaceDN w:val="0"/>
+        <w:adjustRightInd w:val="0"/>
+        <w:outlineLvl w:val="0"/>
+        <w:rPr>
+          <w:rFonts w:ascii="Arial" w:hAnsi="Arial" w:cs="Arial"/>
+          <w:b/>
+          <w:bCs/>
+        </w:rPr>
+      </w:pPr>
+      <w:r>
+        <w:rPr>
+          <w:rFonts w:ascii="Arial" w:hAnsi="Arial" w:cs="Arial"/>
+          <w:b/>
+          <w:bCs/>
+        </w:rPr>
+        <w:lastRenderedPageBreak/>
+        <w:t>Title: Here are some of the most popular meals in Nigeria</w:t>
+      </w:r>
+    </w:p>
+    <w:p>
+      <w:pPr>
+        <w:widowControl w:val="0"/>
+        <w:autoSpaceDE w:val="0"/>
+        <w:autoSpaceDN w:val="0"/>
+        <w:adjustRightInd w:val="0"/>
+        <w:outlineLvl w:val="0"/>
+        <w:rPr>
+          <w:rFonts w:ascii="Arial" w:hAnsi="Arial" w:cs="Arial"/>
+          <w:b/>
+          <w:bCs/>
+        </w:rPr>
+      </w:pPr>
+    </w:p>
+    <w:p>
+      <w:pPr>
+        <w:pStyle w:val="ListParagraph"/>
+        <w:widowControl w:val="0"/>
+        <w:numPr>
+          <w:ilvl w:val="0"/>
+          <w:numId w:val="3"/>
+        </w:numPr>
+        <w:autoSpaceDE w:val="0"/>
+        <w:autoSpaceDN w:val="0"/>
+        <w:adjustRightInd w:val="0"/>
+        <w:outlineLvl w:val="0"/>
+        <w:rPr>
+          <w:rFonts w:ascii="Arial" w:hAnsi="Arial" w:cs="Arial"/>
+        </w:rPr>
+      </w:pPr>
+      <w:r>
+        <w:rPr>
+          <w:rFonts w:ascii="Arial" w:hAnsi="Arial" w:cs="Arial"/>
+        </w:rPr>
+        <w:t>Iyan (Pounded yam)</w:t>
+      </w:r>
+    </w:p>
+    <w:p>
+      <w:pPr>
+        <w:rPr>
+          <w:rFonts w:ascii="System" w:eastAsia="Times New Roman" w:hAnsi="System"/>
+          <w:sz w:val="27"/>
+          <w:szCs w:val="27"/>
+        </w:rPr>
+      </w:pPr>
+    </w:p>
+    <w:p>
+      <w:pPr>
+        <w:pStyle w:val="ListParagraph"/>
+        <w:widowControl w:val="0"/>
+        <w:numPr>
+          <w:ilvl w:val="0"/>
+          <w:numId w:val="3"/>
+        </w:numPr>
+        <w:autoSpaceDE w:val="0"/>
+        <w:autoSpaceDN w:val="0"/>
+        <w:adjustRightInd w:val="0"/>
+        <w:outlineLvl w:val="0"/>
+        <w:rPr>
+          <w:rFonts w:ascii="Arial" w:hAnsi="Arial" w:cs="Arial"/>
+        </w:rPr>
+      </w:pPr>
+      <w:proofErr w:type="spellStart"/>
+      <w:r>
+        <w:rPr>
+          <w:bdr w:val="none" w:sz="0" w:space="0" w:color="auto" w:frame="1"/>
+        </w:rPr>
+        <w:t>Àmàlà</w:t>
+      </w:r>
+      <w:proofErr w:type="spellEnd"/>
+      <w:r>
+        <w:rPr>
+          <w:bdr w:val="none" w:sz="0" w:space="0" w:color="auto" w:frame="1"/>
+        </w:rPr>
+        <w:t xml:space="preserve"> (Yam Flour</w:t>
+      </w:r>
+      <w:r>
+        <w:rPr>
+          <w:bdr w:val="none" w:sz="0" w:space="0" w:color="auto" w:frame="1"/>
+        </w:rPr>
+        <w:t>/ Cassava Flour/ Plantain Flour</w:t>
+      </w:r>
+    </w:p>
+    <w:p>
+      <w:pPr>
+        <w:pStyle w:val="ListParagraph"/>
+        <w:widowControl w:val="0"/>
+        <w:numPr>
+          <w:ilvl w:val="0"/>
+          <w:numId w:val="3"/>
+        </w:numPr>
+        <w:autoSpaceDE w:val="0"/>
+        <w:autoSpaceDN w:val="0"/>
+        <w:adjustRightInd w:val="0"/>
+        <w:outlineLvl w:val="0"/>
+        <w:rPr>
+          <w:rFonts w:ascii="Arial" w:hAnsi="Arial" w:cs="Arial"/>
+        </w:rPr>
+      </w:pPr>
+      <w:proofErr w:type="spellStart"/>
+      <w:r>
+        <w:rPr>
+          <w:bdr w:val="none" w:sz="0" w:space="0" w:color="auto" w:frame="1"/>
+        </w:rPr>
+        <w:t>Ogbono</w:t>
+      </w:r>
+      <w:proofErr w:type="spellEnd"/>
+      <w:r>
+        <w:rPr>
+          <w:bdr w:val="none" w:sz="0" w:space="0" w:color="auto" w:frame="1"/>
+        </w:rPr>
+        <w:t xml:space="preserve"> Soup (African Mango Seed Soup)</w:t>
+      </w:r>
+    </w:p>
+    <w:p>
+      <w:pPr>
+        <w:pStyle w:val="ListParagraph"/>
+        <w:widowControl w:val="0"/>
+        <w:numPr>
+          <w:ilvl w:val="0"/>
+          <w:numId w:val="3"/>
+        </w:numPr>
+        <w:autoSpaceDE w:val="0"/>
+        <w:autoSpaceDN w:val="0"/>
+        <w:adjustRightInd w:val="0"/>
+        <w:outlineLvl w:val="0"/>
+        <w:rPr>
+          <w:rFonts w:ascii="Arial" w:hAnsi="Arial" w:cs="Arial"/>
+        </w:rPr>
+      </w:pPr>
+      <w:r>
+        <w:rPr>
+          <w:bdr w:val="none" w:sz="0" w:space="0" w:color="auto" w:frame="1"/>
+        </w:rPr>
+        <w:t>Àkàrà (Fried Bean Cake)</w:t>
+      </w:r>
+    </w:p>
+    <w:p>
+      <w:pPr>
+        <w:pStyle w:val="ListParagraph"/>
+        <w:widowControl w:val="0"/>
+        <w:numPr>
+          <w:ilvl w:val="0"/>
+          <w:numId w:val="3"/>
+        </w:numPr>
+        <w:autoSpaceDE w:val="0"/>
+        <w:autoSpaceDN w:val="0"/>
+        <w:adjustRightInd w:val="0"/>
+        <w:outlineLvl w:val="0"/>
+        <w:rPr>
+          <w:rFonts w:ascii="Arial" w:hAnsi="Arial" w:cs="Arial"/>
+        </w:rPr>
+      </w:pPr>
+      <w:r>
+        <w:rPr>
+          <w:rFonts w:ascii="Arial" w:hAnsi="Arial" w:cs="Arial"/>
+        </w:rPr>
+        <w:t>Pepper Soup</w:t>
+      </w:r>
+    </w:p>
+    <w:p>
+      <w:pPr>
+        <w:pStyle w:val="ListParagraph"/>
+        <w:widowControl w:val="0"/>
+        <w:numPr>
+          <w:ilvl w:val="0"/>
+          <w:numId w:val="3"/>
+        </w:numPr>
+        <w:autoSpaceDE w:val="0"/>
+        <w:autoSpaceDN w:val="0"/>
+        <w:adjustRightInd w:val="0"/>
+        <w:outlineLvl w:val="0"/>
+        <w:rPr>
+          <w:rFonts w:ascii="Arial" w:hAnsi="Arial" w:cs="Arial"/>
+        </w:rPr>
+      </w:pPr>
+      <w:proofErr w:type="spellStart"/>
+      <w:r>
+        <w:rPr>
+          <w:bdr w:val="none" w:sz="0" w:space="0" w:color="auto" w:frame="1"/>
+        </w:rPr>
+        <w:t>Egusi</w:t>
+      </w:r>
+      <w:proofErr w:type="spellEnd"/>
+      <w:r>
+        <w:rPr>
+          <w:bdr w:val="none" w:sz="0" w:space="0" w:color="auto" w:frame="1"/>
+        </w:rPr>
+        <w:t xml:space="preserve"> (Melon Seed Soup)</w:t>
+      </w:r>
+    </w:p>
+    <w:p>
+      <w:pPr>
+        <w:pStyle w:val="ListParagraph"/>
+        <w:widowControl w:val="0"/>
+        <w:numPr>
+          <w:ilvl w:val="0"/>
+          <w:numId w:val="3"/>
+        </w:numPr>
+        <w:autoSpaceDE w:val="0"/>
+        <w:autoSpaceDN w:val="0"/>
+        <w:adjustRightInd w:val="0"/>
+        <w:outlineLvl w:val="0"/>
+        <w:rPr>
+          <w:rFonts w:ascii="Arial" w:hAnsi="Arial" w:cs="Arial"/>
+        </w:rPr>
+      </w:pPr>
+      <w:proofErr w:type="spellStart"/>
+      <w:r>
+        <w:rPr>
+          <w:bdr w:val="none" w:sz="0" w:space="0" w:color="auto" w:frame="1"/>
+        </w:rPr>
+        <w:t>Ẹ̀bà</w:t>
+      </w:r>
+      <w:proofErr w:type="spellEnd"/>
+      <w:r>
+        <w:rPr>
+          <w:bdr w:val="none" w:sz="0" w:space="0" w:color="auto" w:frame="1"/>
+        </w:rPr>
+        <w:t xml:space="preserve"> (Cassava Meal)</w:t>
+      </w:r>
+    </w:p>
+    <w:p>
+      <w:pPr>
+        <w:pStyle w:val="ListParagraph"/>
+        <w:widowControl w:val="0"/>
+        <w:numPr>
+          <w:ilvl w:val="0"/>
+          <w:numId w:val="3"/>
+        </w:numPr>
+        <w:autoSpaceDE w:val="0"/>
+        <w:autoSpaceDN w:val="0"/>
+        <w:adjustRightInd w:val="0"/>
+        <w:outlineLvl w:val="0"/>
+        <w:rPr>
+          <w:rFonts w:ascii="Arial" w:hAnsi="Arial" w:cs="Arial"/>
+        </w:rPr>
+      </w:pPr>
+      <w:r>
+        <w:rPr>
+          <w:bdr w:val="none" w:sz="0" w:space="0" w:color="auto" w:frame="1"/>
+        </w:rPr>
+        <w:t>Beans and Dodo (Fried Plantain)</w:t>
       </w:r>
     </w:p>
     <w:p>
@@ -1340,7 +1423,13 @@
         <w:rPr>
           <w:rFonts w:ascii="Arial" w:hAnsi="Arial" w:cs="Arial"/>
         </w:rPr>
-        <w:t>omnifood_ph</w:t>
+        <w:t>Smag</w:t>
+      </w:r>
+      <w:r>
+        <w:rPr>
+          <w:rFonts w:ascii="Arial" w:hAnsi="Arial" w:cs="Arial"/>
+        </w:rPr>
+        <w:t>_ph</w:t>
       </w:r>
       <w:proofErr w:type="spellEnd"/>
     </w:p>
@@ -1430,7 +1519,13 @@
         <w:rPr>
           <w:rFonts w:ascii="Arial" w:hAnsi="Arial" w:cs="Arial"/>
         </w:rPr>
-        <w:t>omnifood_</w:t>
+        <w:t>Smag</w:t>
+      </w:r>
+      <w:r>
+        <w:rPr>
+          <w:rFonts w:ascii="Arial" w:hAnsi="Arial" w:cs="Arial"/>
+        </w:rPr>
+        <w:t>_</w:t>
       </w:r>
       <w:r>
         <w:rPr>
@@ -1527,7 +1622,13 @@
         <w:rPr>
           <w:rFonts w:ascii="Arial" w:hAnsi="Arial" w:cs="Arial"/>
         </w:rPr>
-        <w:t>omnifood_benin</w:t>
+        <w:t>Smag</w:t>
+      </w:r>
+      <w:r>
+        <w:rPr>
+          <w:rFonts w:ascii="Arial" w:hAnsi="Arial" w:cs="Arial"/>
+        </w:rPr>
+        <w:t>_benin</w:t>
       </w:r>
       <w:proofErr w:type="spellEnd"/>
     </w:p>
@@ -1617,7 +1718,13 @@
         <w:rPr>
           <w:rFonts w:ascii="Arial" w:hAnsi="Arial" w:cs="Arial"/>
         </w:rPr>
-        <w:t>omnifood_abuja</w:t>
+        <w:t>Samg</w:t>
+      </w:r>
+      <w:r>
+        <w:rPr>
+          <w:rFonts w:ascii="Arial" w:hAnsi="Arial" w:cs="Arial"/>
+        </w:rPr>
+        <w:t>_abuja</w:t>
       </w:r>
       <w:proofErr w:type="spellEnd"/>
     </w:p>
@@ -1748,7 +1855,6 @@
           <w:rFonts w:ascii="Arial" w:hAnsi="Arial" w:cs="Arial"/>
           <w:bCs/>
         </w:rPr>
-        <w:lastRenderedPageBreak/>
         <w:t>Smag</w:t>
       </w:r>
       <w:proofErr w:type="spellEnd"/>
@@ -1756,7 +1862,19 @@
         <w:rPr>
           <w:rFonts w:ascii="Arial" w:hAnsi="Arial" w:cs="Arial"/>
         </w:rPr>
-        <w:t xml:space="preserve"> is just awesome! I just launched a startup which leaves me with no time for cooking, so </w:t>
+        <w:t xml:space="preserve"> is just awesome! I just launched a startup which leaves</w:t>
+      </w:r>
+      <w:r>
+        <w:rPr>
+          <w:rFonts w:ascii="Arial" w:hAnsi="Arial" w:cs="Arial"/>
+        </w:rPr>
+        <w:t xml:space="preserve"> me with no time for cooking and</w:t>
+      </w:r>
+      <w:r>
+        <w:rPr>
+          <w:rFonts w:ascii="Arial" w:hAnsi="Arial" w:cs="Arial"/>
+        </w:rPr>
+        <w:t xml:space="preserve"> </w:t>
       </w:r>
       <w:proofErr w:type="spellStart"/>
       <w:r>
@@ -1770,7 +1888,13 @@
         <w:rPr>
           <w:rFonts w:ascii="Arial" w:hAnsi="Arial" w:cs="Arial"/>
         </w:rPr>
-        <w:t xml:space="preserve"> is a life-saver. Now that I got used to it, I couldn't live without my daily meals!</w:t>
+        <w:t xml:space="preserve"> has been</w:t>
+      </w:r>
+      <w:r>
+        <w:rPr>
+          <w:rFonts w:ascii="Arial" w:hAnsi="Arial" w:cs="Arial"/>
+        </w:rPr>
+        <w:t xml:space="preserve"> a life-saver. Now that I got used to it, I couldn't live without my daily meals!</w:t>
       </w:r>
     </w:p>
     <w:p>
@@ -1835,35 +1959,172 @@
         <w:rPr>
           <w:rFonts w:ascii="Arial" w:hAnsi="Arial" w:cs="Arial"/>
         </w:rPr>
-        <w:t xml:space="preserve">Inexpensive, healthy and great-tasting meals, delivered right to my home. We have lots of food delivery here in Lisbon, but no one comes even close to </w:t>
+        <w:t>Inexpensive, healthy and great-tasting meals, delivered right to my home. We have lots</w:t>
+      </w:r>
+      <w:r>
+        <w:rPr>
+          <w:rFonts w:ascii="Arial" w:hAnsi="Arial" w:cs="Arial"/>
+        </w:rPr>
+        <w:t xml:space="preserve"> of food delivery here in Port-</w:t>
       </w:r>
       <w:proofErr w:type="spellStart"/>
       <w:r>
         <w:rPr>
           <w:rFonts w:ascii="Arial" w:hAnsi="Arial" w:cs="Arial"/>
         </w:rPr>
-        <w:t>Omifood</w:t>
+        <w:t>hacourt</w:t>
       </w:r>
       <w:proofErr w:type="spellEnd"/>
       <w:r>
         <w:rPr>
           <w:rFonts w:ascii="Arial" w:hAnsi="Arial" w:cs="Arial"/>
         </w:rPr>
-        <w:t xml:space="preserve">. </w:t>
+        <w:t>, but no</w:t>
+      </w:r>
+      <w:r>
+        <w:rPr>
+          <w:rFonts w:ascii="Arial" w:hAnsi="Arial" w:cs="Arial"/>
+        </w:rPr>
+        <w:t xml:space="preserve"> one comes even close to </w:t>
+      </w:r>
+      <w:proofErr w:type="spellStart"/>
+      <w:r>
+        <w:rPr>
+          <w:rFonts w:ascii="Arial" w:hAnsi="Arial" w:cs="Arial"/>
+        </w:rPr>
+        <w:t>Smag</w:t>
+      </w:r>
+      <w:proofErr w:type="spellEnd"/>
+      <w:r>
+        <w:rPr>
+          <w:rFonts w:ascii="Arial" w:hAnsi="Arial" w:cs="Arial"/>
+        </w:rPr>
+        <w:t>. Me and my family are so in love!</w:t>
+      </w:r>
+    </w:p>
+    <w:p>
+      <w:pPr>
+        <w:widowControl w:val="0"/>
+        <w:autoSpaceDE w:val="0"/>
+        <w:autoSpaceDN w:val="0"/>
+        <w:adjustRightInd w:val="0"/>
+        <w:rPr>
+          <w:rFonts w:ascii="Arial" w:hAnsi="Arial" w:cs="Arial"/>
+        </w:rPr>
+      </w:pPr>
+      <w:r>
+        <w:rPr>
+          <w:rFonts w:ascii="Arial" w:hAnsi="Arial" w:cs="Arial"/>
+        </w:rPr>
+        <w:t>(</w:t>
+      </w:r>
+      <w:proofErr w:type="spellStart"/>
+      <w:r>
+        <w:rPr>
+          <w:rFonts w:ascii="Arial" w:hAnsi="Arial" w:cs="Arial"/>
+        </w:rPr>
+        <w:t>Barine</w:t>
+      </w:r>
+      <w:proofErr w:type="spellEnd"/>
+      <w:r>
+        <w:rPr>
+          <w:rFonts w:ascii="Arial" w:hAnsi="Arial" w:cs="Arial"/>
+        </w:rPr>
+        <w:t xml:space="preserve"> </w:t>
+      </w:r>
+      <w:proofErr w:type="spellStart"/>
+      <w:r>
+        <w:rPr>
+          <w:rFonts w:ascii="Arial" w:hAnsi="Arial" w:cs="Arial"/>
+        </w:rPr>
+        <w:t>Bariledum</w:t>
+      </w:r>
+      <w:proofErr w:type="spellEnd"/>
+      <w:r>
+        <w:rPr>
+          <w:rFonts w:ascii="Arial" w:hAnsi="Arial" w:cs="Arial"/>
+        </w:rPr>
+        <w:t>)</w:t>
+      </w:r>
+    </w:p>
+    <w:p>
+      <w:pPr>
+        <w:widowControl w:val="0"/>
+        <w:autoSpaceDE w:val="0"/>
+        <w:autoSpaceDN w:val="0"/>
+        <w:adjustRightInd w:val="0"/>
+        <w:rPr>
+          <w:rFonts w:ascii="Arial" w:hAnsi="Arial" w:cs="Arial"/>
+        </w:rPr>
+      </w:pPr>
+    </w:p>
+    <w:p>
+      <w:pPr>
+        <w:widowControl w:val="0"/>
+        <w:autoSpaceDE w:val="0"/>
+        <w:autoSpaceDN w:val="0"/>
+        <w:adjustRightInd w:val="0"/>
+        <w:rPr>
+          <w:rFonts w:ascii="Arial" w:hAnsi="Arial" w:cs="Arial"/>
+        </w:rPr>
+      </w:pPr>
+      <w:r>
+        <w:rPr>
+          <w:rFonts w:ascii="Arial" w:hAnsi="Arial" w:cs="Arial"/>
+        </w:rPr>
+        <w:t xml:space="preserve">I was looking for a quick and easy food delivery service in </w:t>
+      </w:r>
+      <w:r>
+        <w:rPr>
+          <w:rFonts w:ascii="Arial" w:hAnsi="Arial" w:cs="Arial"/>
+        </w:rPr>
+        <w:t>Lagos</w:t>
+      </w:r>
+      <w:r>
+        <w:rPr>
+          <w:rFonts w:ascii="Arial" w:hAnsi="Arial" w:cs="Arial"/>
+        </w:rPr>
+        <w:t xml:space="preserve">. I tried a lot of them and ended up with </w:t>
+      </w:r>
+      <w:proofErr w:type="spellStart"/>
+      <w:r>
+        <w:rPr>
+          <w:rFonts w:ascii="Arial" w:hAnsi="Arial" w:cs="Arial"/>
+        </w:rPr>
+        <w:t>Smag</w:t>
+      </w:r>
+      <w:proofErr w:type="spellEnd"/>
+      <w:r>
+        <w:rPr>
+          <w:rFonts w:ascii="Arial" w:hAnsi="Arial" w:cs="Arial"/>
+        </w:rPr>
+        <w:t xml:space="preserve">. Best food </w:t>
+      </w:r>
+      <w:r>
+        <w:rPr>
+          <w:rFonts w:ascii="Arial" w:hAnsi="Arial" w:cs="Arial"/>
+        </w:rPr>
+        <w:t xml:space="preserve">delivery service in the </w:t>
       </w:r>
       <w:proofErr w:type="gramStart"/>
       <w:r>
         <w:rPr>
           <w:rFonts w:ascii="Arial" w:hAnsi="Arial" w:cs="Arial"/>
         </w:rPr>
-        <w:t>Me</w:t>
+        <w:t xml:space="preserve">Island </w:t>
+      </w:r>
+      <w:r>
+        <w:rPr>
+          <w:rFonts w:ascii="Arial" w:hAnsi="Arial" w:cs="Arial"/>
+        </w:rPr>
+        <w:t>.</w:t>
       </w:r>
       <w:proofErr w:type="gramEnd"/>
       <w:r>
         <w:rPr>
           <w:rFonts w:ascii="Arial" w:hAnsi="Arial" w:cs="Arial"/>
         </w:rPr>
-        <w:t xml:space="preserve"> and my family are so in love!</w:t>
+        <w:t xml:space="preserve"> Keep up the great work!</w:t>
       </w:r>
     </w:p>
     <w:p>
@@ -1887,23 +2148,15 @@
         <w:rPr>
           <w:rFonts w:ascii="Arial" w:hAnsi="Arial" w:cs="Arial"/>
         </w:rPr>
-        <w:t>Barine</w:t>
+        <w:t>Dimkpa</w:t>
       </w:r>
       <w:proofErr w:type="spellEnd"/>
       <w:r>
         <w:rPr>
           <w:rFonts w:ascii="Arial" w:hAnsi="Arial" w:cs="Arial"/>
         </w:rPr>
-        <w:t xml:space="preserve"> </w:t>
-      </w:r>
-      <w:proofErr w:type="spellStart"/>
-      <w:r>
-        <w:rPr>
-          <w:rFonts w:ascii="Arial" w:hAnsi="Arial" w:cs="Arial"/>
-        </w:rPr>
-        <w:t>Bariledum</w:t>
-      </w:r>
-      <w:proofErr w:type="spellEnd"/>
+        <w:t xml:space="preserve"> De-Truth</w:t>
+      </w:r>
       <w:r>
         <w:rPr>
           <w:rFonts w:ascii="Arial" w:hAnsi="Arial" w:cs="Arial"/>
@@ -1932,99 +2185,6 @@
           <w:rFonts w:ascii="Arial" w:hAnsi="Arial" w:cs="Arial"/>
         </w:rPr>
       </w:pPr>
-      <w:r>
-        <w:rPr>
-          <w:rFonts w:ascii="Arial" w:hAnsi="Arial" w:cs="Arial"/>
-        </w:rPr>
-        <w:t xml:space="preserve">I was looking for a quick and easy food delivery service in San </w:t>
-      </w:r>
-      <w:proofErr w:type="spellStart"/>
-      <w:r>
-        <w:rPr>
-          <w:rFonts w:ascii="Arial" w:hAnsi="Arial" w:cs="Arial"/>
-        </w:rPr>
-        <w:t>Franciso</w:t>
-      </w:r>
-      <w:proofErr w:type="spellEnd"/>
-      <w:r>
-        <w:rPr>
-          <w:rFonts w:ascii="Arial" w:hAnsi="Arial" w:cs="Arial"/>
-        </w:rPr>
-        <w:t xml:space="preserve">. I tried a lot of them and ended up with </w:t>
-      </w:r>
-      <w:proofErr w:type="spellStart"/>
-      <w:r>
-        <w:rPr>
-          <w:rFonts w:ascii="Arial" w:hAnsi="Arial" w:cs="Arial"/>
-        </w:rPr>
-        <w:t>Omnifood</w:t>
-      </w:r>
-      <w:proofErr w:type="spellEnd"/>
-      <w:r>
-        <w:rPr>
-          <w:rFonts w:ascii="Arial" w:hAnsi="Arial" w:cs="Arial"/>
-        </w:rPr>
-        <w:t>. Best food delivery service in the Bay Area. Keep up the great work!</w:t>
-      </w:r>
-    </w:p>
-    <w:p>
-      <w:pPr>
-        <w:widowControl w:val="0"/>
-        <w:autoSpaceDE w:val="0"/>
-        <w:autoSpaceDN w:val="0"/>
-        <w:adjustRightInd w:val="0"/>
-        <w:rPr>
-          <w:rFonts w:ascii="Arial" w:hAnsi="Arial" w:cs="Arial"/>
-        </w:rPr>
-      </w:pPr>
-      <w:r>
-        <w:rPr>
-          <w:rFonts w:ascii="Arial" w:hAnsi="Arial" w:cs="Arial"/>
-        </w:rPr>
-        <w:t>(</w:t>
-      </w:r>
-      <w:proofErr w:type="spellStart"/>
-      <w:r>
-        <w:rPr>
-          <w:rFonts w:ascii="Arial" w:hAnsi="Arial" w:cs="Arial"/>
-        </w:rPr>
-        <w:t>Dimkpa</w:t>
-      </w:r>
-      <w:proofErr w:type="spellEnd"/>
-      <w:r>
-        <w:rPr>
-          <w:rFonts w:ascii="Arial" w:hAnsi="Arial" w:cs="Arial"/>
-        </w:rPr>
-        <w:t xml:space="preserve"> De-Truth</w:t>
-      </w:r>
-      <w:r>
-        <w:rPr>
-          <w:rFonts w:ascii="Arial" w:hAnsi="Arial" w:cs="Arial"/>
-        </w:rPr>
-        <w:t>)</w:t>
-      </w:r>
-    </w:p>
-    <w:p>
-      <w:pPr>
-        <w:widowControl w:val="0"/>
-        <w:autoSpaceDE w:val="0"/>
-        <w:autoSpaceDN w:val="0"/>
-        <w:adjustRightInd w:val="0"/>
-        <w:rPr>
-          <w:rFonts w:ascii="Arial" w:hAnsi="Arial" w:cs="Arial"/>
-        </w:rPr>
-      </w:pPr>
-    </w:p>
-    <w:p>
-      <w:pPr>
-        <w:widowControl w:val="0"/>
-        <w:autoSpaceDE w:val="0"/>
-        <w:autoSpaceDN w:val="0"/>
-        <w:adjustRightInd w:val="0"/>
-        <w:rPr>
-          <w:rFonts w:ascii="Arial" w:hAnsi="Arial" w:cs="Arial"/>
-        </w:rPr>
-      </w:pPr>
     </w:p>
     <w:p>
       <w:pPr>
@@ -2074,8 +2234,42 @@
           <w:b/>
           <w:bCs/>
         </w:rPr>
-        <w:t>Title: Start eating healthy today</w:t>
-      </w:r>
+        <w:t xml:space="preserve">Title: </w:t>
+      </w:r>
+      <w:r>
+        <w:rPr>
+          <w:rFonts w:ascii="Arial" w:hAnsi="Arial" w:cs="Arial"/>
+          <w:b/>
+          <w:bCs/>
+        </w:rPr>
+        <w:t>Special Offers</w:t>
+      </w:r>
+    </w:p>
+    <w:p>
+      <w:pPr>
+        <w:widowControl w:val="0"/>
+        <w:autoSpaceDE w:val="0"/>
+        <w:autoSpaceDN w:val="0"/>
+        <w:adjustRightInd w:val="0"/>
+        <w:rPr>
+          <w:rFonts w:ascii="Arial" w:hAnsi="Arial" w:cs="Arial"/>
+          <w:b/>
+          <w:bCs/>
+        </w:rPr>
+      </w:pPr>
+    </w:p>
+    <w:p>
+      <w:pPr>
+        <w:widowControl w:val="0"/>
+        <w:autoSpaceDE w:val="0"/>
+        <w:autoSpaceDN w:val="0"/>
+        <w:adjustRightInd w:val="0"/>
+        <w:rPr>
+          <w:rFonts w:ascii="Arial" w:hAnsi="Arial" w:cs="Arial"/>
+          <w:b/>
+          <w:bCs/>
+        </w:rPr>
+      </w:pPr>
     </w:p>
     <w:p>
       <w:pPr>
@@ -2124,6 +2318,178 @@
         <w:rPr>
           <w:rFonts w:ascii="Arial" w:hAnsi="Arial" w:cs="Arial"/>
         </w:rPr>
+        <w:t>₦39,000</w:t>
+      </w:r>
+      <w:r>
+        <w:rPr>
+          <w:rFonts w:ascii="Arial" w:hAnsi="Arial" w:cs="Arial"/>
+        </w:rPr>
+        <w:t xml:space="preserve"> per month</w:t>
+      </w:r>
+    </w:p>
+    <w:p>
+      <w:pPr>
+        <w:widowControl w:val="0"/>
+        <w:autoSpaceDE w:val="0"/>
+        <w:autoSpaceDN w:val="0"/>
+        <w:adjustRightInd w:val="0"/>
+        <w:rPr>
+          <w:rFonts w:ascii="Arial" w:hAnsi="Arial" w:cs="Arial"/>
+        </w:rPr>
+      </w:pPr>
+      <w:r>
+        <w:rPr>
+          <w:rFonts w:ascii="Arial" w:hAnsi="Arial" w:cs="Arial"/>
+        </w:rPr>
+        <w:t xml:space="preserve">That’s only </w:t>
+      </w:r>
+      <w:r>
+        <w:rPr>
+          <w:rFonts w:ascii="Arial" w:hAnsi="Arial" w:cs="Arial"/>
+        </w:rPr>
+        <w:t>₦1,300</w:t>
+      </w:r>
+      <w:r>
+        <w:rPr>
+          <w:rFonts w:ascii="Arial" w:hAnsi="Arial" w:cs="Arial"/>
+        </w:rPr>
+        <w:t xml:space="preserve"> per meal</w:t>
+      </w:r>
+    </w:p>
+    <w:p>
+      <w:pPr>
+        <w:widowControl w:val="0"/>
+        <w:autoSpaceDE w:val="0"/>
+        <w:autoSpaceDN w:val="0"/>
+        <w:adjustRightInd w:val="0"/>
+        <w:rPr>
+          <w:rFonts w:ascii="Arial" w:hAnsi="Arial" w:cs="Arial"/>
+        </w:rPr>
+      </w:pPr>
+      <w:r>
+        <w:rPr>
+          <w:rFonts w:ascii="Arial" w:hAnsi="Arial" w:cs="Arial"/>
+        </w:rPr>
+        <w:t>2</w:t>
+      </w:r>
+      <w:r>
+        <w:rPr>
+          <w:rFonts w:ascii="Arial" w:hAnsi="Arial" w:cs="Arial"/>
+        </w:rPr>
+        <w:t xml:space="preserve"> meal 10 days/month</w:t>
+      </w:r>
+    </w:p>
+    <w:p>
+      <w:pPr>
+        <w:widowControl w:val="0"/>
+        <w:autoSpaceDE w:val="0"/>
+        <w:autoSpaceDN w:val="0"/>
+        <w:adjustRightInd w:val="0"/>
+        <w:rPr>
+          <w:rFonts w:ascii="Arial" w:hAnsi="Arial" w:cs="Arial"/>
+        </w:rPr>
+      </w:pPr>
+      <w:r>
+        <w:rPr>
+          <w:rFonts w:ascii="Arial" w:hAnsi="Arial" w:cs="Arial"/>
+        </w:rPr>
+        <w:t>Order 24/7</w:t>
+      </w:r>
+    </w:p>
+    <w:p>
+      <w:pPr>
+        <w:widowControl w:val="0"/>
+        <w:autoSpaceDE w:val="0"/>
+        <w:autoSpaceDN w:val="0"/>
+        <w:adjustRightInd w:val="0"/>
+        <w:rPr>
+          <w:rFonts w:ascii="Arial" w:hAnsi="Arial" w:cs="Arial"/>
+        </w:rPr>
+      </w:pPr>
+      <w:r>
+        <w:rPr>
+          <w:rFonts w:ascii="Arial" w:hAnsi="Arial" w:cs="Arial"/>
+        </w:rPr>
+        <w:t>Access to newest creations</w:t>
+      </w:r>
+    </w:p>
+    <w:p>
+      <w:pPr>
+        <w:widowControl w:val="0"/>
+        <w:autoSpaceDE w:val="0"/>
+        <w:autoSpaceDN w:val="0"/>
+        <w:adjustRightInd w:val="0"/>
+        <w:rPr>
+          <w:rFonts w:ascii="Arial" w:hAnsi="Arial" w:cs="Arial"/>
+        </w:rPr>
+      </w:pPr>
+      <w:r>
+        <w:rPr>
+          <w:rFonts w:ascii="Arial" w:hAnsi="Arial" w:cs="Arial"/>
+        </w:rPr>
+        <w:t>Free delivery</w:t>
+      </w:r>
+    </w:p>
+    <w:p>
+      <w:pPr>
+        <w:widowControl w:val="0"/>
+        <w:autoSpaceDE w:val="0"/>
+        <w:autoSpaceDN w:val="0"/>
+        <w:adjustRightInd w:val="0"/>
+        <w:rPr>
+          <w:rFonts w:ascii="Arial" w:hAnsi="Arial" w:cs="Arial"/>
+          <w:b/>
+          <w:bCs/>
+        </w:rPr>
+      </w:pPr>
+    </w:p>
+    <w:p>
+      <w:pPr>
+        <w:widowControl w:val="0"/>
+        <w:autoSpaceDE w:val="0"/>
+        <w:autoSpaceDN w:val="0"/>
+        <w:adjustRightInd w:val="0"/>
+        <w:rPr>
+          <w:rFonts w:ascii="Arial" w:hAnsi="Arial" w:cs="Arial"/>
+          <w:b/>
+          <w:bCs/>
+        </w:rPr>
+      </w:pPr>
+    </w:p>
+    <w:p>
+      <w:pPr>
+        <w:widowControl w:val="0"/>
+        <w:autoSpaceDE w:val="0"/>
+        <w:autoSpaceDN w:val="0"/>
+        <w:adjustRightInd w:val="0"/>
+        <w:outlineLvl w:val="0"/>
+        <w:rPr>
+          <w:rFonts w:ascii="Arial" w:hAnsi="Arial" w:cs="Arial"/>
+        </w:rPr>
+      </w:pPr>
+      <w:r>
+        <w:rPr>
+          <w:rFonts w:ascii="Arial" w:hAnsi="Arial" w:cs="Arial"/>
+          <w:b/>
+          <w:bCs/>
+        </w:rPr>
+        <w:t>Plan 2: VIP</w:t>
+      </w:r>
+    </w:p>
+    <w:p>
+      <w:pPr>
+        <w:widowControl w:val="0"/>
+        <w:autoSpaceDE w:val="0"/>
+        <w:autoSpaceDN w:val="0"/>
+        <w:adjustRightInd w:val="0"/>
+        <w:rPr>
+          <w:rFonts w:ascii="Arial" w:hAnsi="Arial" w:cs="Arial"/>
+        </w:rPr>
+      </w:pPr>
+      <w:r>
+        <w:rPr>
+          <w:rFonts w:ascii="Arial" w:hAnsi="Arial" w:cs="Arial"/>
+        </w:rPr>
         <w:t>₦75,000</w:t>
       </w:r>
       <w:r>
@@ -2147,24 +2513,36 @@
         <w:rPr>
           <w:rFonts w:ascii="Arial" w:hAnsi="Arial" w:cs="Arial"/>
         </w:rPr>
-        <w:t>That’s only 13.30$ per meal</w:t>
-      </w:r>
-    </w:p>
-    <w:p>
-      <w:pPr>
-        <w:widowControl w:val="0"/>
-        <w:autoSpaceDE w:val="0"/>
-        <w:autoSpaceDN w:val="0"/>
-        <w:adjustRightInd w:val="0"/>
-        <w:rPr>
-          <w:rFonts w:ascii="Arial" w:hAnsi="Arial" w:cs="Arial"/>
-        </w:rPr>
-      </w:pPr>
-      <w:r>
-        <w:rPr>
-          <w:rFonts w:ascii="Arial" w:hAnsi="Arial" w:cs="Arial"/>
-        </w:rPr>
-        <w:t>1 meal every day</w:t>
+        <w:t>That’s only ₦1,250</w:t>
+      </w:r>
+      <w:r>
+        <w:rPr>
+          <w:rFonts w:ascii="Arial" w:hAnsi="Arial" w:cs="Arial"/>
+        </w:rPr>
+        <w:t xml:space="preserve"> per meal</w:t>
+      </w:r>
+    </w:p>
+    <w:p>
+      <w:pPr>
+        <w:widowControl w:val="0"/>
+        <w:autoSpaceDE w:val="0"/>
+        <w:autoSpaceDN w:val="0"/>
+        <w:adjustRightInd w:val="0"/>
+        <w:rPr>
+          <w:rFonts w:ascii="Arial" w:hAnsi="Arial" w:cs="Arial"/>
+        </w:rPr>
+      </w:pPr>
+      <w:r>
+        <w:rPr>
+          <w:rFonts w:ascii="Arial" w:hAnsi="Arial" w:cs="Arial"/>
+        </w:rPr>
+        <w:t>2</w:t>
+      </w:r>
+      <w:r>
+        <w:rPr>
+          <w:rFonts w:ascii="Arial" w:hAnsi="Arial" w:cs="Arial"/>
+        </w:rPr>
+        <w:t xml:space="preserve"> meal every day</w:t>
       </w:r>
     </w:p>
     <w:p>
@@ -2235,120 +2613,75 @@
         <w:autoSpaceDE w:val="0"/>
         <w:autoSpaceDN w:val="0"/>
         <w:adjustRightInd w:val="0"/>
-        <w:rPr>
-          <w:rFonts w:ascii="Arial" w:hAnsi="Arial" w:cs="Arial"/>
-        </w:rPr>
-      </w:pPr>
-    </w:p>
-    <w:p>
-      <w:pPr>
-        <w:widowControl w:val="0"/>
-        <w:autoSpaceDE w:val="0"/>
-        <w:autoSpaceDN w:val="0"/>
-        <w:adjustRightInd w:val="0"/>
-        <w:outlineLvl w:val="0"/>
-        <w:rPr>
-          <w:rFonts w:ascii="Arial" w:hAnsi="Arial" w:cs="Arial"/>
-        </w:rPr>
-      </w:pPr>
-      <w:r>
-        <w:rPr>
-          <w:rFonts w:ascii="Arial" w:hAnsi="Arial" w:cs="Arial"/>
-          <w:b/>
-          <w:bCs/>
-        </w:rPr>
-        <w:t>Plan 2: Pro</w:t>
-      </w:r>
-    </w:p>
-    <w:p>
-      <w:pPr>
-        <w:widowControl w:val="0"/>
-        <w:autoSpaceDE w:val="0"/>
-        <w:autoSpaceDN w:val="0"/>
-        <w:adjustRightInd w:val="0"/>
-        <w:rPr>
-          <w:rFonts w:ascii="Arial" w:hAnsi="Arial" w:cs="Arial"/>
-        </w:rPr>
-      </w:pPr>
-      <w:r>
-        <w:rPr>
-          <w:rFonts w:ascii="Arial" w:hAnsi="Arial" w:cs="Arial"/>
-        </w:rPr>
-        <w:t>₦38,000</w:t>
-      </w:r>
-      <w:r>
-        <w:rPr>
-          <w:rFonts w:ascii="Arial" w:hAnsi="Arial" w:cs="Arial"/>
-        </w:rPr>
-        <w:t xml:space="preserve"> per month</w:t>
-      </w:r>
-    </w:p>
-    <w:p>
-      <w:pPr>
-        <w:widowControl w:val="0"/>
-        <w:autoSpaceDE w:val="0"/>
-        <w:autoSpaceDN w:val="0"/>
-        <w:adjustRightInd w:val="0"/>
-        <w:rPr>
-          <w:rFonts w:ascii="Arial" w:hAnsi="Arial" w:cs="Arial"/>
-        </w:rPr>
-      </w:pPr>
-      <w:r>
-        <w:rPr>
-          <w:rFonts w:ascii="Arial" w:hAnsi="Arial" w:cs="Arial"/>
-        </w:rPr>
-        <w:t>That’s only 14.90$ per meal</w:t>
-      </w:r>
-    </w:p>
-    <w:p>
-      <w:pPr>
-        <w:widowControl w:val="0"/>
-        <w:autoSpaceDE w:val="0"/>
-        <w:autoSpaceDN w:val="0"/>
-        <w:adjustRightInd w:val="0"/>
-        <w:rPr>
-          <w:rFonts w:ascii="Arial" w:hAnsi="Arial" w:cs="Arial"/>
-        </w:rPr>
-      </w:pPr>
-      <w:r>
-        <w:rPr>
-          <w:rFonts w:ascii="Arial" w:hAnsi="Arial" w:cs="Arial"/>
-        </w:rPr>
-        <w:t>1 meal 10 days/month</w:t>
-      </w:r>
-    </w:p>
-    <w:p>
-      <w:pPr>
-        <w:widowControl w:val="0"/>
-        <w:autoSpaceDE w:val="0"/>
-        <w:autoSpaceDN w:val="0"/>
-        <w:adjustRightInd w:val="0"/>
-        <w:rPr>
-          <w:rFonts w:ascii="Arial" w:hAnsi="Arial" w:cs="Arial"/>
-        </w:rPr>
-      </w:pPr>
-      <w:r>
-        <w:rPr>
-          <w:rFonts w:ascii="Arial" w:hAnsi="Arial" w:cs="Arial"/>
-        </w:rPr>
-        <w:t>Order 24/7</w:t>
-      </w:r>
-    </w:p>
-    <w:p>
-      <w:pPr>
-        <w:widowControl w:val="0"/>
-        <w:autoSpaceDE w:val="0"/>
-        <w:autoSpaceDN w:val="0"/>
-        <w:adjustRightInd w:val="0"/>
-        <w:rPr>
-          <w:rFonts w:ascii="Arial" w:hAnsi="Arial" w:cs="Arial"/>
-        </w:rPr>
-      </w:pPr>
-      <w:r>
-        <w:rPr>
-          <w:rFonts w:ascii="Arial" w:hAnsi="Arial" w:cs="Arial"/>
-        </w:rPr>
-        <w:t>Access to newest creations</w:t>
+        <w:outlineLvl w:val="0"/>
+        <w:rPr>
+          <w:rFonts w:ascii="Arial" w:hAnsi="Arial" w:cs="Arial"/>
+        </w:rPr>
+      </w:pPr>
+      <w:r>
+        <w:rPr>
+          <w:rFonts w:ascii="Arial" w:hAnsi="Arial" w:cs="Arial"/>
+          <w:b/>
+          <w:bCs/>
+        </w:rPr>
+        <w:t>Plan 3: Starter</w:t>
+      </w:r>
+    </w:p>
+    <w:p>
+      <w:pPr>
+        <w:widowControl w:val="0"/>
+        <w:autoSpaceDE w:val="0"/>
+        <w:autoSpaceDN w:val="0"/>
+        <w:adjustRightInd w:val="0"/>
+        <w:rPr>
+          <w:rFonts w:ascii="Arial" w:hAnsi="Arial" w:cs="Arial"/>
+        </w:rPr>
+      </w:pPr>
+      <w:r>
+        <w:rPr>
+          <w:rFonts w:ascii="Arial" w:hAnsi="Arial" w:cs="Arial"/>
+        </w:rPr>
+        <w:t xml:space="preserve">₦2,000 </w:t>
+      </w:r>
+      <w:r>
+        <w:rPr>
+          <w:rFonts w:ascii="Arial" w:hAnsi="Arial" w:cs="Arial"/>
+        </w:rPr>
+        <w:t>per meal</w:t>
+      </w:r>
+    </w:p>
+    <w:p>
+      <w:pPr>
+        <w:widowControl w:val="0"/>
+        <w:autoSpaceDE w:val="0"/>
+        <w:autoSpaceDN w:val="0"/>
+        <w:adjustRightInd w:val="0"/>
+        <w:rPr>
+          <w:rFonts w:ascii="Arial" w:hAnsi="Arial" w:cs="Arial"/>
+        </w:rPr>
+      </w:pPr>
+      <w:r>
+        <w:rPr>
+          <w:rFonts w:ascii="Arial" w:hAnsi="Arial" w:cs="Arial"/>
+        </w:rPr>
+        <w:t>1 meal</w:t>
+      </w:r>
+    </w:p>
+    <w:p>
+      <w:pPr>
+        <w:widowControl w:val="0"/>
+        <w:autoSpaceDE w:val="0"/>
+        <w:autoSpaceDN w:val="0"/>
+        <w:adjustRightInd w:val="0"/>
+        <w:rPr>
+          <w:rFonts w:ascii="Arial" w:hAnsi="Arial" w:cs="Arial"/>
+        </w:rPr>
+      </w:pPr>
+      <w:r>
+        <w:rPr>
+          <w:rFonts w:ascii="Arial" w:hAnsi="Arial" w:cs="Arial"/>
+        </w:rPr>
+        <w:t>Order from 8 am to 12 pm</w:t>
       </w:r>
     </w:p>
     <w:p>
@@ -2378,111 +2711,6 @@
           <w:rFonts w:ascii="Arial" w:hAnsi="Arial" w:cs="Arial"/>
         </w:rPr>
       </w:pPr>
-    </w:p>
-    <w:p>
-      <w:pPr>
-        <w:widowControl w:val="0"/>
-        <w:autoSpaceDE w:val="0"/>
-        <w:autoSpaceDN w:val="0"/>
-        <w:adjustRightInd w:val="0"/>
-        <w:rPr>
-          <w:rFonts w:ascii="Arial" w:hAnsi="Arial" w:cs="Arial"/>
-        </w:rPr>
-      </w:pPr>
-    </w:p>
-    <w:p>
-      <w:pPr>
-        <w:widowControl w:val="0"/>
-        <w:autoSpaceDE w:val="0"/>
-        <w:autoSpaceDN w:val="0"/>
-        <w:adjustRightInd w:val="0"/>
-        <w:outlineLvl w:val="0"/>
-        <w:rPr>
-          <w:rFonts w:ascii="Arial" w:hAnsi="Arial" w:cs="Arial"/>
-        </w:rPr>
-      </w:pPr>
-      <w:r>
-        <w:rPr>
-          <w:rFonts w:ascii="Arial" w:hAnsi="Arial" w:cs="Arial"/>
-          <w:b/>
-          <w:bCs/>
-        </w:rPr>
-        <w:t>Plan 3: Starter</w:t>
-      </w:r>
-    </w:p>
-    <w:p>
-      <w:pPr>
-        <w:widowControl w:val="0"/>
-        <w:autoSpaceDE w:val="0"/>
-        <w:autoSpaceDN w:val="0"/>
-        <w:adjustRightInd w:val="0"/>
-        <w:rPr>
-          <w:rFonts w:ascii="Arial" w:hAnsi="Arial" w:cs="Arial"/>
-        </w:rPr>
-      </w:pPr>
-      <w:r>
-        <w:rPr>
-          <w:rFonts w:ascii="Arial" w:hAnsi="Arial" w:cs="Arial"/>
-        </w:rPr>
-        <w:t xml:space="preserve">₦2,000 </w:t>
-      </w:r>
-      <w:r>
-        <w:rPr>
-          <w:rFonts w:ascii="Arial" w:hAnsi="Arial" w:cs="Arial"/>
-        </w:rPr>
-        <w:t>per meal</w:t>
-      </w:r>
-    </w:p>
-    <w:p>
-      <w:pPr>
-        <w:widowControl w:val="0"/>
-        <w:autoSpaceDE w:val="0"/>
-        <w:autoSpaceDN w:val="0"/>
-        <w:adjustRightInd w:val="0"/>
-        <w:rPr>
-          <w:rFonts w:ascii="Arial" w:hAnsi="Arial" w:cs="Arial"/>
-        </w:rPr>
-      </w:pPr>
-      <w:r>
-        <w:rPr>
-          <w:rFonts w:ascii="Arial" w:hAnsi="Arial" w:cs="Arial"/>
-        </w:rPr>
-        <w:t>1 meal</w:t>
-      </w:r>
-    </w:p>
-    <w:p>
-      <w:pPr>
-        <w:widowControl w:val="0"/>
-        <w:autoSpaceDE w:val="0"/>
-        <w:autoSpaceDN w:val="0"/>
-        <w:adjustRightInd w:val="0"/>
-        <w:rPr>
-          <w:rFonts w:ascii="Arial" w:hAnsi="Arial" w:cs="Arial"/>
-        </w:rPr>
-      </w:pPr>
-      <w:r>
-        <w:rPr>
-          <w:rFonts w:ascii="Arial" w:hAnsi="Arial" w:cs="Arial"/>
-        </w:rPr>
-        <w:t>Order from 8 am to 12 pm</w:t>
-      </w:r>
-    </w:p>
-    <w:p>
-      <w:pPr>
-        <w:widowControl w:val="0"/>
-        <w:autoSpaceDE w:val="0"/>
-        <w:autoSpaceDN w:val="0"/>
-        <w:adjustRightInd w:val="0"/>
-        <w:rPr>
-          <w:rFonts w:ascii="Arial" w:hAnsi="Arial" w:cs="Arial"/>
-        </w:rPr>
-      </w:pPr>
-      <w:r>
-        <w:rPr>
-          <w:rFonts w:ascii="Arial" w:hAnsi="Arial" w:cs="Arial"/>
-        </w:rPr>
-        <w:t>Free delivery</w:t>
-      </w:r>
     </w:p>
     <w:p>
       <w:pPr>
@@ -2551,41 +2779,41 @@
           <w:i/>
           <w:iCs/>
         </w:rPr>
+        <w:t>Fields to include:</w:t>
+      </w:r>
+    </w:p>
+    <w:p>
+      <w:pPr>
+        <w:widowControl w:val="0"/>
+        <w:autoSpaceDE w:val="0"/>
+        <w:autoSpaceDN w:val="0"/>
+        <w:adjustRightInd w:val="0"/>
+        <w:rPr>
+          <w:rFonts w:ascii="Arial" w:hAnsi="Arial" w:cs="Arial"/>
+        </w:rPr>
+      </w:pPr>
+      <w:r>
+        <w:rPr>
+          <w:rFonts w:ascii="Arial" w:hAnsi="Arial" w:cs="Arial"/>
+        </w:rPr>
+        <w:t>Name</w:t>
+      </w:r>
+    </w:p>
+    <w:p>
+      <w:pPr>
+        <w:widowControl w:val="0"/>
+        <w:autoSpaceDE w:val="0"/>
+        <w:autoSpaceDN w:val="0"/>
+        <w:adjustRightInd w:val="0"/>
+        <w:rPr>
+          <w:rFonts w:ascii="Arial" w:hAnsi="Arial" w:cs="Arial"/>
+        </w:rPr>
+      </w:pPr>
+      <w:r>
+        <w:rPr>
+          <w:rFonts w:ascii="Arial" w:hAnsi="Arial" w:cs="Arial"/>
+        </w:rPr>
         <w:lastRenderedPageBreak/>
-        <w:t>Fields to include:</w:t>
-      </w:r>
-    </w:p>
-    <w:p>
-      <w:pPr>
-        <w:widowControl w:val="0"/>
-        <w:autoSpaceDE w:val="0"/>
-        <w:autoSpaceDN w:val="0"/>
-        <w:adjustRightInd w:val="0"/>
-        <w:rPr>
-          <w:rFonts w:ascii="Arial" w:hAnsi="Arial" w:cs="Arial"/>
-        </w:rPr>
-      </w:pPr>
-      <w:r>
-        <w:rPr>
-          <w:rFonts w:ascii="Arial" w:hAnsi="Arial" w:cs="Arial"/>
-        </w:rPr>
-        <w:t>Name</w:t>
-      </w:r>
-    </w:p>
-    <w:p>
-      <w:pPr>
-        <w:widowControl w:val="0"/>
-        <w:autoSpaceDE w:val="0"/>
-        <w:autoSpaceDN w:val="0"/>
-        <w:adjustRightInd w:val="0"/>
-        <w:rPr>
-          <w:rFonts w:ascii="Arial" w:hAnsi="Arial" w:cs="Arial"/>
-        </w:rPr>
-      </w:pPr>
-      <w:r>
-        <w:rPr>
-          <w:rFonts w:ascii="Arial" w:hAnsi="Arial" w:cs="Arial"/>
-        </w:rPr>
         <w:t>Email</w:t>
       </w:r>
     </w:p>

</xml_diff>

<commit_message>
working on the layouts and contents
</commit_message>
<xml_diff>
--- a/smag/Smag-content.docx
+++ b/smag/Smag-content.docx
@@ -36,7 +36,26 @@
         <w:rPr>
           <w:rFonts w:ascii="Arial" w:hAnsi="Arial" w:cs="Arial"/>
         </w:rPr>
-        <w:t>1. Food delivery (Section 1)</w:t>
+        <w:t xml:space="preserve">1. </w:t>
+      </w:r>
+      <w:r>
+        <w:rPr>
+          <w:rFonts w:ascii="Arial" w:hAnsi="Arial" w:cs="Arial"/>
+          <w:bCs/>
+        </w:rPr>
+        <w:t>Most ordered meals</w:t>
+      </w:r>
+      <w:r>
+        <w:rPr>
+          <w:rFonts w:ascii="Arial" w:hAnsi="Arial" w:cs="Arial"/>
+        </w:rPr>
+        <w:t xml:space="preserve"> </w:t>
+      </w:r>
+      <w:r>
+        <w:rPr>
+          <w:rFonts w:ascii="Arial" w:hAnsi="Arial" w:cs="Arial"/>
+        </w:rPr>
+        <w:t>(Section 1)</w:t>
       </w:r>
     </w:p>
     <w:p>
@@ -70,49 +89,237 @@
         <w:rPr>
           <w:rFonts w:ascii="Arial" w:hAnsi="Arial" w:cs="Arial"/>
         </w:rPr>
-        <w:t>3. Our cities (Section 4)</w:t>
-      </w:r>
-    </w:p>
-    <w:p>
-      <w:pPr>
-        <w:widowControl w:val="0"/>
-        <w:autoSpaceDE w:val="0"/>
-        <w:autoSpaceDN w:val="0"/>
-        <w:adjustRightInd w:val="0"/>
-        <w:rPr>
-          <w:rFonts w:ascii="Arial" w:hAnsi="Arial" w:cs="Arial"/>
-        </w:rPr>
-      </w:pPr>
-      <w:r>
-        <w:rPr>
-          <w:rFonts w:ascii="Arial" w:hAnsi="Arial" w:cs="Arial"/>
-        </w:rPr>
-        <w:t>4. Sign up (Section 6)</w:t>
-      </w:r>
-    </w:p>
-    <w:p>
-      <w:pPr>
-        <w:widowControl w:val="0"/>
-        <w:autoSpaceDE w:val="0"/>
-        <w:autoSpaceDN w:val="0"/>
-        <w:adjustRightInd w:val="0"/>
-        <w:rPr>
-          <w:rFonts w:ascii="Arial" w:hAnsi="Arial" w:cs="Arial"/>
-          <w:b/>
-          <w:bCs/>
-        </w:rPr>
-      </w:pPr>
-    </w:p>
-    <w:p>
-      <w:pPr>
-        <w:widowControl w:val="0"/>
-        <w:autoSpaceDE w:val="0"/>
-        <w:autoSpaceDN w:val="0"/>
-        <w:adjustRightInd w:val="0"/>
-        <w:rPr>
-          <w:rFonts w:ascii="Arial" w:hAnsi="Arial" w:cs="Arial"/>
-          <w:b/>
-          <w:bCs/>
+        <w:t>3</w:t>
+      </w:r>
+      <w:r>
+        <w:rPr>
+          <w:rFonts w:ascii="Arial" w:hAnsi="Arial" w:cs="Arial"/>
+        </w:rPr>
+        <w:t>. Our Cities (Section 4)</w:t>
+      </w:r>
+    </w:p>
+    <w:p>
+      <w:pPr>
+        <w:widowControl w:val="0"/>
+        <w:autoSpaceDE w:val="0"/>
+        <w:autoSpaceDN w:val="0"/>
+        <w:adjustRightInd w:val="0"/>
+        <w:rPr>
+          <w:rFonts w:ascii="Arial" w:hAnsi="Arial" w:cs="Arial"/>
+        </w:rPr>
+      </w:pPr>
+      <w:r>
+        <w:rPr>
+          <w:rFonts w:ascii="Arial" w:hAnsi="Arial" w:cs="Arial"/>
+        </w:rPr>
+        <w:t>4</w:t>
+      </w:r>
+      <w:r>
+        <w:rPr>
+          <w:rFonts w:ascii="Arial" w:hAnsi="Arial" w:cs="Arial"/>
+        </w:rPr>
+        <w:t xml:space="preserve">. </w:t>
+      </w:r>
+      <w:proofErr w:type="gramStart"/>
+      <w:r>
+        <w:rPr>
+          <w:rFonts w:ascii="Arial" w:hAnsi="Arial" w:cs="Arial"/>
+        </w:rPr>
+        <w:t>About</w:t>
+      </w:r>
+      <w:proofErr w:type="gramEnd"/>
+      <w:r>
+        <w:rPr>
+          <w:rFonts w:ascii="Arial" w:hAnsi="Arial" w:cs="Arial"/>
+        </w:rPr>
+        <w:t xml:space="preserve"> Us (Section 7)</w:t>
+      </w:r>
+      <w:r>
+        <w:rPr>
+          <w:rFonts w:ascii="Arial" w:hAnsi="Arial" w:cs="Arial"/>
+        </w:rPr>
+        <w:t xml:space="preserve">. </w:t>
+      </w:r>
+    </w:p>
+    <w:p>
+      <w:pPr>
+        <w:widowControl w:val="0"/>
+        <w:autoSpaceDE w:val="0"/>
+        <w:autoSpaceDN w:val="0"/>
+        <w:adjustRightInd w:val="0"/>
+        <w:rPr>
+          <w:rFonts w:ascii="Arial" w:hAnsi="Arial" w:cs="Arial"/>
+        </w:rPr>
+      </w:pPr>
+    </w:p>
+    <w:p>
+      <w:pPr>
+        <w:widowControl w:val="0"/>
+        <w:autoSpaceDE w:val="0"/>
+        <w:autoSpaceDN w:val="0"/>
+        <w:adjustRightInd w:val="0"/>
+        <w:rPr>
+          <w:rFonts w:ascii="Arial" w:hAnsi="Arial" w:cs="Arial"/>
+        </w:rPr>
+      </w:pPr>
+    </w:p>
+    <w:p>
+      <w:pPr>
+        <w:widowControl w:val="0"/>
+        <w:autoSpaceDE w:val="0"/>
+        <w:autoSpaceDN w:val="0"/>
+        <w:adjustRightInd w:val="0"/>
+        <w:rPr>
+          <w:rFonts w:ascii="Arial" w:hAnsi="Arial" w:cs="Arial"/>
+          <w:b/>
+        </w:rPr>
+      </w:pPr>
+      <w:r>
+        <w:rPr>
+          <w:rFonts w:ascii="Arial" w:hAnsi="Arial" w:cs="Arial"/>
+          <w:b/>
+        </w:rPr>
+        <w:t xml:space="preserve">Right </w:t>
+      </w:r>
+      <w:r>
+        <w:rPr>
+          <w:rFonts w:ascii="Arial" w:hAnsi="Arial" w:cs="Arial"/>
+          <w:b/>
+        </w:rPr>
+        <w:t xml:space="preserve">Side </w:t>
+      </w:r>
+      <w:proofErr w:type="spellStart"/>
+      <w:r>
+        <w:rPr>
+          <w:rFonts w:ascii="Arial" w:hAnsi="Arial" w:cs="Arial"/>
+          <w:b/>
+        </w:rPr>
+        <w:t>Navition</w:t>
+      </w:r>
+      <w:proofErr w:type="spellEnd"/>
+      <w:r>
+        <w:rPr>
+          <w:rFonts w:ascii="Arial" w:hAnsi="Arial" w:cs="Arial"/>
+          <w:b/>
+        </w:rPr>
+        <w:t>:</w:t>
+      </w:r>
+    </w:p>
+    <w:p>
+      <w:pPr>
+        <w:pStyle w:val="ListParagraph"/>
+        <w:widowControl w:val="0"/>
+        <w:numPr>
+          <w:ilvl w:val="0"/>
+          <w:numId w:val="6"/>
+        </w:numPr>
+        <w:autoSpaceDE w:val="0"/>
+        <w:autoSpaceDN w:val="0"/>
+        <w:adjustRightInd w:val="0"/>
+        <w:rPr>
+          <w:rFonts w:ascii="Arial" w:hAnsi="Arial" w:cs="Arial"/>
+        </w:rPr>
+      </w:pPr>
+      <w:r>
+        <w:rPr>
+          <w:rFonts w:ascii="Arial" w:hAnsi="Arial" w:cs="Arial"/>
+        </w:rPr>
+        <w:t>LOG IN</w:t>
+      </w:r>
+    </w:p>
+    <w:p>
+      <w:pPr>
+        <w:pStyle w:val="ListParagraph"/>
+        <w:widowControl w:val="0"/>
+        <w:numPr>
+          <w:ilvl w:val="0"/>
+          <w:numId w:val="6"/>
+        </w:numPr>
+        <w:autoSpaceDE w:val="0"/>
+        <w:autoSpaceDN w:val="0"/>
+        <w:adjustRightInd w:val="0"/>
+        <w:rPr>
+          <w:rFonts w:ascii="Arial" w:hAnsi="Arial" w:cs="Arial"/>
+        </w:rPr>
+      </w:pPr>
+      <w:r>
+        <w:rPr>
+          <w:rFonts w:ascii="Arial" w:hAnsi="Arial" w:cs="Arial"/>
+        </w:rPr>
+        <w:t>SIGN UP</w:t>
+      </w:r>
+    </w:p>
+    <w:p>
+      <w:pPr>
+        <w:widowControl w:val="0"/>
+        <w:autoSpaceDE w:val="0"/>
+        <w:autoSpaceDN w:val="0"/>
+        <w:adjustRightInd w:val="0"/>
+        <w:rPr>
+          <w:rFonts w:ascii="Arial" w:hAnsi="Arial" w:cs="Arial"/>
+        </w:rPr>
+      </w:pPr>
+    </w:p>
+    <w:p>
+      <w:pPr>
+        <w:rPr>
+          <w:b/>
+          <w:sz w:val="28"/>
+        </w:rPr>
+      </w:pPr>
+      <w:r>
+        <w:rPr>
+          <w:b/>
+          <w:sz w:val="28"/>
+        </w:rPr>
+        <w:t xml:space="preserve">Left side </w:t>
+      </w:r>
+      <w:proofErr w:type="spellStart"/>
+      <w:r>
+        <w:rPr>
+          <w:b/>
+          <w:sz w:val="28"/>
+        </w:rPr>
+        <w:t>Navition</w:t>
+      </w:r>
+      <w:proofErr w:type="spellEnd"/>
+    </w:p>
+    <w:p>
+      <w:pPr>
+        <w:widowControl w:val="0"/>
+        <w:autoSpaceDE w:val="0"/>
+        <w:autoSpaceDN w:val="0"/>
+        <w:adjustRightInd w:val="0"/>
+        <w:rPr>
+          <w:rFonts w:ascii="Arial" w:hAnsi="Arial" w:cs="Arial"/>
+        </w:rPr>
+      </w:pPr>
+      <w:r>
+        <w:rPr>
+          <w:rFonts w:ascii="Arial" w:hAnsi="Arial" w:cs="Arial"/>
+        </w:rPr>
+        <w:t>Logo</w:t>
+      </w:r>
+    </w:p>
+    <w:p>
+      <w:pPr>
+        <w:widowControl w:val="0"/>
+        <w:autoSpaceDE w:val="0"/>
+        <w:autoSpaceDN w:val="0"/>
+        <w:adjustRightInd w:val="0"/>
+        <w:rPr>
+          <w:rFonts w:ascii="Arial" w:hAnsi="Arial" w:cs="Arial"/>
+        </w:rPr>
+      </w:pPr>
+    </w:p>
+    <w:p>
+      <w:pPr>
+        <w:widowControl w:val="0"/>
+        <w:autoSpaceDE w:val="0"/>
+        <w:autoSpaceDN w:val="0"/>
+        <w:adjustRightInd w:val="0"/>
+        <w:rPr>
+          <w:rFonts w:ascii="Arial" w:hAnsi="Arial" w:cs="Arial"/>
         </w:rPr>
       </w:pPr>
     </w:p>
@@ -135,6 +342,14 @@
         </w:rPr>
         <w:t>Section 0: Header with hero image and navigation</w:t>
       </w:r>
+      <w:r>
+        <w:rPr>
+          <w:rFonts w:ascii="Arial" w:hAnsi="Arial" w:cs="Arial"/>
+          <w:b/>
+          <w:bCs/>
+        </w:rPr>
+        <w:t>s</w:t>
+      </w:r>
     </w:p>
     <w:p>
       <w:pPr>
@@ -334,10 +549,17 @@
       <w:r>
         <w:rPr>
           <w:rFonts w:ascii="Arial" w:hAnsi="Arial" w:cs="Arial"/>
-          <w:b/>
-          <w:bCs/>
-        </w:rPr>
-        <w:t>How it works</w:t>
+          <w:bCs/>
+        </w:rPr>
+        <w:t>How it</w:t>
+      </w:r>
+      <w:r>
+        <w:rPr>
+          <w:rFonts w:ascii="Arial" w:hAnsi="Arial" w:cs="Arial"/>
+          <w:b/>
+          <w:bCs/>
+        </w:rPr>
+        <w:t xml:space="preserve"> works</w:t>
       </w:r>
     </w:p>
     <w:p>
@@ -490,31 +712,52 @@
         </w:rPr>
         <w:t>.</w:t>
       </w:r>
-      <w:bookmarkStart w:id="0" w:name="_GoBack"/>
-      <w:bookmarkEnd w:id="0"/>
-    </w:p>
-    <w:p>
-      <w:pPr>
-        <w:widowControl w:val="0"/>
-        <w:autoSpaceDE w:val="0"/>
-        <w:autoSpaceDN w:val="0"/>
-        <w:adjustRightInd w:val="0"/>
-        <w:rPr>
-          <w:rFonts w:ascii="Arial" w:hAnsi="Arial" w:cs="Arial"/>
-        </w:rPr>
-      </w:pPr>
-    </w:p>
-    <w:p>
-      <w:pPr>
-        <w:widowControl w:val="0"/>
-        <w:autoSpaceDE w:val="0"/>
-        <w:autoSpaceDN w:val="0"/>
-        <w:adjustRightInd w:val="0"/>
-        <w:rPr>
-          <w:rFonts w:ascii="Arial" w:hAnsi="Arial" w:cs="Arial"/>
-        </w:rPr>
-      </w:pPr>
-    </w:p>
+    </w:p>
+    <w:p>
+      <w:pPr>
+        <w:widowControl w:val="0"/>
+        <w:autoSpaceDE w:val="0"/>
+        <w:autoSpaceDN w:val="0"/>
+        <w:adjustRightInd w:val="0"/>
+        <w:rPr>
+          <w:rFonts w:ascii="Arial" w:hAnsi="Arial" w:cs="Arial"/>
+        </w:rPr>
+      </w:pPr>
+    </w:p>
+    <w:p>
+      <w:pPr>
+        <w:widowControl w:val="0"/>
+        <w:autoSpaceDE w:val="0"/>
+        <w:autoSpaceDN w:val="0"/>
+        <w:adjustRightInd w:val="0"/>
+        <w:rPr>
+          <w:rFonts w:ascii="Arial" w:hAnsi="Arial" w:cs="Arial"/>
+        </w:rPr>
+      </w:pPr>
+    </w:p>
+    <w:p>
+      <w:pPr>
+        <w:widowControl w:val="0"/>
+        <w:autoSpaceDE w:val="0"/>
+        <w:autoSpaceDN w:val="0"/>
+        <w:adjustRightInd w:val="0"/>
+        <w:rPr>
+          <w:rFonts w:ascii="Arial" w:hAnsi="Arial" w:cs="Arial"/>
+        </w:rPr>
+      </w:pPr>
+    </w:p>
+    <w:p>
+      <w:pPr>
+        <w:widowControl w:val="0"/>
+        <w:autoSpaceDE w:val="0"/>
+        <w:autoSpaceDN w:val="0"/>
+        <w:adjustRightInd w:val="0"/>
+        <w:rPr>
+          <w:rFonts w:ascii="Arial" w:hAnsi="Arial" w:cs="Arial"/>
+        </w:rPr>
+      </w:pPr>
+    </w:p>
+    <w:p/>
     <w:p>
       <w:pPr>
         <w:widowControl w:val="0"/>
@@ -524,6 +767,8 @@
         <w:outlineLvl w:val="0"/>
         <w:rPr>
           <w:rFonts w:ascii="Arial" w:hAnsi="Arial" w:cs="Arial"/>
+          <w:b/>
+          <w:bCs/>
         </w:rPr>
       </w:pPr>
       <w:r>
@@ -534,13 +779,39 @@
         </w:rPr>
         <w:t>Section 2</w:t>
       </w:r>
-      <w:r>
-        <w:rPr>
-          <w:rFonts w:ascii="Arial" w:hAnsi="Arial" w:cs="Arial"/>
-          <w:b/>
-          <w:bCs/>
-        </w:rPr>
-        <w:t>: Features</w:t>
+      <w:proofErr w:type="gramStart"/>
+      <w:r>
+        <w:rPr>
+          <w:rFonts w:ascii="Arial" w:hAnsi="Arial" w:cs="Arial"/>
+          <w:b/>
+          <w:bCs/>
+        </w:rPr>
+        <w:t>:</w:t>
+      </w:r>
+      <w:r>
+        <w:rPr>
+          <w:rFonts w:ascii="Arial" w:hAnsi="Arial" w:cs="Arial"/>
+          <w:b/>
+          <w:bCs/>
+        </w:rPr>
+        <w:t>Most</w:t>
+      </w:r>
+      <w:proofErr w:type="gramEnd"/>
+      <w:r>
+        <w:rPr>
+          <w:rFonts w:ascii="Arial" w:hAnsi="Arial" w:cs="Arial"/>
+          <w:b/>
+          <w:bCs/>
+        </w:rPr>
+        <w:t xml:space="preserve"> ordered</w:t>
+      </w:r>
+      <w:r>
+        <w:rPr>
+          <w:rFonts w:ascii="Arial" w:hAnsi="Arial" w:cs="Arial"/>
+          <w:b/>
+          <w:bCs/>
+        </w:rPr>
+        <w:t xml:space="preserve"> meals</w:t>
       </w:r>
     </w:p>
     <w:p>
@@ -552,451 +823,49 @@
         <w:outlineLvl w:val="0"/>
         <w:rPr>
           <w:rFonts w:ascii="Arial" w:hAnsi="Arial" w:cs="Arial"/>
-        </w:rPr>
-      </w:pPr>
-      <w:r>
-        <w:rPr>
-          <w:rFonts w:ascii="Arial" w:hAnsi="Arial" w:cs="Arial"/>
-          <w:b/>
-          <w:bCs/>
-        </w:rPr>
-        <w:t xml:space="preserve">Title: </w:t>
-      </w:r>
-      <w:r>
-        <w:rPr>
-          <w:rFonts w:ascii="Arial" w:hAnsi="Arial" w:cs="Arial"/>
-          <w:b/>
-          <w:bCs/>
-        </w:rPr>
-        <w:t>About Us.</w:t>
-      </w:r>
-    </w:p>
-    <w:p>
-      <w:pPr>
-        <w:widowControl w:val="0"/>
-        <w:autoSpaceDE w:val="0"/>
-        <w:autoSpaceDN w:val="0"/>
-        <w:adjustRightInd w:val="0"/>
-        <w:rPr>
-          <w:rFonts w:ascii="Arial" w:hAnsi="Arial" w:cs="Arial"/>
-        </w:rPr>
-      </w:pPr>
-    </w:p>
-    <w:p>
-      <w:pPr>
-        <w:widowControl w:val="0"/>
-        <w:autoSpaceDE w:val="0"/>
-        <w:autoSpaceDN w:val="0"/>
-        <w:adjustRightInd w:val="0"/>
-        <w:rPr>
-          <w:rFonts w:ascii="Arial" w:hAnsi="Arial" w:cs="Arial"/>
-        </w:rPr>
-      </w:pPr>
-      <w:r>
-        <w:rPr>
-          <w:rFonts w:ascii="Arial" w:hAnsi="Arial" w:cs="Arial"/>
-        </w:rPr>
-        <w:t>W</w:t>
-      </w:r>
-      <w:r>
-        <w:rPr>
-          <w:rFonts w:ascii="Arial" w:hAnsi="Arial" w:cs="Arial"/>
-        </w:rPr>
-        <w:t>e</w:t>
-      </w:r>
-      <w:r>
-        <w:rPr>
-          <w:rFonts w:ascii="Arial" w:hAnsi="Arial" w:cs="Arial"/>
-        </w:rPr>
-        <w:t>’</w:t>
-      </w:r>
-      <w:r>
-        <w:rPr>
-          <w:rFonts w:ascii="Arial" w:hAnsi="Arial" w:cs="Arial"/>
-        </w:rPr>
-        <w:t xml:space="preserve">re </w:t>
-      </w:r>
-      <w:proofErr w:type="spellStart"/>
-      <w:r>
-        <w:rPr>
-          <w:rFonts w:ascii="Arial" w:hAnsi="Arial" w:cs="Arial"/>
-        </w:rPr>
-        <w:t>Smag</w:t>
-      </w:r>
-      <w:proofErr w:type="spellEnd"/>
-      <w:r>
-        <w:rPr>
-          <w:rFonts w:ascii="Arial" w:hAnsi="Arial" w:cs="Arial"/>
-        </w:rPr>
-        <w:t>, your</w:t>
-      </w:r>
-      <w:r>
-        <w:rPr>
-          <w:rFonts w:ascii="Arial" w:hAnsi="Arial" w:cs="Arial"/>
-        </w:rPr>
-        <w:t xml:space="preserve"> premium food delivery service</w:t>
-      </w:r>
-      <w:r>
-        <w:rPr>
-          <w:rFonts w:ascii="Arial" w:hAnsi="Arial" w:cs="Arial"/>
-        </w:rPr>
-        <w:t xml:space="preserve">. Since </w:t>
-      </w:r>
-      <w:r>
-        <w:rPr>
-          <w:rFonts w:ascii="Arial" w:hAnsi="Arial" w:cs="Arial"/>
-        </w:rPr>
-        <w:t>you’re always busy and little or n</w:t>
-      </w:r>
-      <w:r>
-        <w:rPr>
-          <w:rFonts w:ascii="Arial" w:hAnsi="Arial" w:cs="Arial"/>
-        </w:rPr>
-        <w:t>o time for cooking, we’ve got you covered</w:t>
-      </w:r>
-      <w:r>
-        <w:rPr>
-          <w:rFonts w:ascii="Arial" w:hAnsi="Arial" w:cs="Arial"/>
-        </w:rPr>
-        <w:t>, we promise!</w:t>
-      </w:r>
-    </w:p>
-    <w:p>
-      <w:pPr>
-        <w:widowControl w:val="0"/>
-        <w:autoSpaceDE w:val="0"/>
-        <w:autoSpaceDN w:val="0"/>
-        <w:adjustRightInd w:val="0"/>
-        <w:rPr>
-          <w:rFonts w:ascii="Arial" w:hAnsi="Arial" w:cs="Arial"/>
-        </w:rPr>
-      </w:pPr>
-    </w:p>
-    <w:p>
-      <w:pPr>
-        <w:widowControl w:val="0"/>
-        <w:autoSpaceDE w:val="0"/>
-        <w:autoSpaceDN w:val="0"/>
-        <w:adjustRightInd w:val="0"/>
-        <w:outlineLvl w:val="0"/>
-        <w:rPr>
-          <w:rFonts w:ascii="Arial" w:hAnsi="Arial" w:cs="Arial"/>
-        </w:rPr>
-      </w:pPr>
-      <w:r>
-        <w:rPr>
-          <w:rFonts w:ascii="Arial" w:hAnsi="Arial" w:cs="Arial"/>
-          <w:b/>
-          <w:bCs/>
-        </w:rPr>
-        <w:t>365 days/year</w:t>
-      </w:r>
-    </w:p>
-    <w:p>
-      <w:pPr>
-        <w:widowControl w:val="0"/>
-        <w:autoSpaceDE w:val="0"/>
-        <w:autoSpaceDN w:val="0"/>
-        <w:adjustRightInd w:val="0"/>
-        <w:rPr>
-          <w:rFonts w:ascii="Arial" w:hAnsi="Arial" w:cs="Arial"/>
-        </w:rPr>
-      </w:pPr>
-      <w:r>
-        <w:rPr>
-          <w:rFonts w:ascii="Arial" w:hAnsi="Arial" w:cs="Arial"/>
-        </w:rPr>
-        <w:t>Never cook again!</w:t>
-      </w:r>
-      <w:r>
-        <w:rPr>
-          <w:rFonts w:ascii="Arial" w:hAnsi="Arial" w:cs="Arial"/>
-        </w:rPr>
-        <w:t xml:space="preserve"> We’ve got you covered 365 days/year</w:t>
-      </w:r>
-      <w:r>
-        <w:rPr>
-          <w:rFonts w:ascii="Arial" w:hAnsi="Arial" w:cs="Arial"/>
-        </w:rPr>
-        <w:t>.</w:t>
-      </w:r>
-    </w:p>
-    <w:p>
-      <w:pPr>
-        <w:widowControl w:val="0"/>
-        <w:autoSpaceDE w:val="0"/>
-        <w:autoSpaceDN w:val="0"/>
-        <w:adjustRightInd w:val="0"/>
-        <w:rPr>
-          <w:rFonts w:ascii="Arial" w:hAnsi="Arial" w:cs="Arial"/>
-        </w:rPr>
-      </w:pPr>
-    </w:p>
-    <w:p>
-      <w:pPr>
-        <w:widowControl w:val="0"/>
-        <w:autoSpaceDE w:val="0"/>
-        <w:autoSpaceDN w:val="0"/>
-        <w:adjustRightInd w:val="0"/>
-        <w:outlineLvl w:val="0"/>
-        <w:rPr>
-          <w:rFonts w:ascii="Arial" w:hAnsi="Arial" w:cs="Arial"/>
-        </w:rPr>
-      </w:pPr>
-      <w:r>
-        <w:rPr>
-          <w:rFonts w:ascii="Arial" w:hAnsi="Arial" w:cs="Arial"/>
-          <w:b/>
-          <w:bCs/>
-        </w:rPr>
-        <w:t>Ready in 20 minutes</w:t>
-      </w:r>
-    </w:p>
-    <w:p>
-      <w:pPr>
-        <w:widowControl w:val="0"/>
-        <w:autoSpaceDE w:val="0"/>
-        <w:autoSpaceDN w:val="0"/>
-        <w:adjustRightInd w:val="0"/>
-        <w:rPr>
-          <w:rFonts w:ascii="Arial" w:hAnsi="Arial" w:cs="Arial"/>
-        </w:rPr>
-      </w:pPr>
-      <w:r>
-        <w:rPr>
-          <w:rFonts w:ascii="Arial" w:hAnsi="Arial" w:cs="Arial"/>
-        </w:rPr>
-        <w:t>You're only twenty minutes away from your delicious and super healthy meal</w:t>
-      </w:r>
-      <w:r>
-        <w:rPr>
-          <w:rFonts w:ascii="Arial" w:hAnsi="Arial" w:cs="Arial"/>
-        </w:rPr>
-        <w:t>s delivered right to your home.</w:t>
-      </w:r>
-    </w:p>
-    <w:p>
-      <w:pPr>
-        <w:widowControl w:val="0"/>
-        <w:autoSpaceDE w:val="0"/>
-        <w:autoSpaceDN w:val="0"/>
-        <w:adjustRightInd w:val="0"/>
-        <w:rPr>
-          <w:rFonts w:ascii="Arial" w:hAnsi="Arial" w:cs="Arial"/>
-        </w:rPr>
-      </w:pPr>
-    </w:p>
-    <w:p>
-      <w:pPr>
-        <w:widowControl w:val="0"/>
-        <w:autoSpaceDE w:val="0"/>
-        <w:autoSpaceDN w:val="0"/>
-        <w:adjustRightInd w:val="0"/>
-        <w:rPr>
-          <w:rFonts w:ascii="Arial" w:hAnsi="Arial" w:cs="Arial"/>
-        </w:rPr>
-      </w:pPr>
-      <w:r>
-        <w:rPr>
-          <w:rFonts w:ascii="Arial" w:hAnsi="Arial" w:cs="Arial"/>
-          <w:b/>
-          <w:bCs/>
-        </w:rPr>
-        <w:t>100% organic</w:t>
-      </w:r>
-    </w:p>
-    <w:p>
-      <w:pPr>
-        <w:widowControl w:val="0"/>
-        <w:autoSpaceDE w:val="0"/>
-        <w:autoSpaceDN w:val="0"/>
-        <w:adjustRightInd w:val="0"/>
-        <w:rPr>
-          <w:rFonts w:ascii="Arial" w:hAnsi="Arial" w:cs="Arial"/>
-        </w:rPr>
-      </w:pPr>
-      <w:r>
-        <w:rPr>
-          <w:rFonts w:ascii="Arial" w:hAnsi="Arial" w:cs="Arial"/>
-        </w:rPr>
-        <w:t>All our vegetables are fresh, organic and local. Animals are raised without added hormones or antibiotics. Good for your health, the environment, and it also tastes better!</w:t>
-      </w:r>
-    </w:p>
-    <w:p>
-      <w:pPr>
-        <w:widowControl w:val="0"/>
-        <w:autoSpaceDE w:val="0"/>
-        <w:autoSpaceDN w:val="0"/>
-        <w:adjustRightInd w:val="0"/>
-        <w:rPr>
-          <w:rFonts w:ascii="Arial" w:hAnsi="Arial" w:cs="Arial"/>
-        </w:rPr>
-      </w:pPr>
-    </w:p>
-    <w:p>
-      <w:pPr>
-        <w:widowControl w:val="0"/>
-        <w:autoSpaceDE w:val="0"/>
-        <w:autoSpaceDN w:val="0"/>
-        <w:adjustRightInd w:val="0"/>
-        <w:outlineLvl w:val="0"/>
-        <w:rPr>
-          <w:rFonts w:ascii="Arial" w:hAnsi="Arial" w:cs="Arial"/>
-        </w:rPr>
-      </w:pPr>
-      <w:r>
-        <w:rPr>
-          <w:rFonts w:ascii="Arial" w:hAnsi="Arial" w:cs="Arial"/>
-          <w:b/>
-          <w:bCs/>
-        </w:rPr>
-        <w:t>Order anything</w:t>
-      </w:r>
-    </w:p>
-    <w:p>
-      <w:pPr>
-        <w:widowControl w:val="0"/>
-        <w:autoSpaceDE w:val="0"/>
-        <w:autoSpaceDN w:val="0"/>
-        <w:adjustRightInd w:val="0"/>
-        <w:rPr>
-          <w:rFonts w:ascii="Arial" w:hAnsi="Arial" w:cs="Arial"/>
-        </w:rPr>
-      </w:pPr>
-      <w:r>
-        <w:rPr>
-          <w:rFonts w:ascii="Arial" w:hAnsi="Arial" w:cs="Arial"/>
-        </w:rPr>
-        <w:t>We don't limit your hunger</w:t>
-      </w:r>
-      <w:r>
-        <w:rPr>
-          <w:rFonts w:ascii="Arial" w:hAnsi="Arial" w:cs="Arial"/>
-        </w:rPr>
-        <w:t>, which means you can order whatever</w:t>
-      </w:r>
-      <w:r>
-        <w:rPr>
-          <w:rFonts w:ascii="Arial" w:hAnsi="Arial" w:cs="Arial"/>
-        </w:rPr>
-        <w:t xml:space="preserve"> Nigerian</w:t>
-      </w:r>
-      <w:r>
-        <w:rPr>
-          <w:rFonts w:ascii="Arial" w:hAnsi="Arial" w:cs="Arial"/>
-        </w:rPr>
-        <w:t xml:space="preserve"> dish you</w:t>
-      </w:r>
-      <w:r>
-        <w:rPr>
-          <w:rFonts w:ascii="Arial" w:hAnsi="Arial" w:cs="Arial"/>
-        </w:rPr>
-        <w:t xml:space="preserve"> like.</w:t>
-      </w:r>
-    </w:p>
-    <w:p>
-      <w:pPr>
-        <w:widowControl w:val="0"/>
-        <w:autoSpaceDE w:val="0"/>
-        <w:autoSpaceDN w:val="0"/>
-        <w:adjustRightInd w:val="0"/>
-        <w:rPr>
-          <w:rFonts w:ascii="Arial" w:hAnsi="Arial" w:cs="Arial"/>
-        </w:rPr>
-      </w:pPr>
-    </w:p>
-    <w:p>
-      <w:pPr>
-        <w:widowControl w:val="0"/>
-        <w:autoSpaceDE w:val="0"/>
-        <w:autoSpaceDN w:val="0"/>
-        <w:adjustRightInd w:val="0"/>
-        <w:rPr>
-          <w:rFonts w:ascii="Arial" w:hAnsi="Arial" w:cs="Arial"/>
-        </w:rPr>
-      </w:pPr>
-    </w:p>
-    <w:p>
-      <w:pPr>
-        <w:widowControl w:val="0"/>
-        <w:autoSpaceDE w:val="0"/>
-        <w:autoSpaceDN w:val="0"/>
-        <w:adjustRightInd w:val="0"/>
-        <w:rPr>
-          <w:rFonts w:ascii="Arial" w:hAnsi="Arial" w:cs="Arial"/>
-        </w:rPr>
-      </w:pPr>
-    </w:p>
-    <w:p/>
-    <w:p>
-      <w:pPr>
-        <w:widowControl w:val="0"/>
-        <w:autoSpaceDE w:val="0"/>
-        <w:autoSpaceDN w:val="0"/>
-        <w:adjustRightInd w:val="0"/>
-        <w:outlineLvl w:val="0"/>
-        <w:rPr>
-          <w:rFonts w:ascii="Arial" w:hAnsi="Arial" w:cs="Arial"/>
-          <w:b/>
-          <w:bCs/>
-        </w:rPr>
-      </w:pPr>
-      <w:r>
-        <w:rPr>
-          <w:rFonts w:ascii="Arial" w:hAnsi="Arial" w:cs="Arial"/>
-          <w:b/>
-          <w:bCs/>
-        </w:rPr>
-        <w:t>Section 3</w:t>
-      </w:r>
-      <w:proofErr w:type="gramStart"/>
-      <w:r>
-        <w:rPr>
-          <w:rFonts w:ascii="Arial" w:hAnsi="Arial" w:cs="Arial"/>
-          <w:b/>
-          <w:bCs/>
-        </w:rPr>
-        <w:t>:</w:t>
-      </w:r>
-      <w:r>
-        <w:rPr>
-          <w:rFonts w:ascii="Arial" w:hAnsi="Arial" w:cs="Arial"/>
-          <w:b/>
-          <w:bCs/>
-        </w:rPr>
-        <w:t>Popular</w:t>
-      </w:r>
-      <w:proofErr w:type="gramEnd"/>
-      <w:r>
-        <w:rPr>
-          <w:rFonts w:ascii="Arial" w:hAnsi="Arial" w:cs="Arial"/>
-          <w:b/>
-          <w:bCs/>
-        </w:rPr>
-        <w:t xml:space="preserve"> meals</w:t>
-      </w:r>
-    </w:p>
-    <w:p>
-      <w:pPr>
-        <w:widowControl w:val="0"/>
-        <w:autoSpaceDE w:val="0"/>
-        <w:autoSpaceDN w:val="0"/>
-        <w:adjustRightInd w:val="0"/>
-        <w:outlineLvl w:val="0"/>
-        <w:rPr>
-          <w:rFonts w:ascii="Arial" w:hAnsi="Arial" w:cs="Arial"/>
-          <w:b/>
-          <w:bCs/>
-        </w:rPr>
-      </w:pPr>
-      <w:r>
-        <w:rPr>
-          <w:rFonts w:ascii="Arial" w:hAnsi="Arial" w:cs="Arial"/>
-          <w:b/>
-          <w:bCs/>
-        </w:rPr>
-        <w:lastRenderedPageBreak/>
-        <w:t>Title: Here are some of the most popular meals in Nigeria</w:t>
+          <w:b/>
+          <w:bCs/>
+        </w:rPr>
+      </w:pPr>
+      <w:r>
+        <w:rPr>
+          <w:rFonts w:ascii="Arial" w:hAnsi="Arial" w:cs="Arial"/>
+          <w:b/>
+          <w:bCs/>
+        </w:rPr>
+        <w:t>Title: Here are</w:t>
+      </w:r>
+      <w:r>
+        <w:rPr>
+          <w:rFonts w:ascii="Arial" w:hAnsi="Arial" w:cs="Arial"/>
+          <w:b/>
+          <w:bCs/>
+        </w:rPr>
+        <w:t xml:space="preserve"> the most</w:t>
+      </w:r>
+      <w:r>
+        <w:rPr>
+          <w:rFonts w:ascii="Arial" w:hAnsi="Arial" w:cs="Arial"/>
+          <w:b/>
+          <w:bCs/>
+        </w:rPr>
+        <w:t xml:space="preserve"> ordered </w:t>
+      </w:r>
+      <w:r>
+        <w:rPr>
+          <w:rFonts w:ascii="Arial" w:hAnsi="Arial" w:cs="Arial"/>
+          <w:b/>
+          <w:bCs/>
+        </w:rPr>
+        <w:t>meals in</w:t>
+      </w:r>
+      <w:r>
+        <w:rPr>
+          <w:rFonts w:ascii="Arial" w:hAnsi="Arial" w:cs="Arial"/>
+          <w:b/>
+          <w:bCs/>
+        </w:rPr>
+        <w:t xml:space="preserve"> our menu.</w:t>
       </w:r>
     </w:p>
     <w:p>
@@ -1220,6 +1089,8 @@
         </w:rPr>
         <w:t xml:space="preserve"> (Cassava Meal)</w:t>
       </w:r>
+      <w:bookmarkStart w:id="0" w:name="_GoBack"/>
+      <w:bookmarkEnd w:id="0"/>
     </w:p>
     <w:p>
       <w:pPr>
@@ -1294,7 +1165,23 @@
           <w:b/>
           <w:bCs/>
         </w:rPr>
-        <w:t>Section 4: Cities</w:t>
+        <w:t>Section 4:</w:t>
+      </w:r>
+      <w:r>
+        <w:rPr>
+          <w:rFonts w:ascii="Arial" w:hAnsi="Arial" w:cs="Arial"/>
+          <w:b/>
+          <w:bCs/>
+        </w:rPr>
+        <w:t xml:space="preserve"> Our</w:t>
+      </w:r>
+      <w:r>
+        <w:rPr>
+          <w:rFonts w:ascii="Arial" w:hAnsi="Arial" w:cs="Arial"/>
+          <w:b/>
+          <w:bCs/>
+        </w:rPr>
+        <w:t xml:space="preserve"> Cities</w:t>
       </w:r>
     </w:p>
     <w:p>
@@ -1382,24 +1269,36 @@
         <w:rPr>
           <w:rFonts w:ascii="Arial" w:hAnsi="Arial" w:cs="Arial"/>
         </w:rPr>
-        <w:t>1600+ happy eaters</w:t>
-      </w:r>
-    </w:p>
-    <w:p>
-      <w:pPr>
-        <w:widowControl w:val="0"/>
-        <w:autoSpaceDE w:val="0"/>
-        <w:autoSpaceDN w:val="0"/>
-        <w:adjustRightInd w:val="0"/>
-        <w:rPr>
-          <w:rFonts w:ascii="Arial" w:hAnsi="Arial" w:cs="Arial"/>
-        </w:rPr>
-      </w:pPr>
-      <w:r>
-        <w:rPr>
-          <w:rFonts w:ascii="Arial" w:hAnsi="Arial" w:cs="Arial"/>
-        </w:rPr>
-        <w:t>60+ top chefs</w:t>
+        <w:t>300,000</w:t>
+      </w:r>
+      <w:r>
+        <w:rPr>
+          <w:rFonts w:ascii="Arial" w:hAnsi="Arial" w:cs="Arial"/>
+        </w:rPr>
+        <w:t>+ happy eaters</w:t>
+      </w:r>
+    </w:p>
+    <w:p>
+      <w:pPr>
+        <w:widowControl w:val="0"/>
+        <w:autoSpaceDE w:val="0"/>
+        <w:autoSpaceDN w:val="0"/>
+        <w:adjustRightInd w:val="0"/>
+        <w:rPr>
+          <w:rFonts w:ascii="Arial" w:hAnsi="Arial" w:cs="Arial"/>
+        </w:rPr>
+      </w:pPr>
+      <w:r>
+        <w:rPr>
+          <w:rFonts w:ascii="Arial" w:hAnsi="Arial" w:cs="Arial"/>
+        </w:rPr>
+        <w:t>10</w:t>
+      </w:r>
+      <w:r>
+        <w:rPr>
+          <w:rFonts w:ascii="Arial" w:hAnsi="Arial" w:cs="Arial"/>
+        </w:rPr>
+        <w:t>0+ top chefs</w:t>
       </w:r>
     </w:p>
     <w:p>
@@ -1478,7 +1377,19 @@
         <w:rPr>
           <w:rFonts w:ascii="Arial" w:hAnsi="Arial" w:cs="Arial"/>
         </w:rPr>
-        <w:t>3700+ happy eaters</w:t>
+        <w:t>370</w:t>
+      </w:r>
+      <w:r>
+        <w:rPr>
+          <w:rFonts w:ascii="Arial" w:hAnsi="Arial" w:cs="Arial"/>
+        </w:rPr>
+        <w:t>,00</w:t>
+      </w:r>
+      <w:r>
+        <w:rPr>
+          <w:rFonts w:ascii="Arial" w:hAnsi="Arial" w:cs="Arial"/>
+        </w:rPr>
+        <w:t>0+ happy eaters</w:t>
       </w:r>
     </w:p>
     <w:p>
@@ -1581,24 +1492,42 @@
         <w:rPr>
           <w:rFonts w:ascii="Arial" w:hAnsi="Arial" w:cs="Arial"/>
         </w:rPr>
-        <w:t>2300+ happy eaters</w:t>
-      </w:r>
-    </w:p>
-    <w:p>
-      <w:pPr>
-        <w:widowControl w:val="0"/>
-        <w:autoSpaceDE w:val="0"/>
-        <w:autoSpaceDN w:val="0"/>
-        <w:adjustRightInd w:val="0"/>
-        <w:rPr>
-          <w:rFonts w:ascii="Arial" w:hAnsi="Arial" w:cs="Arial"/>
-        </w:rPr>
-      </w:pPr>
-      <w:r>
-        <w:rPr>
-          <w:rFonts w:ascii="Arial" w:hAnsi="Arial" w:cs="Arial"/>
-        </w:rPr>
-        <w:t>110+ top chefs</w:t>
+        <w:t>230</w:t>
+      </w:r>
+      <w:r>
+        <w:rPr>
+          <w:rFonts w:ascii="Arial" w:hAnsi="Arial" w:cs="Arial"/>
+        </w:rPr>
+        <w:t>,00</w:t>
+      </w:r>
+      <w:r>
+        <w:rPr>
+          <w:rFonts w:ascii="Arial" w:hAnsi="Arial" w:cs="Arial"/>
+        </w:rPr>
+        <w:t>0+ happy eaters</w:t>
+      </w:r>
+    </w:p>
+    <w:p>
+      <w:pPr>
+        <w:widowControl w:val="0"/>
+        <w:autoSpaceDE w:val="0"/>
+        <w:autoSpaceDN w:val="0"/>
+        <w:adjustRightInd w:val="0"/>
+        <w:rPr>
+          <w:rFonts w:ascii="Arial" w:hAnsi="Arial" w:cs="Arial"/>
+        </w:rPr>
+      </w:pPr>
+      <w:r>
+        <w:rPr>
+          <w:rFonts w:ascii="Arial" w:hAnsi="Arial" w:cs="Arial"/>
+        </w:rPr>
+        <w:t>8</w:t>
+      </w:r>
+      <w:r>
+        <w:rPr>
+          <w:rFonts w:ascii="Arial" w:hAnsi="Arial" w:cs="Arial"/>
+        </w:rPr>
+        <w:t>0+ top chefs</w:t>
       </w:r>
     </w:p>
     <w:p>
@@ -1677,7 +1606,19 @@
         <w:rPr>
           <w:rFonts w:ascii="Arial" w:hAnsi="Arial" w:cs="Arial"/>
         </w:rPr>
-        <w:t>1200+ happy eaters</w:t>
+        <w:t>120</w:t>
+      </w:r>
+      <w:r>
+        <w:rPr>
+          <w:rFonts w:ascii="Arial" w:hAnsi="Arial" w:cs="Arial"/>
+        </w:rPr>
+        <w:t>,00</w:t>
+      </w:r>
+      <w:r>
+        <w:rPr>
+          <w:rFonts w:ascii="Arial" w:hAnsi="Arial" w:cs="Arial"/>
+        </w:rPr>
+        <w:t>0+ happy eaters</w:t>
       </w:r>
     </w:p>
     <w:p>
@@ -2729,7 +2670,23 @@
           <w:b/>
           <w:bCs/>
         </w:rPr>
-        <w:t>Section 7: Contact form</w:t>
+        <w:t xml:space="preserve">Section 7: </w:t>
+      </w:r>
+      <w:r>
+        <w:rPr>
+          <w:rFonts w:ascii="Arial" w:hAnsi="Arial" w:cs="Arial"/>
+          <w:b/>
+          <w:bCs/>
+        </w:rPr>
+        <w:t>Sign Up</w:t>
+      </w:r>
+      <w:r>
+        <w:rPr>
+          <w:rFonts w:ascii="Arial" w:hAnsi="Arial" w:cs="Arial"/>
+          <w:b/>
+          <w:bCs/>
+        </w:rPr>
+        <w:t xml:space="preserve"> form</w:t>
       </w:r>
     </w:p>
     <w:p>
@@ -2749,7 +2706,40 @@
           <w:b/>
           <w:bCs/>
         </w:rPr>
-        <w:t>Title: We're happy to hear from you</w:t>
+        <w:t xml:space="preserve">Title: </w:t>
+      </w:r>
+      <w:r>
+        <w:rPr>
+          <w:rFonts w:ascii="Arial" w:hAnsi="Arial" w:cs="Arial"/>
+          <w:b/>
+          <w:bCs/>
+        </w:rPr>
+        <w:t xml:space="preserve">Join </w:t>
+      </w:r>
+      <w:proofErr w:type="gramStart"/>
+      <w:r>
+        <w:rPr>
+          <w:rFonts w:ascii="Arial" w:hAnsi="Arial" w:cs="Arial"/>
+          <w:b/>
+          <w:bCs/>
+        </w:rPr>
+        <w:t>Us</w:t>
+      </w:r>
+      <w:proofErr w:type="gramEnd"/>
+      <w:r>
+        <w:rPr>
+          <w:rFonts w:ascii="Arial" w:hAnsi="Arial" w:cs="Arial"/>
+          <w:b/>
+          <w:bCs/>
+        </w:rPr>
+        <w:t xml:space="preserve"> </w:t>
+      </w:r>
+      <w:r>
+        <w:rPr>
+          <w:rFonts w:ascii="Arial" w:hAnsi="Arial" w:cs="Arial"/>
+          <w:bCs/>
+        </w:rPr>
+        <w:t>today</w:t>
       </w:r>
     </w:p>
     <w:p>
@@ -2796,24 +2786,6 @@
         <w:rPr>
           <w:rFonts w:ascii="Arial" w:hAnsi="Arial" w:cs="Arial"/>
         </w:rPr>
-        <w:t>Name</w:t>
-      </w:r>
-    </w:p>
-    <w:p>
-      <w:pPr>
-        <w:widowControl w:val="0"/>
-        <w:autoSpaceDE w:val="0"/>
-        <w:autoSpaceDN w:val="0"/>
-        <w:adjustRightInd w:val="0"/>
-        <w:rPr>
-          <w:rFonts w:ascii="Arial" w:hAnsi="Arial" w:cs="Arial"/>
-        </w:rPr>
-      </w:pPr>
-      <w:r>
-        <w:rPr>
-          <w:rFonts w:ascii="Arial" w:hAnsi="Arial" w:cs="Arial"/>
-        </w:rPr>
-        <w:lastRenderedPageBreak/>
         <w:t>Email</w:t>
       </w:r>
     </w:p>
@@ -2831,7 +2803,7 @@
         <w:rPr>
           <w:rFonts w:ascii="Arial" w:hAnsi="Arial" w:cs="Arial"/>
         </w:rPr>
-        <w:t>How did you find us?</w:t>
+        <w:t>Password</w:t>
       </w:r>
     </w:p>
     <w:p>
@@ -2861,12 +2833,6 @@
           <w:rFonts w:ascii="Arial" w:hAnsi="Arial" w:cs="Arial"/>
         </w:rPr>
       </w:pPr>
-      <w:r>
-        <w:rPr>
-          <w:rFonts w:ascii="Arial" w:hAnsi="Arial" w:cs="Arial"/>
-        </w:rPr>
-        <w:t>Drop us a line</w:t>
-      </w:r>
     </w:p>
     <w:p>
       <w:pPr>
@@ -2896,7 +2862,23 @@
           <w:b/>
           <w:bCs/>
         </w:rPr>
-        <w:t>Section 8: Footer</w:t>
+        <w:t>Section 7</w:t>
+      </w:r>
+      <w:r>
+        <w:rPr>
+          <w:rFonts w:ascii="Arial" w:hAnsi="Arial" w:cs="Arial"/>
+          <w:b/>
+          <w:bCs/>
+        </w:rPr>
+        <w:t xml:space="preserve">: </w:t>
+      </w:r>
+      <w:r>
+        <w:rPr>
+          <w:rFonts w:ascii="Arial" w:hAnsi="Arial" w:cs="Arial"/>
+          <w:b/>
+          <w:bCs/>
+        </w:rPr>
+        <w:t>About Us</w:t>
       </w:r>
     </w:p>
     <w:p>
@@ -2916,6 +2898,704 @@
           <w:b/>
           <w:bCs/>
         </w:rPr>
+        <w:t xml:space="preserve">Title: </w:t>
+      </w:r>
+      <w:r>
+        <w:rPr>
+          <w:rFonts w:ascii="Arial" w:hAnsi="Arial" w:cs="Arial"/>
+          <w:b/>
+          <w:bCs/>
+        </w:rPr>
+        <w:t>About Us.</w:t>
+      </w:r>
+    </w:p>
+    <w:p>
+      <w:pPr>
+        <w:widowControl w:val="0"/>
+        <w:autoSpaceDE w:val="0"/>
+        <w:autoSpaceDN w:val="0"/>
+        <w:adjustRightInd w:val="0"/>
+        <w:rPr>
+          <w:rFonts w:ascii="Arial" w:hAnsi="Arial" w:cs="Arial"/>
+        </w:rPr>
+      </w:pPr>
+    </w:p>
+    <w:p>
+      <w:pPr>
+        <w:widowControl w:val="0"/>
+        <w:autoSpaceDE w:val="0"/>
+        <w:autoSpaceDN w:val="0"/>
+        <w:adjustRightInd w:val="0"/>
+        <w:rPr>
+          <w:rFonts w:ascii="Arial" w:hAnsi="Arial" w:cs="Arial"/>
+        </w:rPr>
+      </w:pPr>
+      <w:r>
+        <w:rPr>
+          <w:rFonts w:ascii="Arial" w:hAnsi="Arial" w:cs="Arial"/>
+        </w:rPr>
+        <w:t>W</w:t>
+      </w:r>
+      <w:r>
+        <w:rPr>
+          <w:rFonts w:ascii="Arial" w:hAnsi="Arial" w:cs="Arial"/>
+        </w:rPr>
+        <w:t>e</w:t>
+      </w:r>
+      <w:r>
+        <w:rPr>
+          <w:rFonts w:ascii="Arial" w:hAnsi="Arial" w:cs="Arial"/>
+        </w:rPr>
+        <w:t>’</w:t>
+      </w:r>
+      <w:r>
+        <w:rPr>
+          <w:rFonts w:ascii="Arial" w:hAnsi="Arial" w:cs="Arial"/>
+        </w:rPr>
+        <w:t xml:space="preserve">re </w:t>
+      </w:r>
+      <w:proofErr w:type="spellStart"/>
+      <w:r>
+        <w:rPr>
+          <w:rFonts w:ascii="Arial" w:hAnsi="Arial" w:cs="Arial"/>
+        </w:rPr>
+        <w:t>Smag</w:t>
+      </w:r>
+      <w:proofErr w:type="spellEnd"/>
+      <w:r>
+        <w:rPr>
+          <w:rFonts w:ascii="Arial" w:hAnsi="Arial" w:cs="Arial"/>
+        </w:rPr>
+        <w:t>, your</w:t>
+      </w:r>
+      <w:r>
+        <w:rPr>
+          <w:rFonts w:ascii="Arial" w:hAnsi="Arial" w:cs="Arial"/>
+        </w:rPr>
+        <w:t xml:space="preserve"> premium food delivery service</w:t>
+      </w:r>
+      <w:r>
+        <w:rPr>
+          <w:rFonts w:ascii="Arial" w:hAnsi="Arial" w:cs="Arial"/>
+        </w:rPr>
+        <w:t>. Since you’re always busy and little or no time for cooking, we’ve got you covered</w:t>
+      </w:r>
+      <w:r>
+        <w:rPr>
+          <w:rFonts w:ascii="Arial" w:hAnsi="Arial" w:cs="Arial"/>
+        </w:rPr>
+        <w:t>, we promise!</w:t>
+      </w:r>
+    </w:p>
+    <w:p>
+      <w:pPr>
+        <w:widowControl w:val="0"/>
+        <w:autoSpaceDE w:val="0"/>
+        <w:autoSpaceDN w:val="0"/>
+        <w:adjustRightInd w:val="0"/>
+        <w:rPr>
+          <w:rFonts w:ascii="Arial" w:hAnsi="Arial" w:cs="Arial"/>
+        </w:rPr>
+      </w:pPr>
+    </w:p>
+    <w:p>
+      <w:pPr>
+        <w:widowControl w:val="0"/>
+        <w:autoSpaceDE w:val="0"/>
+        <w:autoSpaceDN w:val="0"/>
+        <w:adjustRightInd w:val="0"/>
+        <w:outlineLvl w:val="0"/>
+        <w:rPr>
+          <w:rFonts w:ascii="Arial" w:hAnsi="Arial" w:cs="Arial"/>
+        </w:rPr>
+      </w:pPr>
+      <w:r>
+        <w:rPr>
+          <w:rFonts w:ascii="Arial" w:hAnsi="Arial" w:cs="Arial"/>
+          <w:b/>
+          <w:bCs/>
+        </w:rPr>
+        <w:t>365 days/year</w:t>
+      </w:r>
+    </w:p>
+    <w:p>
+      <w:pPr>
+        <w:widowControl w:val="0"/>
+        <w:autoSpaceDE w:val="0"/>
+        <w:autoSpaceDN w:val="0"/>
+        <w:adjustRightInd w:val="0"/>
+        <w:rPr>
+          <w:rFonts w:ascii="Arial" w:hAnsi="Arial" w:cs="Arial"/>
+        </w:rPr>
+      </w:pPr>
+      <w:r>
+        <w:rPr>
+          <w:rFonts w:ascii="Arial" w:hAnsi="Arial" w:cs="Arial"/>
+        </w:rPr>
+        <w:t>Never cook again!</w:t>
+      </w:r>
+      <w:r>
+        <w:rPr>
+          <w:rFonts w:ascii="Arial" w:hAnsi="Arial" w:cs="Arial"/>
+        </w:rPr>
+        <w:t xml:space="preserve"> We’ve got you covered 365 days/year</w:t>
+      </w:r>
+      <w:r>
+        <w:rPr>
+          <w:rFonts w:ascii="Arial" w:hAnsi="Arial" w:cs="Arial"/>
+        </w:rPr>
+        <w:t>.</w:t>
+      </w:r>
+    </w:p>
+    <w:p>
+      <w:pPr>
+        <w:widowControl w:val="0"/>
+        <w:autoSpaceDE w:val="0"/>
+        <w:autoSpaceDN w:val="0"/>
+        <w:adjustRightInd w:val="0"/>
+        <w:rPr>
+          <w:rFonts w:ascii="Arial" w:hAnsi="Arial" w:cs="Arial"/>
+        </w:rPr>
+      </w:pPr>
+    </w:p>
+    <w:p>
+      <w:pPr>
+        <w:widowControl w:val="0"/>
+        <w:autoSpaceDE w:val="0"/>
+        <w:autoSpaceDN w:val="0"/>
+        <w:adjustRightInd w:val="0"/>
+        <w:outlineLvl w:val="0"/>
+        <w:rPr>
+          <w:rFonts w:ascii="Arial" w:hAnsi="Arial" w:cs="Arial"/>
+        </w:rPr>
+      </w:pPr>
+      <w:r>
+        <w:rPr>
+          <w:rFonts w:ascii="Arial" w:hAnsi="Arial" w:cs="Arial"/>
+          <w:b/>
+          <w:bCs/>
+        </w:rPr>
+        <w:t>Ready in 20 minutes</w:t>
+      </w:r>
+    </w:p>
+    <w:p>
+      <w:pPr>
+        <w:widowControl w:val="0"/>
+        <w:autoSpaceDE w:val="0"/>
+        <w:autoSpaceDN w:val="0"/>
+        <w:adjustRightInd w:val="0"/>
+        <w:rPr>
+          <w:rFonts w:ascii="Arial" w:hAnsi="Arial" w:cs="Arial"/>
+        </w:rPr>
+      </w:pPr>
+      <w:r>
+        <w:rPr>
+          <w:rFonts w:ascii="Arial" w:hAnsi="Arial" w:cs="Arial"/>
+        </w:rPr>
+        <w:t>You're only twenty minutes away from your delicious and super healthy meal</w:t>
+      </w:r>
+      <w:r>
+        <w:rPr>
+          <w:rFonts w:ascii="Arial" w:hAnsi="Arial" w:cs="Arial"/>
+        </w:rPr>
+        <w:t>s delivered right to your home.</w:t>
+      </w:r>
+    </w:p>
+    <w:p>
+      <w:pPr>
+        <w:widowControl w:val="0"/>
+        <w:autoSpaceDE w:val="0"/>
+        <w:autoSpaceDN w:val="0"/>
+        <w:adjustRightInd w:val="0"/>
+        <w:rPr>
+          <w:rFonts w:ascii="Arial" w:hAnsi="Arial" w:cs="Arial"/>
+        </w:rPr>
+      </w:pPr>
+    </w:p>
+    <w:p>
+      <w:pPr>
+        <w:widowControl w:val="0"/>
+        <w:autoSpaceDE w:val="0"/>
+        <w:autoSpaceDN w:val="0"/>
+        <w:adjustRightInd w:val="0"/>
+        <w:rPr>
+          <w:rFonts w:ascii="Arial" w:hAnsi="Arial" w:cs="Arial"/>
+        </w:rPr>
+      </w:pPr>
+      <w:r>
+        <w:rPr>
+          <w:rFonts w:ascii="Arial" w:hAnsi="Arial" w:cs="Arial"/>
+          <w:b/>
+          <w:bCs/>
+        </w:rPr>
+        <w:t>100% organic</w:t>
+      </w:r>
+    </w:p>
+    <w:p>
+      <w:pPr>
+        <w:widowControl w:val="0"/>
+        <w:autoSpaceDE w:val="0"/>
+        <w:autoSpaceDN w:val="0"/>
+        <w:adjustRightInd w:val="0"/>
+        <w:rPr>
+          <w:rFonts w:ascii="Arial" w:hAnsi="Arial" w:cs="Arial"/>
+        </w:rPr>
+      </w:pPr>
+      <w:r>
+        <w:rPr>
+          <w:rFonts w:ascii="Arial" w:hAnsi="Arial" w:cs="Arial"/>
+        </w:rPr>
+        <w:t>All our vegetables are fresh, organic and local. Animals are raised without added hormones or antibiotics. Good for your health, the environment, and it also tastes better!</w:t>
+      </w:r>
+    </w:p>
+    <w:p>
+      <w:pPr>
+        <w:widowControl w:val="0"/>
+        <w:autoSpaceDE w:val="0"/>
+        <w:autoSpaceDN w:val="0"/>
+        <w:adjustRightInd w:val="0"/>
+        <w:rPr>
+          <w:rFonts w:ascii="Arial" w:hAnsi="Arial" w:cs="Arial"/>
+        </w:rPr>
+      </w:pPr>
+    </w:p>
+    <w:p>
+      <w:pPr>
+        <w:widowControl w:val="0"/>
+        <w:autoSpaceDE w:val="0"/>
+        <w:autoSpaceDN w:val="0"/>
+        <w:adjustRightInd w:val="0"/>
+        <w:outlineLvl w:val="0"/>
+        <w:rPr>
+          <w:rFonts w:ascii="Arial" w:hAnsi="Arial" w:cs="Arial"/>
+        </w:rPr>
+      </w:pPr>
+      <w:r>
+        <w:rPr>
+          <w:rFonts w:ascii="Arial" w:hAnsi="Arial" w:cs="Arial"/>
+          <w:b/>
+          <w:bCs/>
+        </w:rPr>
+        <w:t>Order anything</w:t>
+      </w:r>
+    </w:p>
+    <w:p>
+      <w:pPr>
+        <w:widowControl w:val="0"/>
+        <w:autoSpaceDE w:val="0"/>
+        <w:autoSpaceDN w:val="0"/>
+        <w:adjustRightInd w:val="0"/>
+        <w:rPr>
+          <w:rFonts w:ascii="Arial" w:hAnsi="Arial" w:cs="Arial"/>
+        </w:rPr>
+      </w:pPr>
+      <w:r>
+        <w:rPr>
+          <w:rFonts w:ascii="Arial" w:hAnsi="Arial" w:cs="Arial"/>
+        </w:rPr>
+        <w:t>We don't limit your hunger</w:t>
+      </w:r>
+      <w:r>
+        <w:rPr>
+          <w:rFonts w:ascii="Arial" w:hAnsi="Arial" w:cs="Arial"/>
+        </w:rPr>
+        <w:t>, which means you can order whatever</w:t>
+      </w:r>
+      <w:r>
+        <w:rPr>
+          <w:rFonts w:ascii="Arial" w:hAnsi="Arial" w:cs="Arial"/>
+        </w:rPr>
+        <w:t xml:space="preserve"> Nigerian dish you like.</w:t>
+      </w:r>
+    </w:p>
+    <w:p>
+      <w:pPr>
+        <w:widowControl w:val="0"/>
+        <w:autoSpaceDE w:val="0"/>
+        <w:autoSpaceDN w:val="0"/>
+        <w:adjustRightInd w:val="0"/>
+        <w:rPr>
+          <w:rFonts w:ascii="Arial" w:hAnsi="Arial" w:cs="Arial"/>
+        </w:rPr>
+      </w:pPr>
+    </w:p>
+    <w:p>
+      <w:pPr>
+        <w:widowControl w:val="0"/>
+        <w:autoSpaceDE w:val="0"/>
+        <w:autoSpaceDN w:val="0"/>
+        <w:adjustRightInd w:val="0"/>
+        <w:rPr>
+          <w:rFonts w:ascii="Arial" w:hAnsi="Arial" w:cs="Arial"/>
+        </w:rPr>
+      </w:pPr>
+    </w:p>
+    <w:p>
+      <w:pPr>
+        <w:widowControl w:val="0"/>
+        <w:autoSpaceDE w:val="0"/>
+        <w:autoSpaceDN w:val="0"/>
+        <w:adjustRightInd w:val="0"/>
+        <w:rPr>
+          <w:rFonts w:ascii="Arial" w:hAnsi="Arial" w:cs="Arial"/>
+          <w:b/>
+        </w:rPr>
+      </w:pPr>
+      <w:r>
+        <w:rPr>
+          <w:rFonts w:ascii="Arial" w:hAnsi="Arial" w:cs="Arial"/>
+          <w:b/>
+        </w:rPr>
+        <w:t xml:space="preserve">Section 8: </w:t>
+      </w:r>
+      <w:proofErr w:type="spellStart"/>
+      <w:r>
+        <w:rPr>
+          <w:rFonts w:ascii="Arial" w:hAnsi="Arial" w:cs="Arial"/>
+          <w:b/>
+        </w:rPr>
+        <w:t>Instagram</w:t>
+      </w:r>
+      <w:proofErr w:type="spellEnd"/>
+      <w:r>
+        <w:rPr>
+          <w:rFonts w:ascii="Arial" w:hAnsi="Arial" w:cs="Arial"/>
+          <w:b/>
+        </w:rPr>
+        <w:t xml:space="preserve"> Photos</w:t>
+      </w:r>
+    </w:p>
+    <w:p>
+      <w:pPr>
+        <w:widowControl w:val="0"/>
+        <w:autoSpaceDE w:val="0"/>
+        <w:autoSpaceDN w:val="0"/>
+        <w:adjustRightInd w:val="0"/>
+        <w:rPr>
+          <w:rFonts w:ascii="Arial" w:hAnsi="Arial" w:cs="Arial"/>
+          <w:b/>
+        </w:rPr>
+      </w:pPr>
+      <w:r>
+        <w:rPr>
+          <w:rFonts w:ascii="Arial" w:hAnsi="Arial" w:cs="Arial"/>
+          <w:b/>
+        </w:rPr>
+        <w:t xml:space="preserve">Title: Quick </w:t>
+      </w:r>
+      <w:proofErr w:type="spellStart"/>
+      <w:r>
+        <w:rPr>
+          <w:rFonts w:ascii="Arial" w:hAnsi="Arial" w:cs="Arial"/>
+          <w:b/>
+        </w:rPr>
+        <w:t>Smag’s</w:t>
+      </w:r>
+      <w:proofErr w:type="spellEnd"/>
+      <w:r>
+        <w:rPr>
+          <w:rFonts w:ascii="Arial" w:hAnsi="Arial" w:cs="Arial"/>
+          <w:b/>
+        </w:rPr>
+        <w:t xml:space="preserve"> </w:t>
+      </w:r>
+      <w:proofErr w:type="spellStart"/>
+      <w:r>
+        <w:rPr>
+          <w:rFonts w:ascii="Arial" w:hAnsi="Arial" w:cs="Arial"/>
+          <w:b/>
+        </w:rPr>
+        <w:t>Instagram</w:t>
+      </w:r>
+      <w:proofErr w:type="spellEnd"/>
+    </w:p>
+    <w:p>
+      <w:pPr>
+        <w:pStyle w:val="ListParagraph"/>
+        <w:widowControl w:val="0"/>
+        <w:numPr>
+          <w:ilvl w:val="0"/>
+          <w:numId w:val="12"/>
+        </w:numPr>
+        <w:autoSpaceDE w:val="0"/>
+        <w:autoSpaceDN w:val="0"/>
+        <w:adjustRightInd w:val="0"/>
+        <w:rPr>
+          <w:rFonts w:ascii="Arial" w:hAnsi="Arial" w:cs="Arial"/>
+        </w:rPr>
+      </w:pPr>
+      <w:r>
+        <w:rPr>
+          <w:rFonts w:ascii="Arial" w:hAnsi="Arial" w:cs="Arial"/>
+        </w:rPr>
+        <w:t>Photo</w:t>
+      </w:r>
+    </w:p>
+    <w:p>
+      <w:pPr>
+        <w:pStyle w:val="ListParagraph"/>
+        <w:widowControl w:val="0"/>
+        <w:numPr>
+          <w:ilvl w:val="0"/>
+          <w:numId w:val="12"/>
+        </w:numPr>
+        <w:autoSpaceDE w:val="0"/>
+        <w:autoSpaceDN w:val="0"/>
+        <w:adjustRightInd w:val="0"/>
+        <w:rPr>
+          <w:rFonts w:ascii="Arial" w:hAnsi="Arial" w:cs="Arial"/>
+        </w:rPr>
+      </w:pPr>
+      <w:r>
+        <w:rPr>
+          <w:rFonts w:ascii="Arial" w:hAnsi="Arial" w:cs="Arial"/>
+        </w:rPr>
+        <w:t>Photo</w:t>
+      </w:r>
+    </w:p>
+    <w:p>
+      <w:pPr>
+        <w:pStyle w:val="ListParagraph"/>
+        <w:widowControl w:val="0"/>
+        <w:numPr>
+          <w:ilvl w:val="0"/>
+          <w:numId w:val="12"/>
+        </w:numPr>
+        <w:autoSpaceDE w:val="0"/>
+        <w:autoSpaceDN w:val="0"/>
+        <w:adjustRightInd w:val="0"/>
+        <w:rPr>
+          <w:rFonts w:ascii="Arial" w:hAnsi="Arial" w:cs="Arial"/>
+        </w:rPr>
+      </w:pPr>
+      <w:r>
+        <w:rPr>
+          <w:rFonts w:ascii="Arial" w:hAnsi="Arial" w:cs="Arial"/>
+        </w:rPr>
+        <w:t>Photo</w:t>
+      </w:r>
+    </w:p>
+    <w:p>
+      <w:pPr>
+        <w:pStyle w:val="ListParagraph"/>
+        <w:widowControl w:val="0"/>
+        <w:numPr>
+          <w:ilvl w:val="0"/>
+          <w:numId w:val="12"/>
+        </w:numPr>
+        <w:autoSpaceDE w:val="0"/>
+        <w:autoSpaceDN w:val="0"/>
+        <w:adjustRightInd w:val="0"/>
+        <w:rPr>
+          <w:rFonts w:ascii="Arial" w:hAnsi="Arial" w:cs="Arial"/>
+        </w:rPr>
+      </w:pPr>
+      <w:r>
+        <w:rPr>
+          <w:rFonts w:ascii="Arial" w:hAnsi="Arial" w:cs="Arial"/>
+        </w:rPr>
+        <w:t>Photo</w:t>
+      </w:r>
+    </w:p>
+    <w:p>
+      <w:pPr>
+        <w:pStyle w:val="ListParagraph"/>
+        <w:widowControl w:val="0"/>
+        <w:numPr>
+          <w:ilvl w:val="0"/>
+          <w:numId w:val="12"/>
+        </w:numPr>
+        <w:autoSpaceDE w:val="0"/>
+        <w:autoSpaceDN w:val="0"/>
+        <w:adjustRightInd w:val="0"/>
+        <w:rPr>
+          <w:rFonts w:ascii="Arial" w:hAnsi="Arial" w:cs="Arial"/>
+        </w:rPr>
+      </w:pPr>
+      <w:r>
+        <w:rPr>
+          <w:rFonts w:ascii="Arial" w:hAnsi="Arial" w:cs="Arial"/>
+        </w:rPr>
+        <w:t>Photo</w:t>
+      </w:r>
+    </w:p>
+    <w:p>
+      <w:pPr>
+        <w:pStyle w:val="ListParagraph"/>
+        <w:widowControl w:val="0"/>
+        <w:numPr>
+          <w:ilvl w:val="0"/>
+          <w:numId w:val="12"/>
+        </w:numPr>
+        <w:autoSpaceDE w:val="0"/>
+        <w:autoSpaceDN w:val="0"/>
+        <w:adjustRightInd w:val="0"/>
+        <w:rPr>
+          <w:rFonts w:ascii="Arial" w:hAnsi="Arial" w:cs="Arial"/>
+        </w:rPr>
+      </w:pPr>
+      <w:r>
+        <w:rPr>
+          <w:rFonts w:ascii="Arial" w:hAnsi="Arial" w:cs="Arial"/>
+        </w:rPr>
+        <w:t>Photo</w:t>
+      </w:r>
+    </w:p>
+    <w:p>
+      <w:pPr>
+        <w:pStyle w:val="ListParagraph"/>
+        <w:widowControl w:val="0"/>
+        <w:numPr>
+          <w:ilvl w:val="0"/>
+          <w:numId w:val="12"/>
+        </w:numPr>
+        <w:autoSpaceDE w:val="0"/>
+        <w:autoSpaceDN w:val="0"/>
+        <w:adjustRightInd w:val="0"/>
+        <w:rPr>
+          <w:rFonts w:ascii="Arial" w:hAnsi="Arial" w:cs="Arial"/>
+        </w:rPr>
+      </w:pPr>
+      <w:r>
+        <w:rPr>
+          <w:rFonts w:ascii="Arial" w:hAnsi="Arial" w:cs="Arial"/>
+        </w:rPr>
+        <w:t>Photo</w:t>
+      </w:r>
+    </w:p>
+    <w:p>
+      <w:pPr>
+        <w:pStyle w:val="ListParagraph"/>
+        <w:widowControl w:val="0"/>
+        <w:numPr>
+          <w:ilvl w:val="0"/>
+          <w:numId w:val="12"/>
+        </w:numPr>
+        <w:autoSpaceDE w:val="0"/>
+        <w:autoSpaceDN w:val="0"/>
+        <w:adjustRightInd w:val="0"/>
+        <w:rPr>
+          <w:rFonts w:ascii="Arial" w:hAnsi="Arial" w:cs="Arial"/>
+        </w:rPr>
+      </w:pPr>
+      <w:r>
+        <w:rPr>
+          <w:rFonts w:ascii="Arial" w:hAnsi="Arial" w:cs="Arial"/>
+        </w:rPr>
+        <w:t>Photo</w:t>
+      </w:r>
+    </w:p>
+    <w:p>
+      <w:pPr>
+        <w:pStyle w:val="ListParagraph"/>
+        <w:widowControl w:val="0"/>
+        <w:numPr>
+          <w:ilvl w:val="0"/>
+          <w:numId w:val="12"/>
+        </w:numPr>
+        <w:autoSpaceDE w:val="0"/>
+        <w:autoSpaceDN w:val="0"/>
+        <w:adjustRightInd w:val="0"/>
+        <w:rPr>
+          <w:rFonts w:ascii="Arial" w:hAnsi="Arial" w:cs="Arial"/>
+        </w:rPr>
+      </w:pPr>
+      <w:r>
+        <w:rPr>
+          <w:rFonts w:ascii="Arial" w:hAnsi="Arial" w:cs="Arial"/>
+        </w:rPr>
+        <w:t>Photo</w:t>
+      </w:r>
+    </w:p>
+    <w:p>
+      <w:pPr>
+        <w:pStyle w:val="ListParagraph"/>
+        <w:widowControl w:val="0"/>
+        <w:numPr>
+          <w:ilvl w:val="0"/>
+          <w:numId w:val="12"/>
+        </w:numPr>
+        <w:autoSpaceDE w:val="0"/>
+        <w:autoSpaceDN w:val="0"/>
+        <w:adjustRightInd w:val="0"/>
+        <w:rPr>
+          <w:rFonts w:ascii="Arial" w:hAnsi="Arial" w:cs="Arial"/>
+        </w:rPr>
+      </w:pPr>
+      <w:r>
+        <w:rPr>
+          <w:rFonts w:ascii="Arial" w:hAnsi="Arial" w:cs="Arial"/>
+        </w:rPr>
+        <w:t>Photo</w:t>
+      </w:r>
+    </w:p>
+    <w:p>
+      <w:pPr>
+        <w:widowControl w:val="0"/>
+        <w:autoSpaceDE w:val="0"/>
+        <w:autoSpaceDN w:val="0"/>
+        <w:adjustRightInd w:val="0"/>
+        <w:rPr>
+          <w:rFonts w:ascii="Arial" w:hAnsi="Arial" w:cs="Arial"/>
+        </w:rPr>
+      </w:pPr>
+    </w:p>
+    <w:p>
+      <w:pPr>
+        <w:widowControl w:val="0"/>
+        <w:autoSpaceDE w:val="0"/>
+        <w:autoSpaceDN w:val="0"/>
+        <w:adjustRightInd w:val="0"/>
+        <w:rPr>
+          <w:rFonts w:ascii="Arial" w:hAnsi="Arial" w:cs="Arial"/>
+        </w:rPr>
+      </w:pPr>
+    </w:p>
+    <w:p>
+      <w:pPr>
+        <w:widowControl w:val="0"/>
+        <w:autoSpaceDE w:val="0"/>
+        <w:autoSpaceDN w:val="0"/>
+        <w:adjustRightInd w:val="0"/>
+        <w:outlineLvl w:val="0"/>
+        <w:rPr>
+          <w:rFonts w:ascii="Arial" w:hAnsi="Arial" w:cs="Arial"/>
+        </w:rPr>
+      </w:pPr>
+      <w:r>
+        <w:rPr>
+          <w:rFonts w:ascii="Arial" w:hAnsi="Arial" w:cs="Arial"/>
+          <w:b/>
+          <w:bCs/>
+        </w:rPr>
+        <w:t>Section 9</w:t>
+      </w:r>
+      <w:r>
+        <w:rPr>
+          <w:rFonts w:ascii="Arial" w:hAnsi="Arial" w:cs="Arial"/>
+          <w:b/>
+          <w:bCs/>
+        </w:rPr>
+        <w:t>: Footer</w:t>
+      </w:r>
+    </w:p>
+    <w:p>
+      <w:pPr>
+        <w:widowControl w:val="0"/>
+        <w:autoSpaceDE w:val="0"/>
+        <w:autoSpaceDN w:val="0"/>
+        <w:adjustRightInd w:val="0"/>
+        <w:outlineLvl w:val="0"/>
+        <w:rPr>
+          <w:rFonts w:ascii="Arial" w:hAnsi="Arial" w:cs="Arial"/>
+        </w:rPr>
+      </w:pPr>
+      <w:r>
+        <w:rPr>
+          <w:rFonts w:ascii="Arial" w:hAnsi="Arial" w:cs="Arial"/>
+          <w:b/>
+          <w:bCs/>
+        </w:rPr>
         <w:t>Title: None</w:t>
       </w:r>
     </w:p>
@@ -2925,6 +3605,162 @@
         <w:autoSpaceDE w:val="0"/>
         <w:autoSpaceDN w:val="0"/>
         <w:adjustRightInd w:val="0"/>
+        <w:rPr>
+          <w:rFonts w:ascii="Arial" w:hAnsi="Arial" w:cs="Arial"/>
+        </w:rPr>
+      </w:pPr>
+    </w:p>
+    <w:p>
+      <w:pPr>
+        <w:widowControl w:val="0"/>
+        <w:autoSpaceDE w:val="0"/>
+        <w:autoSpaceDN w:val="0"/>
+        <w:adjustRightInd w:val="0"/>
+        <w:rPr>
+          <w:rFonts w:ascii="Arial" w:hAnsi="Arial" w:cs="Arial"/>
+        </w:rPr>
+      </w:pPr>
+      <w:r>
+        <w:rPr>
+          <w:rFonts w:ascii="Arial" w:hAnsi="Arial" w:cs="Arial"/>
+        </w:rPr>
+        <w:t>Number then</w:t>
+      </w:r>
+    </w:p>
+    <w:p>
+      <w:pPr>
+        <w:widowControl w:val="0"/>
+        <w:autoSpaceDE w:val="0"/>
+        <w:autoSpaceDN w:val="0"/>
+        <w:adjustRightInd w:val="0"/>
+        <w:rPr>
+          <w:rFonts w:ascii="Arial" w:hAnsi="Arial" w:cs="Arial"/>
+        </w:rPr>
+      </w:pPr>
+      <w:r>
+        <w:rPr>
+          <w:rFonts w:ascii="Arial" w:hAnsi="Arial" w:cs="Arial"/>
+        </w:rPr>
+        <w:t>Location</w:t>
+      </w:r>
+    </w:p>
+    <w:p>
+      <w:pPr>
+        <w:widowControl w:val="0"/>
+        <w:autoSpaceDE w:val="0"/>
+        <w:autoSpaceDN w:val="0"/>
+        <w:adjustRightInd w:val="0"/>
+        <w:rPr>
+          <w:rFonts w:ascii="Arial" w:hAnsi="Arial" w:cs="Arial"/>
+        </w:rPr>
+      </w:pPr>
+    </w:p>
+    <w:p>
+      <w:pPr>
+        <w:widowControl w:val="0"/>
+        <w:autoSpaceDE w:val="0"/>
+        <w:autoSpaceDN w:val="0"/>
+        <w:adjustRightInd w:val="0"/>
+        <w:outlineLvl w:val="0"/>
+        <w:rPr>
+          <w:rFonts w:ascii="Arial" w:hAnsi="Arial" w:cs="Arial"/>
+        </w:rPr>
+      </w:pPr>
+      <w:r>
+        <w:rPr>
+          <w:rFonts w:ascii="Arial" w:hAnsi="Arial" w:cs="Arial"/>
+        </w:rPr>
+        <w:t xml:space="preserve">Also include links to </w:t>
+      </w:r>
+      <w:proofErr w:type="spellStart"/>
+      <w:r>
+        <w:rPr>
+          <w:rFonts w:ascii="Arial" w:hAnsi="Arial" w:cs="Arial"/>
+        </w:rPr>
+        <w:t>facebook</w:t>
+      </w:r>
+      <w:proofErr w:type="spellEnd"/>
+      <w:r>
+        <w:rPr>
+          <w:rFonts w:ascii="Arial" w:hAnsi="Arial" w:cs="Arial"/>
+        </w:rPr>
+        <w:t xml:space="preserve">, twitter, </w:t>
+      </w:r>
+      <w:proofErr w:type="spellStart"/>
+      <w:r>
+        <w:rPr>
+          <w:rFonts w:ascii="Arial" w:hAnsi="Arial" w:cs="Arial"/>
+        </w:rPr>
+        <w:t>google</w:t>
+      </w:r>
+      <w:proofErr w:type="spellEnd"/>
+      <w:r>
+        <w:rPr>
+          <w:rFonts w:ascii="Arial" w:hAnsi="Arial" w:cs="Arial"/>
+        </w:rPr>
+        <w:t>+</w:t>
+      </w:r>
+      <w:r>
+        <w:rPr>
+          <w:rFonts w:ascii="Arial" w:hAnsi="Arial" w:cs="Arial"/>
+        </w:rPr>
+        <w:t xml:space="preserve">, </w:t>
+      </w:r>
+      <w:proofErr w:type="spellStart"/>
+      <w:r>
+        <w:rPr>
+          <w:rFonts w:ascii="Arial" w:hAnsi="Arial" w:cs="Arial"/>
+        </w:rPr>
+        <w:t>pinterest</w:t>
+      </w:r>
+      <w:proofErr w:type="spellEnd"/>
+      <w:r>
+        <w:rPr>
+          <w:rFonts w:ascii="Arial" w:hAnsi="Arial" w:cs="Arial"/>
+        </w:rPr>
+        <w:t xml:space="preserve">, </w:t>
+      </w:r>
+      <w:proofErr w:type="spellStart"/>
+      <w:r>
+        <w:rPr>
+          <w:rFonts w:ascii="Arial" w:hAnsi="Arial" w:cs="Arial"/>
+        </w:rPr>
+        <w:t>Instagram</w:t>
+      </w:r>
+      <w:proofErr w:type="spellEnd"/>
+      <w:r>
+        <w:rPr>
+          <w:rFonts w:ascii="Arial" w:hAnsi="Arial" w:cs="Arial"/>
+        </w:rPr>
+        <w:t xml:space="preserve"> </w:t>
+      </w:r>
+      <w:r>
+        <w:rPr>
+          <w:rFonts w:ascii="Arial" w:hAnsi="Arial" w:cs="Arial"/>
+        </w:rPr>
+        <w:t>and</w:t>
+      </w:r>
+      <w:r>
+        <w:rPr>
+          <w:rFonts w:ascii="Arial" w:hAnsi="Arial" w:cs="Arial"/>
+        </w:rPr>
+        <w:t xml:space="preserve"> Email</w:t>
+      </w:r>
+      <w:r>
+        <w:rPr>
+          <w:rFonts w:ascii="Arial" w:hAnsi="Arial" w:cs="Arial"/>
+        </w:rPr>
+        <w:t xml:space="preserve"> accounts.</w:t>
+      </w:r>
+    </w:p>
+    <w:p>
+      <w:pPr>
+        <w:widowControl w:val="0"/>
+        <w:autoSpaceDE w:val="0"/>
+        <w:autoSpaceDN w:val="0"/>
+        <w:adjustRightInd w:val="0"/>
+        <w:ind w:left="360"/>
+        <w:outlineLvl w:val="0"/>
         <w:rPr>
           <w:rFonts w:ascii="Arial" w:hAnsi="Arial" w:cs="Arial"/>
         </w:rPr>
@@ -2965,6 +3801,53 @@
         </w:rPr>
         <w:t xml:space="preserve">1. </w:t>
       </w:r>
+      <w:r>
+        <w:rPr>
+          <w:rFonts w:ascii="Arial" w:hAnsi="Arial" w:cs="Arial"/>
+          <w:bCs/>
+        </w:rPr>
+        <w:t>Most ordered meals</w:t>
+      </w:r>
+      <w:r>
+        <w:rPr>
+          <w:rFonts w:ascii="Arial" w:hAnsi="Arial" w:cs="Arial"/>
+        </w:rPr>
+        <w:t xml:space="preserve"> (Section 1)</w:t>
+      </w:r>
+    </w:p>
+    <w:p>
+      <w:pPr>
+        <w:widowControl w:val="0"/>
+        <w:autoSpaceDE w:val="0"/>
+        <w:autoSpaceDN w:val="0"/>
+        <w:adjustRightInd w:val="0"/>
+        <w:rPr>
+          <w:rFonts w:ascii="Arial" w:hAnsi="Arial" w:cs="Arial"/>
+        </w:rPr>
+      </w:pPr>
+      <w:r>
+        <w:rPr>
+          <w:rFonts w:ascii="Arial" w:hAnsi="Arial" w:cs="Arial"/>
+        </w:rPr>
+        <w:t>2. How it works (Section 3)</w:t>
+      </w:r>
+    </w:p>
+    <w:p>
+      <w:pPr>
+        <w:widowControl w:val="0"/>
+        <w:autoSpaceDE w:val="0"/>
+        <w:autoSpaceDN w:val="0"/>
+        <w:adjustRightInd w:val="0"/>
+        <w:rPr>
+          <w:rFonts w:ascii="Arial" w:hAnsi="Arial" w:cs="Arial"/>
+        </w:rPr>
+      </w:pPr>
+      <w:r>
+        <w:rPr>
+          <w:rFonts w:ascii="Arial" w:hAnsi="Arial" w:cs="Arial"/>
+        </w:rPr>
+        <w:t xml:space="preserve">3. </w:t>
+      </w:r>
       <w:proofErr w:type="gramStart"/>
       <w:r>
         <w:rPr>
@@ -2977,180 +3860,62 @@
         <w:rPr>
           <w:rFonts w:ascii="Arial" w:hAnsi="Arial" w:cs="Arial"/>
         </w:rPr>
-        <w:t xml:space="preserve"> us</w:t>
-      </w:r>
-    </w:p>
-    <w:p>
-      <w:pPr>
-        <w:widowControl w:val="0"/>
-        <w:autoSpaceDE w:val="0"/>
-        <w:autoSpaceDN w:val="0"/>
-        <w:adjustRightInd w:val="0"/>
-        <w:rPr>
-          <w:rFonts w:ascii="Arial" w:hAnsi="Arial" w:cs="Arial"/>
-        </w:rPr>
-      </w:pPr>
-      <w:r>
-        <w:rPr>
-          <w:rFonts w:ascii="Arial" w:hAnsi="Arial" w:cs="Arial"/>
-        </w:rPr>
-        <w:t>2. Blog</w:t>
-      </w:r>
-    </w:p>
-    <w:p>
-      <w:pPr>
-        <w:widowControl w:val="0"/>
-        <w:autoSpaceDE w:val="0"/>
-        <w:autoSpaceDN w:val="0"/>
-        <w:adjustRightInd w:val="0"/>
-        <w:rPr>
-          <w:rFonts w:ascii="Arial" w:hAnsi="Arial" w:cs="Arial"/>
-        </w:rPr>
-      </w:pPr>
-      <w:r>
-        <w:rPr>
-          <w:rFonts w:ascii="Arial" w:hAnsi="Arial" w:cs="Arial"/>
-        </w:rPr>
-        <w:t>3. Press</w:t>
-      </w:r>
-    </w:p>
-    <w:p>
-      <w:pPr>
-        <w:widowControl w:val="0"/>
-        <w:autoSpaceDE w:val="0"/>
-        <w:autoSpaceDN w:val="0"/>
-        <w:adjustRightInd w:val="0"/>
-        <w:rPr>
-          <w:rFonts w:ascii="Arial" w:hAnsi="Arial" w:cs="Arial"/>
-        </w:rPr>
-      </w:pPr>
-      <w:r>
-        <w:rPr>
-          <w:rFonts w:ascii="Arial" w:hAnsi="Arial" w:cs="Arial"/>
-        </w:rPr>
-        <w:t xml:space="preserve">4. </w:t>
-      </w:r>
-      <w:proofErr w:type="spellStart"/>
-      <w:proofErr w:type="gramStart"/>
-      <w:r>
-        <w:rPr>
-          <w:rFonts w:ascii="Arial" w:hAnsi="Arial" w:cs="Arial"/>
-        </w:rPr>
-        <w:t>iOS</w:t>
-      </w:r>
-      <w:proofErr w:type="spellEnd"/>
-      <w:proofErr w:type="gramEnd"/>
-      <w:r>
-        <w:rPr>
-          <w:rFonts w:ascii="Arial" w:hAnsi="Arial" w:cs="Arial"/>
-        </w:rPr>
-        <w:t xml:space="preserve"> App</w:t>
-      </w:r>
-    </w:p>
-    <w:p>
-      <w:pPr>
-        <w:widowControl w:val="0"/>
-        <w:autoSpaceDE w:val="0"/>
-        <w:autoSpaceDN w:val="0"/>
-        <w:adjustRightInd w:val="0"/>
-        <w:rPr>
-          <w:rFonts w:ascii="Arial" w:hAnsi="Arial" w:cs="Arial"/>
-        </w:rPr>
-      </w:pPr>
-      <w:r>
-        <w:rPr>
-          <w:rFonts w:ascii="Arial" w:hAnsi="Arial" w:cs="Arial"/>
-        </w:rPr>
-        <w:t>5. Android App</w:t>
-      </w:r>
-    </w:p>
-    <w:p>
-      <w:pPr>
-        <w:widowControl w:val="0"/>
-        <w:autoSpaceDE w:val="0"/>
-        <w:autoSpaceDN w:val="0"/>
-        <w:adjustRightInd w:val="0"/>
-        <w:rPr>
-          <w:rFonts w:ascii="Arial" w:hAnsi="Arial" w:cs="Arial"/>
-        </w:rPr>
-      </w:pPr>
-    </w:p>
-    <w:p>
-      <w:pPr>
-        <w:widowControl w:val="0"/>
-        <w:autoSpaceDE w:val="0"/>
-        <w:autoSpaceDN w:val="0"/>
-        <w:adjustRightInd w:val="0"/>
-        <w:outlineLvl w:val="0"/>
-        <w:rPr>
-          <w:rFonts w:ascii="Arial" w:hAnsi="Arial" w:cs="Arial"/>
-        </w:rPr>
-      </w:pPr>
-      <w:r>
-        <w:rPr>
-          <w:rFonts w:ascii="Arial" w:hAnsi="Arial" w:cs="Arial"/>
-        </w:rPr>
-        <w:t xml:space="preserve">Also include links to </w:t>
-      </w:r>
-      <w:proofErr w:type="spellStart"/>
-      <w:r>
-        <w:rPr>
-          <w:rFonts w:ascii="Arial" w:hAnsi="Arial" w:cs="Arial"/>
-        </w:rPr>
-        <w:t>facebook</w:t>
-      </w:r>
-      <w:proofErr w:type="spellEnd"/>
-      <w:r>
-        <w:rPr>
-          <w:rFonts w:ascii="Arial" w:hAnsi="Arial" w:cs="Arial"/>
-        </w:rPr>
-        <w:t xml:space="preserve">, twitter, </w:t>
-      </w:r>
-      <w:proofErr w:type="spellStart"/>
-      <w:r>
-        <w:rPr>
-          <w:rFonts w:ascii="Arial" w:hAnsi="Arial" w:cs="Arial"/>
-        </w:rPr>
-        <w:t>google</w:t>
-      </w:r>
-      <w:proofErr w:type="spellEnd"/>
-      <w:r>
-        <w:rPr>
-          <w:rFonts w:ascii="Arial" w:hAnsi="Arial" w:cs="Arial"/>
-        </w:rPr>
-        <w:t xml:space="preserve">+ and </w:t>
-      </w:r>
-      <w:proofErr w:type="spellStart"/>
-      <w:r>
-        <w:rPr>
-          <w:rFonts w:ascii="Arial" w:hAnsi="Arial" w:cs="Arial"/>
-        </w:rPr>
-        <w:t>Instagram</w:t>
-      </w:r>
-      <w:proofErr w:type="spellEnd"/>
-      <w:r>
-        <w:rPr>
-          <w:rFonts w:ascii="Arial" w:hAnsi="Arial" w:cs="Arial"/>
-        </w:rPr>
-        <w:t xml:space="preserve"> accounts.</w:t>
-      </w:r>
-    </w:p>
-    <w:p>
-      <w:pPr>
-        <w:widowControl w:val="0"/>
-        <w:autoSpaceDE w:val="0"/>
-        <w:autoSpaceDN w:val="0"/>
-        <w:adjustRightInd w:val="0"/>
-        <w:ind w:left="360"/>
-        <w:outlineLvl w:val="0"/>
-        <w:rPr>
-          <w:rFonts w:ascii="Arial" w:hAnsi="Arial" w:cs="Arial"/>
-        </w:rPr>
-      </w:pPr>
-    </w:p>
-    <w:p>
-      <w:pPr>
-        <w:pStyle w:val="ListParagraph"/>
+        <w:t xml:space="preserve"> Us (</w:t>
+      </w:r>
+      <w:r>
+        <w:rPr>
+          <w:rFonts w:ascii="Arial" w:hAnsi="Arial" w:cs="Arial"/>
+        </w:rPr>
+        <w:t>Section 7</w:t>
+      </w:r>
+      <w:r>
+        <w:rPr>
+          <w:rFonts w:ascii="Arial" w:hAnsi="Arial" w:cs="Arial"/>
+        </w:rPr>
+        <w:t>)</w:t>
+      </w:r>
+    </w:p>
+    <w:p>
+      <w:pPr>
+        <w:widowControl w:val="0"/>
+        <w:autoSpaceDE w:val="0"/>
+        <w:autoSpaceDN w:val="0"/>
+        <w:adjustRightInd w:val="0"/>
+        <w:rPr>
+          <w:rFonts w:ascii="Arial" w:hAnsi="Arial" w:cs="Arial"/>
+        </w:rPr>
+      </w:pPr>
+    </w:p>
+    <w:p>
+      <w:pPr>
+        <w:widowControl w:val="0"/>
+        <w:autoSpaceDE w:val="0"/>
+        <w:autoSpaceDN w:val="0"/>
+        <w:adjustRightInd w:val="0"/>
+        <w:rPr>
+          <w:rFonts w:ascii="Arial" w:hAnsi="Arial" w:cs="Arial"/>
+        </w:rPr>
+      </w:pPr>
+    </w:p>
+    <w:p>
+      <w:pPr>
+        <w:widowControl w:val="0"/>
+        <w:autoSpaceDE w:val="0"/>
+        <w:autoSpaceDN w:val="0"/>
+        <w:adjustRightInd w:val="0"/>
+        <w:rPr>
+          <w:rFonts w:ascii="Arial" w:hAnsi="Arial" w:cs="Arial"/>
+        </w:rPr>
+      </w:pPr>
+      <w:r>
+        <w:rPr>
+          <w:rFonts w:ascii="Arial" w:hAnsi="Arial" w:cs="Arial"/>
+        </w:rPr>
+        <w:t xml:space="preserve">©2023 Copyright all rights reserve </w:t>
+      </w:r>
+    </w:p>
+    <w:p>
+      <w:pPr>
         <w:widowControl w:val="0"/>
         <w:autoSpaceDE w:val="0"/>
         <w:autoSpaceDN w:val="0"/>
@@ -3362,6 +4127,264 @@
     </w:lvl>
   </w:abstractNum>
   <w:abstractNum w:abstractNumId="2">
+    <w:nsid w:val="264600DC"/>
+    <w:multiLevelType w:val="hybridMultilevel"/>
+    <w:tmpl w:val="51A6E204"/>
+    <w:lvl w:ilvl="0" w:tplc="0409000F">
+      <w:start w:val="1"/>
+      <w:numFmt w:val="decimal"/>
+      <w:lvlText w:val="%1."/>
+      <w:lvlJc w:val="left"/>
+      <w:pPr>
+        <w:ind w:left="360" w:hanging="360"/>
+      </w:pPr>
+    </w:lvl>
+    <w:lvl w:ilvl="1" w:tplc="04090019" w:tentative="1">
+      <w:start w:val="1"/>
+      <w:numFmt w:val="lowerLetter"/>
+      <w:lvlText w:val="%2."/>
+      <w:lvlJc w:val="left"/>
+      <w:pPr>
+        <w:ind w:left="1080" w:hanging="360"/>
+      </w:pPr>
+    </w:lvl>
+    <w:lvl w:ilvl="2" w:tplc="0409001B" w:tentative="1">
+      <w:start w:val="1"/>
+      <w:numFmt w:val="lowerRoman"/>
+      <w:lvlText w:val="%3."/>
+      <w:lvlJc w:val="right"/>
+      <w:pPr>
+        <w:ind w:left="1800" w:hanging="180"/>
+      </w:pPr>
+    </w:lvl>
+    <w:lvl w:ilvl="3" w:tplc="0409000F" w:tentative="1">
+      <w:start w:val="1"/>
+      <w:numFmt w:val="decimal"/>
+      <w:lvlText w:val="%4."/>
+      <w:lvlJc w:val="left"/>
+      <w:pPr>
+        <w:ind w:left="2520" w:hanging="360"/>
+      </w:pPr>
+    </w:lvl>
+    <w:lvl w:ilvl="4" w:tplc="04090019" w:tentative="1">
+      <w:start w:val="1"/>
+      <w:numFmt w:val="lowerLetter"/>
+      <w:lvlText w:val="%5."/>
+      <w:lvlJc w:val="left"/>
+      <w:pPr>
+        <w:ind w:left="3240" w:hanging="360"/>
+      </w:pPr>
+    </w:lvl>
+    <w:lvl w:ilvl="5" w:tplc="0409001B" w:tentative="1">
+      <w:start w:val="1"/>
+      <w:numFmt w:val="lowerRoman"/>
+      <w:lvlText w:val="%6."/>
+      <w:lvlJc w:val="right"/>
+      <w:pPr>
+        <w:ind w:left="3960" w:hanging="180"/>
+      </w:pPr>
+    </w:lvl>
+    <w:lvl w:ilvl="6" w:tplc="0409000F" w:tentative="1">
+      <w:start w:val="1"/>
+      <w:numFmt w:val="decimal"/>
+      <w:lvlText w:val="%7."/>
+      <w:lvlJc w:val="left"/>
+      <w:pPr>
+        <w:ind w:left="4680" w:hanging="360"/>
+      </w:pPr>
+    </w:lvl>
+    <w:lvl w:ilvl="7" w:tplc="04090019" w:tentative="1">
+      <w:start w:val="1"/>
+      <w:numFmt w:val="lowerLetter"/>
+      <w:lvlText w:val="%8."/>
+      <w:lvlJc w:val="left"/>
+      <w:pPr>
+        <w:ind w:left="5400" w:hanging="360"/>
+      </w:pPr>
+    </w:lvl>
+    <w:lvl w:ilvl="8" w:tplc="0409001B" w:tentative="1">
+      <w:start w:val="1"/>
+      <w:numFmt w:val="lowerRoman"/>
+      <w:lvlText w:val="%9."/>
+      <w:lvlJc w:val="right"/>
+      <w:pPr>
+        <w:ind w:left="6120" w:hanging="180"/>
+      </w:pPr>
+    </w:lvl>
+  </w:abstractNum>
+  <w:abstractNum w:abstractNumId="3">
+    <w:nsid w:val="2ABE6FE6"/>
+    <w:multiLevelType w:val="hybridMultilevel"/>
+    <w:tmpl w:val="3DC65642"/>
+    <w:lvl w:ilvl="0" w:tplc="0409000F">
+      <w:start w:val="1"/>
+      <w:numFmt w:val="decimal"/>
+      <w:lvlText w:val="%1."/>
+      <w:lvlJc w:val="left"/>
+      <w:pPr>
+        <w:ind w:left="360" w:hanging="360"/>
+      </w:pPr>
+    </w:lvl>
+    <w:lvl w:ilvl="1" w:tplc="04090019" w:tentative="1">
+      <w:start w:val="1"/>
+      <w:numFmt w:val="lowerLetter"/>
+      <w:lvlText w:val="%2."/>
+      <w:lvlJc w:val="left"/>
+      <w:pPr>
+        <w:ind w:left="1080" w:hanging="360"/>
+      </w:pPr>
+    </w:lvl>
+    <w:lvl w:ilvl="2" w:tplc="0409001B" w:tentative="1">
+      <w:start w:val="1"/>
+      <w:numFmt w:val="lowerRoman"/>
+      <w:lvlText w:val="%3."/>
+      <w:lvlJc w:val="right"/>
+      <w:pPr>
+        <w:ind w:left="1800" w:hanging="180"/>
+      </w:pPr>
+    </w:lvl>
+    <w:lvl w:ilvl="3" w:tplc="0409000F" w:tentative="1">
+      <w:start w:val="1"/>
+      <w:numFmt w:val="decimal"/>
+      <w:lvlText w:val="%4."/>
+      <w:lvlJc w:val="left"/>
+      <w:pPr>
+        <w:ind w:left="2520" w:hanging="360"/>
+      </w:pPr>
+    </w:lvl>
+    <w:lvl w:ilvl="4" w:tplc="04090019" w:tentative="1">
+      <w:start w:val="1"/>
+      <w:numFmt w:val="lowerLetter"/>
+      <w:lvlText w:val="%5."/>
+      <w:lvlJc w:val="left"/>
+      <w:pPr>
+        <w:ind w:left="3240" w:hanging="360"/>
+      </w:pPr>
+    </w:lvl>
+    <w:lvl w:ilvl="5" w:tplc="0409001B" w:tentative="1">
+      <w:start w:val="1"/>
+      <w:numFmt w:val="lowerRoman"/>
+      <w:lvlText w:val="%6."/>
+      <w:lvlJc w:val="right"/>
+      <w:pPr>
+        <w:ind w:left="3960" w:hanging="180"/>
+      </w:pPr>
+    </w:lvl>
+    <w:lvl w:ilvl="6" w:tplc="0409000F" w:tentative="1">
+      <w:start w:val="1"/>
+      <w:numFmt w:val="decimal"/>
+      <w:lvlText w:val="%7."/>
+      <w:lvlJc w:val="left"/>
+      <w:pPr>
+        <w:ind w:left="4680" w:hanging="360"/>
+      </w:pPr>
+    </w:lvl>
+    <w:lvl w:ilvl="7" w:tplc="04090019" w:tentative="1">
+      <w:start w:val="1"/>
+      <w:numFmt w:val="lowerLetter"/>
+      <w:lvlText w:val="%8."/>
+      <w:lvlJc w:val="left"/>
+      <w:pPr>
+        <w:ind w:left="5400" w:hanging="360"/>
+      </w:pPr>
+    </w:lvl>
+    <w:lvl w:ilvl="8" w:tplc="0409001B" w:tentative="1">
+      <w:start w:val="1"/>
+      <w:numFmt w:val="lowerRoman"/>
+      <w:lvlText w:val="%9."/>
+      <w:lvlJc w:val="right"/>
+      <w:pPr>
+        <w:ind w:left="6120" w:hanging="180"/>
+      </w:pPr>
+    </w:lvl>
+  </w:abstractNum>
+  <w:abstractNum w:abstractNumId="4">
+    <w:nsid w:val="3D2617DA"/>
+    <w:multiLevelType w:val="hybridMultilevel"/>
+    <w:tmpl w:val="995270BE"/>
+    <w:lvl w:ilvl="0" w:tplc="0409000F">
+      <w:start w:val="1"/>
+      <w:numFmt w:val="decimal"/>
+      <w:lvlText w:val="%1."/>
+      <w:lvlJc w:val="left"/>
+      <w:pPr>
+        <w:ind w:left="720" w:hanging="360"/>
+      </w:pPr>
+    </w:lvl>
+    <w:lvl w:ilvl="1" w:tplc="04090019" w:tentative="1">
+      <w:start w:val="1"/>
+      <w:numFmt w:val="lowerLetter"/>
+      <w:lvlText w:val="%2."/>
+      <w:lvlJc w:val="left"/>
+      <w:pPr>
+        <w:ind w:left="1440" w:hanging="360"/>
+      </w:pPr>
+    </w:lvl>
+    <w:lvl w:ilvl="2" w:tplc="0409001B" w:tentative="1">
+      <w:start w:val="1"/>
+      <w:numFmt w:val="lowerRoman"/>
+      <w:lvlText w:val="%3."/>
+      <w:lvlJc w:val="right"/>
+      <w:pPr>
+        <w:ind w:left="2160" w:hanging="180"/>
+      </w:pPr>
+    </w:lvl>
+    <w:lvl w:ilvl="3" w:tplc="0409000F" w:tentative="1">
+      <w:start w:val="1"/>
+      <w:numFmt w:val="decimal"/>
+      <w:lvlText w:val="%4."/>
+      <w:lvlJc w:val="left"/>
+      <w:pPr>
+        <w:ind w:left="2880" w:hanging="360"/>
+      </w:pPr>
+    </w:lvl>
+    <w:lvl w:ilvl="4" w:tplc="04090019" w:tentative="1">
+      <w:start w:val="1"/>
+      <w:numFmt w:val="lowerLetter"/>
+      <w:lvlText w:val="%5."/>
+      <w:lvlJc w:val="left"/>
+      <w:pPr>
+        <w:ind w:left="3600" w:hanging="360"/>
+      </w:pPr>
+    </w:lvl>
+    <w:lvl w:ilvl="5" w:tplc="0409001B" w:tentative="1">
+      <w:start w:val="1"/>
+      <w:numFmt w:val="lowerRoman"/>
+      <w:lvlText w:val="%6."/>
+      <w:lvlJc w:val="right"/>
+      <w:pPr>
+        <w:ind w:left="4320" w:hanging="180"/>
+      </w:pPr>
+    </w:lvl>
+    <w:lvl w:ilvl="6" w:tplc="0409000F" w:tentative="1">
+      <w:start w:val="1"/>
+      <w:numFmt w:val="decimal"/>
+      <w:lvlText w:val="%7."/>
+      <w:lvlJc w:val="left"/>
+      <w:pPr>
+        <w:ind w:left="5040" w:hanging="360"/>
+      </w:pPr>
+    </w:lvl>
+    <w:lvl w:ilvl="7" w:tplc="04090019" w:tentative="1">
+      <w:start w:val="1"/>
+      <w:numFmt w:val="lowerLetter"/>
+      <w:lvlText w:val="%8."/>
+      <w:lvlJc w:val="left"/>
+      <w:pPr>
+        <w:ind w:left="5760" w:hanging="360"/>
+      </w:pPr>
+    </w:lvl>
+    <w:lvl w:ilvl="8" w:tplc="0409001B" w:tentative="1">
+      <w:start w:val="1"/>
+      <w:numFmt w:val="lowerRoman"/>
+      <w:lvlText w:val="%9."/>
+      <w:lvlJc w:val="right"/>
+      <w:pPr>
+        <w:ind w:left="6480" w:hanging="180"/>
+      </w:pPr>
+    </w:lvl>
+  </w:abstractNum>
+  <w:abstractNum w:abstractNumId="5">
     <w:nsid w:val="3EDA64B8"/>
     <w:multiLevelType w:val="hybridMultilevel"/>
     <w:tmpl w:val="49909764"/>
@@ -3447,10 +4470,612 @@
       </w:pPr>
     </w:lvl>
   </w:abstractNum>
-  <w:abstractNum w:abstractNumId="3">
+  <w:abstractNum w:abstractNumId="6">
+    <w:nsid w:val="4EB236E6"/>
+    <w:multiLevelType w:val="hybridMultilevel"/>
+    <w:tmpl w:val="B9E4E2BA"/>
+    <w:lvl w:ilvl="0" w:tplc="0409000F">
+      <w:start w:val="1"/>
+      <w:numFmt w:val="decimal"/>
+      <w:lvlText w:val="%1."/>
+      <w:lvlJc w:val="left"/>
+      <w:pPr>
+        <w:ind w:left="360" w:hanging="360"/>
+      </w:pPr>
+    </w:lvl>
+    <w:lvl w:ilvl="1" w:tplc="04090019" w:tentative="1">
+      <w:start w:val="1"/>
+      <w:numFmt w:val="lowerLetter"/>
+      <w:lvlText w:val="%2."/>
+      <w:lvlJc w:val="left"/>
+      <w:pPr>
+        <w:ind w:left="1080" w:hanging="360"/>
+      </w:pPr>
+    </w:lvl>
+    <w:lvl w:ilvl="2" w:tplc="0409001B" w:tentative="1">
+      <w:start w:val="1"/>
+      <w:numFmt w:val="lowerRoman"/>
+      <w:lvlText w:val="%3."/>
+      <w:lvlJc w:val="right"/>
+      <w:pPr>
+        <w:ind w:left="1800" w:hanging="180"/>
+      </w:pPr>
+    </w:lvl>
+    <w:lvl w:ilvl="3" w:tplc="0409000F" w:tentative="1">
+      <w:start w:val="1"/>
+      <w:numFmt w:val="decimal"/>
+      <w:lvlText w:val="%4."/>
+      <w:lvlJc w:val="left"/>
+      <w:pPr>
+        <w:ind w:left="2520" w:hanging="360"/>
+      </w:pPr>
+    </w:lvl>
+    <w:lvl w:ilvl="4" w:tplc="04090019" w:tentative="1">
+      <w:start w:val="1"/>
+      <w:numFmt w:val="lowerLetter"/>
+      <w:lvlText w:val="%5."/>
+      <w:lvlJc w:val="left"/>
+      <w:pPr>
+        <w:ind w:left="3240" w:hanging="360"/>
+      </w:pPr>
+    </w:lvl>
+    <w:lvl w:ilvl="5" w:tplc="0409001B" w:tentative="1">
+      <w:start w:val="1"/>
+      <w:numFmt w:val="lowerRoman"/>
+      <w:lvlText w:val="%6."/>
+      <w:lvlJc w:val="right"/>
+      <w:pPr>
+        <w:ind w:left="3960" w:hanging="180"/>
+      </w:pPr>
+    </w:lvl>
+    <w:lvl w:ilvl="6" w:tplc="0409000F" w:tentative="1">
+      <w:start w:val="1"/>
+      <w:numFmt w:val="decimal"/>
+      <w:lvlText w:val="%7."/>
+      <w:lvlJc w:val="left"/>
+      <w:pPr>
+        <w:ind w:left="4680" w:hanging="360"/>
+      </w:pPr>
+    </w:lvl>
+    <w:lvl w:ilvl="7" w:tplc="04090019" w:tentative="1">
+      <w:start w:val="1"/>
+      <w:numFmt w:val="lowerLetter"/>
+      <w:lvlText w:val="%8."/>
+      <w:lvlJc w:val="left"/>
+      <w:pPr>
+        <w:ind w:left="5400" w:hanging="360"/>
+      </w:pPr>
+    </w:lvl>
+    <w:lvl w:ilvl="8" w:tplc="0409001B" w:tentative="1">
+      <w:start w:val="1"/>
+      <w:numFmt w:val="lowerRoman"/>
+      <w:lvlText w:val="%9."/>
+      <w:lvlJc w:val="right"/>
+      <w:pPr>
+        <w:ind w:left="6120" w:hanging="180"/>
+      </w:pPr>
+    </w:lvl>
+  </w:abstractNum>
+  <w:abstractNum w:abstractNumId="7">
+    <w:nsid w:val="51D522C8"/>
+    <w:multiLevelType w:val="hybridMultilevel"/>
+    <w:tmpl w:val="037AD46E"/>
+    <w:lvl w:ilvl="0" w:tplc="0409000F">
+      <w:start w:val="1"/>
+      <w:numFmt w:val="decimal"/>
+      <w:lvlText w:val="%1."/>
+      <w:lvlJc w:val="left"/>
+      <w:pPr>
+        <w:ind w:left="360" w:hanging="360"/>
+      </w:pPr>
+    </w:lvl>
+    <w:lvl w:ilvl="1" w:tplc="04090019" w:tentative="1">
+      <w:start w:val="1"/>
+      <w:numFmt w:val="lowerLetter"/>
+      <w:lvlText w:val="%2."/>
+      <w:lvlJc w:val="left"/>
+      <w:pPr>
+        <w:ind w:left="1080" w:hanging="360"/>
+      </w:pPr>
+    </w:lvl>
+    <w:lvl w:ilvl="2" w:tplc="0409001B" w:tentative="1">
+      <w:start w:val="1"/>
+      <w:numFmt w:val="lowerRoman"/>
+      <w:lvlText w:val="%3."/>
+      <w:lvlJc w:val="right"/>
+      <w:pPr>
+        <w:ind w:left="1800" w:hanging="180"/>
+      </w:pPr>
+    </w:lvl>
+    <w:lvl w:ilvl="3" w:tplc="0409000F" w:tentative="1">
+      <w:start w:val="1"/>
+      <w:numFmt w:val="decimal"/>
+      <w:lvlText w:val="%4."/>
+      <w:lvlJc w:val="left"/>
+      <w:pPr>
+        <w:ind w:left="2520" w:hanging="360"/>
+      </w:pPr>
+    </w:lvl>
+    <w:lvl w:ilvl="4" w:tplc="04090019" w:tentative="1">
+      <w:start w:val="1"/>
+      <w:numFmt w:val="lowerLetter"/>
+      <w:lvlText w:val="%5."/>
+      <w:lvlJc w:val="left"/>
+      <w:pPr>
+        <w:ind w:left="3240" w:hanging="360"/>
+      </w:pPr>
+    </w:lvl>
+    <w:lvl w:ilvl="5" w:tplc="0409001B" w:tentative="1">
+      <w:start w:val="1"/>
+      <w:numFmt w:val="lowerRoman"/>
+      <w:lvlText w:val="%6."/>
+      <w:lvlJc w:val="right"/>
+      <w:pPr>
+        <w:ind w:left="3960" w:hanging="180"/>
+      </w:pPr>
+    </w:lvl>
+    <w:lvl w:ilvl="6" w:tplc="0409000F" w:tentative="1">
+      <w:start w:val="1"/>
+      <w:numFmt w:val="decimal"/>
+      <w:lvlText w:val="%7."/>
+      <w:lvlJc w:val="left"/>
+      <w:pPr>
+        <w:ind w:left="4680" w:hanging="360"/>
+      </w:pPr>
+    </w:lvl>
+    <w:lvl w:ilvl="7" w:tplc="04090019" w:tentative="1">
+      <w:start w:val="1"/>
+      <w:numFmt w:val="lowerLetter"/>
+      <w:lvlText w:val="%8."/>
+      <w:lvlJc w:val="left"/>
+      <w:pPr>
+        <w:ind w:left="5400" w:hanging="360"/>
+      </w:pPr>
+    </w:lvl>
+    <w:lvl w:ilvl="8" w:tplc="0409001B" w:tentative="1">
+      <w:start w:val="1"/>
+      <w:numFmt w:val="lowerRoman"/>
+      <w:lvlText w:val="%9."/>
+      <w:lvlJc w:val="right"/>
+      <w:pPr>
+        <w:ind w:left="6120" w:hanging="180"/>
+      </w:pPr>
+    </w:lvl>
+  </w:abstractNum>
+  <w:abstractNum w:abstractNumId="8">
+    <w:nsid w:val="619F5E04"/>
+    <w:multiLevelType w:val="hybridMultilevel"/>
+    <w:tmpl w:val="1C3CB05C"/>
+    <w:lvl w:ilvl="0" w:tplc="0409000F">
+      <w:start w:val="1"/>
+      <w:numFmt w:val="decimal"/>
+      <w:lvlText w:val="%1."/>
+      <w:lvlJc w:val="left"/>
+      <w:pPr>
+        <w:ind w:left="360" w:hanging="360"/>
+      </w:pPr>
+    </w:lvl>
+    <w:lvl w:ilvl="1" w:tplc="04090019" w:tentative="1">
+      <w:start w:val="1"/>
+      <w:numFmt w:val="lowerLetter"/>
+      <w:lvlText w:val="%2."/>
+      <w:lvlJc w:val="left"/>
+      <w:pPr>
+        <w:ind w:left="1080" w:hanging="360"/>
+      </w:pPr>
+    </w:lvl>
+    <w:lvl w:ilvl="2" w:tplc="0409001B" w:tentative="1">
+      <w:start w:val="1"/>
+      <w:numFmt w:val="lowerRoman"/>
+      <w:lvlText w:val="%3."/>
+      <w:lvlJc w:val="right"/>
+      <w:pPr>
+        <w:ind w:left="1800" w:hanging="180"/>
+      </w:pPr>
+    </w:lvl>
+    <w:lvl w:ilvl="3" w:tplc="0409000F" w:tentative="1">
+      <w:start w:val="1"/>
+      <w:numFmt w:val="decimal"/>
+      <w:lvlText w:val="%4."/>
+      <w:lvlJc w:val="left"/>
+      <w:pPr>
+        <w:ind w:left="2520" w:hanging="360"/>
+      </w:pPr>
+    </w:lvl>
+    <w:lvl w:ilvl="4" w:tplc="04090019" w:tentative="1">
+      <w:start w:val="1"/>
+      <w:numFmt w:val="lowerLetter"/>
+      <w:lvlText w:val="%5."/>
+      <w:lvlJc w:val="left"/>
+      <w:pPr>
+        <w:ind w:left="3240" w:hanging="360"/>
+      </w:pPr>
+    </w:lvl>
+    <w:lvl w:ilvl="5" w:tplc="0409001B" w:tentative="1">
+      <w:start w:val="1"/>
+      <w:numFmt w:val="lowerRoman"/>
+      <w:lvlText w:val="%6."/>
+      <w:lvlJc w:val="right"/>
+      <w:pPr>
+        <w:ind w:left="3960" w:hanging="180"/>
+      </w:pPr>
+    </w:lvl>
+    <w:lvl w:ilvl="6" w:tplc="0409000F" w:tentative="1">
+      <w:start w:val="1"/>
+      <w:numFmt w:val="decimal"/>
+      <w:lvlText w:val="%7."/>
+      <w:lvlJc w:val="left"/>
+      <w:pPr>
+        <w:ind w:left="4680" w:hanging="360"/>
+      </w:pPr>
+    </w:lvl>
+    <w:lvl w:ilvl="7" w:tplc="04090019" w:tentative="1">
+      <w:start w:val="1"/>
+      <w:numFmt w:val="lowerLetter"/>
+      <w:lvlText w:val="%8."/>
+      <w:lvlJc w:val="left"/>
+      <w:pPr>
+        <w:ind w:left="5400" w:hanging="360"/>
+      </w:pPr>
+    </w:lvl>
+    <w:lvl w:ilvl="8" w:tplc="0409001B" w:tentative="1">
+      <w:start w:val="1"/>
+      <w:numFmt w:val="lowerRoman"/>
+      <w:lvlText w:val="%9."/>
+      <w:lvlJc w:val="right"/>
+      <w:pPr>
+        <w:ind w:left="6120" w:hanging="180"/>
+      </w:pPr>
+    </w:lvl>
+  </w:abstractNum>
+  <w:abstractNum w:abstractNumId="9">
+    <w:nsid w:val="65F70978"/>
+    <w:multiLevelType w:val="hybridMultilevel"/>
+    <w:tmpl w:val="DCF430B0"/>
+    <w:lvl w:ilvl="0" w:tplc="0409000F">
+      <w:start w:val="1"/>
+      <w:numFmt w:val="decimal"/>
+      <w:lvlText w:val="%1."/>
+      <w:lvlJc w:val="left"/>
+      <w:pPr>
+        <w:ind w:left="720" w:hanging="360"/>
+      </w:pPr>
+    </w:lvl>
+    <w:lvl w:ilvl="1" w:tplc="04090019" w:tentative="1">
+      <w:start w:val="1"/>
+      <w:numFmt w:val="lowerLetter"/>
+      <w:lvlText w:val="%2."/>
+      <w:lvlJc w:val="left"/>
+      <w:pPr>
+        <w:ind w:left="1440" w:hanging="360"/>
+      </w:pPr>
+    </w:lvl>
+    <w:lvl w:ilvl="2" w:tplc="0409001B" w:tentative="1">
+      <w:start w:val="1"/>
+      <w:numFmt w:val="lowerRoman"/>
+      <w:lvlText w:val="%3."/>
+      <w:lvlJc w:val="right"/>
+      <w:pPr>
+        <w:ind w:left="2160" w:hanging="180"/>
+      </w:pPr>
+    </w:lvl>
+    <w:lvl w:ilvl="3" w:tplc="0409000F" w:tentative="1">
+      <w:start w:val="1"/>
+      <w:numFmt w:val="decimal"/>
+      <w:lvlText w:val="%4."/>
+      <w:lvlJc w:val="left"/>
+      <w:pPr>
+        <w:ind w:left="2880" w:hanging="360"/>
+      </w:pPr>
+    </w:lvl>
+    <w:lvl w:ilvl="4" w:tplc="04090019" w:tentative="1">
+      <w:start w:val="1"/>
+      <w:numFmt w:val="lowerLetter"/>
+      <w:lvlText w:val="%5."/>
+      <w:lvlJc w:val="left"/>
+      <w:pPr>
+        <w:ind w:left="3600" w:hanging="360"/>
+      </w:pPr>
+    </w:lvl>
+    <w:lvl w:ilvl="5" w:tplc="0409001B" w:tentative="1">
+      <w:start w:val="1"/>
+      <w:numFmt w:val="lowerRoman"/>
+      <w:lvlText w:val="%6."/>
+      <w:lvlJc w:val="right"/>
+      <w:pPr>
+        <w:ind w:left="4320" w:hanging="180"/>
+      </w:pPr>
+    </w:lvl>
+    <w:lvl w:ilvl="6" w:tplc="0409000F" w:tentative="1">
+      <w:start w:val="1"/>
+      <w:numFmt w:val="decimal"/>
+      <w:lvlText w:val="%7."/>
+      <w:lvlJc w:val="left"/>
+      <w:pPr>
+        <w:ind w:left="5040" w:hanging="360"/>
+      </w:pPr>
+    </w:lvl>
+    <w:lvl w:ilvl="7" w:tplc="04090019" w:tentative="1">
+      <w:start w:val="1"/>
+      <w:numFmt w:val="lowerLetter"/>
+      <w:lvlText w:val="%8."/>
+      <w:lvlJc w:val="left"/>
+      <w:pPr>
+        <w:ind w:left="5760" w:hanging="360"/>
+      </w:pPr>
+    </w:lvl>
+    <w:lvl w:ilvl="8" w:tplc="0409001B" w:tentative="1">
+      <w:start w:val="1"/>
+      <w:numFmt w:val="lowerRoman"/>
+      <w:lvlText w:val="%9."/>
+      <w:lvlJc w:val="right"/>
+      <w:pPr>
+        <w:ind w:left="6480" w:hanging="180"/>
+      </w:pPr>
+    </w:lvl>
+  </w:abstractNum>
+  <w:abstractNum w:abstractNumId="10">
+    <w:nsid w:val="747874F1"/>
+    <w:multiLevelType w:val="hybridMultilevel"/>
+    <w:tmpl w:val="3DC65642"/>
+    <w:lvl w:ilvl="0" w:tplc="0409000F">
+      <w:start w:val="1"/>
+      <w:numFmt w:val="decimal"/>
+      <w:lvlText w:val="%1."/>
+      <w:lvlJc w:val="left"/>
+      <w:pPr>
+        <w:ind w:left="360" w:hanging="360"/>
+      </w:pPr>
+    </w:lvl>
+    <w:lvl w:ilvl="1" w:tplc="04090019" w:tentative="1">
+      <w:start w:val="1"/>
+      <w:numFmt w:val="lowerLetter"/>
+      <w:lvlText w:val="%2."/>
+      <w:lvlJc w:val="left"/>
+      <w:pPr>
+        <w:ind w:left="1080" w:hanging="360"/>
+      </w:pPr>
+    </w:lvl>
+    <w:lvl w:ilvl="2" w:tplc="0409001B" w:tentative="1">
+      <w:start w:val="1"/>
+      <w:numFmt w:val="lowerRoman"/>
+      <w:lvlText w:val="%3."/>
+      <w:lvlJc w:val="right"/>
+      <w:pPr>
+        <w:ind w:left="1800" w:hanging="180"/>
+      </w:pPr>
+    </w:lvl>
+    <w:lvl w:ilvl="3" w:tplc="0409000F" w:tentative="1">
+      <w:start w:val="1"/>
+      <w:numFmt w:val="decimal"/>
+      <w:lvlText w:val="%4."/>
+      <w:lvlJc w:val="left"/>
+      <w:pPr>
+        <w:ind w:left="2520" w:hanging="360"/>
+      </w:pPr>
+    </w:lvl>
+    <w:lvl w:ilvl="4" w:tplc="04090019" w:tentative="1">
+      <w:start w:val="1"/>
+      <w:numFmt w:val="lowerLetter"/>
+      <w:lvlText w:val="%5."/>
+      <w:lvlJc w:val="left"/>
+      <w:pPr>
+        <w:ind w:left="3240" w:hanging="360"/>
+      </w:pPr>
+    </w:lvl>
+    <w:lvl w:ilvl="5" w:tplc="0409001B" w:tentative="1">
+      <w:start w:val="1"/>
+      <w:numFmt w:val="lowerRoman"/>
+      <w:lvlText w:val="%6."/>
+      <w:lvlJc w:val="right"/>
+      <w:pPr>
+        <w:ind w:left="3960" w:hanging="180"/>
+      </w:pPr>
+    </w:lvl>
+    <w:lvl w:ilvl="6" w:tplc="0409000F" w:tentative="1">
+      <w:start w:val="1"/>
+      <w:numFmt w:val="decimal"/>
+      <w:lvlText w:val="%7."/>
+      <w:lvlJc w:val="left"/>
+      <w:pPr>
+        <w:ind w:left="4680" w:hanging="360"/>
+      </w:pPr>
+    </w:lvl>
+    <w:lvl w:ilvl="7" w:tplc="04090019" w:tentative="1">
+      <w:start w:val="1"/>
+      <w:numFmt w:val="lowerLetter"/>
+      <w:lvlText w:val="%8."/>
+      <w:lvlJc w:val="left"/>
+      <w:pPr>
+        <w:ind w:left="5400" w:hanging="360"/>
+      </w:pPr>
+    </w:lvl>
+    <w:lvl w:ilvl="8" w:tplc="0409001B" w:tentative="1">
+      <w:start w:val="1"/>
+      <w:numFmt w:val="lowerRoman"/>
+      <w:lvlText w:val="%9."/>
+      <w:lvlJc w:val="right"/>
+      <w:pPr>
+        <w:ind w:left="6120" w:hanging="180"/>
+      </w:pPr>
+    </w:lvl>
+  </w:abstractNum>
+  <w:abstractNum w:abstractNumId="11">
     <w:nsid w:val="7C9E0642"/>
     <w:multiLevelType w:val="hybridMultilevel"/>
     <w:tmpl w:val="83BE89EC"/>
+    <w:lvl w:ilvl="0" w:tplc="0409000F">
+      <w:start w:val="1"/>
+      <w:numFmt w:val="decimal"/>
+      <w:lvlText w:val="%1."/>
+      <w:lvlJc w:val="left"/>
+      <w:pPr>
+        <w:ind w:left="720" w:hanging="360"/>
+      </w:pPr>
+    </w:lvl>
+    <w:lvl w:ilvl="1" w:tplc="04090019" w:tentative="1">
+      <w:start w:val="1"/>
+      <w:numFmt w:val="lowerLetter"/>
+      <w:lvlText w:val="%2."/>
+      <w:lvlJc w:val="left"/>
+      <w:pPr>
+        <w:ind w:left="1440" w:hanging="360"/>
+      </w:pPr>
+    </w:lvl>
+    <w:lvl w:ilvl="2" w:tplc="0409001B" w:tentative="1">
+      <w:start w:val="1"/>
+      <w:numFmt w:val="lowerRoman"/>
+      <w:lvlText w:val="%3."/>
+      <w:lvlJc w:val="right"/>
+      <w:pPr>
+        <w:ind w:left="2160" w:hanging="180"/>
+      </w:pPr>
+    </w:lvl>
+    <w:lvl w:ilvl="3" w:tplc="0409000F" w:tentative="1">
+      <w:start w:val="1"/>
+      <w:numFmt w:val="decimal"/>
+      <w:lvlText w:val="%4."/>
+      <w:lvlJc w:val="left"/>
+      <w:pPr>
+        <w:ind w:left="2880" w:hanging="360"/>
+      </w:pPr>
+    </w:lvl>
+    <w:lvl w:ilvl="4" w:tplc="04090019" w:tentative="1">
+      <w:start w:val="1"/>
+      <w:numFmt w:val="lowerLetter"/>
+      <w:lvlText w:val="%5."/>
+      <w:lvlJc w:val="left"/>
+      <w:pPr>
+        <w:ind w:left="3600" w:hanging="360"/>
+      </w:pPr>
+    </w:lvl>
+    <w:lvl w:ilvl="5" w:tplc="0409001B" w:tentative="1">
+      <w:start w:val="1"/>
+      <w:numFmt w:val="lowerRoman"/>
+      <w:lvlText w:val="%6."/>
+      <w:lvlJc w:val="right"/>
+      <w:pPr>
+        <w:ind w:left="4320" w:hanging="180"/>
+      </w:pPr>
+    </w:lvl>
+    <w:lvl w:ilvl="6" w:tplc="0409000F" w:tentative="1">
+      <w:start w:val="1"/>
+      <w:numFmt w:val="decimal"/>
+      <w:lvlText w:val="%7."/>
+      <w:lvlJc w:val="left"/>
+      <w:pPr>
+        <w:ind w:left="5040" w:hanging="360"/>
+      </w:pPr>
+    </w:lvl>
+    <w:lvl w:ilvl="7" w:tplc="04090019" w:tentative="1">
+      <w:start w:val="1"/>
+      <w:numFmt w:val="lowerLetter"/>
+      <w:lvlText w:val="%8."/>
+      <w:lvlJc w:val="left"/>
+      <w:pPr>
+        <w:ind w:left="5760" w:hanging="360"/>
+      </w:pPr>
+    </w:lvl>
+    <w:lvl w:ilvl="8" w:tplc="0409001B" w:tentative="1">
+      <w:start w:val="1"/>
+      <w:numFmt w:val="lowerRoman"/>
+      <w:lvlText w:val="%9."/>
+      <w:lvlJc w:val="right"/>
+      <w:pPr>
+        <w:ind w:left="6480" w:hanging="180"/>
+      </w:pPr>
+    </w:lvl>
+  </w:abstractNum>
+  <w:abstractNum w:abstractNumId="12">
+    <w:nsid w:val="7CE37267"/>
+    <w:multiLevelType w:val="hybridMultilevel"/>
+    <w:tmpl w:val="3DAA0CAC"/>
+    <w:lvl w:ilvl="0" w:tplc="0409000F">
+      <w:start w:val="1"/>
+      <w:numFmt w:val="decimal"/>
+      <w:lvlText w:val="%1."/>
+      <w:lvlJc w:val="left"/>
+      <w:pPr>
+        <w:ind w:left="720" w:hanging="360"/>
+      </w:pPr>
+    </w:lvl>
+    <w:lvl w:ilvl="1" w:tplc="04090019" w:tentative="1">
+      <w:start w:val="1"/>
+      <w:numFmt w:val="lowerLetter"/>
+      <w:lvlText w:val="%2."/>
+      <w:lvlJc w:val="left"/>
+      <w:pPr>
+        <w:ind w:left="1440" w:hanging="360"/>
+      </w:pPr>
+    </w:lvl>
+    <w:lvl w:ilvl="2" w:tplc="0409001B" w:tentative="1">
+      <w:start w:val="1"/>
+      <w:numFmt w:val="lowerRoman"/>
+      <w:lvlText w:val="%3."/>
+      <w:lvlJc w:val="right"/>
+      <w:pPr>
+        <w:ind w:left="2160" w:hanging="180"/>
+      </w:pPr>
+    </w:lvl>
+    <w:lvl w:ilvl="3" w:tplc="0409000F" w:tentative="1">
+      <w:start w:val="1"/>
+      <w:numFmt w:val="decimal"/>
+      <w:lvlText w:val="%4."/>
+      <w:lvlJc w:val="left"/>
+      <w:pPr>
+        <w:ind w:left="2880" w:hanging="360"/>
+      </w:pPr>
+    </w:lvl>
+    <w:lvl w:ilvl="4" w:tplc="04090019" w:tentative="1">
+      <w:start w:val="1"/>
+      <w:numFmt w:val="lowerLetter"/>
+      <w:lvlText w:val="%5."/>
+      <w:lvlJc w:val="left"/>
+      <w:pPr>
+        <w:ind w:left="3600" w:hanging="360"/>
+      </w:pPr>
+    </w:lvl>
+    <w:lvl w:ilvl="5" w:tplc="0409001B" w:tentative="1">
+      <w:start w:val="1"/>
+      <w:numFmt w:val="lowerRoman"/>
+      <w:lvlText w:val="%6."/>
+      <w:lvlJc w:val="right"/>
+      <w:pPr>
+        <w:ind w:left="4320" w:hanging="180"/>
+      </w:pPr>
+    </w:lvl>
+    <w:lvl w:ilvl="6" w:tplc="0409000F" w:tentative="1">
+      <w:start w:val="1"/>
+      <w:numFmt w:val="decimal"/>
+      <w:lvlText w:val="%7."/>
+      <w:lvlJc w:val="left"/>
+      <w:pPr>
+        <w:ind w:left="5040" w:hanging="360"/>
+      </w:pPr>
+    </w:lvl>
+    <w:lvl w:ilvl="7" w:tplc="04090019" w:tentative="1">
+      <w:start w:val="1"/>
+      <w:numFmt w:val="lowerLetter"/>
+      <w:lvlText w:val="%8."/>
+      <w:lvlJc w:val="left"/>
+      <w:pPr>
+        <w:ind w:left="5760" w:hanging="360"/>
+      </w:pPr>
+    </w:lvl>
+    <w:lvl w:ilvl="8" w:tplc="0409001B" w:tentative="1">
+      <w:start w:val="1"/>
+      <w:numFmt w:val="lowerRoman"/>
+      <w:lvlText w:val="%9."/>
+      <w:lvlJc w:val="right"/>
+      <w:pPr>
+        <w:ind w:left="6480" w:hanging="180"/>
+      </w:pPr>
+    </w:lvl>
+  </w:abstractNum>
+  <w:abstractNum w:abstractNumId="13">
+    <w:nsid w:val="7D0338ED"/>
+    <w:multiLevelType w:val="hybridMultilevel"/>
+    <w:tmpl w:val="325E8720"/>
     <w:lvl w:ilvl="0" w:tplc="0409000F">
       <w:start w:val="1"/>
       <w:numFmt w:val="decimal"/>
@@ -3537,13 +5162,43 @@
     <w:abstractNumId w:val="1"/>
   </w:num>
   <w:num w:numId="2">
-    <w:abstractNumId w:val="2"/>
+    <w:abstractNumId w:val="5"/>
   </w:num>
   <w:num w:numId="3">
-    <w:abstractNumId w:val="3"/>
+    <w:abstractNumId w:val="11"/>
   </w:num>
   <w:num w:numId="4">
     <w:abstractNumId w:val="0"/>
+  </w:num>
+  <w:num w:numId="5">
+    <w:abstractNumId w:val="12"/>
+  </w:num>
+  <w:num w:numId="6">
+    <w:abstractNumId w:val="2"/>
+  </w:num>
+  <w:num w:numId="7">
+    <w:abstractNumId w:val="7"/>
+  </w:num>
+  <w:num w:numId="8">
+    <w:abstractNumId w:val="8"/>
+  </w:num>
+  <w:num w:numId="9">
+    <w:abstractNumId w:val="6"/>
+  </w:num>
+  <w:num w:numId="10">
+    <w:abstractNumId w:val="13"/>
+  </w:num>
+  <w:num w:numId="11">
+    <w:abstractNumId w:val="3"/>
+  </w:num>
+  <w:num w:numId="12">
+    <w:abstractNumId w:val="10"/>
+  </w:num>
+  <w:num w:numId="13">
+    <w:abstractNumId w:val="9"/>
+  </w:num>
+  <w:num w:numId="14">
+    <w:abstractNumId w:val="4"/>
   </w:num>
 </w:numbering>
 </file>
@@ -3941,7 +5596,7 @@
   <w:style w:type="paragraph" w:default="1" w:styleId="Normal">
     <w:name w:val="Normal"/>
     <w:qFormat/>
-    <w:rsid w:val="005F43BB"/>
+    <w:rsid w:val="00F56A1C"/>
     <w:pPr>
       <w:spacing w:after="0" w:line="240" w:lineRule="auto"/>
     </w:pPr>

</xml_diff>

<commit_message>
working on the cities section
</commit_message>
<xml_diff>
--- a/smag/Smag-content.docx
+++ b/smag/Smag-content.docx
@@ -55,24 +55,36 @@
         <w:rPr>
           <w:rFonts w:ascii="Arial" w:hAnsi="Arial" w:cs="Arial"/>
         </w:rPr>
-        <w:t>(Section 1)</w:t>
-      </w:r>
-    </w:p>
-    <w:p>
-      <w:pPr>
-        <w:widowControl w:val="0"/>
-        <w:autoSpaceDE w:val="0"/>
-        <w:autoSpaceDN w:val="0"/>
-        <w:adjustRightInd w:val="0"/>
-        <w:rPr>
-          <w:rFonts w:ascii="Arial" w:hAnsi="Arial" w:cs="Arial"/>
-        </w:rPr>
-      </w:pPr>
-      <w:r>
-        <w:rPr>
-          <w:rFonts w:ascii="Arial" w:hAnsi="Arial" w:cs="Arial"/>
-        </w:rPr>
-        <w:t>2. How it works (Section 3)</w:t>
+        <w:t>(Section 2</w:t>
+      </w:r>
+      <w:r>
+        <w:rPr>
+          <w:rFonts w:ascii="Arial" w:hAnsi="Arial" w:cs="Arial"/>
+        </w:rPr>
+        <w:t>)</w:t>
+      </w:r>
+    </w:p>
+    <w:p>
+      <w:pPr>
+        <w:widowControl w:val="0"/>
+        <w:autoSpaceDE w:val="0"/>
+        <w:autoSpaceDN w:val="0"/>
+        <w:adjustRightInd w:val="0"/>
+        <w:rPr>
+          <w:rFonts w:ascii="Arial" w:hAnsi="Arial" w:cs="Arial"/>
+        </w:rPr>
+      </w:pPr>
+      <w:r>
+        <w:rPr>
+          <w:rFonts w:ascii="Arial" w:hAnsi="Arial" w:cs="Arial"/>
+        </w:rPr>
+        <w:t>2. How it works (Section 1</w:t>
+      </w:r>
+      <w:r>
+        <w:rPr>
+          <w:rFonts w:ascii="Arial" w:hAnsi="Arial" w:cs="Arial"/>
+        </w:rPr>
+        <w:t>)</w:t>
       </w:r>
     </w:p>
     <w:p>
@@ -930,19 +942,11 @@
           <w:rFonts w:ascii="Arial" w:hAnsi="Arial" w:cs="Arial"/>
         </w:rPr>
       </w:pPr>
-      <w:proofErr w:type="spellStart"/>
       <w:r>
         <w:rPr>
           <w:bdr w:val="none" w:sz="0" w:space="0" w:color="auto" w:frame="1"/>
         </w:rPr>
-        <w:t>Àmàlà</w:t>
-      </w:r>
-      <w:proofErr w:type="spellEnd"/>
-      <w:r>
-        <w:rPr>
-          <w:bdr w:val="none" w:sz="0" w:space="0" w:color="auto" w:frame="1"/>
-        </w:rPr>
-        <w:t xml:space="preserve"> (Yam Flour</w:t>
+        <w:t>Àmàlà (Yam Flour</w:t>
       </w:r>
       <w:r>
         <w:rPr>
@@ -1089,8 +1093,6 @@
         </w:rPr>
         <w:t xml:space="preserve"> (Cassava Meal)</w:t>
       </w:r>
-      <w:bookmarkStart w:id="0" w:name="_GoBack"/>
-      <w:bookmarkEnd w:id="0"/>
     </w:p>
     <w:p>
       <w:pPr>
@@ -1165,7 +1167,15 @@
           <w:b/>
           <w:bCs/>
         </w:rPr>
-        <w:t>Section 4:</w:t>
+        <w:t>Section 3</w:t>
+      </w:r>
+      <w:r>
+        <w:rPr>
+          <w:rFonts w:ascii="Arial" w:hAnsi="Arial" w:cs="Arial"/>
+          <w:b/>
+          <w:bCs/>
+        </w:rPr>
+        <w:t>:</w:t>
       </w:r>
       <w:r>
         <w:rPr>
@@ -1228,6 +1238,7 @@
           <w:rFonts w:ascii="Arial" w:hAnsi="Arial" w:cs="Arial"/>
         </w:rPr>
       </w:pPr>
+      <w:bookmarkStart w:id="0" w:name="_GoBack"/>
       <w:r>
         <w:rPr>
           <w:rFonts w:ascii="Arial" w:hAnsi="Arial" w:cs="Arial"/>
@@ -1669,6 +1680,7 @@
       </w:r>
       <w:proofErr w:type="spellEnd"/>
     </w:p>
+    <w:bookmarkEnd w:id="0"/>
     <w:p>
       <w:pPr>
         <w:widowControl w:val="0"/>
@@ -1730,7 +1742,15 @@
           <w:b/>
           <w:bCs/>
         </w:rPr>
-        <w:t>Section 5: Customer testimonials</w:t>
+        <w:t>Section 4</w:t>
+      </w:r>
+      <w:r>
+        <w:rPr>
+          <w:rFonts w:ascii="Arial" w:hAnsi="Arial" w:cs="Arial"/>
+          <w:b/>
+          <w:bCs/>
+        </w:rPr>
+        <w:t>: Customer testimonials</w:t>
       </w:r>
     </w:p>
     <w:p>
@@ -2155,7 +2175,15 @@
           <w:b/>
           <w:bCs/>
         </w:rPr>
-        <w:t>Section 6: Sign up and pricing plans</w:t>
+        <w:t>Section 5</w:t>
+      </w:r>
+      <w:r>
+        <w:rPr>
+          <w:rFonts w:ascii="Arial" w:hAnsi="Arial" w:cs="Arial"/>
+          <w:b/>
+          <w:bCs/>
+        </w:rPr>
+        <w:t>: Sign up and pricing plans</w:t>
       </w:r>
     </w:p>
     <w:p>
@@ -2670,7 +2698,15 @@
           <w:b/>
           <w:bCs/>
         </w:rPr>
-        <w:t xml:space="preserve">Section 7: </w:t>
+        <w:t>Section 6</w:t>
+      </w:r>
+      <w:r>
+        <w:rPr>
+          <w:rFonts w:ascii="Arial" w:hAnsi="Arial" w:cs="Arial"/>
+          <w:b/>
+          <w:bCs/>
+        </w:rPr>
+        <w:t xml:space="preserve">: </w:t>
       </w:r>
       <w:r>
         <w:rPr>

</xml_diff>

<commit_message>
finished the cities section starting the next
</commit_message>
<xml_diff>
--- a/smag/Smag-content.docx
+++ b/smag/Smag-content.docx
@@ -420,13 +420,7 @@
         <w:rPr>
           <w:rFonts w:ascii="Arial" w:hAnsi="Arial" w:cs="Arial"/>
         </w:rPr>
-        <w:t xml:space="preserve">any of the </w:t>
-      </w:r>
-      <w:r>
-        <w:rPr>
-          <w:rFonts w:ascii="Arial" w:hAnsi="Arial" w:cs="Arial"/>
-        </w:rPr>
-        <w:t>most popular Nigerian dishes</w:t>
+        <w:t>any Nigerian dish</w:t>
       </w:r>
       <w:r>
         <w:rPr>
@@ -1006,30 +1000,36 @@
         <w:rPr>
           <w:bdr w:val="none" w:sz="0" w:space="0" w:color="auto" w:frame="1"/>
         </w:rPr>
-        <w:t>Àkàrà (Fried Bean Cake)</w:t>
+        <w:t xml:space="preserve">Pap and </w:t>
+      </w:r>
+      <w:proofErr w:type="spellStart"/>
+      <w:r>
+        <w:rPr>
+          <w:bdr w:val="none" w:sz="0" w:space="0" w:color="auto" w:frame="1"/>
+        </w:rPr>
+        <w:t>Àkàrà</w:t>
+      </w:r>
+      <w:proofErr w:type="spellEnd"/>
+      <w:r>
+        <w:rPr>
+          <w:bdr w:val="none" w:sz="0" w:space="0" w:color="auto" w:frame="1"/>
+        </w:rPr>
+        <w:t xml:space="preserve"> (Fried Bean Cake)</w:t>
       </w:r>
     </w:p>
     <w:p>
       <w:pPr>
         <w:pStyle w:val="ListParagraph"/>
-        <w:widowControl w:val="0"/>
         <w:numPr>
           <w:ilvl w:val="0"/>
           <w:numId w:val="3"/>
         </w:numPr>
-        <w:autoSpaceDE w:val="0"/>
-        <w:autoSpaceDN w:val="0"/>
-        <w:adjustRightInd w:val="0"/>
-        <w:outlineLvl w:val="0"/>
-        <w:rPr>
-          <w:rFonts w:ascii="Arial" w:hAnsi="Arial" w:cs="Arial"/>
-        </w:rPr>
-      </w:pPr>
-      <w:r>
-        <w:rPr>
-          <w:rFonts w:ascii="Arial" w:hAnsi="Arial" w:cs="Arial"/>
-        </w:rPr>
+      </w:pPr>
+      <w:r>
         <w:t>Pepper Soup</w:t>
+      </w:r>
+      <w:r>
+        <w:t xml:space="preserve"> and goat meat</w:t>
       </w:r>
     </w:p>
     <w:p>
@@ -1145,17 +1145,6 @@
         <w:autoSpaceDE w:val="0"/>
         <w:autoSpaceDN w:val="0"/>
         <w:adjustRightInd w:val="0"/>
-        <w:rPr>
-          <w:rFonts w:ascii="Arial" w:hAnsi="Arial" w:cs="Arial"/>
-        </w:rPr>
-      </w:pPr>
-    </w:p>
-    <w:p>
-      <w:pPr>
-        <w:widowControl w:val="0"/>
-        <w:autoSpaceDE w:val="0"/>
-        <w:autoSpaceDN w:val="0"/>
-        <w:adjustRightInd w:val="0"/>
         <w:outlineLvl w:val="0"/>
         <w:rPr>
           <w:rFonts w:ascii="Arial" w:hAnsi="Arial" w:cs="Arial"/>
@@ -1167,6 +1156,7 @@
           <w:b/>
           <w:bCs/>
         </w:rPr>
+        <w:lastRenderedPageBreak/>
         <w:t>Section 3</w:t>
       </w:r>
       <w:r>
@@ -1175,6 +1165,562 @@
           <w:b/>
           <w:bCs/>
         </w:rPr>
+        <w:t>: Sign up and pricing plans</w:t>
+      </w:r>
+    </w:p>
+    <w:p>
+      <w:pPr>
+        <w:widowControl w:val="0"/>
+        <w:autoSpaceDE w:val="0"/>
+        <w:autoSpaceDN w:val="0"/>
+        <w:adjustRightInd w:val="0"/>
+        <w:outlineLvl w:val="0"/>
+        <w:rPr>
+          <w:rFonts w:ascii="Arial" w:hAnsi="Arial" w:cs="Arial"/>
+        </w:rPr>
+      </w:pPr>
+      <w:r>
+        <w:rPr>
+          <w:rFonts w:ascii="Arial" w:hAnsi="Arial" w:cs="Arial"/>
+          <w:b/>
+          <w:bCs/>
+        </w:rPr>
+        <w:t xml:space="preserve">Title: </w:t>
+      </w:r>
+      <w:r>
+        <w:rPr>
+          <w:rFonts w:ascii="Arial" w:hAnsi="Arial" w:cs="Arial"/>
+          <w:b/>
+          <w:bCs/>
+        </w:rPr>
+        <w:t>Special Offers</w:t>
+      </w:r>
+    </w:p>
+    <w:p>
+      <w:pPr>
+        <w:widowControl w:val="0"/>
+        <w:autoSpaceDE w:val="0"/>
+        <w:autoSpaceDN w:val="0"/>
+        <w:adjustRightInd w:val="0"/>
+        <w:rPr>
+          <w:rFonts w:ascii="Arial" w:hAnsi="Arial" w:cs="Arial"/>
+          <w:b/>
+          <w:bCs/>
+        </w:rPr>
+      </w:pPr>
+    </w:p>
+    <w:p>
+      <w:pPr>
+        <w:widowControl w:val="0"/>
+        <w:autoSpaceDE w:val="0"/>
+        <w:autoSpaceDN w:val="0"/>
+        <w:adjustRightInd w:val="0"/>
+        <w:rPr>
+          <w:rFonts w:ascii="Arial" w:hAnsi="Arial" w:cs="Arial"/>
+          <w:b/>
+          <w:bCs/>
+        </w:rPr>
+      </w:pPr>
+    </w:p>
+    <w:p>
+      <w:pPr>
+        <w:widowControl w:val="0"/>
+        <w:autoSpaceDE w:val="0"/>
+        <w:autoSpaceDN w:val="0"/>
+        <w:adjustRightInd w:val="0"/>
+        <w:rPr>
+          <w:rFonts w:ascii="Arial" w:hAnsi="Arial" w:cs="Arial"/>
+          <w:b/>
+          <w:bCs/>
+        </w:rPr>
+      </w:pPr>
+    </w:p>
+    <w:p>
+      <w:pPr>
+        <w:widowControl w:val="0"/>
+        <w:autoSpaceDE w:val="0"/>
+        <w:autoSpaceDN w:val="0"/>
+        <w:adjustRightInd w:val="0"/>
+        <w:outlineLvl w:val="0"/>
+        <w:rPr>
+          <w:rFonts w:ascii="Arial" w:hAnsi="Arial" w:cs="Arial"/>
+        </w:rPr>
+      </w:pPr>
+      <w:r>
+        <w:rPr>
+          <w:rFonts w:ascii="Arial" w:hAnsi="Arial" w:cs="Arial"/>
+          <w:b/>
+          <w:bCs/>
+        </w:rPr>
+        <w:t>Plan 1: Premium</w:t>
+      </w:r>
+    </w:p>
+    <w:p>
+      <w:pPr>
+        <w:widowControl w:val="0"/>
+        <w:autoSpaceDE w:val="0"/>
+        <w:autoSpaceDN w:val="0"/>
+        <w:adjustRightInd w:val="0"/>
+        <w:rPr>
+          <w:rFonts w:ascii="Arial" w:hAnsi="Arial" w:cs="Arial"/>
+        </w:rPr>
+      </w:pPr>
+      <w:r>
+        <w:rPr>
+          <w:rFonts w:ascii="Arial" w:hAnsi="Arial" w:cs="Arial"/>
+        </w:rPr>
+        <w:t>₦39,000</w:t>
+      </w:r>
+      <w:r>
+        <w:rPr>
+          <w:rFonts w:ascii="Arial" w:hAnsi="Arial" w:cs="Arial"/>
+        </w:rPr>
+        <w:t xml:space="preserve"> per month</w:t>
+      </w:r>
+    </w:p>
+    <w:p>
+      <w:pPr>
+        <w:widowControl w:val="0"/>
+        <w:autoSpaceDE w:val="0"/>
+        <w:autoSpaceDN w:val="0"/>
+        <w:adjustRightInd w:val="0"/>
+        <w:rPr>
+          <w:rFonts w:ascii="Arial" w:hAnsi="Arial" w:cs="Arial"/>
+        </w:rPr>
+      </w:pPr>
+      <w:r>
+        <w:rPr>
+          <w:rFonts w:ascii="Arial" w:hAnsi="Arial" w:cs="Arial"/>
+        </w:rPr>
+        <w:t xml:space="preserve">That’s only </w:t>
+      </w:r>
+      <w:r>
+        <w:rPr>
+          <w:rFonts w:ascii="Arial" w:hAnsi="Arial" w:cs="Arial"/>
+        </w:rPr>
+        <w:t>₦1,300</w:t>
+      </w:r>
+      <w:r>
+        <w:rPr>
+          <w:rFonts w:ascii="Arial" w:hAnsi="Arial" w:cs="Arial"/>
+        </w:rPr>
+        <w:t xml:space="preserve"> per meal</w:t>
+      </w:r>
+    </w:p>
+    <w:p>
+      <w:pPr>
+        <w:widowControl w:val="0"/>
+        <w:autoSpaceDE w:val="0"/>
+        <w:autoSpaceDN w:val="0"/>
+        <w:adjustRightInd w:val="0"/>
+        <w:rPr>
+          <w:rFonts w:ascii="Arial" w:hAnsi="Arial" w:cs="Arial"/>
+        </w:rPr>
+      </w:pPr>
+      <w:r>
+        <w:rPr>
+          <w:rFonts w:ascii="Arial" w:hAnsi="Arial" w:cs="Arial"/>
+        </w:rPr>
+        <w:t>2</w:t>
+      </w:r>
+      <w:r>
+        <w:rPr>
+          <w:rFonts w:ascii="Arial" w:hAnsi="Arial" w:cs="Arial"/>
+        </w:rPr>
+        <w:t xml:space="preserve"> meal 10 days/month</w:t>
+      </w:r>
+    </w:p>
+    <w:p>
+      <w:pPr>
+        <w:widowControl w:val="0"/>
+        <w:autoSpaceDE w:val="0"/>
+        <w:autoSpaceDN w:val="0"/>
+        <w:adjustRightInd w:val="0"/>
+        <w:rPr>
+          <w:rFonts w:ascii="Arial" w:hAnsi="Arial" w:cs="Arial"/>
+        </w:rPr>
+      </w:pPr>
+      <w:r>
+        <w:rPr>
+          <w:rFonts w:ascii="Arial" w:hAnsi="Arial" w:cs="Arial"/>
+        </w:rPr>
+        <w:t>Order 24/7</w:t>
+      </w:r>
+    </w:p>
+    <w:p>
+      <w:pPr>
+        <w:widowControl w:val="0"/>
+        <w:autoSpaceDE w:val="0"/>
+        <w:autoSpaceDN w:val="0"/>
+        <w:adjustRightInd w:val="0"/>
+        <w:rPr>
+          <w:rFonts w:ascii="Arial" w:hAnsi="Arial" w:cs="Arial"/>
+        </w:rPr>
+      </w:pPr>
+      <w:r>
+        <w:rPr>
+          <w:rFonts w:ascii="Arial" w:hAnsi="Arial" w:cs="Arial"/>
+        </w:rPr>
+        <w:t>Access to newest creations</w:t>
+      </w:r>
+    </w:p>
+    <w:p>
+      <w:pPr>
+        <w:widowControl w:val="0"/>
+        <w:autoSpaceDE w:val="0"/>
+        <w:autoSpaceDN w:val="0"/>
+        <w:adjustRightInd w:val="0"/>
+        <w:rPr>
+          <w:rFonts w:ascii="Arial" w:hAnsi="Arial" w:cs="Arial"/>
+        </w:rPr>
+      </w:pPr>
+      <w:r>
+        <w:rPr>
+          <w:rFonts w:ascii="Arial" w:hAnsi="Arial" w:cs="Arial"/>
+        </w:rPr>
+        <w:t>Free delivery</w:t>
+      </w:r>
+    </w:p>
+    <w:p>
+      <w:pPr>
+        <w:widowControl w:val="0"/>
+        <w:autoSpaceDE w:val="0"/>
+        <w:autoSpaceDN w:val="0"/>
+        <w:adjustRightInd w:val="0"/>
+        <w:rPr>
+          <w:rFonts w:ascii="Arial" w:hAnsi="Arial" w:cs="Arial"/>
+          <w:b/>
+          <w:bCs/>
+        </w:rPr>
+      </w:pPr>
+    </w:p>
+    <w:p>
+      <w:pPr>
+        <w:widowControl w:val="0"/>
+        <w:autoSpaceDE w:val="0"/>
+        <w:autoSpaceDN w:val="0"/>
+        <w:adjustRightInd w:val="0"/>
+        <w:rPr>
+          <w:rFonts w:ascii="Arial" w:hAnsi="Arial" w:cs="Arial"/>
+          <w:b/>
+          <w:bCs/>
+        </w:rPr>
+      </w:pPr>
+    </w:p>
+    <w:p>
+      <w:pPr>
+        <w:widowControl w:val="0"/>
+        <w:autoSpaceDE w:val="0"/>
+        <w:autoSpaceDN w:val="0"/>
+        <w:adjustRightInd w:val="0"/>
+        <w:outlineLvl w:val="0"/>
+        <w:rPr>
+          <w:rFonts w:ascii="Arial" w:hAnsi="Arial" w:cs="Arial"/>
+        </w:rPr>
+      </w:pPr>
+      <w:r>
+        <w:rPr>
+          <w:rFonts w:ascii="Arial" w:hAnsi="Arial" w:cs="Arial"/>
+          <w:b/>
+          <w:bCs/>
+        </w:rPr>
+        <w:t>Plan 2: VIP</w:t>
+      </w:r>
+    </w:p>
+    <w:p>
+      <w:pPr>
+        <w:widowControl w:val="0"/>
+        <w:autoSpaceDE w:val="0"/>
+        <w:autoSpaceDN w:val="0"/>
+        <w:adjustRightInd w:val="0"/>
+        <w:rPr>
+          <w:rFonts w:ascii="Arial" w:hAnsi="Arial" w:cs="Arial"/>
+        </w:rPr>
+      </w:pPr>
+      <w:r>
+        <w:rPr>
+          <w:rFonts w:ascii="Arial" w:hAnsi="Arial" w:cs="Arial"/>
+        </w:rPr>
+        <w:t>₦75,000</w:t>
+      </w:r>
+      <w:r>
+        <w:rPr>
+          <w:rFonts w:ascii="Arial" w:hAnsi="Arial" w:cs="Arial"/>
+        </w:rPr>
+        <w:t xml:space="preserve"> per month</w:t>
+      </w:r>
+    </w:p>
+    <w:p>
+      <w:pPr>
+        <w:widowControl w:val="0"/>
+        <w:autoSpaceDE w:val="0"/>
+        <w:autoSpaceDN w:val="0"/>
+        <w:adjustRightInd w:val="0"/>
+        <w:rPr>
+          <w:rFonts w:ascii="Arial" w:hAnsi="Arial" w:cs="Arial"/>
+        </w:rPr>
+      </w:pPr>
+      <w:r>
+        <w:rPr>
+          <w:rFonts w:ascii="Arial" w:hAnsi="Arial" w:cs="Arial"/>
+        </w:rPr>
+        <w:t>That’s only ₦1,250</w:t>
+      </w:r>
+      <w:r>
+        <w:rPr>
+          <w:rFonts w:ascii="Arial" w:hAnsi="Arial" w:cs="Arial"/>
+        </w:rPr>
+        <w:t xml:space="preserve"> per meal</w:t>
+      </w:r>
+    </w:p>
+    <w:p>
+      <w:pPr>
+        <w:widowControl w:val="0"/>
+        <w:autoSpaceDE w:val="0"/>
+        <w:autoSpaceDN w:val="0"/>
+        <w:adjustRightInd w:val="0"/>
+        <w:rPr>
+          <w:rFonts w:ascii="Arial" w:hAnsi="Arial" w:cs="Arial"/>
+        </w:rPr>
+      </w:pPr>
+      <w:r>
+        <w:rPr>
+          <w:rFonts w:ascii="Arial" w:hAnsi="Arial" w:cs="Arial"/>
+        </w:rPr>
+        <w:t>2</w:t>
+      </w:r>
+      <w:r>
+        <w:rPr>
+          <w:rFonts w:ascii="Arial" w:hAnsi="Arial" w:cs="Arial"/>
+        </w:rPr>
+        <w:t xml:space="preserve"> meal every day</w:t>
+      </w:r>
+    </w:p>
+    <w:p>
+      <w:pPr>
+        <w:widowControl w:val="0"/>
+        <w:autoSpaceDE w:val="0"/>
+        <w:autoSpaceDN w:val="0"/>
+        <w:adjustRightInd w:val="0"/>
+        <w:rPr>
+          <w:rFonts w:ascii="Arial" w:hAnsi="Arial" w:cs="Arial"/>
+        </w:rPr>
+      </w:pPr>
+      <w:r>
+        <w:rPr>
+          <w:rFonts w:ascii="Arial" w:hAnsi="Arial" w:cs="Arial"/>
+        </w:rPr>
+        <w:t>Order 24/7</w:t>
+      </w:r>
+    </w:p>
+    <w:p>
+      <w:pPr>
+        <w:widowControl w:val="0"/>
+        <w:autoSpaceDE w:val="0"/>
+        <w:autoSpaceDN w:val="0"/>
+        <w:adjustRightInd w:val="0"/>
+        <w:rPr>
+          <w:rFonts w:ascii="Arial" w:hAnsi="Arial" w:cs="Arial"/>
+        </w:rPr>
+      </w:pPr>
+      <w:r>
+        <w:rPr>
+          <w:rFonts w:ascii="Arial" w:hAnsi="Arial" w:cs="Arial"/>
+        </w:rPr>
+        <w:t>Access to newest creations</w:t>
+      </w:r>
+    </w:p>
+    <w:p>
+      <w:pPr>
+        <w:widowControl w:val="0"/>
+        <w:autoSpaceDE w:val="0"/>
+        <w:autoSpaceDN w:val="0"/>
+        <w:adjustRightInd w:val="0"/>
+        <w:rPr>
+          <w:rFonts w:ascii="Arial" w:hAnsi="Arial" w:cs="Arial"/>
+        </w:rPr>
+      </w:pPr>
+      <w:r>
+        <w:rPr>
+          <w:rFonts w:ascii="Arial" w:hAnsi="Arial" w:cs="Arial"/>
+        </w:rPr>
+        <w:t>Free delivery</w:t>
+      </w:r>
+    </w:p>
+    <w:p>
+      <w:pPr>
+        <w:widowControl w:val="0"/>
+        <w:autoSpaceDE w:val="0"/>
+        <w:autoSpaceDN w:val="0"/>
+        <w:adjustRightInd w:val="0"/>
+        <w:rPr>
+          <w:rFonts w:ascii="Arial" w:hAnsi="Arial" w:cs="Arial"/>
+        </w:rPr>
+      </w:pPr>
+    </w:p>
+    <w:p>
+      <w:pPr>
+        <w:widowControl w:val="0"/>
+        <w:autoSpaceDE w:val="0"/>
+        <w:autoSpaceDN w:val="0"/>
+        <w:adjustRightInd w:val="0"/>
+        <w:outlineLvl w:val="0"/>
+        <w:rPr>
+          <w:rFonts w:ascii="Arial" w:hAnsi="Arial" w:cs="Arial"/>
+        </w:rPr>
+      </w:pPr>
+      <w:r>
+        <w:rPr>
+          <w:rFonts w:ascii="Arial" w:hAnsi="Arial" w:cs="Arial"/>
+          <w:b/>
+          <w:bCs/>
+        </w:rPr>
+        <w:t>Plan 3: Starter</w:t>
+      </w:r>
+    </w:p>
+    <w:p>
+      <w:pPr>
+        <w:widowControl w:val="0"/>
+        <w:autoSpaceDE w:val="0"/>
+        <w:autoSpaceDN w:val="0"/>
+        <w:adjustRightInd w:val="0"/>
+        <w:rPr>
+          <w:rFonts w:ascii="Arial" w:hAnsi="Arial" w:cs="Arial"/>
+        </w:rPr>
+      </w:pPr>
+      <w:r>
+        <w:rPr>
+          <w:rFonts w:ascii="Arial" w:hAnsi="Arial" w:cs="Arial"/>
+        </w:rPr>
+        <w:t xml:space="preserve">₦2,000 </w:t>
+      </w:r>
+      <w:r>
+        <w:rPr>
+          <w:rFonts w:ascii="Arial" w:hAnsi="Arial" w:cs="Arial"/>
+        </w:rPr>
+        <w:t>per meal</w:t>
+      </w:r>
+    </w:p>
+    <w:p>
+      <w:pPr>
+        <w:widowControl w:val="0"/>
+        <w:autoSpaceDE w:val="0"/>
+        <w:autoSpaceDN w:val="0"/>
+        <w:adjustRightInd w:val="0"/>
+        <w:rPr>
+          <w:rFonts w:ascii="Arial" w:hAnsi="Arial" w:cs="Arial"/>
+        </w:rPr>
+      </w:pPr>
+      <w:r>
+        <w:rPr>
+          <w:rFonts w:ascii="Arial" w:hAnsi="Arial" w:cs="Arial"/>
+        </w:rPr>
+        <w:t>1 meal</w:t>
+      </w:r>
+    </w:p>
+    <w:p>
+      <w:pPr>
+        <w:widowControl w:val="0"/>
+        <w:autoSpaceDE w:val="0"/>
+        <w:autoSpaceDN w:val="0"/>
+        <w:adjustRightInd w:val="0"/>
+        <w:rPr>
+          <w:rFonts w:ascii="Arial" w:hAnsi="Arial" w:cs="Arial"/>
+        </w:rPr>
+      </w:pPr>
+      <w:r>
+        <w:rPr>
+          <w:rFonts w:ascii="Arial" w:hAnsi="Arial" w:cs="Arial"/>
+        </w:rPr>
+        <w:t>Order from 8 am to 12 pm</w:t>
+      </w:r>
+    </w:p>
+    <w:p>
+      <w:pPr>
+        <w:widowControl w:val="0"/>
+        <w:autoSpaceDE w:val="0"/>
+        <w:autoSpaceDN w:val="0"/>
+        <w:adjustRightInd w:val="0"/>
+        <w:rPr>
+          <w:rFonts w:ascii="Arial" w:hAnsi="Arial" w:cs="Arial"/>
+        </w:rPr>
+      </w:pPr>
+      <w:r>
+        <w:rPr>
+          <w:rFonts w:ascii="Arial" w:hAnsi="Arial" w:cs="Arial"/>
+        </w:rPr>
+        <w:t>Free delivery</w:t>
+      </w:r>
+    </w:p>
+    <w:p>
+      <w:pPr>
+        <w:widowControl w:val="0"/>
+        <w:autoSpaceDE w:val="0"/>
+        <w:autoSpaceDN w:val="0"/>
+        <w:adjustRightInd w:val="0"/>
+        <w:rPr>
+          <w:rFonts w:ascii="Arial" w:hAnsi="Arial" w:cs="Arial"/>
+        </w:rPr>
+      </w:pPr>
+    </w:p>
+    <w:p>
+      <w:pPr>
+        <w:widowControl w:val="0"/>
+        <w:autoSpaceDE w:val="0"/>
+        <w:autoSpaceDN w:val="0"/>
+        <w:adjustRightInd w:val="0"/>
+        <w:rPr>
+          <w:rFonts w:ascii="Arial" w:hAnsi="Arial" w:cs="Arial"/>
+        </w:rPr>
+      </w:pPr>
+    </w:p>
+    <w:p>
+      <w:pPr>
+        <w:widowControl w:val="0"/>
+        <w:autoSpaceDE w:val="0"/>
+        <w:autoSpaceDN w:val="0"/>
+        <w:adjustRightInd w:val="0"/>
+        <w:rPr>
+          <w:rFonts w:ascii="Arial" w:hAnsi="Arial" w:cs="Arial"/>
+        </w:rPr>
+      </w:pPr>
+    </w:p>
+    <w:p>
+      <w:pPr>
+        <w:widowControl w:val="0"/>
+        <w:autoSpaceDE w:val="0"/>
+        <w:autoSpaceDN w:val="0"/>
+        <w:adjustRightInd w:val="0"/>
+        <w:rPr>
+          <w:rFonts w:ascii="Arial" w:hAnsi="Arial" w:cs="Arial"/>
+        </w:rPr>
+      </w:pPr>
+    </w:p>
+    <w:p>
+      <w:pPr>
+        <w:widowControl w:val="0"/>
+        <w:autoSpaceDE w:val="0"/>
+        <w:autoSpaceDN w:val="0"/>
+        <w:adjustRightInd w:val="0"/>
+        <w:outlineLvl w:val="0"/>
+        <w:rPr>
+          <w:rFonts w:ascii="Arial" w:hAnsi="Arial" w:cs="Arial"/>
+        </w:rPr>
+      </w:pPr>
+      <w:r>
+        <w:rPr>
+          <w:rFonts w:ascii="Arial" w:hAnsi="Arial" w:cs="Arial"/>
+          <w:b/>
+          <w:bCs/>
+        </w:rPr>
+        <w:t>Section 4</w:t>
+      </w:r>
+      <w:r>
+        <w:rPr>
+          <w:rFonts w:ascii="Arial" w:hAnsi="Arial" w:cs="Arial"/>
+          <w:b/>
+          <w:bCs/>
+        </w:rPr>
         <w:t>:</w:t>
       </w:r>
       <w:r>
@@ -1238,1468 +1784,957 @@
           <w:rFonts w:ascii="Arial" w:hAnsi="Arial" w:cs="Arial"/>
         </w:rPr>
       </w:pPr>
+      <w:r>
+        <w:rPr>
+          <w:rFonts w:ascii="Arial" w:hAnsi="Arial" w:cs="Arial"/>
+          <w:b/>
+          <w:bCs/>
+        </w:rPr>
+        <w:t>Port-</w:t>
+      </w:r>
+      <w:proofErr w:type="spellStart"/>
+      <w:r>
+        <w:rPr>
+          <w:rFonts w:ascii="Arial" w:hAnsi="Arial" w:cs="Arial"/>
+          <w:b/>
+          <w:bCs/>
+        </w:rPr>
+        <w:t>hacourt</w:t>
+      </w:r>
+      <w:proofErr w:type="spellEnd"/>
+      <w:r>
+        <w:rPr>
+          <w:rFonts w:ascii="Arial" w:hAnsi="Arial" w:cs="Arial"/>
+          <w:b/>
+          <w:bCs/>
+        </w:rPr>
+        <w:t xml:space="preserve"> </w:t>
+      </w:r>
+    </w:p>
+    <w:p>
+      <w:pPr>
+        <w:widowControl w:val="0"/>
+        <w:autoSpaceDE w:val="0"/>
+        <w:autoSpaceDN w:val="0"/>
+        <w:adjustRightInd w:val="0"/>
+        <w:rPr>
+          <w:rFonts w:ascii="Arial" w:hAnsi="Arial" w:cs="Arial"/>
+        </w:rPr>
+      </w:pPr>
+      <w:r>
+        <w:rPr>
+          <w:rFonts w:ascii="Arial" w:hAnsi="Arial" w:cs="Arial"/>
+        </w:rPr>
+        <w:t>300,000</w:t>
+      </w:r>
+      <w:r>
+        <w:rPr>
+          <w:rFonts w:ascii="Arial" w:hAnsi="Arial" w:cs="Arial"/>
+        </w:rPr>
+        <w:t>+ happy eaters</w:t>
+      </w:r>
+    </w:p>
+    <w:p>
+      <w:pPr>
+        <w:widowControl w:val="0"/>
+        <w:autoSpaceDE w:val="0"/>
+        <w:autoSpaceDN w:val="0"/>
+        <w:adjustRightInd w:val="0"/>
+        <w:rPr>
+          <w:rFonts w:ascii="Arial" w:hAnsi="Arial" w:cs="Arial"/>
+        </w:rPr>
+      </w:pPr>
+      <w:r>
+        <w:rPr>
+          <w:rFonts w:ascii="Arial" w:hAnsi="Arial" w:cs="Arial"/>
+        </w:rPr>
+        <w:t>10</w:t>
+      </w:r>
+      <w:r>
+        <w:rPr>
+          <w:rFonts w:ascii="Arial" w:hAnsi="Arial" w:cs="Arial"/>
+        </w:rPr>
+        <w:t>0+ top chefs</w:t>
+      </w:r>
+    </w:p>
+    <w:p>
+      <w:pPr>
+        <w:widowControl w:val="0"/>
+        <w:autoSpaceDE w:val="0"/>
+        <w:autoSpaceDN w:val="0"/>
+        <w:adjustRightInd w:val="0"/>
+        <w:rPr>
+          <w:rFonts w:ascii="Arial" w:hAnsi="Arial" w:cs="Arial"/>
+        </w:rPr>
+      </w:pPr>
+      <w:r>
+        <w:rPr>
+          <w:rFonts w:ascii="Arial" w:hAnsi="Arial" w:cs="Arial"/>
+        </w:rPr>
+        <w:t>@</w:t>
+      </w:r>
+      <w:proofErr w:type="spellStart"/>
+      <w:r>
+        <w:rPr>
+          <w:rFonts w:ascii="Arial" w:hAnsi="Arial" w:cs="Arial"/>
+        </w:rPr>
+        <w:t>Smag</w:t>
+      </w:r>
+      <w:r>
+        <w:rPr>
+          <w:rFonts w:ascii="Arial" w:hAnsi="Arial" w:cs="Arial"/>
+        </w:rPr>
+        <w:t>_ph</w:t>
+      </w:r>
+      <w:proofErr w:type="spellEnd"/>
+    </w:p>
+    <w:p>
+      <w:pPr>
+        <w:widowControl w:val="0"/>
+        <w:autoSpaceDE w:val="0"/>
+        <w:autoSpaceDN w:val="0"/>
+        <w:adjustRightInd w:val="0"/>
+        <w:rPr>
+          <w:rFonts w:ascii="Arial" w:hAnsi="Arial" w:cs="Arial"/>
+        </w:rPr>
+      </w:pPr>
+    </w:p>
+    <w:p>
+      <w:pPr>
+        <w:widowControl w:val="0"/>
+        <w:autoSpaceDE w:val="0"/>
+        <w:autoSpaceDN w:val="0"/>
+        <w:adjustRightInd w:val="0"/>
+        <w:outlineLvl w:val="0"/>
+        <w:rPr>
+          <w:rFonts w:ascii="Arial" w:hAnsi="Arial" w:cs="Arial"/>
+        </w:rPr>
+      </w:pPr>
+      <w:r>
+        <w:rPr>
+          <w:rFonts w:ascii="Arial" w:hAnsi="Arial" w:cs="Arial"/>
+          <w:b/>
+          <w:bCs/>
+        </w:rPr>
+        <w:t>Lagos</w:t>
+      </w:r>
+    </w:p>
+    <w:p>
+      <w:pPr>
+        <w:widowControl w:val="0"/>
+        <w:autoSpaceDE w:val="0"/>
+        <w:autoSpaceDN w:val="0"/>
+        <w:adjustRightInd w:val="0"/>
+        <w:rPr>
+          <w:rFonts w:ascii="Arial" w:hAnsi="Arial" w:cs="Arial"/>
+        </w:rPr>
+      </w:pPr>
+      <w:r>
+        <w:rPr>
+          <w:rFonts w:ascii="Arial" w:hAnsi="Arial" w:cs="Arial"/>
+        </w:rPr>
+        <w:t>370</w:t>
+      </w:r>
+      <w:r>
+        <w:rPr>
+          <w:rFonts w:ascii="Arial" w:hAnsi="Arial" w:cs="Arial"/>
+        </w:rPr>
+        <w:t>,00</w:t>
+      </w:r>
+      <w:r>
+        <w:rPr>
+          <w:rFonts w:ascii="Arial" w:hAnsi="Arial" w:cs="Arial"/>
+        </w:rPr>
+        <w:t>0+ happy eaters</w:t>
+      </w:r>
+    </w:p>
+    <w:p>
+      <w:pPr>
+        <w:widowControl w:val="0"/>
+        <w:autoSpaceDE w:val="0"/>
+        <w:autoSpaceDN w:val="0"/>
+        <w:adjustRightInd w:val="0"/>
+        <w:rPr>
+          <w:rFonts w:ascii="Arial" w:hAnsi="Arial" w:cs="Arial"/>
+        </w:rPr>
+      </w:pPr>
+      <w:r>
+        <w:rPr>
+          <w:rFonts w:ascii="Arial" w:hAnsi="Arial" w:cs="Arial"/>
+        </w:rPr>
+        <w:t>160+ top chefs</w:t>
+      </w:r>
+    </w:p>
+    <w:p>
+      <w:pPr>
+        <w:widowControl w:val="0"/>
+        <w:autoSpaceDE w:val="0"/>
+        <w:autoSpaceDN w:val="0"/>
+        <w:adjustRightInd w:val="0"/>
+        <w:rPr>
+          <w:rFonts w:ascii="Arial" w:hAnsi="Arial" w:cs="Arial"/>
+        </w:rPr>
+      </w:pPr>
+      <w:r>
+        <w:rPr>
+          <w:rFonts w:ascii="Arial" w:hAnsi="Arial" w:cs="Arial"/>
+        </w:rPr>
+        <w:t>@</w:t>
+      </w:r>
+      <w:proofErr w:type="spellStart"/>
+      <w:r>
+        <w:rPr>
+          <w:rFonts w:ascii="Arial" w:hAnsi="Arial" w:cs="Arial"/>
+        </w:rPr>
+        <w:t>Smag</w:t>
+      </w:r>
+      <w:r>
+        <w:rPr>
+          <w:rFonts w:ascii="Arial" w:hAnsi="Arial" w:cs="Arial"/>
+        </w:rPr>
+        <w:t>_</w:t>
+      </w:r>
+      <w:r>
+        <w:rPr>
+          <w:rFonts w:ascii="Arial" w:hAnsi="Arial" w:cs="Arial"/>
+        </w:rPr>
+        <w:t>lag</w:t>
+      </w:r>
+      <w:proofErr w:type="spellEnd"/>
+    </w:p>
+    <w:p>
+      <w:pPr>
+        <w:widowControl w:val="0"/>
+        <w:autoSpaceDE w:val="0"/>
+        <w:autoSpaceDN w:val="0"/>
+        <w:adjustRightInd w:val="0"/>
+        <w:outlineLvl w:val="0"/>
+        <w:rPr>
+          <w:rFonts w:ascii="Arial" w:hAnsi="Arial" w:cs="Arial"/>
+        </w:rPr>
+      </w:pPr>
+    </w:p>
+    <w:p>
+      <w:pPr>
+        <w:widowControl w:val="0"/>
+        <w:autoSpaceDE w:val="0"/>
+        <w:autoSpaceDN w:val="0"/>
+        <w:adjustRightInd w:val="0"/>
+        <w:outlineLvl w:val="0"/>
+        <w:rPr>
+          <w:rFonts w:ascii="Arial" w:hAnsi="Arial" w:cs="Arial"/>
+          <w:b/>
+        </w:rPr>
+      </w:pPr>
+      <w:r>
+        <w:rPr>
+          <w:rFonts w:ascii="Arial" w:hAnsi="Arial" w:cs="Arial"/>
+          <w:b/>
+        </w:rPr>
+        <w:t>Benin</w:t>
+      </w:r>
+    </w:p>
+    <w:p>
+      <w:pPr>
+        <w:widowControl w:val="0"/>
+        <w:autoSpaceDE w:val="0"/>
+        <w:autoSpaceDN w:val="0"/>
+        <w:adjustRightInd w:val="0"/>
+        <w:rPr>
+          <w:rFonts w:ascii="Arial" w:hAnsi="Arial" w:cs="Arial"/>
+        </w:rPr>
+      </w:pPr>
+      <w:r>
+        <w:rPr>
+          <w:rFonts w:ascii="Arial" w:hAnsi="Arial" w:cs="Arial"/>
+        </w:rPr>
+        <w:t>230</w:t>
+      </w:r>
+      <w:r>
+        <w:rPr>
+          <w:rFonts w:ascii="Arial" w:hAnsi="Arial" w:cs="Arial"/>
+        </w:rPr>
+        <w:t>,00</w:t>
+      </w:r>
+      <w:r>
+        <w:rPr>
+          <w:rFonts w:ascii="Arial" w:hAnsi="Arial" w:cs="Arial"/>
+        </w:rPr>
+        <w:t>0+ happy eaters</w:t>
+      </w:r>
+    </w:p>
+    <w:p>
+      <w:pPr>
+        <w:widowControl w:val="0"/>
+        <w:autoSpaceDE w:val="0"/>
+        <w:autoSpaceDN w:val="0"/>
+        <w:adjustRightInd w:val="0"/>
+        <w:rPr>
+          <w:rFonts w:ascii="Arial" w:hAnsi="Arial" w:cs="Arial"/>
+        </w:rPr>
+      </w:pPr>
+      <w:r>
+        <w:rPr>
+          <w:rFonts w:ascii="Arial" w:hAnsi="Arial" w:cs="Arial"/>
+        </w:rPr>
+        <w:lastRenderedPageBreak/>
+        <w:t>8</w:t>
+      </w:r>
+      <w:r>
+        <w:rPr>
+          <w:rFonts w:ascii="Arial" w:hAnsi="Arial" w:cs="Arial"/>
+        </w:rPr>
+        <w:t>0+ top chefs</w:t>
+      </w:r>
+    </w:p>
+    <w:p>
+      <w:pPr>
+        <w:widowControl w:val="0"/>
+        <w:autoSpaceDE w:val="0"/>
+        <w:autoSpaceDN w:val="0"/>
+        <w:adjustRightInd w:val="0"/>
+        <w:rPr>
+          <w:rFonts w:ascii="Arial" w:hAnsi="Arial" w:cs="Arial"/>
+        </w:rPr>
+      </w:pPr>
+      <w:r>
+        <w:rPr>
+          <w:rFonts w:ascii="Arial" w:hAnsi="Arial" w:cs="Arial"/>
+        </w:rPr>
+        <w:t>@</w:t>
+      </w:r>
+      <w:proofErr w:type="spellStart"/>
+      <w:r>
+        <w:rPr>
+          <w:rFonts w:ascii="Arial" w:hAnsi="Arial" w:cs="Arial"/>
+        </w:rPr>
+        <w:t>Smag</w:t>
+      </w:r>
+      <w:r>
+        <w:rPr>
+          <w:rFonts w:ascii="Arial" w:hAnsi="Arial" w:cs="Arial"/>
+        </w:rPr>
+        <w:t>_benin</w:t>
+      </w:r>
+      <w:proofErr w:type="spellEnd"/>
+    </w:p>
+    <w:p>
+      <w:pPr>
+        <w:widowControl w:val="0"/>
+        <w:autoSpaceDE w:val="0"/>
+        <w:autoSpaceDN w:val="0"/>
+        <w:adjustRightInd w:val="0"/>
+        <w:rPr>
+          <w:rFonts w:ascii="Arial" w:hAnsi="Arial" w:cs="Arial"/>
+        </w:rPr>
+      </w:pPr>
+    </w:p>
+    <w:p>
+      <w:pPr>
+        <w:widowControl w:val="0"/>
+        <w:autoSpaceDE w:val="0"/>
+        <w:autoSpaceDN w:val="0"/>
+        <w:adjustRightInd w:val="0"/>
+        <w:outlineLvl w:val="0"/>
+        <w:rPr>
+          <w:rFonts w:ascii="Arial" w:hAnsi="Arial" w:cs="Arial"/>
+        </w:rPr>
+      </w:pPr>
+      <w:r>
+        <w:rPr>
+          <w:rFonts w:ascii="Arial" w:hAnsi="Arial" w:cs="Arial"/>
+          <w:b/>
+          <w:bCs/>
+        </w:rPr>
+        <w:t>Abuja</w:t>
+      </w:r>
+    </w:p>
+    <w:p>
+      <w:pPr>
+        <w:widowControl w:val="0"/>
+        <w:autoSpaceDE w:val="0"/>
+        <w:autoSpaceDN w:val="0"/>
+        <w:adjustRightInd w:val="0"/>
+        <w:rPr>
+          <w:rFonts w:ascii="Arial" w:hAnsi="Arial" w:cs="Arial"/>
+        </w:rPr>
+      </w:pPr>
+      <w:r>
+        <w:rPr>
+          <w:rFonts w:ascii="Arial" w:hAnsi="Arial" w:cs="Arial"/>
+        </w:rPr>
+        <w:t>120</w:t>
+      </w:r>
+      <w:r>
+        <w:rPr>
+          <w:rFonts w:ascii="Arial" w:hAnsi="Arial" w:cs="Arial"/>
+        </w:rPr>
+        <w:t>,00</w:t>
+      </w:r>
+      <w:r>
+        <w:rPr>
+          <w:rFonts w:ascii="Arial" w:hAnsi="Arial" w:cs="Arial"/>
+        </w:rPr>
+        <w:t>0+ happy eaters</w:t>
+      </w:r>
+    </w:p>
+    <w:p>
+      <w:pPr>
+        <w:widowControl w:val="0"/>
+        <w:autoSpaceDE w:val="0"/>
+        <w:autoSpaceDN w:val="0"/>
+        <w:adjustRightInd w:val="0"/>
+        <w:rPr>
+          <w:rFonts w:ascii="Arial" w:hAnsi="Arial" w:cs="Arial"/>
+        </w:rPr>
+      </w:pPr>
+      <w:r>
+        <w:rPr>
+          <w:rFonts w:ascii="Arial" w:hAnsi="Arial" w:cs="Arial"/>
+        </w:rPr>
+        <w:t>50+ top chefs</w:t>
+      </w:r>
+    </w:p>
+    <w:p>
+      <w:pPr>
+        <w:widowControl w:val="0"/>
+        <w:autoSpaceDE w:val="0"/>
+        <w:autoSpaceDN w:val="0"/>
+        <w:adjustRightInd w:val="0"/>
+        <w:rPr>
+          <w:rFonts w:ascii="Arial" w:hAnsi="Arial" w:cs="Arial"/>
+        </w:rPr>
+      </w:pPr>
+      <w:r>
+        <w:rPr>
+          <w:rFonts w:ascii="Arial" w:hAnsi="Arial" w:cs="Arial"/>
+        </w:rPr>
+        <w:t>@</w:t>
+      </w:r>
+      <w:proofErr w:type="spellStart"/>
+      <w:r>
+        <w:rPr>
+          <w:rFonts w:ascii="Arial" w:hAnsi="Arial" w:cs="Arial"/>
+        </w:rPr>
+        <w:t>Samg</w:t>
+      </w:r>
+      <w:r>
+        <w:rPr>
+          <w:rFonts w:ascii="Arial" w:hAnsi="Arial" w:cs="Arial"/>
+        </w:rPr>
+        <w:t>_abuja</w:t>
+      </w:r>
+      <w:proofErr w:type="spellEnd"/>
+    </w:p>
+    <w:p>
+      <w:pPr>
+        <w:widowControl w:val="0"/>
+        <w:autoSpaceDE w:val="0"/>
+        <w:autoSpaceDN w:val="0"/>
+        <w:adjustRightInd w:val="0"/>
+        <w:rPr>
+          <w:rFonts w:ascii="Arial" w:hAnsi="Arial" w:cs="Arial"/>
+        </w:rPr>
+      </w:pPr>
+    </w:p>
+    <w:p>
+      <w:pPr>
+        <w:widowControl w:val="0"/>
+        <w:autoSpaceDE w:val="0"/>
+        <w:autoSpaceDN w:val="0"/>
+        <w:adjustRightInd w:val="0"/>
+        <w:rPr>
+          <w:rFonts w:ascii="Arial" w:hAnsi="Arial" w:cs="Arial"/>
+        </w:rPr>
+      </w:pPr>
+    </w:p>
+    <w:p>
+      <w:pPr>
+        <w:widowControl w:val="0"/>
+        <w:autoSpaceDE w:val="0"/>
+        <w:autoSpaceDN w:val="0"/>
+        <w:adjustRightInd w:val="0"/>
+        <w:rPr>
+          <w:rFonts w:ascii="Arial" w:hAnsi="Arial" w:cs="Arial"/>
+        </w:rPr>
+      </w:pPr>
+    </w:p>
+    <w:p>
+      <w:pPr>
+        <w:widowControl w:val="0"/>
+        <w:autoSpaceDE w:val="0"/>
+        <w:autoSpaceDN w:val="0"/>
+        <w:adjustRightInd w:val="0"/>
+        <w:rPr>
+          <w:rFonts w:ascii="Arial" w:hAnsi="Arial" w:cs="Arial"/>
+        </w:rPr>
+      </w:pPr>
+    </w:p>
+    <w:p>
+      <w:pPr>
+        <w:widowControl w:val="0"/>
+        <w:autoSpaceDE w:val="0"/>
+        <w:autoSpaceDN w:val="0"/>
+        <w:adjustRightInd w:val="0"/>
+        <w:outlineLvl w:val="0"/>
+        <w:rPr>
+          <w:rFonts w:ascii="Arial" w:hAnsi="Arial" w:cs="Arial"/>
+        </w:rPr>
+      </w:pPr>
+      <w:r>
+        <w:rPr>
+          <w:rFonts w:ascii="Arial" w:hAnsi="Arial" w:cs="Arial"/>
+          <w:b/>
+          <w:bCs/>
+        </w:rPr>
+        <w:t>Section 5</w:t>
+      </w:r>
+      <w:r>
+        <w:rPr>
+          <w:rFonts w:ascii="Arial" w:hAnsi="Arial" w:cs="Arial"/>
+          <w:b/>
+          <w:bCs/>
+        </w:rPr>
+        <w:t>: Customer testimonials</w:t>
+      </w:r>
+    </w:p>
+    <w:p>
+      <w:pPr>
+        <w:widowControl w:val="0"/>
+        <w:autoSpaceDE w:val="0"/>
+        <w:autoSpaceDN w:val="0"/>
+        <w:adjustRightInd w:val="0"/>
+        <w:outlineLvl w:val="0"/>
+        <w:rPr>
+          <w:rFonts w:ascii="Arial" w:hAnsi="Arial" w:cs="Arial"/>
+        </w:rPr>
+      </w:pPr>
+      <w:r>
+        <w:rPr>
+          <w:rFonts w:ascii="Arial" w:hAnsi="Arial" w:cs="Arial"/>
+          <w:b/>
+          <w:bCs/>
+        </w:rPr>
+        <w:t>Title:</w:t>
+      </w:r>
+      <w:r>
+        <w:rPr>
+          <w:rFonts w:ascii="Arial" w:hAnsi="Arial" w:cs="Arial"/>
+        </w:rPr>
+        <w:t xml:space="preserve"> </w:t>
+      </w:r>
+      <w:r>
+        <w:rPr>
+          <w:rFonts w:ascii="Arial" w:hAnsi="Arial" w:cs="Arial"/>
+          <w:b/>
+          <w:bCs/>
+        </w:rPr>
+        <w:t>Our customers can't live without us</w:t>
+      </w:r>
+    </w:p>
+    <w:p>
+      <w:pPr>
+        <w:widowControl w:val="0"/>
+        <w:autoSpaceDE w:val="0"/>
+        <w:autoSpaceDN w:val="0"/>
+        <w:adjustRightInd w:val="0"/>
+        <w:rPr>
+          <w:rFonts w:ascii="Arial" w:hAnsi="Arial" w:cs="Arial"/>
+          <w:b/>
+          <w:bCs/>
+        </w:rPr>
+      </w:pPr>
+    </w:p>
+    <w:p>
+      <w:pPr>
+        <w:widowControl w:val="0"/>
+        <w:autoSpaceDE w:val="0"/>
+        <w:autoSpaceDN w:val="0"/>
+        <w:adjustRightInd w:val="0"/>
+        <w:rPr>
+          <w:rFonts w:ascii="Arial" w:hAnsi="Arial" w:cs="Arial"/>
+        </w:rPr>
+      </w:pPr>
+      <w:proofErr w:type="spellStart"/>
+      <w:r>
+        <w:rPr>
+          <w:rFonts w:ascii="Arial" w:hAnsi="Arial" w:cs="Arial"/>
+          <w:bCs/>
+        </w:rPr>
+        <w:t>Smag</w:t>
+      </w:r>
+      <w:proofErr w:type="spellEnd"/>
+      <w:r>
+        <w:rPr>
+          <w:rFonts w:ascii="Arial" w:hAnsi="Arial" w:cs="Arial"/>
+        </w:rPr>
+        <w:t xml:space="preserve"> is just awesome! I just launched a startup which leaves</w:t>
+      </w:r>
+      <w:r>
+        <w:rPr>
+          <w:rFonts w:ascii="Arial" w:hAnsi="Arial" w:cs="Arial"/>
+        </w:rPr>
+        <w:t xml:space="preserve"> me with no time for cooking and</w:t>
+      </w:r>
+      <w:r>
+        <w:rPr>
+          <w:rFonts w:ascii="Arial" w:hAnsi="Arial" w:cs="Arial"/>
+        </w:rPr>
+        <w:t xml:space="preserve"> </w:t>
+      </w:r>
+      <w:proofErr w:type="spellStart"/>
+      <w:r>
+        <w:rPr>
+          <w:rFonts w:ascii="Arial" w:hAnsi="Arial" w:cs="Arial"/>
+        </w:rPr>
+        <w:t>Smag</w:t>
+      </w:r>
+      <w:proofErr w:type="spellEnd"/>
+      <w:r>
+        <w:rPr>
+          <w:rFonts w:ascii="Arial" w:hAnsi="Arial" w:cs="Arial"/>
+        </w:rPr>
+        <w:t xml:space="preserve"> has been</w:t>
+      </w:r>
+      <w:r>
+        <w:rPr>
+          <w:rFonts w:ascii="Arial" w:hAnsi="Arial" w:cs="Arial"/>
+        </w:rPr>
+        <w:t xml:space="preserve"> a life-saver. Now that I got used to it, I couldn't live without my daily meals!</w:t>
+      </w:r>
+    </w:p>
+    <w:p>
+      <w:pPr>
+        <w:widowControl w:val="0"/>
+        <w:autoSpaceDE w:val="0"/>
+        <w:autoSpaceDN w:val="0"/>
+        <w:adjustRightInd w:val="0"/>
+        <w:rPr>
+          <w:rFonts w:ascii="Arial" w:hAnsi="Arial" w:cs="Arial"/>
+        </w:rPr>
+      </w:pPr>
+      <w:r>
+        <w:rPr>
+          <w:rFonts w:ascii="Arial" w:hAnsi="Arial" w:cs="Arial"/>
+        </w:rPr>
+        <w:t>(</w:t>
+      </w:r>
+      <w:proofErr w:type="spellStart"/>
+      <w:r>
+        <w:rPr>
+          <w:rFonts w:ascii="Arial" w:hAnsi="Arial" w:cs="Arial"/>
+        </w:rPr>
+        <w:t>Okon</w:t>
+      </w:r>
+      <w:proofErr w:type="spellEnd"/>
+      <w:r>
+        <w:rPr>
+          <w:rFonts w:ascii="Arial" w:hAnsi="Arial" w:cs="Arial"/>
+        </w:rPr>
+        <w:t xml:space="preserve"> Victor</w:t>
+      </w:r>
+      <w:r>
+        <w:rPr>
+          <w:rFonts w:ascii="Arial" w:hAnsi="Arial" w:cs="Arial"/>
+        </w:rPr>
+        <w:t>)</w:t>
+      </w:r>
+    </w:p>
+    <w:p>
+      <w:pPr>
+        <w:widowControl w:val="0"/>
+        <w:autoSpaceDE w:val="0"/>
+        <w:autoSpaceDN w:val="0"/>
+        <w:adjustRightInd w:val="0"/>
+        <w:rPr>
+          <w:rFonts w:ascii="Arial" w:hAnsi="Arial" w:cs="Arial"/>
+        </w:rPr>
+      </w:pPr>
+    </w:p>
+    <w:p>
+      <w:pPr>
+        <w:widowControl w:val="0"/>
+        <w:autoSpaceDE w:val="0"/>
+        <w:autoSpaceDN w:val="0"/>
+        <w:adjustRightInd w:val="0"/>
+        <w:rPr>
+          <w:rFonts w:ascii="Arial" w:hAnsi="Arial" w:cs="Arial"/>
+        </w:rPr>
+      </w:pPr>
+      <w:r>
+        <w:rPr>
+          <w:rFonts w:ascii="Arial" w:hAnsi="Arial" w:cs="Arial"/>
+        </w:rPr>
+        <w:t>Inexpensive, healthy and great-tasting meals, delivered right to my home. We have lots</w:t>
+      </w:r>
+      <w:r>
+        <w:rPr>
+          <w:rFonts w:ascii="Arial" w:hAnsi="Arial" w:cs="Arial"/>
+        </w:rPr>
+        <w:t xml:space="preserve"> of food delivery here in Port-</w:t>
+      </w:r>
+      <w:proofErr w:type="spellStart"/>
+      <w:r>
+        <w:rPr>
+          <w:rFonts w:ascii="Arial" w:hAnsi="Arial" w:cs="Arial"/>
+        </w:rPr>
+        <w:t>hacourt</w:t>
+      </w:r>
+      <w:proofErr w:type="spellEnd"/>
+      <w:r>
+        <w:rPr>
+          <w:rFonts w:ascii="Arial" w:hAnsi="Arial" w:cs="Arial"/>
+        </w:rPr>
+        <w:t>, but no</w:t>
+      </w:r>
+      <w:r>
+        <w:rPr>
+          <w:rFonts w:ascii="Arial" w:hAnsi="Arial" w:cs="Arial"/>
+        </w:rPr>
+        <w:t xml:space="preserve"> one comes even close to </w:t>
+      </w:r>
+      <w:proofErr w:type="spellStart"/>
+      <w:r>
+        <w:rPr>
+          <w:rFonts w:ascii="Arial" w:hAnsi="Arial" w:cs="Arial"/>
+        </w:rPr>
+        <w:t>Smag</w:t>
+      </w:r>
+      <w:proofErr w:type="spellEnd"/>
+      <w:r>
+        <w:rPr>
+          <w:rFonts w:ascii="Arial" w:hAnsi="Arial" w:cs="Arial"/>
+        </w:rPr>
+        <w:t>. Me and my family are so in love!</w:t>
+      </w:r>
+    </w:p>
+    <w:p>
+      <w:pPr>
+        <w:widowControl w:val="0"/>
+        <w:autoSpaceDE w:val="0"/>
+        <w:autoSpaceDN w:val="0"/>
+        <w:adjustRightInd w:val="0"/>
+        <w:rPr>
+          <w:rFonts w:ascii="Arial" w:hAnsi="Arial" w:cs="Arial"/>
+        </w:rPr>
+      </w:pPr>
+      <w:r>
+        <w:rPr>
+          <w:rFonts w:ascii="Arial" w:hAnsi="Arial" w:cs="Arial"/>
+        </w:rPr>
+        <w:t>(</w:t>
+      </w:r>
+      <w:proofErr w:type="spellStart"/>
+      <w:r>
+        <w:rPr>
+          <w:rFonts w:ascii="Arial" w:hAnsi="Arial" w:cs="Arial"/>
+        </w:rPr>
+        <w:t>Barine</w:t>
+      </w:r>
+      <w:proofErr w:type="spellEnd"/>
+      <w:r>
+        <w:rPr>
+          <w:rFonts w:ascii="Arial" w:hAnsi="Arial" w:cs="Arial"/>
+        </w:rPr>
+        <w:t xml:space="preserve"> </w:t>
+      </w:r>
+      <w:proofErr w:type="spellStart"/>
+      <w:r>
+        <w:rPr>
+          <w:rFonts w:ascii="Arial" w:hAnsi="Arial" w:cs="Arial"/>
+        </w:rPr>
+        <w:t>Bariledum</w:t>
+      </w:r>
+      <w:proofErr w:type="spellEnd"/>
+      <w:r>
+        <w:rPr>
+          <w:rFonts w:ascii="Arial" w:hAnsi="Arial" w:cs="Arial"/>
+        </w:rPr>
+        <w:t>)</w:t>
+      </w:r>
+    </w:p>
+    <w:p>
+      <w:pPr>
+        <w:widowControl w:val="0"/>
+        <w:autoSpaceDE w:val="0"/>
+        <w:autoSpaceDN w:val="0"/>
+        <w:adjustRightInd w:val="0"/>
+        <w:rPr>
+          <w:rFonts w:ascii="Arial" w:hAnsi="Arial" w:cs="Arial"/>
+        </w:rPr>
+      </w:pPr>
+    </w:p>
+    <w:p>
+      <w:pPr>
+        <w:widowControl w:val="0"/>
+        <w:autoSpaceDE w:val="0"/>
+        <w:autoSpaceDN w:val="0"/>
+        <w:adjustRightInd w:val="0"/>
+        <w:rPr>
+          <w:rFonts w:ascii="Arial" w:hAnsi="Arial" w:cs="Arial"/>
+        </w:rPr>
+      </w:pPr>
+      <w:r>
+        <w:rPr>
+          <w:rFonts w:ascii="Arial" w:hAnsi="Arial" w:cs="Arial"/>
+        </w:rPr>
+        <w:t xml:space="preserve">I was looking for a quick and easy food delivery service in </w:t>
+      </w:r>
+      <w:r>
+        <w:rPr>
+          <w:rFonts w:ascii="Arial" w:hAnsi="Arial" w:cs="Arial"/>
+        </w:rPr>
+        <w:t>Lagos</w:t>
+      </w:r>
+      <w:r>
+        <w:rPr>
+          <w:rFonts w:ascii="Arial" w:hAnsi="Arial" w:cs="Arial"/>
+        </w:rPr>
+        <w:t xml:space="preserve">. I tried a lot of them and ended up with </w:t>
+      </w:r>
+      <w:proofErr w:type="spellStart"/>
+      <w:r>
+        <w:rPr>
+          <w:rFonts w:ascii="Arial" w:hAnsi="Arial" w:cs="Arial"/>
+        </w:rPr>
+        <w:t>Smag</w:t>
+      </w:r>
+      <w:proofErr w:type="spellEnd"/>
+      <w:r>
+        <w:rPr>
+          <w:rFonts w:ascii="Arial" w:hAnsi="Arial" w:cs="Arial"/>
+        </w:rPr>
+        <w:t xml:space="preserve">. Best food </w:t>
+      </w:r>
+      <w:r>
+        <w:rPr>
+          <w:rFonts w:ascii="Arial" w:hAnsi="Arial" w:cs="Arial"/>
+        </w:rPr>
+        <w:t xml:space="preserve">delivery service in the </w:t>
+      </w:r>
+      <w:proofErr w:type="gramStart"/>
+      <w:r>
+        <w:rPr>
+          <w:rFonts w:ascii="Arial" w:hAnsi="Arial" w:cs="Arial"/>
+        </w:rPr>
+        <w:t xml:space="preserve">Island </w:t>
+      </w:r>
+      <w:r>
+        <w:rPr>
+          <w:rFonts w:ascii="Arial" w:hAnsi="Arial" w:cs="Arial"/>
+        </w:rPr>
+        <w:t>.</w:t>
+      </w:r>
+      <w:proofErr w:type="gramEnd"/>
+      <w:r>
+        <w:rPr>
+          <w:rFonts w:ascii="Arial" w:hAnsi="Arial" w:cs="Arial"/>
+        </w:rPr>
+        <w:t xml:space="preserve"> Keep up the great work!</w:t>
+      </w:r>
+    </w:p>
+    <w:p>
+      <w:pPr>
+        <w:widowControl w:val="0"/>
+        <w:autoSpaceDE w:val="0"/>
+        <w:autoSpaceDN w:val="0"/>
+        <w:adjustRightInd w:val="0"/>
+        <w:rPr>
+          <w:rFonts w:ascii="Arial" w:hAnsi="Arial" w:cs="Arial"/>
+        </w:rPr>
+      </w:pPr>
+      <w:r>
+        <w:rPr>
+          <w:rFonts w:ascii="Arial" w:hAnsi="Arial" w:cs="Arial"/>
+        </w:rPr>
+        <w:t>(</w:t>
+      </w:r>
+      <w:proofErr w:type="spellStart"/>
+      <w:r>
+        <w:rPr>
+          <w:rFonts w:ascii="Arial" w:hAnsi="Arial" w:cs="Arial"/>
+        </w:rPr>
+        <w:t>Dimkpa</w:t>
+      </w:r>
+      <w:proofErr w:type="spellEnd"/>
+      <w:r>
+        <w:rPr>
+          <w:rFonts w:ascii="Arial" w:hAnsi="Arial" w:cs="Arial"/>
+        </w:rPr>
+        <w:t xml:space="preserve"> De-Truth</w:t>
+      </w:r>
+      <w:r>
+        <w:rPr>
+          <w:rFonts w:ascii="Arial" w:hAnsi="Arial" w:cs="Arial"/>
+        </w:rPr>
+        <w:t>)</w:t>
+      </w:r>
+    </w:p>
+    <w:p>
+      <w:pPr>
+        <w:widowControl w:val="0"/>
+        <w:autoSpaceDE w:val="0"/>
+        <w:autoSpaceDN w:val="0"/>
+        <w:adjustRightInd w:val="0"/>
+        <w:rPr>
+          <w:rFonts w:ascii="Arial" w:hAnsi="Arial" w:cs="Arial"/>
+        </w:rPr>
+      </w:pPr>
+    </w:p>
+    <w:p>
+      <w:pPr>
+        <w:widowControl w:val="0"/>
+        <w:autoSpaceDE w:val="0"/>
+        <w:autoSpaceDN w:val="0"/>
+        <w:adjustRightInd w:val="0"/>
+        <w:rPr>
+          <w:rFonts w:ascii="Arial" w:hAnsi="Arial" w:cs="Arial"/>
+        </w:rPr>
+      </w:pPr>
+    </w:p>
+    <w:p>
+      <w:pPr>
+        <w:widowControl w:val="0"/>
+        <w:autoSpaceDE w:val="0"/>
+        <w:autoSpaceDN w:val="0"/>
+        <w:adjustRightInd w:val="0"/>
+        <w:rPr>
+          <w:rFonts w:ascii="Arial" w:hAnsi="Arial" w:cs="Arial"/>
+        </w:rPr>
+      </w:pPr>
+    </w:p>
+    <w:p>
+      <w:pPr>
+        <w:widowControl w:val="0"/>
+        <w:autoSpaceDE w:val="0"/>
+        <w:autoSpaceDN w:val="0"/>
+        <w:adjustRightInd w:val="0"/>
+        <w:rPr>
+          <w:rFonts w:ascii="Arial" w:hAnsi="Arial" w:cs="Arial"/>
+        </w:rPr>
+      </w:pPr>
+    </w:p>
+    <w:p>
+      <w:pPr>
+        <w:widowControl w:val="0"/>
+        <w:autoSpaceDE w:val="0"/>
+        <w:autoSpaceDN w:val="0"/>
+        <w:adjustRightInd w:val="0"/>
+        <w:outlineLvl w:val="0"/>
+        <w:rPr>
+          <w:rFonts w:ascii="Arial" w:hAnsi="Arial" w:cs="Arial"/>
+        </w:rPr>
+      </w:pPr>
+      <w:r>
+        <w:rPr>
+          <w:rFonts w:ascii="Arial" w:hAnsi="Arial" w:cs="Arial"/>
+          <w:b/>
+          <w:bCs/>
+        </w:rPr>
+        <w:t>Section 6</w:t>
+      </w:r>
       <w:bookmarkStart w:id="0" w:name="_GoBack"/>
-      <w:r>
-        <w:rPr>
-          <w:rFonts w:ascii="Arial" w:hAnsi="Arial" w:cs="Arial"/>
-          <w:b/>
-          <w:bCs/>
-        </w:rPr>
-        <w:t>Port-</w:t>
-      </w:r>
-      <w:proofErr w:type="spellStart"/>
-      <w:r>
-        <w:rPr>
-          <w:rFonts w:ascii="Arial" w:hAnsi="Arial" w:cs="Arial"/>
-          <w:b/>
-          <w:bCs/>
-        </w:rPr>
-        <w:t>hacourt</w:t>
-      </w:r>
-      <w:proofErr w:type="spellEnd"/>
-      <w:r>
-        <w:rPr>
-          <w:rFonts w:ascii="Arial" w:hAnsi="Arial" w:cs="Arial"/>
-          <w:b/>
-          <w:bCs/>
-        </w:rPr>
-        <w:t xml:space="preserve"> </w:t>
-      </w:r>
-    </w:p>
-    <w:p>
-      <w:pPr>
-        <w:widowControl w:val="0"/>
-        <w:autoSpaceDE w:val="0"/>
-        <w:autoSpaceDN w:val="0"/>
-        <w:adjustRightInd w:val="0"/>
-        <w:rPr>
-          <w:rFonts w:ascii="Arial" w:hAnsi="Arial" w:cs="Arial"/>
-        </w:rPr>
-      </w:pPr>
-      <w:r>
-        <w:rPr>
-          <w:rFonts w:ascii="Arial" w:hAnsi="Arial" w:cs="Arial"/>
-        </w:rPr>
-        <w:t>300,000</w:t>
-      </w:r>
-      <w:r>
-        <w:rPr>
-          <w:rFonts w:ascii="Arial" w:hAnsi="Arial" w:cs="Arial"/>
-        </w:rPr>
-        <w:t>+ happy eaters</w:t>
-      </w:r>
-    </w:p>
-    <w:p>
-      <w:pPr>
-        <w:widowControl w:val="0"/>
-        <w:autoSpaceDE w:val="0"/>
-        <w:autoSpaceDN w:val="0"/>
-        <w:adjustRightInd w:val="0"/>
-        <w:rPr>
-          <w:rFonts w:ascii="Arial" w:hAnsi="Arial" w:cs="Arial"/>
-        </w:rPr>
-      </w:pPr>
-      <w:r>
-        <w:rPr>
-          <w:rFonts w:ascii="Arial" w:hAnsi="Arial" w:cs="Arial"/>
-        </w:rPr>
-        <w:t>10</w:t>
-      </w:r>
-      <w:r>
-        <w:rPr>
-          <w:rFonts w:ascii="Arial" w:hAnsi="Arial" w:cs="Arial"/>
-        </w:rPr>
-        <w:t>0+ top chefs</w:t>
-      </w:r>
-    </w:p>
-    <w:p>
-      <w:pPr>
-        <w:widowControl w:val="0"/>
-        <w:autoSpaceDE w:val="0"/>
-        <w:autoSpaceDN w:val="0"/>
-        <w:adjustRightInd w:val="0"/>
-        <w:rPr>
-          <w:rFonts w:ascii="Arial" w:hAnsi="Arial" w:cs="Arial"/>
-        </w:rPr>
-      </w:pPr>
-      <w:r>
-        <w:rPr>
-          <w:rFonts w:ascii="Arial" w:hAnsi="Arial" w:cs="Arial"/>
-        </w:rPr>
-        <w:t>@</w:t>
-      </w:r>
-      <w:proofErr w:type="spellStart"/>
-      <w:r>
-        <w:rPr>
-          <w:rFonts w:ascii="Arial" w:hAnsi="Arial" w:cs="Arial"/>
-        </w:rPr>
-        <w:t>Smag</w:t>
-      </w:r>
-      <w:r>
-        <w:rPr>
-          <w:rFonts w:ascii="Arial" w:hAnsi="Arial" w:cs="Arial"/>
-        </w:rPr>
-        <w:t>_ph</w:t>
-      </w:r>
-      <w:proofErr w:type="spellEnd"/>
-    </w:p>
-    <w:p>
-      <w:pPr>
-        <w:widowControl w:val="0"/>
-        <w:autoSpaceDE w:val="0"/>
-        <w:autoSpaceDN w:val="0"/>
-        <w:adjustRightInd w:val="0"/>
-        <w:rPr>
-          <w:rFonts w:ascii="Arial" w:hAnsi="Arial" w:cs="Arial"/>
-        </w:rPr>
-      </w:pPr>
-    </w:p>
-    <w:p>
-      <w:pPr>
-        <w:widowControl w:val="0"/>
-        <w:autoSpaceDE w:val="0"/>
-        <w:autoSpaceDN w:val="0"/>
-        <w:adjustRightInd w:val="0"/>
-        <w:outlineLvl w:val="0"/>
-        <w:rPr>
-          <w:rFonts w:ascii="Arial" w:hAnsi="Arial" w:cs="Arial"/>
-        </w:rPr>
-      </w:pPr>
-      <w:r>
-        <w:rPr>
-          <w:rFonts w:ascii="Arial" w:hAnsi="Arial" w:cs="Arial"/>
-          <w:b/>
-          <w:bCs/>
-        </w:rPr>
-        <w:t>Lagos</w:t>
-      </w:r>
-    </w:p>
-    <w:p>
-      <w:pPr>
-        <w:widowControl w:val="0"/>
-        <w:autoSpaceDE w:val="0"/>
-        <w:autoSpaceDN w:val="0"/>
-        <w:adjustRightInd w:val="0"/>
-        <w:rPr>
-          <w:rFonts w:ascii="Arial" w:hAnsi="Arial" w:cs="Arial"/>
-        </w:rPr>
-      </w:pPr>
-      <w:r>
-        <w:rPr>
-          <w:rFonts w:ascii="Arial" w:hAnsi="Arial" w:cs="Arial"/>
-        </w:rPr>
-        <w:t>370</w:t>
-      </w:r>
-      <w:r>
-        <w:rPr>
-          <w:rFonts w:ascii="Arial" w:hAnsi="Arial" w:cs="Arial"/>
-        </w:rPr>
-        <w:t>,00</w:t>
-      </w:r>
-      <w:r>
-        <w:rPr>
-          <w:rFonts w:ascii="Arial" w:hAnsi="Arial" w:cs="Arial"/>
-        </w:rPr>
-        <w:t>0+ happy eaters</w:t>
-      </w:r>
-    </w:p>
-    <w:p>
-      <w:pPr>
-        <w:widowControl w:val="0"/>
-        <w:autoSpaceDE w:val="0"/>
-        <w:autoSpaceDN w:val="0"/>
-        <w:adjustRightInd w:val="0"/>
-        <w:rPr>
-          <w:rFonts w:ascii="Arial" w:hAnsi="Arial" w:cs="Arial"/>
-        </w:rPr>
-      </w:pPr>
-      <w:r>
-        <w:rPr>
-          <w:rFonts w:ascii="Arial" w:hAnsi="Arial" w:cs="Arial"/>
-        </w:rPr>
-        <w:t>160+ top chefs</w:t>
-      </w:r>
-    </w:p>
-    <w:p>
-      <w:pPr>
-        <w:widowControl w:val="0"/>
-        <w:autoSpaceDE w:val="0"/>
-        <w:autoSpaceDN w:val="0"/>
-        <w:adjustRightInd w:val="0"/>
-        <w:rPr>
-          <w:rFonts w:ascii="Arial" w:hAnsi="Arial" w:cs="Arial"/>
-        </w:rPr>
-      </w:pPr>
-      <w:r>
-        <w:rPr>
-          <w:rFonts w:ascii="Arial" w:hAnsi="Arial" w:cs="Arial"/>
-        </w:rPr>
-        <w:t>@</w:t>
-      </w:r>
-      <w:proofErr w:type="spellStart"/>
-      <w:r>
-        <w:rPr>
-          <w:rFonts w:ascii="Arial" w:hAnsi="Arial" w:cs="Arial"/>
-        </w:rPr>
-        <w:t>Smag</w:t>
-      </w:r>
-      <w:r>
-        <w:rPr>
-          <w:rFonts w:ascii="Arial" w:hAnsi="Arial" w:cs="Arial"/>
-        </w:rPr>
-        <w:t>_</w:t>
-      </w:r>
-      <w:r>
-        <w:rPr>
-          <w:rFonts w:ascii="Arial" w:hAnsi="Arial" w:cs="Arial"/>
-        </w:rPr>
-        <w:t>lag</w:t>
-      </w:r>
-      <w:proofErr w:type="spellEnd"/>
-    </w:p>
-    <w:p>
-      <w:pPr>
-        <w:widowControl w:val="0"/>
-        <w:autoSpaceDE w:val="0"/>
-        <w:autoSpaceDN w:val="0"/>
-        <w:adjustRightInd w:val="0"/>
-        <w:outlineLvl w:val="0"/>
-        <w:rPr>
-          <w:rFonts w:ascii="Arial" w:hAnsi="Arial" w:cs="Arial"/>
-        </w:rPr>
-      </w:pPr>
-    </w:p>
-    <w:p>
-      <w:pPr>
-        <w:widowControl w:val="0"/>
-        <w:autoSpaceDE w:val="0"/>
-        <w:autoSpaceDN w:val="0"/>
-        <w:adjustRightInd w:val="0"/>
-        <w:outlineLvl w:val="0"/>
-        <w:rPr>
-          <w:rFonts w:ascii="Arial" w:hAnsi="Arial" w:cs="Arial"/>
-          <w:b/>
-        </w:rPr>
-      </w:pPr>
-      <w:r>
-        <w:rPr>
-          <w:rFonts w:ascii="Arial" w:hAnsi="Arial" w:cs="Arial"/>
-          <w:b/>
-        </w:rPr>
-        <w:t>Benin</w:t>
-      </w:r>
-    </w:p>
-    <w:p>
-      <w:pPr>
-        <w:widowControl w:val="0"/>
-        <w:autoSpaceDE w:val="0"/>
-        <w:autoSpaceDN w:val="0"/>
-        <w:adjustRightInd w:val="0"/>
-        <w:rPr>
-          <w:rFonts w:ascii="Arial" w:hAnsi="Arial" w:cs="Arial"/>
-        </w:rPr>
-      </w:pPr>
-      <w:r>
-        <w:rPr>
-          <w:rFonts w:ascii="Arial" w:hAnsi="Arial" w:cs="Arial"/>
-        </w:rPr>
-        <w:t>230</w:t>
-      </w:r>
-      <w:r>
-        <w:rPr>
-          <w:rFonts w:ascii="Arial" w:hAnsi="Arial" w:cs="Arial"/>
-        </w:rPr>
-        <w:t>,00</w:t>
-      </w:r>
-      <w:r>
-        <w:rPr>
-          <w:rFonts w:ascii="Arial" w:hAnsi="Arial" w:cs="Arial"/>
-        </w:rPr>
-        <w:t>0+ happy eaters</w:t>
-      </w:r>
-    </w:p>
-    <w:p>
-      <w:pPr>
-        <w:widowControl w:val="0"/>
-        <w:autoSpaceDE w:val="0"/>
-        <w:autoSpaceDN w:val="0"/>
-        <w:adjustRightInd w:val="0"/>
-        <w:rPr>
-          <w:rFonts w:ascii="Arial" w:hAnsi="Arial" w:cs="Arial"/>
-        </w:rPr>
-      </w:pPr>
-      <w:r>
-        <w:rPr>
-          <w:rFonts w:ascii="Arial" w:hAnsi="Arial" w:cs="Arial"/>
-        </w:rPr>
-        <w:t>8</w:t>
-      </w:r>
-      <w:r>
-        <w:rPr>
-          <w:rFonts w:ascii="Arial" w:hAnsi="Arial" w:cs="Arial"/>
-        </w:rPr>
-        <w:t>0+ top chefs</w:t>
-      </w:r>
-    </w:p>
-    <w:p>
-      <w:pPr>
-        <w:widowControl w:val="0"/>
-        <w:autoSpaceDE w:val="0"/>
-        <w:autoSpaceDN w:val="0"/>
-        <w:adjustRightInd w:val="0"/>
-        <w:rPr>
-          <w:rFonts w:ascii="Arial" w:hAnsi="Arial" w:cs="Arial"/>
-        </w:rPr>
-      </w:pPr>
-      <w:r>
-        <w:rPr>
-          <w:rFonts w:ascii="Arial" w:hAnsi="Arial" w:cs="Arial"/>
-        </w:rPr>
-        <w:t>@</w:t>
-      </w:r>
-      <w:proofErr w:type="spellStart"/>
-      <w:r>
-        <w:rPr>
-          <w:rFonts w:ascii="Arial" w:hAnsi="Arial" w:cs="Arial"/>
-        </w:rPr>
-        <w:t>Smag</w:t>
-      </w:r>
-      <w:r>
-        <w:rPr>
-          <w:rFonts w:ascii="Arial" w:hAnsi="Arial" w:cs="Arial"/>
-        </w:rPr>
-        <w:t>_benin</w:t>
-      </w:r>
-      <w:proofErr w:type="spellEnd"/>
-    </w:p>
-    <w:p>
-      <w:pPr>
-        <w:widowControl w:val="0"/>
-        <w:autoSpaceDE w:val="0"/>
-        <w:autoSpaceDN w:val="0"/>
-        <w:adjustRightInd w:val="0"/>
-        <w:rPr>
-          <w:rFonts w:ascii="Arial" w:hAnsi="Arial" w:cs="Arial"/>
-        </w:rPr>
-      </w:pPr>
-    </w:p>
-    <w:p>
-      <w:pPr>
-        <w:widowControl w:val="0"/>
-        <w:autoSpaceDE w:val="0"/>
-        <w:autoSpaceDN w:val="0"/>
-        <w:adjustRightInd w:val="0"/>
-        <w:outlineLvl w:val="0"/>
-        <w:rPr>
-          <w:rFonts w:ascii="Arial" w:hAnsi="Arial" w:cs="Arial"/>
-        </w:rPr>
-      </w:pPr>
-      <w:r>
-        <w:rPr>
-          <w:rFonts w:ascii="Arial" w:hAnsi="Arial" w:cs="Arial"/>
-          <w:b/>
-          <w:bCs/>
-        </w:rPr>
-        <w:t>Abuja</w:t>
-      </w:r>
-    </w:p>
-    <w:p>
-      <w:pPr>
-        <w:widowControl w:val="0"/>
-        <w:autoSpaceDE w:val="0"/>
-        <w:autoSpaceDN w:val="0"/>
-        <w:adjustRightInd w:val="0"/>
-        <w:rPr>
-          <w:rFonts w:ascii="Arial" w:hAnsi="Arial" w:cs="Arial"/>
-        </w:rPr>
-      </w:pPr>
-      <w:r>
-        <w:rPr>
-          <w:rFonts w:ascii="Arial" w:hAnsi="Arial" w:cs="Arial"/>
-        </w:rPr>
-        <w:t>120</w:t>
-      </w:r>
-      <w:r>
-        <w:rPr>
-          <w:rFonts w:ascii="Arial" w:hAnsi="Arial" w:cs="Arial"/>
-        </w:rPr>
-        <w:t>,00</w:t>
-      </w:r>
-      <w:r>
-        <w:rPr>
-          <w:rFonts w:ascii="Arial" w:hAnsi="Arial" w:cs="Arial"/>
-        </w:rPr>
-        <w:t>0+ happy eaters</w:t>
-      </w:r>
-    </w:p>
-    <w:p>
-      <w:pPr>
-        <w:widowControl w:val="0"/>
-        <w:autoSpaceDE w:val="0"/>
-        <w:autoSpaceDN w:val="0"/>
-        <w:adjustRightInd w:val="0"/>
-        <w:rPr>
-          <w:rFonts w:ascii="Arial" w:hAnsi="Arial" w:cs="Arial"/>
-        </w:rPr>
-      </w:pPr>
-      <w:r>
-        <w:rPr>
-          <w:rFonts w:ascii="Arial" w:hAnsi="Arial" w:cs="Arial"/>
-        </w:rPr>
-        <w:t>50+ top chefs</w:t>
-      </w:r>
-    </w:p>
-    <w:p>
-      <w:pPr>
-        <w:widowControl w:val="0"/>
-        <w:autoSpaceDE w:val="0"/>
-        <w:autoSpaceDN w:val="0"/>
-        <w:adjustRightInd w:val="0"/>
-        <w:rPr>
-          <w:rFonts w:ascii="Arial" w:hAnsi="Arial" w:cs="Arial"/>
-        </w:rPr>
-      </w:pPr>
-      <w:r>
-        <w:rPr>
-          <w:rFonts w:ascii="Arial" w:hAnsi="Arial" w:cs="Arial"/>
-        </w:rPr>
-        <w:t>@</w:t>
-      </w:r>
-      <w:proofErr w:type="spellStart"/>
-      <w:r>
-        <w:rPr>
-          <w:rFonts w:ascii="Arial" w:hAnsi="Arial" w:cs="Arial"/>
-        </w:rPr>
-        <w:t>Samg</w:t>
-      </w:r>
-      <w:r>
-        <w:rPr>
-          <w:rFonts w:ascii="Arial" w:hAnsi="Arial" w:cs="Arial"/>
-        </w:rPr>
-        <w:t>_abuja</w:t>
-      </w:r>
-      <w:proofErr w:type="spellEnd"/>
-    </w:p>
-    <w:bookmarkEnd w:id="0"/>
-    <w:p>
-      <w:pPr>
-        <w:widowControl w:val="0"/>
-        <w:autoSpaceDE w:val="0"/>
-        <w:autoSpaceDN w:val="0"/>
-        <w:adjustRightInd w:val="0"/>
-        <w:rPr>
-          <w:rFonts w:ascii="Arial" w:hAnsi="Arial" w:cs="Arial"/>
-        </w:rPr>
-      </w:pPr>
-    </w:p>
-    <w:p>
-      <w:pPr>
-        <w:widowControl w:val="0"/>
-        <w:autoSpaceDE w:val="0"/>
-        <w:autoSpaceDN w:val="0"/>
-        <w:adjustRightInd w:val="0"/>
-        <w:rPr>
-          <w:rFonts w:ascii="Arial" w:hAnsi="Arial" w:cs="Arial"/>
-        </w:rPr>
-      </w:pPr>
-    </w:p>
-    <w:p>
-      <w:pPr>
-        <w:widowControl w:val="0"/>
-        <w:autoSpaceDE w:val="0"/>
-        <w:autoSpaceDN w:val="0"/>
-        <w:adjustRightInd w:val="0"/>
-        <w:rPr>
-          <w:rFonts w:ascii="Arial" w:hAnsi="Arial" w:cs="Arial"/>
-        </w:rPr>
-      </w:pPr>
-    </w:p>
-    <w:p>
-      <w:pPr>
-        <w:widowControl w:val="0"/>
-        <w:autoSpaceDE w:val="0"/>
-        <w:autoSpaceDN w:val="0"/>
-        <w:adjustRightInd w:val="0"/>
-        <w:rPr>
-          <w:rFonts w:ascii="Arial" w:hAnsi="Arial" w:cs="Arial"/>
-        </w:rPr>
-      </w:pPr>
-    </w:p>
-    <w:p>
-      <w:pPr>
-        <w:widowControl w:val="0"/>
-        <w:autoSpaceDE w:val="0"/>
-        <w:autoSpaceDN w:val="0"/>
-        <w:adjustRightInd w:val="0"/>
-        <w:outlineLvl w:val="0"/>
-        <w:rPr>
-          <w:rFonts w:ascii="Arial" w:hAnsi="Arial" w:cs="Arial"/>
-        </w:rPr>
-      </w:pPr>
-      <w:r>
-        <w:rPr>
-          <w:rFonts w:ascii="Arial" w:hAnsi="Arial" w:cs="Arial"/>
-          <w:b/>
-          <w:bCs/>
-        </w:rPr>
-        <w:t>Section 4</w:t>
-      </w:r>
-      <w:r>
-        <w:rPr>
-          <w:rFonts w:ascii="Arial" w:hAnsi="Arial" w:cs="Arial"/>
-          <w:b/>
-          <w:bCs/>
-        </w:rPr>
-        <w:t>: Customer testimonials</w:t>
-      </w:r>
-    </w:p>
-    <w:p>
-      <w:pPr>
-        <w:widowControl w:val="0"/>
-        <w:autoSpaceDE w:val="0"/>
-        <w:autoSpaceDN w:val="0"/>
-        <w:adjustRightInd w:val="0"/>
-        <w:outlineLvl w:val="0"/>
-        <w:rPr>
-          <w:rFonts w:ascii="Arial" w:hAnsi="Arial" w:cs="Arial"/>
-        </w:rPr>
-      </w:pPr>
-      <w:r>
-        <w:rPr>
-          <w:rFonts w:ascii="Arial" w:hAnsi="Arial" w:cs="Arial"/>
-          <w:b/>
-          <w:bCs/>
-        </w:rPr>
-        <w:t>Title:</w:t>
-      </w:r>
-      <w:r>
-        <w:rPr>
-          <w:rFonts w:ascii="Arial" w:hAnsi="Arial" w:cs="Arial"/>
-        </w:rPr>
-        <w:t xml:space="preserve"> </w:t>
-      </w:r>
-      <w:r>
-        <w:rPr>
-          <w:rFonts w:ascii="Arial" w:hAnsi="Arial" w:cs="Arial"/>
-          <w:b/>
-          <w:bCs/>
-        </w:rPr>
-        <w:t>Our customers can't live without us</w:t>
-      </w:r>
-    </w:p>
-    <w:p>
-      <w:pPr>
-        <w:widowControl w:val="0"/>
-        <w:autoSpaceDE w:val="0"/>
-        <w:autoSpaceDN w:val="0"/>
-        <w:adjustRightInd w:val="0"/>
-        <w:rPr>
-          <w:rFonts w:ascii="Arial" w:hAnsi="Arial" w:cs="Arial"/>
-          <w:b/>
-          <w:bCs/>
-        </w:rPr>
-      </w:pPr>
-    </w:p>
-    <w:p>
-      <w:pPr>
-        <w:widowControl w:val="0"/>
-        <w:autoSpaceDE w:val="0"/>
-        <w:autoSpaceDN w:val="0"/>
-        <w:adjustRightInd w:val="0"/>
-        <w:rPr>
-          <w:rFonts w:ascii="Arial" w:hAnsi="Arial" w:cs="Arial"/>
-        </w:rPr>
-      </w:pPr>
-      <w:proofErr w:type="spellStart"/>
-      <w:r>
-        <w:rPr>
-          <w:rFonts w:ascii="Arial" w:hAnsi="Arial" w:cs="Arial"/>
-          <w:bCs/>
-        </w:rPr>
-        <w:t>Smag</w:t>
-      </w:r>
-      <w:proofErr w:type="spellEnd"/>
-      <w:r>
-        <w:rPr>
-          <w:rFonts w:ascii="Arial" w:hAnsi="Arial" w:cs="Arial"/>
-        </w:rPr>
-        <w:t xml:space="preserve"> is just awesome! I just launched a startup which leaves</w:t>
-      </w:r>
-      <w:r>
-        <w:rPr>
-          <w:rFonts w:ascii="Arial" w:hAnsi="Arial" w:cs="Arial"/>
-        </w:rPr>
-        <w:t xml:space="preserve"> me with no time for cooking and</w:t>
-      </w:r>
-      <w:r>
-        <w:rPr>
-          <w:rFonts w:ascii="Arial" w:hAnsi="Arial" w:cs="Arial"/>
-        </w:rPr>
-        <w:t xml:space="preserve"> </w:t>
-      </w:r>
-      <w:proofErr w:type="spellStart"/>
-      <w:r>
-        <w:rPr>
-          <w:rFonts w:ascii="Arial" w:hAnsi="Arial" w:cs="Arial"/>
-        </w:rPr>
-        <w:t>Smag</w:t>
-      </w:r>
-      <w:proofErr w:type="spellEnd"/>
-      <w:r>
-        <w:rPr>
-          <w:rFonts w:ascii="Arial" w:hAnsi="Arial" w:cs="Arial"/>
-        </w:rPr>
-        <w:t xml:space="preserve"> has been</w:t>
-      </w:r>
-      <w:r>
-        <w:rPr>
-          <w:rFonts w:ascii="Arial" w:hAnsi="Arial" w:cs="Arial"/>
-        </w:rPr>
-        <w:t xml:space="preserve"> a life-saver. Now that I got used to it, I couldn't live without my daily meals!</w:t>
-      </w:r>
-    </w:p>
-    <w:p>
-      <w:pPr>
-        <w:widowControl w:val="0"/>
-        <w:autoSpaceDE w:val="0"/>
-        <w:autoSpaceDN w:val="0"/>
-        <w:adjustRightInd w:val="0"/>
-        <w:rPr>
-          <w:rFonts w:ascii="Arial" w:hAnsi="Arial" w:cs="Arial"/>
-        </w:rPr>
-      </w:pPr>
-      <w:r>
-        <w:rPr>
-          <w:rFonts w:ascii="Arial" w:hAnsi="Arial" w:cs="Arial"/>
-        </w:rPr>
-        <w:t>(</w:t>
-      </w:r>
-      <w:proofErr w:type="spellStart"/>
-      <w:r>
-        <w:rPr>
-          <w:rFonts w:ascii="Arial" w:hAnsi="Arial" w:cs="Arial"/>
-        </w:rPr>
-        <w:t>Okon</w:t>
-      </w:r>
-      <w:proofErr w:type="spellEnd"/>
-      <w:r>
-        <w:rPr>
-          <w:rFonts w:ascii="Arial" w:hAnsi="Arial" w:cs="Arial"/>
-        </w:rPr>
-        <w:t xml:space="preserve"> Victor</w:t>
-      </w:r>
-      <w:r>
-        <w:rPr>
-          <w:rFonts w:ascii="Arial" w:hAnsi="Arial" w:cs="Arial"/>
-        </w:rPr>
-        <w:t>)</w:t>
-      </w:r>
-    </w:p>
-    <w:p>
-      <w:pPr>
-        <w:widowControl w:val="0"/>
-        <w:autoSpaceDE w:val="0"/>
-        <w:autoSpaceDN w:val="0"/>
-        <w:adjustRightInd w:val="0"/>
-        <w:rPr>
-          <w:rFonts w:ascii="Arial" w:hAnsi="Arial" w:cs="Arial"/>
-        </w:rPr>
-      </w:pPr>
-    </w:p>
-    <w:p>
-      <w:pPr>
-        <w:widowControl w:val="0"/>
-        <w:autoSpaceDE w:val="0"/>
-        <w:autoSpaceDN w:val="0"/>
-        <w:adjustRightInd w:val="0"/>
-        <w:rPr>
-          <w:rFonts w:ascii="Arial" w:hAnsi="Arial" w:cs="Arial"/>
-        </w:rPr>
-      </w:pPr>
-      <w:r>
-        <w:rPr>
-          <w:rFonts w:ascii="Arial" w:hAnsi="Arial" w:cs="Arial"/>
-        </w:rPr>
-        <w:t>Inexpensive, healthy and great-tasting meals, delivered right to my home. We have lots</w:t>
-      </w:r>
-      <w:r>
-        <w:rPr>
-          <w:rFonts w:ascii="Arial" w:hAnsi="Arial" w:cs="Arial"/>
-        </w:rPr>
-        <w:t xml:space="preserve"> of food delivery here in Port-</w:t>
-      </w:r>
-      <w:proofErr w:type="spellStart"/>
-      <w:r>
-        <w:rPr>
-          <w:rFonts w:ascii="Arial" w:hAnsi="Arial" w:cs="Arial"/>
-        </w:rPr>
-        <w:t>hacourt</w:t>
-      </w:r>
-      <w:proofErr w:type="spellEnd"/>
-      <w:r>
-        <w:rPr>
-          <w:rFonts w:ascii="Arial" w:hAnsi="Arial" w:cs="Arial"/>
-        </w:rPr>
-        <w:t>, but no</w:t>
-      </w:r>
-      <w:r>
-        <w:rPr>
-          <w:rFonts w:ascii="Arial" w:hAnsi="Arial" w:cs="Arial"/>
-        </w:rPr>
-        <w:t xml:space="preserve"> one comes even close to </w:t>
-      </w:r>
-      <w:proofErr w:type="spellStart"/>
-      <w:r>
-        <w:rPr>
-          <w:rFonts w:ascii="Arial" w:hAnsi="Arial" w:cs="Arial"/>
-        </w:rPr>
-        <w:t>Smag</w:t>
-      </w:r>
-      <w:proofErr w:type="spellEnd"/>
-      <w:r>
-        <w:rPr>
-          <w:rFonts w:ascii="Arial" w:hAnsi="Arial" w:cs="Arial"/>
-        </w:rPr>
-        <w:t>. Me and my family are so in love!</w:t>
-      </w:r>
-    </w:p>
-    <w:p>
-      <w:pPr>
-        <w:widowControl w:val="0"/>
-        <w:autoSpaceDE w:val="0"/>
-        <w:autoSpaceDN w:val="0"/>
-        <w:adjustRightInd w:val="0"/>
-        <w:rPr>
-          <w:rFonts w:ascii="Arial" w:hAnsi="Arial" w:cs="Arial"/>
-        </w:rPr>
-      </w:pPr>
-      <w:r>
-        <w:rPr>
-          <w:rFonts w:ascii="Arial" w:hAnsi="Arial" w:cs="Arial"/>
-        </w:rPr>
-        <w:t>(</w:t>
-      </w:r>
-      <w:proofErr w:type="spellStart"/>
-      <w:r>
-        <w:rPr>
-          <w:rFonts w:ascii="Arial" w:hAnsi="Arial" w:cs="Arial"/>
-        </w:rPr>
-        <w:t>Barine</w:t>
-      </w:r>
-      <w:proofErr w:type="spellEnd"/>
-      <w:r>
-        <w:rPr>
-          <w:rFonts w:ascii="Arial" w:hAnsi="Arial" w:cs="Arial"/>
-        </w:rPr>
-        <w:t xml:space="preserve"> </w:t>
-      </w:r>
-      <w:proofErr w:type="spellStart"/>
-      <w:r>
-        <w:rPr>
-          <w:rFonts w:ascii="Arial" w:hAnsi="Arial" w:cs="Arial"/>
-        </w:rPr>
-        <w:t>Bariledum</w:t>
-      </w:r>
-      <w:proofErr w:type="spellEnd"/>
-      <w:r>
-        <w:rPr>
-          <w:rFonts w:ascii="Arial" w:hAnsi="Arial" w:cs="Arial"/>
-        </w:rPr>
-        <w:t>)</w:t>
-      </w:r>
-    </w:p>
-    <w:p>
-      <w:pPr>
-        <w:widowControl w:val="0"/>
-        <w:autoSpaceDE w:val="0"/>
-        <w:autoSpaceDN w:val="0"/>
-        <w:adjustRightInd w:val="0"/>
-        <w:rPr>
-          <w:rFonts w:ascii="Arial" w:hAnsi="Arial" w:cs="Arial"/>
-        </w:rPr>
-      </w:pPr>
-    </w:p>
-    <w:p>
-      <w:pPr>
-        <w:widowControl w:val="0"/>
-        <w:autoSpaceDE w:val="0"/>
-        <w:autoSpaceDN w:val="0"/>
-        <w:adjustRightInd w:val="0"/>
-        <w:rPr>
-          <w:rFonts w:ascii="Arial" w:hAnsi="Arial" w:cs="Arial"/>
-        </w:rPr>
-      </w:pPr>
-      <w:r>
-        <w:rPr>
-          <w:rFonts w:ascii="Arial" w:hAnsi="Arial" w:cs="Arial"/>
-        </w:rPr>
-        <w:t xml:space="preserve">I was looking for a quick and easy food delivery service in </w:t>
-      </w:r>
-      <w:r>
-        <w:rPr>
-          <w:rFonts w:ascii="Arial" w:hAnsi="Arial" w:cs="Arial"/>
-        </w:rPr>
-        <w:t>Lagos</w:t>
-      </w:r>
-      <w:r>
-        <w:rPr>
-          <w:rFonts w:ascii="Arial" w:hAnsi="Arial" w:cs="Arial"/>
-        </w:rPr>
-        <w:t xml:space="preserve">. I tried a lot of them and ended up with </w:t>
-      </w:r>
-      <w:proofErr w:type="spellStart"/>
-      <w:r>
-        <w:rPr>
-          <w:rFonts w:ascii="Arial" w:hAnsi="Arial" w:cs="Arial"/>
-        </w:rPr>
-        <w:t>Smag</w:t>
-      </w:r>
-      <w:proofErr w:type="spellEnd"/>
-      <w:r>
-        <w:rPr>
-          <w:rFonts w:ascii="Arial" w:hAnsi="Arial" w:cs="Arial"/>
-        </w:rPr>
-        <w:t xml:space="preserve">. Best food </w:t>
-      </w:r>
-      <w:r>
-        <w:rPr>
-          <w:rFonts w:ascii="Arial" w:hAnsi="Arial" w:cs="Arial"/>
-        </w:rPr>
-        <w:t xml:space="preserve">delivery service in the </w:t>
-      </w:r>
-      <w:proofErr w:type="gramStart"/>
-      <w:r>
-        <w:rPr>
-          <w:rFonts w:ascii="Arial" w:hAnsi="Arial" w:cs="Arial"/>
-        </w:rPr>
-        <w:t xml:space="preserve">Island </w:t>
-      </w:r>
-      <w:r>
-        <w:rPr>
-          <w:rFonts w:ascii="Arial" w:hAnsi="Arial" w:cs="Arial"/>
-        </w:rPr>
-        <w:t>.</w:t>
-      </w:r>
-      <w:proofErr w:type="gramEnd"/>
-      <w:r>
-        <w:rPr>
-          <w:rFonts w:ascii="Arial" w:hAnsi="Arial" w:cs="Arial"/>
-        </w:rPr>
-        <w:t xml:space="preserve"> Keep up the great work!</w:t>
-      </w:r>
-    </w:p>
-    <w:p>
-      <w:pPr>
-        <w:widowControl w:val="0"/>
-        <w:autoSpaceDE w:val="0"/>
-        <w:autoSpaceDN w:val="0"/>
-        <w:adjustRightInd w:val="0"/>
-        <w:rPr>
-          <w:rFonts w:ascii="Arial" w:hAnsi="Arial" w:cs="Arial"/>
-        </w:rPr>
-      </w:pPr>
-      <w:r>
-        <w:rPr>
-          <w:rFonts w:ascii="Arial" w:hAnsi="Arial" w:cs="Arial"/>
-        </w:rPr>
-        <w:t>(</w:t>
-      </w:r>
-      <w:proofErr w:type="spellStart"/>
-      <w:r>
-        <w:rPr>
-          <w:rFonts w:ascii="Arial" w:hAnsi="Arial" w:cs="Arial"/>
-        </w:rPr>
-        <w:t>Dimkpa</w:t>
-      </w:r>
-      <w:proofErr w:type="spellEnd"/>
-      <w:r>
-        <w:rPr>
-          <w:rFonts w:ascii="Arial" w:hAnsi="Arial" w:cs="Arial"/>
-        </w:rPr>
-        <w:t xml:space="preserve"> De-Truth</w:t>
-      </w:r>
-      <w:r>
-        <w:rPr>
-          <w:rFonts w:ascii="Arial" w:hAnsi="Arial" w:cs="Arial"/>
-        </w:rPr>
-        <w:t>)</w:t>
-      </w:r>
-    </w:p>
-    <w:p>
-      <w:pPr>
-        <w:widowControl w:val="0"/>
-        <w:autoSpaceDE w:val="0"/>
-        <w:autoSpaceDN w:val="0"/>
-        <w:adjustRightInd w:val="0"/>
-        <w:rPr>
-          <w:rFonts w:ascii="Arial" w:hAnsi="Arial" w:cs="Arial"/>
-        </w:rPr>
-      </w:pPr>
-    </w:p>
-    <w:p>
-      <w:pPr>
-        <w:widowControl w:val="0"/>
-        <w:autoSpaceDE w:val="0"/>
-        <w:autoSpaceDN w:val="0"/>
-        <w:adjustRightInd w:val="0"/>
-        <w:rPr>
-          <w:rFonts w:ascii="Arial" w:hAnsi="Arial" w:cs="Arial"/>
-        </w:rPr>
-      </w:pPr>
-    </w:p>
-    <w:p>
-      <w:pPr>
-        <w:widowControl w:val="0"/>
-        <w:autoSpaceDE w:val="0"/>
-        <w:autoSpaceDN w:val="0"/>
-        <w:adjustRightInd w:val="0"/>
-        <w:rPr>
-          <w:rFonts w:ascii="Arial" w:hAnsi="Arial" w:cs="Arial"/>
-        </w:rPr>
-      </w:pPr>
-    </w:p>
-    <w:p>
-      <w:pPr>
-        <w:widowControl w:val="0"/>
-        <w:autoSpaceDE w:val="0"/>
-        <w:autoSpaceDN w:val="0"/>
-        <w:adjustRightInd w:val="0"/>
-        <w:outlineLvl w:val="0"/>
-        <w:rPr>
-          <w:rFonts w:ascii="Arial" w:hAnsi="Arial" w:cs="Arial"/>
-        </w:rPr>
-      </w:pPr>
-      <w:r>
-        <w:rPr>
-          <w:rFonts w:ascii="Arial" w:hAnsi="Arial" w:cs="Arial"/>
-          <w:b/>
-          <w:bCs/>
-        </w:rPr>
-        <w:t>Section 5</w:t>
-      </w:r>
-      <w:r>
-        <w:rPr>
-          <w:rFonts w:ascii="Arial" w:hAnsi="Arial" w:cs="Arial"/>
-          <w:b/>
-          <w:bCs/>
-        </w:rPr>
-        <w:t>: Sign up and pricing plans</w:t>
-      </w:r>
-    </w:p>
-    <w:p>
-      <w:pPr>
-        <w:widowControl w:val="0"/>
-        <w:autoSpaceDE w:val="0"/>
-        <w:autoSpaceDN w:val="0"/>
-        <w:adjustRightInd w:val="0"/>
-        <w:outlineLvl w:val="0"/>
-        <w:rPr>
-          <w:rFonts w:ascii="Arial" w:hAnsi="Arial" w:cs="Arial"/>
-        </w:rPr>
-      </w:pPr>
-      <w:r>
-        <w:rPr>
-          <w:rFonts w:ascii="Arial" w:hAnsi="Arial" w:cs="Arial"/>
-          <w:b/>
-          <w:bCs/>
-        </w:rPr>
-        <w:t xml:space="preserve">Title: </w:t>
-      </w:r>
-      <w:r>
-        <w:rPr>
-          <w:rFonts w:ascii="Arial" w:hAnsi="Arial" w:cs="Arial"/>
-          <w:b/>
-          <w:bCs/>
-        </w:rPr>
-        <w:t>Special Offers</w:t>
-      </w:r>
-    </w:p>
-    <w:p>
-      <w:pPr>
-        <w:widowControl w:val="0"/>
-        <w:autoSpaceDE w:val="0"/>
-        <w:autoSpaceDN w:val="0"/>
-        <w:adjustRightInd w:val="0"/>
-        <w:rPr>
-          <w:rFonts w:ascii="Arial" w:hAnsi="Arial" w:cs="Arial"/>
-          <w:b/>
-          <w:bCs/>
-        </w:rPr>
-      </w:pPr>
-    </w:p>
-    <w:p>
-      <w:pPr>
-        <w:widowControl w:val="0"/>
-        <w:autoSpaceDE w:val="0"/>
-        <w:autoSpaceDN w:val="0"/>
-        <w:adjustRightInd w:val="0"/>
-        <w:rPr>
-          <w:rFonts w:ascii="Arial" w:hAnsi="Arial" w:cs="Arial"/>
-          <w:b/>
-          <w:bCs/>
-        </w:rPr>
-      </w:pPr>
-    </w:p>
-    <w:p>
-      <w:pPr>
-        <w:widowControl w:val="0"/>
-        <w:autoSpaceDE w:val="0"/>
-        <w:autoSpaceDN w:val="0"/>
-        <w:adjustRightInd w:val="0"/>
-        <w:rPr>
-          <w:rFonts w:ascii="Arial" w:hAnsi="Arial" w:cs="Arial"/>
-          <w:b/>
-          <w:bCs/>
-        </w:rPr>
-      </w:pPr>
-    </w:p>
-    <w:p>
-      <w:pPr>
-        <w:widowControl w:val="0"/>
-        <w:autoSpaceDE w:val="0"/>
-        <w:autoSpaceDN w:val="0"/>
-        <w:adjustRightInd w:val="0"/>
-        <w:outlineLvl w:val="0"/>
-        <w:rPr>
-          <w:rFonts w:ascii="Arial" w:hAnsi="Arial" w:cs="Arial"/>
-        </w:rPr>
-      </w:pPr>
-      <w:r>
-        <w:rPr>
-          <w:rFonts w:ascii="Arial" w:hAnsi="Arial" w:cs="Arial"/>
-          <w:b/>
-          <w:bCs/>
-        </w:rPr>
-        <w:t>Plan 1: Premium</w:t>
-      </w:r>
-    </w:p>
-    <w:p>
-      <w:pPr>
-        <w:widowControl w:val="0"/>
-        <w:autoSpaceDE w:val="0"/>
-        <w:autoSpaceDN w:val="0"/>
-        <w:adjustRightInd w:val="0"/>
-        <w:rPr>
-          <w:rFonts w:ascii="Arial" w:hAnsi="Arial" w:cs="Arial"/>
-        </w:rPr>
-      </w:pPr>
-      <w:r>
-        <w:rPr>
-          <w:rFonts w:ascii="Arial" w:hAnsi="Arial" w:cs="Arial"/>
-        </w:rPr>
-        <w:t>₦39,000</w:t>
-      </w:r>
-      <w:r>
-        <w:rPr>
-          <w:rFonts w:ascii="Arial" w:hAnsi="Arial" w:cs="Arial"/>
-        </w:rPr>
-        <w:t xml:space="preserve"> per month</w:t>
-      </w:r>
-    </w:p>
-    <w:p>
-      <w:pPr>
-        <w:widowControl w:val="0"/>
-        <w:autoSpaceDE w:val="0"/>
-        <w:autoSpaceDN w:val="0"/>
-        <w:adjustRightInd w:val="0"/>
-        <w:rPr>
-          <w:rFonts w:ascii="Arial" w:hAnsi="Arial" w:cs="Arial"/>
-        </w:rPr>
-      </w:pPr>
-      <w:r>
-        <w:rPr>
-          <w:rFonts w:ascii="Arial" w:hAnsi="Arial" w:cs="Arial"/>
-        </w:rPr>
-        <w:t xml:space="preserve">That’s only </w:t>
-      </w:r>
-      <w:r>
-        <w:rPr>
-          <w:rFonts w:ascii="Arial" w:hAnsi="Arial" w:cs="Arial"/>
-        </w:rPr>
-        <w:t>₦1,300</w:t>
-      </w:r>
-      <w:r>
-        <w:rPr>
-          <w:rFonts w:ascii="Arial" w:hAnsi="Arial" w:cs="Arial"/>
-        </w:rPr>
-        <w:t xml:space="preserve"> per meal</w:t>
-      </w:r>
-    </w:p>
-    <w:p>
-      <w:pPr>
-        <w:widowControl w:val="0"/>
-        <w:autoSpaceDE w:val="0"/>
-        <w:autoSpaceDN w:val="0"/>
-        <w:adjustRightInd w:val="0"/>
-        <w:rPr>
-          <w:rFonts w:ascii="Arial" w:hAnsi="Arial" w:cs="Arial"/>
-        </w:rPr>
-      </w:pPr>
-      <w:r>
-        <w:rPr>
-          <w:rFonts w:ascii="Arial" w:hAnsi="Arial" w:cs="Arial"/>
-        </w:rPr>
-        <w:t>2</w:t>
-      </w:r>
-      <w:r>
-        <w:rPr>
-          <w:rFonts w:ascii="Arial" w:hAnsi="Arial" w:cs="Arial"/>
-        </w:rPr>
-        <w:t xml:space="preserve"> meal 10 days/month</w:t>
-      </w:r>
-    </w:p>
-    <w:p>
-      <w:pPr>
-        <w:widowControl w:val="0"/>
-        <w:autoSpaceDE w:val="0"/>
-        <w:autoSpaceDN w:val="0"/>
-        <w:adjustRightInd w:val="0"/>
-        <w:rPr>
-          <w:rFonts w:ascii="Arial" w:hAnsi="Arial" w:cs="Arial"/>
-        </w:rPr>
-      </w:pPr>
-      <w:r>
-        <w:rPr>
-          <w:rFonts w:ascii="Arial" w:hAnsi="Arial" w:cs="Arial"/>
-        </w:rPr>
-        <w:t>Order 24/7</w:t>
-      </w:r>
-    </w:p>
-    <w:p>
-      <w:pPr>
-        <w:widowControl w:val="0"/>
-        <w:autoSpaceDE w:val="0"/>
-        <w:autoSpaceDN w:val="0"/>
-        <w:adjustRightInd w:val="0"/>
-        <w:rPr>
-          <w:rFonts w:ascii="Arial" w:hAnsi="Arial" w:cs="Arial"/>
-        </w:rPr>
-      </w:pPr>
-      <w:r>
-        <w:rPr>
-          <w:rFonts w:ascii="Arial" w:hAnsi="Arial" w:cs="Arial"/>
-        </w:rPr>
-        <w:t>Access to newest creations</w:t>
-      </w:r>
-    </w:p>
-    <w:p>
-      <w:pPr>
-        <w:widowControl w:val="0"/>
-        <w:autoSpaceDE w:val="0"/>
-        <w:autoSpaceDN w:val="0"/>
-        <w:adjustRightInd w:val="0"/>
-        <w:rPr>
-          <w:rFonts w:ascii="Arial" w:hAnsi="Arial" w:cs="Arial"/>
-        </w:rPr>
-      </w:pPr>
-      <w:r>
-        <w:rPr>
-          <w:rFonts w:ascii="Arial" w:hAnsi="Arial" w:cs="Arial"/>
-        </w:rPr>
-        <w:t>Free delivery</w:t>
-      </w:r>
-    </w:p>
-    <w:p>
-      <w:pPr>
-        <w:widowControl w:val="0"/>
-        <w:autoSpaceDE w:val="0"/>
-        <w:autoSpaceDN w:val="0"/>
-        <w:adjustRightInd w:val="0"/>
-        <w:rPr>
-          <w:rFonts w:ascii="Arial" w:hAnsi="Arial" w:cs="Arial"/>
-          <w:b/>
-          <w:bCs/>
-        </w:rPr>
-      </w:pPr>
-    </w:p>
-    <w:p>
-      <w:pPr>
-        <w:widowControl w:val="0"/>
-        <w:autoSpaceDE w:val="0"/>
-        <w:autoSpaceDN w:val="0"/>
-        <w:adjustRightInd w:val="0"/>
-        <w:rPr>
-          <w:rFonts w:ascii="Arial" w:hAnsi="Arial" w:cs="Arial"/>
-          <w:b/>
-          <w:bCs/>
-        </w:rPr>
-      </w:pPr>
-    </w:p>
-    <w:p>
-      <w:pPr>
-        <w:widowControl w:val="0"/>
-        <w:autoSpaceDE w:val="0"/>
-        <w:autoSpaceDN w:val="0"/>
-        <w:adjustRightInd w:val="0"/>
-        <w:outlineLvl w:val="0"/>
-        <w:rPr>
-          <w:rFonts w:ascii="Arial" w:hAnsi="Arial" w:cs="Arial"/>
-        </w:rPr>
-      </w:pPr>
-      <w:r>
-        <w:rPr>
-          <w:rFonts w:ascii="Arial" w:hAnsi="Arial" w:cs="Arial"/>
-          <w:b/>
-          <w:bCs/>
-        </w:rPr>
-        <w:t>Plan 2: VIP</w:t>
-      </w:r>
-    </w:p>
-    <w:p>
-      <w:pPr>
-        <w:widowControl w:val="0"/>
-        <w:autoSpaceDE w:val="0"/>
-        <w:autoSpaceDN w:val="0"/>
-        <w:adjustRightInd w:val="0"/>
-        <w:rPr>
-          <w:rFonts w:ascii="Arial" w:hAnsi="Arial" w:cs="Arial"/>
-        </w:rPr>
-      </w:pPr>
-      <w:r>
-        <w:rPr>
-          <w:rFonts w:ascii="Arial" w:hAnsi="Arial" w:cs="Arial"/>
-        </w:rPr>
-        <w:t>₦75,000</w:t>
-      </w:r>
-      <w:r>
-        <w:rPr>
-          <w:rFonts w:ascii="Arial" w:hAnsi="Arial" w:cs="Arial"/>
-        </w:rPr>
-        <w:t xml:space="preserve"> per month</w:t>
-      </w:r>
-    </w:p>
-    <w:p>
-      <w:pPr>
-        <w:widowControl w:val="0"/>
-        <w:autoSpaceDE w:val="0"/>
-        <w:autoSpaceDN w:val="0"/>
-        <w:adjustRightInd w:val="0"/>
-        <w:rPr>
-          <w:rFonts w:ascii="Arial" w:hAnsi="Arial" w:cs="Arial"/>
-        </w:rPr>
-      </w:pPr>
-      <w:r>
-        <w:rPr>
-          <w:rFonts w:ascii="Arial" w:hAnsi="Arial" w:cs="Arial"/>
-        </w:rPr>
-        <w:t>That’s only ₦1,250</w:t>
-      </w:r>
-      <w:r>
-        <w:rPr>
-          <w:rFonts w:ascii="Arial" w:hAnsi="Arial" w:cs="Arial"/>
-        </w:rPr>
-        <w:t xml:space="preserve"> per meal</w:t>
-      </w:r>
-    </w:p>
-    <w:p>
-      <w:pPr>
-        <w:widowControl w:val="0"/>
-        <w:autoSpaceDE w:val="0"/>
-        <w:autoSpaceDN w:val="0"/>
-        <w:adjustRightInd w:val="0"/>
-        <w:rPr>
-          <w:rFonts w:ascii="Arial" w:hAnsi="Arial" w:cs="Arial"/>
-        </w:rPr>
-      </w:pPr>
-      <w:r>
-        <w:rPr>
-          <w:rFonts w:ascii="Arial" w:hAnsi="Arial" w:cs="Arial"/>
-        </w:rPr>
-        <w:t>2</w:t>
-      </w:r>
-      <w:r>
-        <w:rPr>
-          <w:rFonts w:ascii="Arial" w:hAnsi="Arial" w:cs="Arial"/>
-        </w:rPr>
-        <w:t xml:space="preserve"> meal every day</w:t>
-      </w:r>
-    </w:p>
-    <w:p>
-      <w:pPr>
-        <w:widowControl w:val="0"/>
-        <w:autoSpaceDE w:val="0"/>
-        <w:autoSpaceDN w:val="0"/>
-        <w:adjustRightInd w:val="0"/>
-        <w:rPr>
-          <w:rFonts w:ascii="Arial" w:hAnsi="Arial" w:cs="Arial"/>
-        </w:rPr>
-      </w:pPr>
-      <w:r>
-        <w:rPr>
-          <w:rFonts w:ascii="Arial" w:hAnsi="Arial" w:cs="Arial"/>
-        </w:rPr>
-        <w:t>Order 24/7</w:t>
-      </w:r>
-    </w:p>
-    <w:p>
-      <w:pPr>
-        <w:widowControl w:val="0"/>
-        <w:autoSpaceDE w:val="0"/>
-        <w:autoSpaceDN w:val="0"/>
-        <w:adjustRightInd w:val="0"/>
-        <w:rPr>
-          <w:rFonts w:ascii="Arial" w:hAnsi="Arial" w:cs="Arial"/>
-        </w:rPr>
-      </w:pPr>
-      <w:r>
-        <w:rPr>
-          <w:rFonts w:ascii="Arial" w:hAnsi="Arial" w:cs="Arial"/>
-        </w:rPr>
-        <w:t>Access to newest creations</w:t>
-      </w:r>
-    </w:p>
-    <w:p>
-      <w:pPr>
-        <w:widowControl w:val="0"/>
-        <w:autoSpaceDE w:val="0"/>
-        <w:autoSpaceDN w:val="0"/>
-        <w:adjustRightInd w:val="0"/>
-        <w:rPr>
-          <w:rFonts w:ascii="Arial" w:hAnsi="Arial" w:cs="Arial"/>
-        </w:rPr>
-      </w:pPr>
-      <w:r>
-        <w:rPr>
-          <w:rFonts w:ascii="Arial" w:hAnsi="Arial" w:cs="Arial"/>
-        </w:rPr>
-        <w:t>Free delivery</w:t>
-      </w:r>
-    </w:p>
-    <w:p>
-      <w:pPr>
-        <w:widowControl w:val="0"/>
-        <w:autoSpaceDE w:val="0"/>
-        <w:autoSpaceDN w:val="0"/>
-        <w:adjustRightInd w:val="0"/>
-        <w:rPr>
-          <w:rFonts w:ascii="Arial" w:hAnsi="Arial" w:cs="Arial"/>
-        </w:rPr>
-      </w:pPr>
-    </w:p>
-    <w:p>
-      <w:pPr>
-        <w:widowControl w:val="0"/>
-        <w:autoSpaceDE w:val="0"/>
-        <w:autoSpaceDN w:val="0"/>
-        <w:adjustRightInd w:val="0"/>
-        <w:outlineLvl w:val="0"/>
-        <w:rPr>
-          <w:rFonts w:ascii="Arial" w:hAnsi="Arial" w:cs="Arial"/>
-        </w:rPr>
-      </w:pPr>
-      <w:r>
-        <w:rPr>
-          <w:rFonts w:ascii="Arial" w:hAnsi="Arial" w:cs="Arial"/>
-          <w:b/>
-          <w:bCs/>
-        </w:rPr>
-        <w:t>Plan 3: Starter</w:t>
-      </w:r>
-    </w:p>
-    <w:p>
-      <w:pPr>
-        <w:widowControl w:val="0"/>
-        <w:autoSpaceDE w:val="0"/>
-        <w:autoSpaceDN w:val="0"/>
-        <w:adjustRightInd w:val="0"/>
-        <w:rPr>
-          <w:rFonts w:ascii="Arial" w:hAnsi="Arial" w:cs="Arial"/>
-        </w:rPr>
-      </w:pPr>
-      <w:r>
-        <w:rPr>
-          <w:rFonts w:ascii="Arial" w:hAnsi="Arial" w:cs="Arial"/>
-        </w:rPr>
-        <w:t xml:space="preserve">₦2,000 </w:t>
-      </w:r>
-      <w:r>
-        <w:rPr>
-          <w:rFonts w:ascii="Arial" w:hAnsi="Arial" w:cs="Arial"/>
-        </w:rPr>
-        <w:t>per meal</w:t>
-      </w:r>
-    </w:p>
-    <w:p>
-      <w:pPr>
-        <w:widowControl w:val="0"/>
-        <w:autoSpaceDE w:val="0"/>
-        <w:autoSpaceDN w:val="0"/>
-        <w:adjustRightInd w:val="0"/>
-        <w:rPr>
-          <w:rFonts w:ascii="Arial" w:hAnsi="Arial" w:cs="Arial"/>
-        </w:rPr>
-      </w:pPr>
-      <w:r>
-        <w:rPr>
-          <w:rFonts w:ascii="Arial" w:hAnsi="Arial" w:cs="Arial"/>
-        </w:rPr>
-        <w:t>1 meal</w:t>
-      </w:r>
-    </w:p>
-    <w:p>
-      <w:pPr>
-        <w:widowControl w:val="0"/>
-        <w:autoSpaceDE w:val="0"/>
-        <w:autoSpaceDN w:val="0"/>
-        <w:adjustRightInd w:val="0"/>
-        <w:rPr>
-          <w:rFonts w:ascii="Arial" w:hAnsi="Arial" w:cs="Arial"/>
-        </w:rPr>
-      </w:pPr>
-      <w:r>
-        <w:rPr>
-          <w:rFonts w:ascii="Arial" w:hAnsi="Arial" w:cs="Arial"/>
-        </w:rPr>
-        <w:t>Order from 8 am to 12 pm</w:t>
-      </w:r>
-    </w:p>
-    <w:p>
-      <w:pPr>
-        <w:widowControl w:val="0"/>
-        <w:autoSpaceDE w:val="0"/>
-        <w:autoSpaceDN w:val="0"/>
-        <w:adjustRightInd w:val="0"/>
-        <w:rPr>
-          <w:rFonts w:ascii="Arial" w:hAnsi="Arial" w:cs="Arial"/>
-        </w:rPr>
-      </w:pPr>
-      <w:r>
-        <w:rPr>
-          <w:rFonts w:ascii="Arial" w:hAnsi="Arial" w:cs="Arial"/>
-        </w:rPr>
-        <w:t>Free delivery</w:t>
-      </w:r>
-    </w:p>
-    <w:p>
-      <w:pPr>
-        <w:widowControl w:val="0"/>
-        <w:autoSpaceDE w:val="0"/>
-        <w:autoSpaceDN w:val="0"/>
-        <w:adjustRightInd w:val="0"/>
-        <w:rPr>
-          <w:rFonts w:ascii="Arial" w:hAnsi="Arial" w:cs="Arial"/>
-        </w:rPr>
-      </w:pPr>
-    </w:p>
-    <w:p>
-      <w:pPr>
-        <w:widowControl w:val="0"/>
-        <w:autoSpaceDE w:val="0"/>
-        <w:autoSpaceDN w:val="0"/>
-        <w:adjustRightInd w:val="0"/>
-        <w:outlineLvl w:val="0"/>
-        <w:rPr>
-          <w:rFonts w:ascii="Arial" w:hAnsi="Arial" w:cs="Arial"/>
-        </w:rPr>
-      </w:pPr>
-      <w:r>
-        <w:rPr>
-          <w:rFonts w:ascii="Arial" w:hAnsi="Arial" w:cs="Arial"/>
-          <w:b/>
-          <w:bCs/>
-        </w:rPr>
-        <w:t>Section 6</w:t>
-      </w:r>
+      <w:bookmarkEnd w:id="0"/>
       <w:r>
         <w:rPr>
           <w:rFonts w:ascii="Arial" w:hAnsi="Arial" w:cs="Arial"/>
@@ -2898,391 +2933,320 @@
           <w:b/>
           <w:bCs/>
         </w:rPr>
+        <w:t>Section 6</w:t>
+      </w:r>
+      <w:r>
+        <w:rPr>
+          <w:rFonts w:ascii="Arial" w:hAnsi="Arial" w:cs="Arial"/>
+          <w:b/>
+          <w:bCs/>
+        </w:rPr>
+        <w:t xml:space="preserve">: </w:t>
+      </w:r>
+      <w:r>
+        <w:rPr>
+          <w:rFonts w:ascii="Arial" w:hAnsi="Arial" w:cs="Arial"/>
+          <w:b/>
+          <w:bCs/>
+        </w:rPr>
+        <w:t>About Us</w:t>
+      </w:r>
+    </w:p>
+    <w:p>
+      <w:pPr>
+        <w:widowControl w:val="0"/>
+        <w:autoSpaceDE w:val="0"/>
+        <w:autoSpaceDN w:val="0"/>
+        <w:adjustRightInd w:val="0"/>
+        <w:outlineLvl w:val="0"/>
+        <w:rPr>
+          <w:rFonts w:ascii="Arial" w:hAnsi="Arial" w:cs="Arial"/>
+        </w:rPr>
+      </w:pPr>
+      <w:r>
+        <w:rPr>
+          <w:rFonts w:ascii="Arial" w:hAnsi="Arial" w:cs="Arial"/>
+          <w:b/>
+          <w:bCs/>
+        </w:rPr>
+        <w:t xml:space="preserve">Title: </w:t>
+      </w:r>
+      <w:r>
+        <w:rPr>
+          <w:rFonts w:ascii="Arial" w:hAnsi="Arial" w:cs="Arial"/>
+          <w:b/>
+          <w:bCs/>
+        </w:rPr>
+        <w:t>About Us.</w:t>
+      </w:r>
+    </w:p>
+    <w:p>
+      <w:pPr>
+        <w:widowControl w:val="0"/>
+        <w:autoSpaceDE w:val="0"/>
+        <w:autoSpaceDN w:val="0"/>
+        <w:adjustRightInd w:val="0"/>
+        <w:rPr>
+          <w:rFonts w:ascii="Arial" w:hAnsi="Arial" w:cs="Arial"/>
+        </w:rPr>
+      </w:pPr>
+    </w:p>
+    <w:p>
+      <w:pPr>
+        <w:widowControl w:val="0"/>
+        <w:autoSpaceDE w:val="0"/>
+        <w:autoSpaceDN w:val="0"/>
+        <w:adjustRightInd w:val="0"/>
+        <w:outlineLvl w:val="0"/>
+        <w:rPr>
+          <w:rFonts w:ascii="Arial" w:hAnsi="Arial" w:cs="Arial"/>
+        </w:rPr>
+      </w:pPr>
+      <w:r>
+        <w:rPr>
+          <w:rFonts w:ascii="Arial" w:hAnsi="Arial" w:cs="Arial"/>
+          <w:b/>
+          <w:bCs/>
+        </w:rPr>
+        <w:t>365 days/year</w:t>
+      </w:r>
+    </w:p>
+    <w:p>
+      <w:pPr>
+        <w:widowControl w:val="0"/>
+        <w:autoSpaceDE w:val="0"/>
+        <w:autoSpaceDN w:val="0"/>
+        <w:adjustRightInd w:val="0"/>
+        <w:rPr>
+          <w:rFonts w:ascii="Arial" w:hAnsi="Arial" w:cs="Arial"/>
+        </w:rPr>
+      </w:pPr>
+      <w:r>
+        <w:rPr>
+          <w:rFonts w:ascii="Arial" w:hAnsi="Arial" w:cs="Arial"/>
+        </w:rPr>
+        <w:t>Never cook again!</w:t>
+      </w:r>
+      <w:r>
+        <w:rPr>
+          <w:rFonts w:ascii="Arial" w:hAnsi="Arial" w:cs="Arial"/>
+        </w:rPr>
+        <w:t xml:space="preserve"> We’ve got you covered 365 days/year</w:t>
+      </w:r>
+      <w:r>
+        <w:rPr>
+          <w:rFonts w:ascii="Arial" w:hAnsi="Arial" w:cs="Arial"/>
+        </w:rPr>
+        <w:t>.</w:t>
+      </w:r>
+    </w:p>
+    <w:p>
+      <w:pPr>
+        <w:widowControl w:val="0"/>
+        <w:autoSpaceDE w:val="0"/>
+        <w:autoSpaceDN w:val="0"/>
+        <w:adjustRightInd w:val="0"/>
+        <w:rPr>
+          <w:rFonts w:ascii="Arial" w:hAnsi="Arial" w:cs="Arial"/>
+        </w:rPr>
+      </w:pPr>
+    </w:p>
+    <w:p>
+      <w:pPr>
+        <w:widowControl w:val="0"/>
+        <w:autoSpaceDE w:val="0"/>
+        <w:autoSpaceDN w:val="0"/>
+        <w:adjustRightInd w:val="0"/>
+        <w:outlineLvl w:val="0"/>
+        <w:rPr>
+          <w:rFonts w:ascii="Arial" w:hAnsi="Arial" w:cs="Arial"/>
+        </w:rPr>
+      </w:pPr>
+      <w:r>
+        <w:rPr>
+          <w:rFonts w:ascii="Arial" w:hAnsi="Arial" w:cs="Arial"/>
+          <w:b/>
+          <w:bCs/>
+        </w:rPr>
+        <w:t>Ready in 20 minutes</w:t>
+      </w:r>
+    </w:p>
+    <w:p>
+      <w:pPr>
+        <w:widowControl w:val="0"/>
+        <w:autoSpaceDE w:val="0"/>
+        <w:autoSpaceDN w:val="0"/>
+        <w:adjustRightInd w:val="0"/>
+        <w:rPr>
+          <w:rFonts w:ascii="Arial" w:hAnsi="Arial" w:cs="Arial"/>
+        </w:rPr>
+      </w:pPr>
+      <w:r>
+        <w:rPr>
+          <w:rFonts w:ascii="Arial" w:hAnsi="Arial" w:cs="Arial"/>
+        </w:rPr>
+        <w:t>You're only twenty minutes away from your delicious and super healthy meal</w:t>
+      </w:r>
+      <w:r>
+        <w:rPr>
+          <w:rFonts w:ascii="Arial" w:hAnsi="Arial" w:cs="Arial"/>
+        </w:rPr>
+        <w:t>s delivered right to your home.</w:t>
+      </w:r>
+    </w:p>
+    <w:p>
+      <w:pPr>
+        <w:widowControl w:val="0"/>
+        <w:autoSpaceDE w:val="0"/>
+        <w:autoSpaceDN w:val="0"/>
+        <w:adjustRightInd w:val="0"/>
+        <w:rPr>
+          <w:rFonts w:ascii="Arial" w:hAnsi="Arial" w:cs="Arial"/>
+        </w:rPr>
+      </w:pPr>
+    </w:p>
+    <w:p>
+      <w:pPr>
+        <w:widowControl w:val="0"/>
+        <w:autoSpaceDE w:val="0"/>
+        <w:autoSpaceDN w:val="0"/>
+        <w:adjustRightInd w:val="0"/>
+        <w:rPr>
+          <w:rFonts w:ascii="Arial" w:hAnsi="Arial" w:cs="Arial"/>
+        </w:rPr>
+      </w:pPr>
+      <w:r>
+        <w:rPr>
+          <w:rFonts w:ascii="Arial" w:hAnsi="Arial" w:cs="Arial"/>
+          <w:b/>
+          <w:bCs/>
+        </w:rPr>
+        <w:t>100% organic</w:t>
+      </w:r>
+    </w:p>
+    <w:p>
+      <w:pPr>
+        <w:widowControl w:val="0"/>
+        <w:autoSpaceDE w:val="0"/>
+        <w:autoSpaceDN w:val="0"/>
+        <w:adjustRightInd w:val="0"/>
+        <w:rPr>
+          <w:rFonts w:ascii="Arial" w:hAnsi="Arial" w:cs="Arial"/>
+        </w:rPr>
+      </w:pPr>
+      <w:r>
+        <w:rPr>
+          <w:rFonts w:ascii="Arial" w:hAnsi="Arial" w:cs="Arial"/>
+        </w:rPr>
+        <w:t>All our vegetables are fresh, organic and local. Animals are raised without added hormones or antibiotics. Good for your health, the environment, and it also tastes better!</w:t>
+      </w:r>
+    </w:p>
+    <w:p>
+      <w:pPr>
+        <w:widowControl w:val="0"/>
+        <w:autoSpaceDE w:val="0"/>
+        <w:autoSpaceDN w:val="0"/>
+        <w:adjustRightInd w:val="0"/>
+        <w:rPr>
+          <w:rFonts w:ascii="Arial" w:hAnsi="Arial" w:cs="Arial"/>
+        </w:rPr>
+      </w:pPr>
+    </w:p>
+    <w:p>
+      <w:pPr>
+        <w:widowControl w:val="0"/>
+        <w:autoSpaceDE w:val="0"/>
+        <w:autoSpaceDN w:val="0"/>
+        <w:adjustRightInd w:val="0"/>
+        <w:outlineLvl w:val="0"/>
+        <w:rPr>
+          <w:rFonts w:ascii="Arial" w:hAnsi="Arial" w:cs="Arial"/>
+        </w:rPr>
+      </w:pPr>
+      <w:r>
+        <w:rPr>
+          <w:rFonts w:ascii="Arial" w:hAnsi="Arial" w:cs="Arial"/>
+          <w:b/>
+          <w:bCs/>
+        </w:rPr>
+        <w:t>Order anything</w:t>
+      </w:r>
+    </w:p>
+    <w:p>
+      <w:pPr>
+        <w:widowControl w:val="0"/>
+        <w:autoSpaceDE w:val="0"/>
+        <w:autoSpaceDN w:val="0"/>
+        <w:adjustRightInd w:val="0"/>
+        <w:rPr>
+          <w:rFonts w:ascii="Arial" w:hAnsi="Arial" w:cs="Arial"/>
+        </w:rPr>
+      </w:pPr>
+      <w:r>
+        <w:rPr>
+          <w:rFonts w:ascii="Arial" w:hAnsi="Arial" w:cs="Arial"/>
+        </w:rPr>
+        <w:t>We don't limit your hunger</w:t>
+      </w:r>
+      <w:r>
+        <w:rPr>
+          <w:rFonts w:ascii="Arial" w:hAnsi="Arial" w:cs="Arial"/>
+        </w:rPr>
+        <w:t>, which means you can order whatever</w:t>
+      </w:r>
+      <w:r>
+        <w:rPr>
+          <w:rFonts w:ascii="Arial" w:hAnsi="Arial" w:cs="Arial"/>
+        </w:rPr>
+        <w:t xml:space="preserve"> Nigerian dish you like.</w:t>
+      </w:r>
+    </w:p>
+    <w:p>
+      <w:pPr>
+        <w:widowControl w:val="0"/>
+        <w:autoSpaceDE w:val="0"/>
+        <w:autoSpaceDN w:val="0"/>
+        <w:adjustRightInd w:val="0"/>
+        <w:rPr>
+          <w:rFonts w:ascii="Arial" w:hAnsi="Arial" w:cs="Arial"/>
+        </w:rPr>
+      </w:pPr>
+    </w:p>
+    <w:p>
+      <w:pPr>
+        <w:widowControl w:val="0"/>
+        <w:autoSpaceDE w:val="0"/>
+        <w:autoSpaceDN w:val="0"/>
+        <w:adjustRightInd w:val="0"/>
+        <w:rPr>
+          <w:rFonts w:ascii="Arial" w:hAnsi="Arial" w:cs="Arial"/>
+        </w:rPr>
+      </w:pPr>
+    </w:p>
+    <w:p>
+      <w:pPr>
+        <w:widowControl w:val="0"/>
+        <w:autoSpaceDE w:val="0"/>
+        <w:autoSpaceDN w:val="0"/>
+        <w:adjustRightInd w:val="0"/>
+        <w:rPr>
+          <w:rFonts w:ascii="Arial" w:hAnsi="Arial" w:cs="Arial"/>
+          <w:b/>
+        </w:rPr>
+      </w:pPr>
+      <w:r>
+        <w:rPr>
+          <w:rFonts w:ascii="Arial" w:hAnsi="Arial" w:cs="Arial"/>
+          <w:b/>
+        </w:rPr>
         <w:t>Section 7</w:t>
       </w:r>
       <w:r>
         <w:rPr>
           <w:rFonts w:ascii="Arial" w:hAnsi="Arial" w:cs="Arial"/>
           <w:b/>
-          <w:bCs/>
         </w:rPr>
         <w:t xml:space="preserve">: </w:t>
-      </w:r>
-      <w:r>
-        <w:rPr>
-          <w:rFonts w:ascii="Arial" w:hAnsi="Arial" w:cs="Arial"/>
-          <w:b/>
-          <w:bCs/>
-        </w:rPr>
-        <w:t>About Us</w:t>
-      </w:r>
-    </w:p>
-    <w:p>
-      <w:pPr>
-        <w:widowControl w:val="0"/>
-        <w:autoSpaceDE w:val="0"/>
-        <w:autoSpaceDN w:val="0"/>
-        <w:adjustRightInd w:val="0"/>
-        <w:outlineLvl w:val="0"/>
-        <w:rPr>
-          <w:rFonts w:ascii="Arial" w:hAnsi="Arial" w:cs="Arial"/>
-        </w:rPr>
-      </w:pPr>
-      <w:r>
-        <w:rPr>
-          <w:rFonts w:ascii="Arial" w:hAnsi="Arial" w:cs="Arial"/>
-          <w:b/>
-          <w:bCs/>
-        </w:rPr>
-        <w:t xml:space="preserve">Title: </w:t>
-      </w:r>
-      <w:r>
-        <w:rPr>
-          <w:rFonts w:ascii="Arial" w:hAnsi="Arial" w:cs="Arial"/>
-          <w:b/>
-          <w:bCs/>
-        </w:rPr>
-        <w:t>About Us.</w:t>
-      </w:r>
-    </w:p>
-    <w:p>
-      <w:pPr>
-        <w:widowControl w:val="0"/>
-        <w:autoSpaceDE w:val="0"/>
-        <w:autoSpaceDN w:val="0"/>
-        <w:adjustRightInd w:val="0"/>
-        <w:rPr>
-          <w:rFonts w:ascii="Arial" w:hAnsi="Arial" w:cs="Arial"/>
-        </w:rPr>
-      </w:pPr>
-    </w:p>
-    <w:p>
-      <w:pPr>
-        <w:widowControl w:val="0"/>
-        <w:autoSpaceDE w:val="0"/>
-        <w:autoSpaceDN w:val="0"/>
-        <w:adjustRightInd w:val="0"/>
-        <w:rPr>
-          <w:rFonts w:ascii="Arial" w:hAnsi="Arial" w:cs="Arial"/>
-        </w:rPr>
-      </w:pPr>
-      <w:r>
-        <w:rPr>
-          <w:rFonts w:ascii="Arial" w:hAnsi="Arial" w:cs="Arial"/>
-        </w:rPr>
-        <w:t>W</w:t>
-      </w:r>
-      <w:r>
-        <w:rPr>
-          <w:rFonts w:ascii="Arial" w:hAnsi="Arial" w:cs="Arial"/>
-        </w:rPr>
-        <w:t>e</w:t>
-      </w:r>
-      <w:r>
-        <w:rPr>
-          <w:rFonts w:ascii="Arial" w:hAnsi="Arial" w:cs="Arial"/>
-        </w:rPr>
-        <w:t>’</w:t>
-      </w:r>
-      <w:r>
-        <w:rPr>
-          <w:rFonts w:ascii="Arial" w:hAnsi="Arial" w:cs="Arial"/>
-        </w:rPr>
-        <w:t xml:space="preserve">re </w:t>
-      </w:r>
-      <w:proofErr w:type="spellStart"/>
-      <w:r>
-        <w:rPr>
-          <w:rFonts w:ascii="Arial" w:hAnsi="Arial" w:cs="Arial"/>
-        </w:rPr>
-        <w:t>Smag</w:t>
-      </w:r>
-      <w:proofErr w:type="spellEnd"/>
-      <w:r>
-        <w:rPr>
-          <w:rFonts w:ascii="Arial" w:hAnsi="Arial" w:cs="Arial"/>
-        </w:rPr>
-        <w:t>, your</w:t>
-      </w:r>
-      <w:r>
-        <w:rPr>
-          <w:rFonts w:ascii="Arial" w:hAnsi="Arial" w:cs="Arial"/>
-        </w:rPr>
-        <w:t xml:space="preserve"> premium food delivery service</w:t>
-      </w:r>
-      <w:r>
-        <w:rPr>
-          <w:rFonts w:ascii="Arial" w:hAnsi="Arial" w:cs="Arial"/>
-        </w:rPr>
-        <w:t>. Since you’re always busy and little or no time for cooking, we’ve got you covered</w:t>
-      </w:r>
-      <w:r>
-        <w:rPr>
-          <w:rFonts w:ascii="Arial" w:hAnsi="Arial" w:cs="Arial"/>
-        </w:rPr>
-        <w:t>, we promise!</w:t>
-      </w:r>
-    </w:p>
-    <w:p>
-      <w:pPr>
-        <w:widowControl w:val="0"/>
-        <w:autoSpaceDE w:val="0"/>
-        <w:autoSpaceDN w:val="0"/>
-        <w:adjustRightInd w:val="0"/>
-        <w:rPr>
-          <w:rFonts w:ascii="Arial" w:hAnsi="Arial" w:cs="Arial"/>
-        </w:rPr>
-      </w:pPr>
-    </w:p>
-    <w:p>
-      <w:pPr>
-        <w:widowControl w:val="0"/>
-        <w:autoSpaceDE w:val="0"/>
-        <w:autoSpaceDN w:val="0"/>
-        <w:adjustRightInd w:val="0"/>
-        <w:outlineLvl w:val="0"/>
-        <w:rPr>
-          <w:rFonts w:ascii="Arial" w:hAnsi="Arial" w:cs="Arial"/>
-        </w:rPr>
-      </w:pPr>
-      <w:r>
-        <w:rPr>
-          <w:rFonts w:ascii="Arial" w:hAnsi="Arial" w:cs="Arial"/>
-          <w:b/>
-          <w:bCs/>
-        </w:rPr>
-        <w:t>365 days/year</w:t>
-      </w:r>
-    </w:p>
-    <w:p>
-      <w:pPr>
-        <w:widowControl w:val="0"/>
-        <w:autoSpaceDE w:val="0"/>
-        <w:autoSpaceDN w:val="0"/>
-        <w:adjustRightInd w:val="0"/>
-        <w:rPr>
-          <w:rFonts w:ascii="Arial" w:hAnsi="Arial" w:cs="Arial"/>
-        </w:rPr>
-      </w:pPr>
-      <w:r>
-        <w:rPr>
-          <w:rFonts w:ascii="Arial" w:hAnsi="Arial" w:cs="Arial"/>
-        </w:rPr>
-        <w:t>Never cook again!</w:t>
-      </w:r>
-      <w:r>
-        <w:rPr>
-          <w:rFonts w:ascii="Arial" w:hAnsi="Arial" w:cs="Arial"/>
-        </w:rPr>
-        <w:t xml:space="preserve"> We’ve got you covered 365 days/year</w:t>
-      </w:r>
-      <w:r>
-        <w:rPr>
-          <w:rFonts w:ascii="Arial" w:hAnsi="Arial" w:cs="Arial"/>
-        </w:rPr>
-        <w:t>.</w:t>
-      </w:r>
-    </w:p>
-    <w:p>
-      <w:pPr>
-        <w:widowControl w:val="0"/>
-        <w:autoSpaceDE w:val="0"/>
-        <w:autoSpaceDN w:val="0"/>
-        <w:adjustRightInd w:val="0"/>
-        <w:rPr>
-          <w:rFonts w:ascii="Arial" w:hAnsi="Arial" w:cs="Arial"/>
-        </w:rPr>
-      </w:pPr>
-    </w:p>
-    <w:p>
-      <w:pPr>
-        <w:widowControl w:val="0"/>
-        <w:autoSpaceDE w:val="0"/>
-        <w:autoSpaceDN w:val="0"/>
-        <w:adjustRightInd w:val="0"/>
-        <w:outlineLvl w:val="0"/>
-        <w:rPr>
-          <w:rFonts w:ascii="Arial" w:hAnsi="Arial" w:cs="Arial"/>
-        </w:rPr>
-      </w:pPr>
-      <w:r>
-        <w:rPr>
-          <w:rFonts w:ascii="Arial" w:hAnsi="Arial" w:cs="Arial"/>
-          <w:b/>
-          <w:bCs/>
-        </w:rPr>
-        <w:t>Ready in 20 minutes</w:t>
-      </w:r>
-    </w:p>
-    <w:p>
-      <w:pPr>
-        <w:widowControl w:val="0"/>
-        <w:autoSpaceDE w:val="0"/>
-        <w:autoSpaceDN w:val="0"/>
-        <w:adjustRightInd w:val="0"/>
-        <w:rPr>
-          <w:rFonts w:ascii="Arial" w:hAnsi="Arial" w:cs="Arial"/>
-        </w:rPr>
-      </w:pPr>
-      <w:r>
-        <w:rPr>
-          <w:rFonts w:ascii="Arial" w:hAnsi="Arial" w:cs="Arial"/>
-        </w:rPr>
-        <w:t>You're only twenty minutes away from your delicious and super healthy meal</w:t>
-      </w:r>
-      <w:r>
-        <w:rPr>
-          <w:rFonts w:ascii="Arial" w:hAnsi="Arial" w:cs="Arial"/>
-        </w:rPr>
-        <w:t>s delivered right to your home.</w:t>
-      </w:r>
-    </w:p>
-    <w:p>
-      <w:pPr>
-        <w:widowControl w:val="0"/>
-        <w:autoSpaceDE w:val="0"/>
-        <w:autoSpaceDN w:val="0"/>
-        <w:adjustRightInd w:val="0"/>
-        <w:rPr>
-          <w:rFonts w:ascii="Arial" w:hAnsi="Arial" w:cs="Arial"/>
-        </w:rPr>
-      </w:pPr>
-    </w:p>
-    <w:p>
-      <w:pPr>
-        <w:widowControl w:val="0"/>
-        <w:autoSpaceDE w:val="0"/>
-        <w:autoSpaceDN w:val="0"/>
-        <w:adjustRightInd w:val="0"/>
-        <w:rPr>
-          <w:rFonts w:ascii="Arial" w:hAnsi="Arial" w:cs="Arial"/>
-        </w:rPr>
-      </w:pPr>
-      <w:r>
-        <w:rPr>
-          <w:rFonts w:ascii="Arial" w:hAnsi="Arial" w:cs="Arial"/>
-          <w:b/>
-          <w:bCs/>
-        </w:rPr>
-        <w:t>100% organic</w:t>
-      </w:r>
-    </w:p>
-    <w:p>
-      <w:pPr>
-        <w:widowControl w:val="0"/>
-        <w:autoSpaceDE w:val="0"/>
-        <w:autoSpaceDN w:val="0"/>
-        <w:adjustRightInd w:val="0"/>
-        <w:rPr>
-          <w:rFonts w:ascii="Arial" w:hAnsi="Arial" w:cs="Arial"/>
-        </w:rPr>
-      </w:pPr>
-      <w:r>
-        <w:rPr>
-          <w:rFonts w:ascii="Arial" w:hAnsi="Arial" w:cs="Arial"/>
-        </w:rPr>
-        <w:t>All our vegetables are fresh, organic and local. Animals are raised without added hormones or antibiotics. Good for your health, the environment, and it also tastes better!</w:t>
-      </w:r>
-    </w:p>
-    <w:p>
-      <w:pPr>
-        <w:widowControl w:val="0"/>
-        <w:autoSpaceDE w:val="0"/>
-        <w:autoSpaceDN w:val="0"/>
-        <w:adjustRightInd w:val="0"/>
-        <w:rPr>
-          <w:rFonts w:ascii="Arial" w:hAnsi="Arial" w:cs="Arial"/>
-        </w:rPr>
-      </w:pPr>
-    </w:p>
-    <w:p>
-      <w:pPr>
-        <w:widowControl w:val="0"/>
-        <w:autoSpaceDE w:val="0"/>
-        <w:autoSpaceDN w:val="0"/>
-        <w:adjustRightInd w:val="0"/>
-        <w:outlineLvl w:val="0"/>
-        <w:rPr>
-          <w:rFonts w:ascii="Arial" w:hAnsi="Arial" w:cs="Arial"/>
-        </w:rPr>
-      </w:pPr>
-      <w:r>
-        <w:rPr>
-          <w:rFonts w:ascii="Arial" w:hAnsi="Arial" w:cs="Arial"/>
-          <w:b/>
-          <w:bCs/>
-        </w:rPr>
-        <w:t>Order anything</w:t>
-      </w:r>
-    </w:p>
-    <w:p>
-      <w:pPr>
-        <w:widowControl w:val="0"/>
-        <w:autoSpaceDE w:val="0"/>
-        <w:autoSpaceDN w:val="0"/>
-        <w:adjustRightInd w:val="0"/>
-        <w:rPr>
-          <w:rFonts w:ascii="Arial" w:hAnsi="Arial" w:cs="Arial"/>
-        </w:rPr>
-      </w:pPr>
-      <w:r>
-        <w:rPr>
-          <w:rFonts w:ascii="Arial" w:hAnsi="Arial" w:cs="Arial"/>
-        </w:rPr>
-        <w:t>We don't limit your hunger</w:t>
-      </w:r>
-      <w:r>
-        <w:rPr>
-          <w:rFonts w:ascii="Arial" w:hAnsi="Arial" w:cs="Arial"/>
-        </w:rPr>
-        <w:t>, which means you can order whatever</w:t>
-      </w:r>
-      <w:r>
-        <w:rPr>
-          <w:rFonts w:ascii="Arial" w:hAnsi="Arial" w:cs="Arial"/>
-        </w:rPr>
-        <w:t xml:space="preserve"> Nigerian dish you like.</w:t>
-      </w:r>
-    </w:p>
-    <w:p>
-      <w:pPr>
-        <w:widowControl w:val="0"/>
-        <w:autoSpaceDE w:val="0"/>
-        <w:autoSpaceDN w:val="0"/>
-        <w:adjustRightInd w:val="0"/>
-        <w:rPr>
-          <w:rFonts w:ascii="Arial" w:hAnsi="Arial" w:cs="Arial"/>
-        </w:rPr>
-      </w:pPr>
-    </w:p>
-    <w:p>
-      <w:pPr>
-        <w:widowControl w:val="0"/>
-        <w:autoSpaceDE w:val="0"/>
-        <w:autoSpaceDN w:val="0"/>
-        <w:adjustRightInd w:val="0"/>
-        <w:rPr>
-          <w:rFonts w:ascii="Arial" w:hAnsi="Arial" w:cs="Arial"/>
-        </w:rPr>
-      </w:pPr>
-    </w:p>
-    <w:p>
-      <w:pPr>
-        <w:widowControl w:val="0"/>
-        <w:autoSpaceDE w:val="0"/>
-        <w:autoSpaceDN w:val="0"/>
-        <w:adjustRightInd w:val="0"/>
-        <w:rPr>
-          <w:rFonts w:ascii="Arial" w:hAnsi="Arial" w:cs="Arial"/>
-          <w:b/>
-        </w:rPr>
-      </w:pPr>
-      <w:r>
-        <w:rPr>
-          <w:rFonts w:ascii="Arial" w:hAnsi="Arial" w:cs="Arial"/>
-          <w:b/>
-        </w:rPr>
-        <w:t xml:space="preserve">Section 8: </w:t>
       </w:r>
       <w:proofErr w:type="spellStart"/>
       <w:r>
@@ -3604,7 +3568,7 @@
           <w:b/>
           <w:bCs/>
         </w:rPr>
-        <w:t>Section 9</w:t>
+        <w:t>Section 8</w:t>
       </w:r>
       <w:r>
         <w:rPr>
@@ -4939,7 +4903,7 @@
   <w:abstractNum w:abstractNumId="11">
     <w:nsid w:val="7C9E0642"/>
     <w:multiLevelType w:val="hybridMultilevel"/>
-    <w:tmpl w:val="83BE89EC"/>
+    <w:tmpl w:val="0D90CA82"/>
     <w:lvl w:ilvl="0" w:tplc="0409000F">
       <w:start w:val="1"/>
       <w:numFmt w:val="decimal"/>

</xml_diff>

<commit_message>
updated index.htm and main.css.
</commit_message>
<xml_diff>
--- a/smag/Smag-content.docx
+++ b/smag/Smag-content.docx
@@ -2733,84 +2733,139 @@
         </w:rPr>
         <w:t>Section 6</w:t>
       </w:r>
+      <w:r>
+        <w:rPr>
+          <w:rFonts w:ascii="Arial" w:hAnsi="Arial" w:cs="Arial"/>
+          <w:b/>
+          <w:bCs/>
+        </w:rPr>
+        <w:t xml:space="preserve">: </w:t>
+      </w:r>
+      <w:r>
+        <w:rPr>
+          <w:rFonts w:ascii="Arial" w:hAnsi="Arial" w:cs="Arial"/>
+          <w:b/>
+          <w:bCs/>
+        </w:rPr>
+        <w:t>Sign Up</w:t>
+      </w:r>
+      <w:r>
+        <w:rPr>
+          <w:rFonts w:ascii="Arial" w:hAnsi="Arial" w:cs="Arial"/>
+          <w:b/>
+          <w:bCs/>
+        </w:rPr>
+        <w:t xml:space="preserve"> form</w:t>
+      </w:r>
+    </w:p>
+    <w:p>
+      <w:pPr>
+        <w:widowControl w:val="0"/>
+        <w:autoSpaceDE w:val="0"/>
+        <w:autoSpaceDN w:val="0"/>
+        <w:adjustRightInd w:val="0"/>
+        <w:outlineLvl w:val="0"/>
+        <w:rPr>
+          <w:rFonts w:ascii="Arial" w:hAnsi="Arial" w:cs="Arial"/>
+          <w:bCs/>
+        </w:rPr>
+      </w:pPr>
+      <w:r>
+        <w:rPr>
+          <w:rFonts w:ascii="Arial" w:hAnsi="Arial" w:cs="Arial"/>
+          <w:b/>
+          <w:bCs/>
+        </w:rPr>
+        <w:t xml:space="preserve">Title: </w:t>
+      </w:r>
+      <w:r>
+        <w:rPr>
+          <w:rFonts w:ascii="Arial" w:hAnsi="Arial" w:cs="Arial"/>
+          <w:b/>
+          <w:bCs/>
+        </w:rPr>
+        <w:t xml:space="preserve">Join </w:t>
+      </w:r>
+      <w:proofErr w:type="gramStart"/>
+      <w:r>
+        <w:rPr>
+          <w:rFonts w:ascii="Arial" w:hAnsi="Arial" w:cs="Arial"/>
+          <w:b/>
+          <w:bCs/>
+        </w:rPr>
+        <w:t>Us</w:t>
+      </w:r>
+      <w:proofErr w:type="gramEnd"/>
+      <w:r>
+        <w:rPr>
+          <w:rFonts w:ascii="Arial" w:hAnsi="Arial" w:cs="Arial"/>
+          <w:b/>
+          <w:bCs/>
+        </w:rPr>
+        <w:t xml:space="preserve"> </w:t>
+      </w:r>
+      <w:r>
+        <w:rPr>
+          <w:rFonts w:ascii="Arial" w:hAnsi="Arial" w:cs="Arial"/>
+          <w:bCs/>
+        </w:rPr>
+        <w:t>today</w:t>
+      </w:r>
+      <w:r>
+        <w:rPr>
+          <w:rFonts w:ascii="Arial" w:hAnsi="Arial" w:cs="Arial"/>
+          <w:bCs/>
+        </w:rPr>
+        <w:t>!</w:t>
+      </w:r>
+    </w:p>
+    <w:p>
+      <w:pPr>
+        <w:widowControl w:val="0"/>
+        <w:autoSpaceDE w:val="0"/>
+        <w:autoSpaceDN w:val="0"/>
+        <w:adjustRightInd w:val="0"/>
+        <w:outlineLvl w:val="0"/>
+        <w:rPr>
+          <w:rFonts w:ascii="Arial" w:hAnsi="Arial" w:cs="Arial"/>
+        </w:rPr>
+      </w:pPr>
       <w:bookmarkStart w:id="0" w:name="_GoBack"/>
       <w:bookmarkEnd w:id="0"/>
-      <w:r>
-        <w:rPr>
-          <w:rFonts w:ascii="Arial" w:hAnsi="Arial" w:cs="Arial"/>
-          <w:b/>
-          <w:bCs/>
-        </w:rPr>
-        <w:t xml:space="preserve">: </w:t>
-      </w:r>
-      <w:r>
-        <w:rPr>
-          <w:rFonts w:ascii="Arial" w:hAnsi="Arial" w:cs="Arial"/>
-          <w:b/>
-          <w:bCs/>
-        </w:rPr>
-        <w:t>Sign Up</w:t>
-      </w:r>
-      <w:r>
-        <w:rPr>
-          <w:rFonts w:ascii="Arial" w:hAnsi="Arial" w:cs="Arial"/>
-          <w:b/>
-          <w:bCs/>
-        </w:rPr>
-        <w:t xml:space="preserve"> form</w:t>
-      </w:r>
-    </w:p>
-    <w:p>
-      <w:pPr>
-        <w:widowControl w:val="0"/>
-        <w:autoSpaceDE w:val="0"/>
-        <w:autoSpaceDN w:val="0"/>
-        <w:adjustRightInd w:val="0"/>
-        <w:outlineLvl w:val="0"/>
-        <w:rPr>
-          <w:rFonts w:ascii="Arial" w:hAnsi="Arial" w:cs="Arial"/>
-        </w:rPr>
-      </w:pPr>
-      <w:r>
-        <w:rPr>
-          <w:rFonts w:ascii="Arial" w:hAnsi="Arial" w:cs="Arial"/>
-          <w:b/>
-          <w:bCs/>
-        </w:rPr>
-        <w:t xml:space="preserve">Title: </w:t>
-      </w:r>
-      <w:r>
-        <w:rPr>
-          <w:rFonts w:ascii="Arial" w:hAnsi="Arial" w:cs="Arial"/>
-          <w:b/>
-          <w:bCs/>
-        </w:rPr>
-        <w:t xml:space="preserve">Join </w:t>
-      </w:r>
-      <w:proofErr w:type="gramStart"/>
-      <w:r>
-        <w:rPr>
-          <w:rFonts w:ascii="Arial" w:hAnsi="Arial" w:cs="Arial"/>
-          <w:b/>
-          <w:bCs/>
-        </w:rPr>
-        <w:t>Us</w:t>
-      </w:r>
-      <w:proofErr w:type="gramEnd"/>
-      <w:r>
-        <w:rPr>
-          <w:rFonts w:ascii="Arial" w:hAnsi="Arial" w:cs="Arial"/>
-          <w:b/>
-          <w:bCs/>
-        </w:rPr>
-        <w:t xml:space="preserve"> </w:t>
-      </w:r>
-      <w:r>
-        <w:rPr>
-          <w:rFonts w:ascii="Arial" w:hAnsi="Arial" w:cs="Arial"/>
-          <w:bCs/>
-        </w:rPr>
-        <w:t>today</w:t>
+    </w:p>
+    <w:p>
+      <w:pPr>
+        <w:widowControl w:val="0"/>
+        <w:autoSpaceDE w:val="0"/>
+        <w:autoSpaceDN w:val="0"/>
+        <w:adjustRightInd w:val="0"/>
+        <w:rPr>
+          <w:rFonts w:ascii="Arial" w:hAnsi="Arial" w:cs="Arial"/>
+        </w:rPr>
+      </w:pPr>
+      <w:r>
+        <w:rPr>
+          <w:rFonts w:ascii="Arial" w:hAnsi="Arial" w:cs="Arial"/>
+        </w:rPr>
+        <w:tab/>
+        <w:t>Create an account and</w:t>
+      </w:r>
+    </w:p>
+    <w:p>
+      <w:pPr>
+        <w:widowControl w:val="0"/>
+        <w:autoSpaceDE w:val="0"/>
+        <w:autoSpaceDN w:val="0"/>
+        <w:adjustRightInd w:val="0"/>
+        <w:rPr>
+          <w:rFonts w:ascii="Arial" w:hAnsi="Arial" w:cs="Arial"/>
+        </w:rPr>
+      </w:pPr>
+      <w:r>
+        <w:rPr>
+          <w:rFonts w:ascii="Arial" w:hAnsi="Arial" w:cs="Arial"/>
+        </w:rPr>
+        <w:t>Start exploring our organic and delicious meals</w:t>
       </w:r>
     </w:p>
     <w:p>

</xml_diff>